<commit_message>
Revisión del maestro :-1:
</commit_message>
<xml_diff>
--- a/Especificación de requerimientos.docx
+++ b/Especificación de requerimientos.docx
@@ -1,6 +1,6 @@
 
 <file path=word/document.xml><?xml version="1.0" encoding="utf-8"?>
-<w:document xmlns:wpc="http://schemas.microsoft.com/office/word/2010/wordprocessingCanvas" xmlns:cx="http://schemas.microsoft.com/office/drawing/2014/chartex" xmlns:cx1="http://schemas.microsoft.com/office/drawing/2015/9/8/chartex" xmlns:cx2="http://schemas.microsoft.com/office/drawing/2015/10/21/chartex" xmlns:mc="http://schemas.openxmlformats.org/markup-compatibility/2006" xmlns:o="urn:schemas-microsoft-com:office:office" xmlns:r="http://schemas.openxmlformats.org/officeDocument/2006/relationships" xmlns:m="http://schemas.openxmlformats.org/officeDocument/2006/math" xmlns:v="urn:schemas-microsoft-com:vml" xmlns:wp14="http://schemas.microsoft.com/office/word/2010/wordprocessingDrawing" xmlns:wp="http://schemas.openxmlformats.org/drawingml/2006/wordprocessingDrawing" xmlns:w10="urn:schemas-microsoft-com:office:word" xmlns:w="http://schemas.openxmlformats.org/wordprocessingml/2006/main" xmlns:w14="http://schemas.microsoft.com/office/word/2010/wordml" xmlns:w15="http://schemas.microsoft.com/office/word/2012/wordml" xmlns:w16se="http://schemas.microsoft.com/office/word/2015/wordml/symex" xmlns:wpg="http://schemas.microsoft.com/office/word/2010/wordprocessingGroup" xmlns:wpi="http://schemas.microsoft.com/office/word/2010/wordprocessingInk" xmlns:wne="http://schemas.microsoft.com/office/word/2006/wordml" xmlns:wps="http://schemas.microsoft.com/office/word/2010/wordprocessingShape" mc:Ignorable="w14 w15 w16se wp14">
+<w:document xmlns:wpc="http://schemas.microsoft.com/office/word/2010/wordprocessingCanvas" xmlns:mc="http://schemas.openxmlformats.org/markup-compatibility/2006" xmlns:o="urn:schemas-microsoft-com:office:office" xmlns:r="http://schemas.openxmlformats.org/officeDocument/2006/relationships" xmlns:m="http://schemas.openxmlformats.org/officeDocument/2006/math" xmlns:v="urn:schemas-microsoft-com:vml" xmlns:wp14="http://schemas.microsoft.com/office/word/2010/wordprocessingDrawing" xmlns:wp="http://schemas.openxmlformats.org/drawingml/2006/wordprocessingDrawing" xmlns:w10="urn:schemas-microsoft-com:office:word" xmlns:w="http://schemas.openxmlformats.org/wordprocessingml/2006/main" xmlns:w14="http://schemas.microsoft.com/office/word/2010/wordml" xmlns:w15="http://schemas.microsoft.com/office/word/2012/wordml" xmlns:wpg="http://schemas.microsoft.com/office/word/2010/wordprocessingGroup" xmlns:wpi="http://schemas.microsoft.com/office/word/2010/wordprocessingInk" xmlns:wne="http://schemas.microsoft.com/office/word/2006/wordml" xmlns:wps="http://schemas.microsoft.com/office/word/2010/wordprocessingShape" mc:Ignorable="w14 w15 wp14">
   <w:body>
     <w:p>
       <w:pPr>
@@ -55,8 +55,42 @@
         <w:pStyle w:val="Ttulo2"/>
       </w:pPr>
       <w:r>
+        <w:t>Propósito</w:t>
+      </w:r>
+    </w:p>
+    <w:p>
+      <w:pPr>
+        <w:rPr>
+          <w:lang w:eastAsia="es-MX"/>
+        </w:rPr>
+      </w:pPr>
+      <w:r>
+        <w:rPr>
+          <w:lang w:eastAsia="es-MX"/>
+        </w:rPr>
+        <w:t>Este documento tiene como propósito definir los requerimientos y el diseño que nos permitan llevar a cabo el correcto desarrollo de un sistema que mejore el proceso que se realiza en el sistema bibliotecario de facultad de Economía e Informática de la Universidad Veracruzana para la manipulación y control del acervo universitario e interesados. El documento está dirigido a los desarrolladores y que interactúan con el sistema y, por lo tanto, se presentan prototipos, se definen prioridades para el sistema y se plantean restricciones de acuerdo a sus necesidades con el objetivo de conseguir un sistema cuya funcionalidad sea adecuada para los mismos. Se plantea además la interacción de los usuarios con el sistema y las posibles necesidades futuras.</w:t>
+      </w:r>
+    </w:p>
+    <w:p>
+      <w:pPr>
+        <w:pStyle w:val="Ttulo2"/>
+      </w:pPr>
+      <w:r>
         <w:lastRenderedPageBreak/>
-        <w:t>Propósito</w:t>
+        <w:t>Alcance</w:t>
+      </w:r>
+    </w:p>
+    <w:p>
+      <w:pPr>
+        <w:rPr>
+          <w:lang w:eastAsia="es-MX"/>
+        </w:rPr>
+      </w:pPr>
+      <w:r>
+        <w:rPr>
+          <w:lang w:eastAsia="es-MX"/>
+        </w:rPr>
+        <w:t>La versión inicial del sistema de la biblioteca universitaria permitirá que los usuarios realicen únicamente las funciones básicas para las que está pensado. Las limitaciones funcionales del sistema son las descritas para cada usuario en la introducción y únicamente la funcionalidad que se describe en las plantillas de cada caso de uso.</w:t>
       </w:r>
     </w:p>
     <w:p>
@@ -64,7 +98,20 @@
         <w:pStyle w:val="Ttulo2"/>
       </w:pPr>
       <w:r>
-        <w:t>Alcance</w:t>
+        <w:t>Definiciones y acrónimos</w:t>
+      </w:r>
+    </w:p>
+    <w:p>
+      <w:pPr>
+        <w:rPr>
+          <w:lang w:eastAsia="es-MX"/>
+        </w:rPr>
+      </w:pPr>
+      <w:r>
+        <w:rPr>
+          <w:lang w:eastAsia="es-MX"/>
+        </w:rPr>
+        <w:t>//Pendientes</w:t>
       </w:r>
     </w:p>
     <w:p>
@@ -72,7 +119,34 @@
         <w:pStyle w:val="Ttulo2"/>
       </w:pPr>
       <w:r>
-        <w:t>Definiciones y acrónimos</w:t>
+        <w:t>Información general</w:t>
+      </w:r>
+    </w:p>
+    <w:p>
+      <w:pPr>
+        <w:rPr>
+          <w:lang w:eastAsia="es-MX"/>
+        </w:rPr>
+      </w:pPr>
+      <w:r>
+        <w:rPr>
+          <w:lang w:eastAsia="es-MX"/>
+        </w:rPr>
+        <w:t>Este documento está dividido en tres partes. La primera parte es una introducción al mismo donde se describe su propósito y el alcance que tendrá el producto. El objetivo de la segunda parte es dar una descripción general del sistema, con el fin de dar a conocer las principales funciones que debe llevar a cabo, las características de los usuarios, las restricciones al momento de desarrollar el sistema, además de las suposiciones y dependencias. Finalmente, en la tercera parte se describen detalladamente, utilizando el enfoque de casos de uso, los requerimientos con los que debe contar el sistema de control de actividades del SS.</w:t>
+      </w:r>
+    </w:p>
+    <w:p>
+      <w:pPr>
+        <w:pStyle w:val="Ttulo1"/>
+        <w:rPr>
+          <w:lang w:eastAsia="es-MX"/>
+        </w:rPr>
+      </w:pPr>
+      <w:r>
+        <w:rPr>
+          <w:lang w:eastAsia="es-MX"/>
+        </w:rPr>
+        <w:t>Descripción general</w:t>
       </w:r>
     </w:p>
     <w:p>
@@ -80,7 +154,133 @@
         <w:pStyle w:val="Ttulo2"/>
       </w:pPr>
       <w:r>
-        <w:t>Información general</w:t>
+        <w:t>Perspectiva del producto</w:t>
+      </w:r>
+    </w:p>
+    <w:p>
+      <w:pPr>
+        <w:rPr>
+          <w:lang w:eastAsia="es-MX"/>
+        </w:rPr>
+      </w:pPr>
+      <w:r>
+        <w:rPr>
+          <w:lang w:eastAsia="es-MX"/>
+        </w:rPr>
+        <w:t>El sistema de la BUAEEI está diseñado para trabajar instalado en alguna computadora local con conexión a internet y acceso al servidor de la UV, lo cual permitirá su disponibilidad completa del sistema bajo esas condiciones.</w:t>
+      </w:r>
+    </w:p>
+    <w:p>
+      <w:pPr>
+        <w:pStyle w:val="Ttulo2"/>
+      </w:pPr>
+      <w:r>
+        <w:t>Funcionalidad del producto</w:t>
+      </w:r>
+    </w:p>
+    <w:p>
+      <w:pPr>
+        <w:pStyle w:val="Ttulo2"/>
+      </w:pPr>
+      <w:r>
+        <w:t>Diagrama de casos de uso</w:t>
+      </w:r>
+    </w:p>
+    <w:p>
+      <w:pPr>
+        <w:pStyle w:val="Ttulo2"/>
+      </w:pPr>
+      <w:r>
+        <w:t>Características de los usuarios</w:t>
+      </w:r>
+    </w:p>
+    <w:p>
+      <w:pPr>
+        <w:pStyle w:val="Ttulo2"/>
+      </w:pPr>
+      <w:r>
+        <w:t>Restricciones</w:t>
+      </w:r>
+    </w:p>
+    <w:p>
+      <w:pPr>
+        <w:rPr>
+          <w:lang w:eastAsia="es-MX"/>
+        </w:rPr>
+      </w:pPr>
+      <w:r>
+        <w:rPr>
+          <w:lang w:eastAsia="es-MX"/>
+        </w:rPr>
+        <w:t>•</w:t>
+      </w:r>
+      <w:r>
+        <w:rPr>
+          <w:lang w:eastAsia="es-MX"/>
+        </w:rPr>
+        <w:tab/>
+        <w:t>Se debe tener acceso a Internet.</w:t>
+      </w:r>
+    </w:p>
+    <w:p>
+      <w:pPr>
+        <w:rPr>
+          <w:lang w:eastAsia="es-MX"/>
+        </w:rPr>
+      </w:pPr>
+      <w:r>
+        <w:rPr>
+          <w:lang w:eastAsia="es-MX"/>
+        </w:rPr>
+        <w:t>•</w:t>
+      </w:r>
+      <w:r>
+        <w:rPr>
+          <w:lang w:eastAsia="es-MX"/>
+        </w:rPr>
+        <w:tab/>
+        <w:t>La interfaz debe estar diseñada de forma intuitiva.</w:t>
+      </w:r>
+    </w:p>
+    <w:p>
+      <w:pPr>
+        <w:rPr>
+          <w:lang w:eastAsia="es-MX"/>
+        </w:rPr>
+      </w:pPr>
+      <w:r>
+        <w:rPr>
+          <w:lang w:eastAsia="es-MX"/>
+        </w:rPr>
+        <w:lastRenderedPageBreak/>
+        <w:t>•</w:t>
+      </w:r>
+      <w:r>
+        <w:rPr>
+          <w:lang w:eastAsia="es-MX"/>
+        </w:rPr>
+        <w:tab/>
+        <w:t>Se debe contar con servidores capaces de atender consultas concurrentes, además de un servidor dedicado.</w:t>
+      </w:r>
+    </w:p>
+    <w:p>
+      <w:pPr>
+        <w:rPr>
+          <w:lang w:eastAsia="es-MX"/>
+        </w:rPr>
+      </w:pPr>
+      <w:r>
+        <w:rPr>
+          <w:lang w:eastAsia="es-MX"/>
+        </w:rPr>
+        <w:t>•</w:t>
+      </w:r>
+      <w:r>
+        <w:rPr>
+          <w:lang w:eastAsia="es-MX"/>
+        </w:rPr>
+        <w:tab/>
+        <w:t>Los datos de ítems y alumnos deben ser accesibles para el sistema, así, pueden ser solicitados por el sistema.</w:t>
       </w:r>
     </w:p>
     <w:p>
@@ -94,7 +294,7 @@
         <w:rPr>
           <w:lang w:eastAsia="es-MX"/>
         </w:rPr>
-        <w:t>Descripción general</w:t>
+        <w:t>Requisitos Específicos</w:t>
       </w:r>
     </w:p>
     <w:p>
@@ -102,7 +302,7 @@
         <w:pStyle w:val="Ttulo2"/>
       </w:pPr>
       <w:r>
-        <w:t>Perspectiva del producto</w:t>
+        <w:t>Modelo de clases</w:t>
       </w:r>
     </w:p>
     <w:p>
@@ -110,7 +310,7 @@
         <w:pStyle w:val="Ttulo2"/>
       </w:pPr>
       <w:r>
-        <w:t>Funcionalidad del producto</w:t>
+        <w:t>Detalles de caso de uso</w:t>
       </w:r>
     </w:p>
     <w:p>
@@ -118,7 +318,7 @@
         <w:pStyle w:val="Ttulo2"/>
       </w:pPr>
       <w:r>
-        <w:t>Diagrama de casos de uso</w:t>
+        <w:t>Diagramas de robustez</w:t>
       </w:r>
     </w:p>
     <w:p>
@@ -126,7 +326,7 @@
         <w:pStyle w:val="Ttulo2"/>
       </w:pPr>
       <w:r>
-        <w:t>Características de los usuarios</w:t>
+        <w:t>Diagrama entidad relación</w:t>
       </w:r>
     </w:p>
     <w:p>
@@ -140,67 +340,7 @@
         <w:rPr>
           <w:lang w:eastAsia="es-MX"/>
         </w:rPr>
-        <w:t>Requisitos Específicos</w:t>
-      </w:r>
-    </w:p>
-    <w:p>
-      <w:pPr>
-        <w:pStyle w:val="Ttulo2"/>
-      </w:pPr>
-      <w:r>
-        <w:t>Modelo de clases</w:t>
-      </w:r>
-    </w:p>
-    <w:p>
-      <w:pPr>
-        <w:pStyle w:val="Ttulo2"/>
-      </w:pPr>
-      <w:r>
-        <w:t>Detalles de caso de uso</w:t>
-      </w:r>
-    </w:p>
-    <w:p>
-      <w:pPr>
-        <w:pStyle w:val="Ttulo2"/>
-      </w:pPr>
-      <w:r>
-        <w:t>Diagramas de robustez</w:t>
-      </w:r>
-    </w:p>
-    <w:p>
-      <w:pPr>
-        <w:pStyle w:val="Ttulo2"/>
-      </w:pPr>
-      <w:r>
-        <w:t>Diagrama entidad relación</w:t>
-      </w:r>
-    </w:p>
-    <w:p>
-      <w:pPr>
-        <w:pStyle w:val="Ttulo1"/>
-        <w:rPr>
-          <w:lang w:eastAsia="es-MX"/>
-        </w:rPr>
-      </w:pPr>
-      <w:r>
-        <w:rPr>
-          <w:lang w:eastAsia="es-MX"/>
-        </w:rPr>
-        <w:t>Prototipos</w:t>
-      </w:r>
-    </w:p>
-    <w:p>
-      <w:pPr>
-        <w:pStyle w:val="Ttulo1"/>
-        <w:rPr>
-          <w:lang w:eastAsia="es-MX"/>
-        </w:rPr>
-      </w:pPr>
-      <w:r>
-        <w:rPr>
-          <w:lang w:eastAsia="es-MX"/>
-        </w:rPr>
-        <w:t>C</w:t>
+        <w:t>Proto</w:t>
       </w:r>
       <w:bookmarkStart w:id="0" w:name="_GoBack"/>
       <w:bookmarkEnd w:id="0"/>
@@ -208,7 +348,21 @@
         <w:rPr>
           <w:lang w:eastAsia="es-MX"/>
         </w:rPr>
-        <w:t>onclusiones</w:t>
+        <w:t>tipos</w:t>
+      </w:r>
+    </w:p>
+    <w:p>
+      <w:pPr>
+        <w:pStyle w:val="Ttulo1"/>
+        <w:rPr>
+          <w:lang w:eastAsia="es-MX"/>
+        </w:rPr>
+      </w:pPr>
+      <w:r>
+        <w:rPr>
+          <w:lang w:eastAsia="es-MX"/>
+        </w:rPr>
+        <w:t>Conclusiones</w:t>
       </w:r>
     </w:p>
     <w:sectPr>
@@ -222,7 +376,7 @@
 </file>
 
 <file path=word/numbering.xml><?xml version="1.0" encoding="utf-8"?>
-<w:numbering xmlns:wpc="http://schemas.microsoft.com/office/word/2010/wordprocessingCanvas" xmlns:cx="http://schemas.microsoft.com/office/drawing/2014/chartex" xmlns:cx1="http://schemas.microsoft.com/office/drawing/2015/9/8/chartex" xmlns:cx2="http://schemas.microsoft.com/office/drawing/2015/10/21/chartex" xmlns:mc="http://schemas.openxmlformats.org/markup-compatibility/2006" xmlns:o="urn:schemas-microsoft-com:office:office" xmlns:r="http://schemas.openxmlformats.org/officeDocument/2006/relationships" xmlns:m="http://schemas.openxmlformats.org/officeDocument/2006/math" xmlns:v="urn:schemas-microsoft-com:vml" xmlns:wp14="http://schemas.microsoft.com/office/word/2010/wordprocessingDrawing" xmlns:wp="http://schemas.openxmlformats.org/drawingml/2006/wordprocessingDrawing" xmlns:w10="urn:schemas-microsoft-com:office:word" xmlns:w="http://schemas.openxmlformats.org/wordprocessingml/2006/main" xmlns:w14="http://schemas.microsoft.com/office/word/2010/wordml" xmlns:w15="http://schemas.microsoft.com/office/word/2012/wordml" xmlns:w16se="http://schemas.microsoft.com/office/word/2015/wordml/symex" xmlns:wpg="http://schemas.microsoft.com/office/word/2010/wordprocessingGroup" xmlns:wpi="http://schemas.microsoft.com/office/word/2010/wordprocessingInk" xmlns:wne="http://schemas.microsoft.com/office/word/2006/wordml" xmlns:wps="http://schemas.microsoft.com/office/word/2010/wordprocessingShape" mc:Ignorable="w14 w15 w16se wp14">
+<w:numbering xmlns:wpc="http://schemas.microsoft.com/office/word/2010/wordprocessingCanvas" xmlns:mc="http://schemas.openxmlformats.org/markup-compatibility/2006" xmlns:o="urn:schemas-microsoft-com:office:office" xmlns:r="http://schemas.openxmlformats.org/officeDocument/2006/relationships" xmlns:m="http://schemas.openxmlformats.org/officeDocument/2006/math" xmlns:v="urn:schemas-microsoft-com:vml" xmlns:wp14="http://schemas.microsoft.com/office/word/2010/wordprocessingDrawing" xmlns:wp="http://schemas.openxmlformats.org/drawingml/2006/wordprocessingDrawing" xmlns:w10="urn:schemas-microsoft-com:office:word" xmlns:w="http://schemas.openxmlformats.org/wordprocessingml/2006/main" xmlns:w14="http://schemas.microsoft.com/office/word/2010/wordml" xmlns:w15="http://schemas.microsoft.com/office/word/2012/wordml" xmlns:wpg="http://schemas.microsoft.com/office/word/2010/wordprocessingGroup" xmlns:wpi="http://schemas.microsoft.com/office/word/2010/wordprocessingInk" xmlns:wne="http://schemas.microsoft.com/office/word/2006/wordml" xmlns:wps="http://schemas.microsoft.com/office/word/2010/wordprocessingShape" mc:Ignorable="w14 w15 wp14">
   <w:abstractNum w:abstractNumId="0" w15:restartNumberingAfterBreak="0">
     <w:nsid w:val="1482775B"/>
     <w:multiLevelType w:val="multilevel"/>
@@ -352,7 +506,7 @@
 </file>
 
 <file path=word/styles.xml><?xml version="1.0" encoding="utf-8"?>
-<w:styles xmlns:mc="http://schemas.openxmlformats.org/markup-compatibility/2006" xmlns:r="http://schemas.openxmlformats.org/officeDocument/2006/relationships" xmlns:w="http://schemas.openxmlformats.org/wordprocessingml/2006/main" xmlns:w14="http://schemas.microsoft.com/office/word/2010/wordml" xmlns:w15="http://schemas.microsoft.com/office/word/2012/wordml" xmlns:w16se="http://schemas.microsoft.com/office/word/2015/wordml/symex" mc:Ignorable="w14 w15 w16se">
+<w:styles xmlns:mc="http://schemas.openxmlformats.org/markup-compatibility/2006" xmlns:r="http://schemas.openxmlformats.org/officeDocument/2006/relationships" xmlns:w="http://schemas.openxmlformats.org/wordprocessingml/2006/main" xmlns:w14="http://schemas.microsoft.com/office/word/2010/wordml" xmlns:w15="http://schemas.microsoft.com/office/word/2012/wordml" mc:Ignorable="w14 w15">
   <w:docDefaults>
     <w:rPrDefault>
       <w:rPr>
@@ -368,7 +522,7 @@
       </w:pPr>
     </w:pPrDefault>
   </w:docDefaults>
-  <w:latentStyles w:defLockedState="0" w:defUIPriority="99" w:defSemiHidden="0" w:defUnhideWhenUsed="0" w:defQFormat="0" w:count="372">
+  <w:latentStyles w:defLockedState="0" w:defUIPriority="99" w:defSemiHidden="0" w:defUnhideWhenUsed="0" w:defQFormat="0" w:count="371">
     <w:lsdException w:name="Normal" w:uiPriority="0" w:qFormat="1"/>
     <w:lsdException w:name="heading 1" w:uiPriority="9" w:qFormat="1"/>
     <w:lsdException w:name="heading 2" w:semiHidden="1" w:uiPriority="9" w:unhideWhenUsed="1" w:qFormat="1"/>
@@ -474,6 +628,7 @@
     <w:lsdException w:name="HTML Sample" w:semiHidden="1" w:unhideWhenUsed="1"/>
     <w:lsdException w:name="HTML Typewriter" w:semiHidden="1" w:unhideWhenUsed="1"/>
     <w:lsdException w:name="HTML Variable" w:semiHidden="1" w:unhideWhenUsed="1"/>
+    <w:lsdException w:name="Normal Table" w:semiHidden="1" w:unhideWhenUsed="1"/>
     <w:lsdException w:name="annotation subject" w:semiHidden="1" w:unhideWhenUsed="1"/>
     <w:lsdException w:name="No List" w:semiHidden="1" w:unhideWhenUsed="1"/>
     <w:lsdException w:name="Outline List 1" w:semiHidden="1" w:unhideWhenUsed="1"/>
@@ -520,8 +675,10 @@
     <w:lsdException w:name="Table Subtle 2" w:semiHidden="1" w:unhideWhenUsed="1"/>
     <w:lsdException w:name="Table Web 1" w:semiHidden="1" w:unhideWhenUsed="1"/>
     <w:lsdException w:name="Table Web 2" w:semiHidden="1" w:unhideWhenUsed="1"/>
+    <w:lsdException w:name="Table Web 3" w:semiHidden="1" w:unhideWhenUsed="1"/>
     <w:lsdException w:name="Balloon Text" w:semiHidden="1" w:unhideWhenUsed="1"/>
     <w:lsdException w:name="Table Grid" w:uiPriority="39"/>
+    <w:lsdException w:name="Table Theme" w:semiHidden="1" w:unhideWhenUsed="1"/>
     <w:lsdException w:name="Placeholder Text" w:semiHidden="1"/>
     <w:lsdException w:name="No Spacing" w:uiPriority="1"/>
     <w:lsdException w:name="Light Shading" w:uiPriority="60"/>
@@ -737,7 +894,6 @@
     <w:lsdException w:name="List Table 5 Dark Accent 6" w:uiPriority="50"/>
     <w:lsdException w:name="List Table 6 Colorful Accent 6" w:uiPriority="51"/>
     <w:lsdException w:name="List Table 7 Colorful Accent 6" w:uiPriority="52"/>
-    <w:lsdException w:name="Mention" w:semiHidden="1" w:unhideWhenUsed="1"/>
   </w:latentStyles>
   <w:style w:type="paragraph" w:default="1" w:styleId="Normal">
     <w:name w:val="Normal"/>
@@ -1181,11 +1337,11 @@
       <w:szCs w:val="18"/>
     </w:rPr>
   </w:style>
-  <w:style w:type="paragraph" w:styleId="Ttulo">
+  <w:style w:type="paragraph" w:styleId="Puesto">
     <w:name w:val="Title"/>
     <w:basedOn w:val="Normal"/>
     <w:next w:val="Normal"/>
-    <w:link w:val="TtuloCar"/>
+    <w:link w:val="PuestoCar"/>
     <w:uiPriority w:val="10"/>
     <w:qFormat/>
     <w:rsid w:val="00BF7A09"/>
@@ -1200,10 +1356,10 @@
       <w:szCs w:val="56"/>
     </w:rPr>
   </w:style>
-  <w:style w:type="character" w:customStyle="1" w:styleId="TtuloCar">
-    <w:name w:val="Título Car"/>
-    <w:basedOn w:val="Fuentedeprrafopredeter"/>
-    <w:link w:val="Ttulo"/>
+  <w:style w:type="character" w:customStyle="1" w:styleId="PuestoCar">
+    <w:name w:val="Puesto Car"/>
+    <w:basedOn w:val="Fuentedeprrafopredeter"/>
+    <w:link w:val="Puesto"/>
     <w:uiPriority w:val="10"/>
     <w:rsid w:val="00BF7A09"/>
     <w:rPr>
@@ -1401,7 +1557,7 @@
       <w:spacing w:val="5"/>
     </w:rPr>
   </w:style>
-  <w:style w:type="paragraph" w:styleId="TtuloTDC">
+  <w:style w:type="paragraph" w:styleId="TtulodeTDC">
     <w:name w:val="TOC Heading"/>
     <w:basedOn w:val="Ttulo1"/>
     <w:next w:val="Normal"/>

</xml_diff>

<commit_message>
Establezco portada y mañana previo a la revisón pego los diagramas y casos de uso
</commit_message>
<xml_diff>
--- a/Especificación de requerimientos.docx
+++ b/Especificación de requerimientos.docx
@@ -2,6 +2,1217 @@
 <file path=word/document.xml><?xml version="1.0" encoding="utf-8"?>
 <w:document xmlns:wpc="http://schemas.microsoft.com/office/word/2010/wordprocessingCanvas" xmlns:mc="http://schemas.openxmlformats.org/markup-compatibility/2006" xmlns:o="urn:schemas-microsoft-com:office:office" xmlns:r="http://schemas.openxmlformats.org/officeDocument/2006/relationships" xmlns:m="http://schemas.openxmlformats.org/officeDocument/2006/math" xmlns:v="urn:schemas-microsoft-com:vml" xmlns:wp14="http://schemas.microsoft.com/office/word/2010/wordprocessingDrawing" xmlns:wp="http://schemas.openxmlformats.org/drawingml/2006/wordprocessingDrawing" xmlns:w10="urn:schemas-microsoft-com:office:word" xmlns:w="http://schemas.openxmlformats.org/wordprocessingml/2006/main" xmlns:w14="http://schemas.microsoft.com/office/word/2010/wordml" xmlns:w15="http://schemas.microsoft.com/office/word/2012/wordml" xmlns:wpg="http://schemas.microsoft.com/office/word/2010/wordprocessingGroup" xmlns:wpi="http://schemas.microsoft.com/office/word/2010/wordprocessingInk" xmlns:wne="http://schemas.microsoft.com/office/word/2006/wordml" xmlns:wps="http://schemas.microsoft.com/office/word/2010/wordprocessingShape" mc:Ignorable="w14 w15 wp14">
   <w:body>
+    <w:sdt>
+      <w:sdtPr>
+        <w:rPr>
+          <w:sz w:val="2"/>
+        </w:rPr>
+        <w:id w:val="-1523010765"/>
+        <w:docPartObj>
+          <w:docPartGallery w:val="Cover Pages"/>
+          <w:docPartUnique/>
+        </w:docPartObj>
+      </w:sdtPr>
+      <w:sdtEndPr>
+        <w:rPr>
+          <w:rFonts w:ascii="Segoe UI" w:hAnsi="Segoe UI"/>
+          <w:sz w:val="24"/>
+          <w:lang w:eastAsia="es-MX"/>
+        </w:rPr>
+      </w:sdtEndPr>
+      <w:sdtContent>
+        <w:p>
+          <w:pPr>
+            <w:pStyle w:val="Sinespaciado"/>
+            <w:rPr>
+              <w:sz w:val="2"/>
+            </w:rPr>
+          </w:pPr>
+        </w:p>
+        <w:p>
+          <w:r>
+            <w:rPr>
+              <w:noProof/>
+            </w:rPr>
+            <mc:AlternateContent>
+              <mc:Choice Requires="wps">
+                <w:drawing>
+                  <wp:anchor distT="0" distB="0" distL="114300" distR="114300" simplePos="0" relativeHeight="251661312" behindDoc="0" locked="0" layoutInCell="1" allowOverlap="1">
+                    <wp:simplePos x="0" y="0"/>
+                    <wp:positionH relativeFrom="page">
+                      <wp:align>center</wp:align>
+                    </wp:positionH>
+                    <wp:positionV relativeFrom="margin">
+                      <wp:align>top</wp:align>
+                    </wp:positionV>
+                    <wp:extent cx="5943600" cy="914400"/>
+                    <wp:effectExtent l="0" t="0" r="0" b="3810"/>
+                    <wp:wrapNone/>
+                    <wp:docPr id="62" name="Cuadro de texto 62"/>
+                    <wp:cNvGraphicFramePr/>
+                    <a:graphic xmlns:a="http://schemas.openxmlformats.org/drawingml/2006/main">
+                      <a:graphicData uri="http://schemas.microsoft.com/office/word/2010/wordprocessingShape">
+                        <wps:wsp>
+                          <wps:cNvSpPr txBox="1"/>
+                          <wps:spPr>
+                            <a:xfrm>
+                              <a:off x="0" y="0"/>
+                              <a:ext cx="5943600" cy="914400"/>
+                            </a:xfrm>
+                            <a:prstGeom prst="rect">
+                              <a:avLst/>
+                            </a:prstGeom>
+                            <a:noFill/>
+                            <a:ln w="6350">
+                              <a:noFill/>
+                            </a:ln>
+                            <a:effectLst/>
+                          </wps:spPr>
+                          <wps:style>
+                            <a:lnRef idx="0">
+                              <a:schemeClr val="accent1"/>
+                            </a:lnRef>
+                            <a:fillRef idx="0">
+                              <a:schemeClr val="accent1"/>
+                            </a:fillRef>
+                            <a:effectRef idx="0">
+                              <a:schemeClr val="accent1"/>
+                            </a:effectRef>
+                            <a:fontRef idx="minor">
+                              <a:schemeClr val="dk1"/>
+                            </a:fontRef>
+                          </wps:style>
+                          <wps:txbx>
+                            <w:txbxContent>
+                              <w:sdt>
+                                <w:sdtPr>
+                                  <w:rPr>
+                                    <w:rFonts w:asciiTheme="majorHAnsi" w:eastAsiaTheme="majorEastAsia" w:hAnsiTheme="majorHAnsi" w:cstheme="majorBidi"/>
+                                    <w:caps/>
+                                    <w:color w:val="8496B0" w:themeColor="text2" w:themeTint="99"/>
+                                    <w:sz w:val="64"/>
+                                    <w:szCs w:val="64"/>
+                                  </w:rPr>
+                                  <w:alias w:val="Título"/>
+                                  <w:tag w:val=""/>
+                                  <w:id w:val="797192764"/>
+                                  <w:dataBinding w:prefixMappings="xmlns:ns0='http://purl.org/dc/elements/1.1/' xmlns:ns1='http://schemas.openxmlformats.org/package/2006/metadata/core-properties' " w:xpath="/ns1:coreProperties[1]/ns0:title[1]" w:storeItemID="{6C3C8BC8-F283-45AE-878A-BAB7291924A1}"/>
+                                  <w:text/>
+                                </w:sdtPr>
+                                <w:sdtEndPr>
+                                  <w:rPr>
+                                    <w:sz w:val="68"/>
+                                    <w:szCs w:val="68"/>
+                                  </w:rPr>
+                                </w:sdtEndPr>
+                                <w:sdtContent>
+                                  <w:p>
+                                    <w:pPr>
+                                      <w:pStyle w:val="Sinespaciado"/>
+                                      <w:rPr>
+                                        <w:rFonts w:asciiTheme="majorHAnsi" w:eastAsiaTheme="majorEastAsia" w:hAnsiTheme="majorHAnsi" w:cstheme="majorBidi"/>
+                                        <w:caps/>
+                                        <w:color w:val="8496B0" w:themeColor="text2" w:themeTint="99"/>
+                                        <w:sz w:val="68"/>
+                                        <w:szCs w:val="68"/>
+                                      </w:rPr>
+                                    </w:pPr>
+                                    <w:r>
+                                      <w:rPr>
+                                        <w:rFonts w:asciiTheme="majorHAnsi" w:eastAsiaTheme="majorEastAsia" w:hAnsiTheme="majorHAnsi" w:cstheme="majorBidi"/>
+                                        <w:caps/>
+                                        <w:color w:val="8496B0" w:themeColor="text2" w:themeTint="99"/>
+                                        <w:sz w:val="64"/>
+                                        <w:szCs w:val="64"/>
+                                      </w:rPr>
+                                      <w:t>Sistema de Biblioteca</w:t>
+                                    </w:r>
+                                  </w:p>
+                                </w:sdtContent>
+                              </w:sdt>
+                              <w:p>
+                                <w:pPr>
+                                  <w:pStyle w:val="Sinespaciado"/>
+                                  <w:spacing w:before="120"/>
+                                  <w:rPr>
+                                    <w:color w:val="5B9BD5" w:themeColor="accent1"/>
+                                    <w:sz w:val="36"/>
+                                    <w:szCs w:val="36"/>
+                                  </w:rPr>
+                                </w:pPr>
+                                <w:sdt>
+                                  <w:sdtPr>
+                                    <w:rPr>
+                                      <w:color w:val="5B9BD5" w:themeColor="accent1"/>
+                                      <w:sz w:val="36"/>
+                                      <w:szCs w:val="36"/>
+                                    </w:rPr>
+                                    <w:alias w:val="Subtítulo"/>
+                                    <w:tag w:val=""/>
+                                    <w:id w:val="2021743002"/>
+                                    <w:dataBinding w:prefixMappings="xmlns:ns0='http://purl.org/dc/elements/1.1/' xmlns:ns1='http://schemas.openxmlformats.org/package/2006/metadata/core-properties' " w:xpath="/ns1:coreProperties[1]/ns0:subject[1]" w:storeItemID="{6C3C8BC8-F283-45AE-878A-BAB7291924A1}"/>
+                                    <w:text/>
+                                  </w:sdtPr>
+                                  <w:sdtContent>
+                                    <w:r>
+                                      <w:rPr>
+                                        <w:color w:val="5B9BD5" w:themeColor="accent1"/>
+                                        <w:sz w:val="36"/>
+                                        <w:szCs w:val="36"/>
+                                      </w:rPr>
+                                      <w:t>Xazana</w:t>
+                                    </w:r>
+                                  </w:sdtContent>
+                                </w:sdt>
+                                <w:r>
+                                  <w:rPr>
+                                    <w:lang w:val="es-ES"/>
+                                  </w:rPr>
+                                  <w:t xml:space="preserve"> </w:t>
+                                </w:r>
+                              </w:p>
+                              <w:p/>
+                            </w:txbxContent>
+                          </wps:txbx>
+                          <wps:bodyPr rot="0" spcFirstLastPara="0" vertOverflow="overflow" horzOverflow="overflow" vert="horz" wrap="square" lIns="91440" tIns="45720" rIns="91440" bIns="45720" numCol="1" spcCol="0" rtlCol="0" fromWordArt="0" anchor="t" anchorCtr="0" forceAA="0" compatLnSpc="1">
+                            <a:prstTxWarp prst="textNoShape">
+                              <a:avLst/>
+                            </a:prstTxWarp>
+                            <a:spAutoFit/>
+                          </wps:bodyPr>
+                        </wps:wsp>
+                      </a:graphicData>
+                    </a:graphic>
+                    <wp14:sizeRelH relativeFrom="page">
+                      <wp14:pctWidth>76500</wp14:pctWidth>
+                    </wp14:sizeRelH>
+                  </wp:anchor>
+                </w:drawing>
+              </mc:Choice>
+              <mc:Fallback>
+                <w:pict>
+                  <v:shapetype id="_x0000_t202" coordsize="21600,21600" o:spt="202" path="m,l,21600r21600,l21600,xe">
+                    <v:stroke joinstyle="miter"/>
+                    <v:path gradientshapeok="t" o:connecttype="rect"/>
+                  </v:shapetype>
+                  <v:shape id="Cuadro de texto 62" o:spid="_x0000_s1026" type="#_x0000_t202" style="position:absolute;left:0;text-align:left;margin-left:0;margin-top:0;width:468pt;height:1in;z-index:251661312;visibility:visible;mso-wrap-style:square;mso-width-percent:765;mso-wrap-distance-left:9pt;mso-wrap-distance-top:0;mso-wrap-distance-right:9pt;mso-wrap-distance-bottom:0;mso-position-horizontal:center;mso-position-horizontal-relative:page;mso-position-vertical:top;mso-position-vertical-relative:margin;mso-width-percent:765;mso-width-relative:page;v-text-anchor:top" o:gfxdata="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" filled="f" stroked="f" strokeweight=".5pt">
+                    <v:textbox style="mso-fit-shape-to-text:t">
+                      <w:txbxContent>
+                        <w:sdt>
+                          <w:sdtPr>
+                            <w:rPr>
+                              <w:rFonts w:asciiTheme="majorHAnsi" w:eastAsiaTheme="majorEastAsia" w:hAnsiTheme="majorHAnsi" w:cstheme="majorBidi"/>
+                              <w:caps/>
+                              <w:color w:val="8496B0" w:themeColor="text2" w:themeTint="99"/>
+                              <w:sz w:val="64"/>
+                              <w:szCs w:val="64"/>
+                            </w:rPr>
+                            <w:alias w:val="Título"/>
+                            <w:tag w:val=""/>
+                            <w:id w:val="797192764"/>
+                            <w:dataBinding w:prefixMappings="xmlns:ns0='http://purl.org/dc/elements/1.1/' xmlns:ns1='http://schemas.openxmlformats.org/package/2006/metadata/core-properties' " w:xpath="/ns1:coreProperties[1]/ns0:title[1]" w:storeItemID="{6C3C8BC8-F283-45AE-878A-BAB7291924A1}"/>
+                            <w:text/>
+                          </w:sdtPr>
+                          <w:sdtEndPr>
+                            <w:rPr>
+                              <w:sz w:val="68"/>
+                              <w:szCs w:val="68"/>
+                            </w:rPr>
+                          </w:sdtEndPr>
+                          <w:sdtContent>
+                            <w:p>
+                              <w:pPr>
+                                <w:pStyle w:val="Sinespaciado"/>
+                                <w:rPr>
+                                  <w:rFonts w:asciiTheme="majorHAnsi" w:eastAsiaTheme="majorEastAsia" w:hAnsiTheme="majorHAnsi" w:cstheme="majorBidi"/>
+                                  <w:caps/>
+                                  <w:color w:val="8496B0" w:themeColor="text2" w:themeTint="99"/>
+                                  <w:sz w:val="68"/>
+                                  <w:szCs w:val="68"/>
+                                </w:rPr>
+                              </w:pPr>
+                              <w:r>
+                                <w:rPr>
+                                  <w:rFonts w:asciiTheme="majorHAnsi" w:eastAsiaTheme="majorEastAsia" w:hAnsiTheme="majorHAnsi" w:cstheme="majorBidi"/>
+                                  <w:caps/>
+                                  <w:color w:val="8496B0" w:themeColor="text2" w:themeTint="99"/>
+                                  <w:sz w:val="64"/>
+                                  <w:szCs w:val="64"/>
+                                </w:rPr>
+                                <w:t>Sistema de Biblioteca</w:t>
+                              </w:r>
+                            </w:p>
+                          </w:sdtContent>
+                        </w:sdt>
+                        <w:p>
+                          <w:pPr>
+                            <w:pStyle w:val="Sinespaciado"/>
+                            <w:spacing w:before="120"/>
+                            <w:rPr>
+                              <w:color w:val="5B9BD5" w:themeColor="accent1"/>
+                              <w:sz w:val="36"/>
+                              <w:szCs w:val="36"/>
+                            </w:rPr>
+                          </w:pPr>
+                          <w:sdt>
+                            <w:sdtPr>
+                              <w:rPr>
+                                <w:color w:val="5B9BD5" w:themeColor="accent1"/>
+                                <w:sz w:val="36"/>
+                                <w:szCs w:val="36"/>
+                              </w:rPr>
+                              <w:alias w:val="Subtítulo"/>
+                              <w:tag w:val=""/>
+                              <w:id w:val="2021743002"/>
+                              <w:dataBinding w:prefixMappings="xmlns:ns0='http://purl.org/dc/elements/1.1/' xmlns:ns1='http://schemas.openxmlformats.org/package/2006/metadata/core-properties' " w:xpath="/ns1:coreProperties[1]/ns0:subject[1]" w:storeItemID="{6C3C8BC8-F283-45AE-878A-BAB7291924A1}"/>
+                              <w:text/>
+                            </w:sdtPr>
+                            <w:sdtContent>
+                              <w:r>
+                                <w:rPr>
+                                  <w:color w:val="5B9BD5" w:themeColor="accent1"/>
+                                  <w:sz w:val="36"/>
+                                  <w:szCs w:val="36"/>
+                                </w:rPr>
+                                <w:t>Xazana</w:t>
+                              </w:r>
+                            </w:sdtContent>
+                          </w:sdt>
+                          <w:r>
+                            <w:rPr>
+                              <w:lang w:val="es-ES"/>
+                            </w:rPr>
+                            <w:t xml:space="preserve"> </w:t>
+                          </w:r>
+                        </w:p>
+                        <w:p/>
+                      </w:txbxContent>
+                    </v:textbox>
+                    <w10:wrap anchorx="page" anchory="margin"/>
+                  </v:shape>
+                </w:pict>
+              </mc:Fallback>
+            </mc:AlternateContent>
+          </w:r>
+          <w:r>
+            <w:rPr>
+              <w:noProof/>
+              <w:color w:val="5B9BD5" w:themeColor="accent1"/>
+              <w:sz w:val="36"/>
+              <w:szCs w:val="36"/>
+            </w:rPr>
+            <mc:AlternateContent>
+              <mc:Choice Requires="wpg">
+                <w:drawing>
+                  <wp:anchor distT="0" distB="0" distL="114300" distR="114300" simplePos="0" relativeHeight="251660288" behindDoc="1" locked="0" layoutInCell="1" allowOverlap="1">
+                    <wp:simplePos x="0" y="0"/>
+                    <mc:AlternateContent>
+                      <mc:Choice Requires="wp14">
+                        <wp:positionH relativeFrom="page">
+                          <wp14:pctPosHOffset>22000</wp14:pctPosHOffset>
+                        </wp:positionH>
+                      </mc:Choice>
+                      <mc:Fallback>
+                        <wp:positionH relativeFrom="page">
+                          <wp:posOffset>1709420</wp:posOffset>
+                        </wp:positionH>
+                      </mc:Fallback>
+                    </mc:AlternateContent>
+                    <mc:AlternateContent>
+                      <mc:Choice Requires="wp14">
+                        <wp:positionV relativeFrom="page">
+                          <wp14:pctPosVOffset>30000</wp14:pctPosVOffset>
+                        </wp:positionV>
+                      </mc:Choice>
+                      <mc:Fallback>
+                        <wp:positionV relativeFrom="page">
+                          <wp:posOffset>3017520</wp:posOffset>
+                        </wp:positionV>
+                      </mc:Fallback>
+                    </mc:AlternateContent>
+                    <wp:extent cx="5494369" cy="5696712"/>
+                    <wp:effectExtent l="0" t="0" r="0" b="3175"/>
+                    <wp:wrapNone/>
+                    <wp:docPr id="63" name="Grupo 2"/>
+                    <wp:cNvGraphicFramePr>
+                      <a:graphicFrameLocks xmlns:a="http://schemas.openxmlformats.org/drawingml/2006/main" noChangeAspect="1"/>
+                    </wp:cNvGraphicFramePr>
+                    <a:graphic xmlns:a="http://schemas.openxmlformats.org/drawingml/2006/main">
+                      <a:graphicData uri="http://schemas.microsoft.com/office/word/2010/wordprocessingGroup">
+                        <wpg:wgp>
+                          <wpg:cNvGrpSpPr>
+                            <a:grpSpLocks noChangeAspect="1"/>
+                          </wpg:cNvGrpSpPr>
+                          <wpg:grpSpPr>
+                            <a:xfrm>
+                              <a:off x="0" y="0"/>
+                              <a:ext cx="5494369" cy="5696712"/>
+                              <a:chOff x="0" y="0"/>
+                              <a:chExt cx="4329113" cy="4491038"/>
+                            </a:xfrm>
+                            <a:solidFill>
+                              <a:schemeClr val="tx2">
+                                <a:lumMod val="60000"/>
+                                <a:lumOff val="40000"/>
+                              </a:schemeClr>
+                            </a:solidFill>
+                          </wpg:grpSpPr>
+                          <wps:wsp>
+                            <wps:cNvPr id="64" name="Forma libre 64"/>
+                            <wps:cNvSpPr>
+                              <a:spLocks/>
+                            </wps:cNvSpPr>
+                            <wps:spPr bwMode="auto">
+                              <a:xfrm>
+                                <a:off x="1501775" y="0"/>
+                                <a:ext cx="2827338" cy="2835275"/>
+                              </a:xfrm>
+                              <a:custGeom>
+                                <a:avLst/>
+                                <a:gdLst>
+                                  <a:gd name="T0" fmla="*/ 4 w 1781"/>
+                                  <a:gd name="T1" fmla="*/ 1786 h 1786"/>
+                                  <a:gd name="T2" fmla="*/ 0 w 1781"/>
+                                  <a:gd name="T3" fmla="*/ 1782 h 1786"/>
+                                  <a:gd name="T4" fmla="*/ 1776 w 1781"/>
+                                  <a:gd name="T5" fmla="*/ 0 h 1786"/>
+                                  <a:gd name="T6" fmla="*/ 1781 w 1781"/>
+                                  <a:gd name="T7" fmla="*/ 5 h 1786"/>
+                                  <a:gd name="T8" fmla="*/ 4 w 1781"/>
+                                  <a:gd name="T9" fmla="*/ 1786 h 1786"/>
+                                </a:gdLst>
+                                <a:ahLst/>
+                                <a:cxnLst>
+                                  <a:cxn ang="0">
+                                    <a:pos x="T0" y="T1"/>
+                                  </a:cxn>
+                                  <a:cxn ang="0">
+                                    <a:pos x="T2" y="T3"/>
+                                  </a:cxn>
+                                  <a:cxn ang="0">
+                                    <a:pos x="T4" y="T5"/>
+                                  </a:cxn>
+                                  <a:cxn ang="0">
+                                    <a:pos x="T6" y="T7"/>
+                                  </a:cxn>
+                                  <a:cxn ang="0">
+                                    <a:pos x="T8" y="T9"/>
+                                  </a:cxn>
+                                </a:cxnLst>
+                                <a:rect l="0" t="0" r="r" b="b"/>
+                                <a:pathLst>
+                                  <a:path w="1781" h="1786">
+                                    <a:moveTo>
+                                      <a:pt x="4" y="1786"/>
+                                    </a:moveTo>
+                                    <a:lnTo>
+                                      <a:pt x="0" y="1782"/>
+                                    </a:lnTo>
+                                    <a:lnTo>
+                                      <a:pt x="1776" y="0"/>
+                                    </a:lnTo>
+                                    <a:lnTo>
+                                      <a:pt x="1781" y="5"/>
+                                    </a:lnTo>
+                                    <a:lnTo>
+                                      <a:pt x="4" y="1786"/>
+                                    </a:lnTo>
+                                    <a:close/>
+                                  </a:path>
+                                </a:pathLst>
+                              </a:custGeom>
+                              <a:grpFill/>
+                              <a:ln>
+                                <a:noFill/>
+                              </a:ln>
+                              <a:extLst>
+                                <a:ext uri="{91240B29-F687-4F45-9708-019B960494DF}">
+                                  <a14:hiddenLine xmlns:a14="http://schemas.microsoft.com/office/drawing/2010/main" w="9525">
+                                    <a:solidFill>
+                                      <a:srgbClr val="000000"/>
+                                    </a:solidFill>
+                                    <a:round/>
+                                    <a:headEnd/>
+                                    <a:tailEnd/>
+                                  </a14:hiddenLine>
+                                </a:ext>
+                              </a:extLst>
+                            </wps:spPr>
+                            <wps:bodyPr vert="horz" wrap="square" lIns="91440" tIns="45720" rIns="91440" bIns="45720" numCol="1" anchor="t" anchorCtr="0" compatLnSpc="1">
+                              <a:prstTxWarp prst="textNoShape">
+                                <a:avLst/>
+                              </a:prstTxWarp>
+                            </wps:bodyPr>
+                          </wps:wsp>
+                          <wps:wsp>
+                            <wps:cNvPr id="65" name="Forma libre 65"/>
+                            <wps:cNvSpPr>
+                              <a:spLocks/>
+                            </wps:cNvSpPr>
+                            <wps:spPr bwMode="auto">
+                              <a:xfrm>
+                                <a:off x="782637" y="227013"/>
+                                <a:ext cx="3546475" cy="3546475"/>
+                              </a:xfrm>
+                              <a:custGeom>
+                                <a:avLst/>
+                                <a:gdLst>
+                                  <a:gd name="T0" fmla="*/ 5 w 2234"/>
+                                  <a:gd name="T1" fmla="*/ 2234 h 2234"/>
+                                  <a:gd name="T2" fmla="*/ 0 w 2234"/>
+                                  <a:gd name="T3" fmla="*/ 2229 h 2234"/>
+                                  <a:gd name="T4" fmla="*/ 2229 w 2234"/>
+                                  <a:gd name="T5" fmla="*/ 0 h 2234"/>
+                                  <a:gd name="T6" fmla="*/ 2234 w 2234"/>
+                                  <a:gd name="T7" fmla="*/ 5 h 2234"/>
+                                  <a:gd name="T8" fmla="*/ 5 w 2234"/>
+                                  <a:gd name="T9" fmla="*/ 2234 h 2234"/>
+                                </a:gdLst>
+                                <a:ahLst/>
+                                <a:cxnLst>
+                                  <a:cxn ang="0">
+                                    <a:pos x="T0" y="T1"/>
+                                  </a:cxn>
+                                  <a:cxn ang="0">
+                                    <a:pos x="T2" y="T3"/>
+                                  </a:cxn>
+                                  <a:cxn ang="0">
+                                    <a:pos x="T4" y="T5"/>
+                                  </a:cxn>
+                                  <a:cxn ang="0">
+                                    <a:pos x="T6" y="T7"/>
+                                  </a:cxn>
+                                  <a:cxn ang="0">
+                                    <a:pos x="T8" y="T9"/>
+                                  </a:cxn>
+                                </a:cxnLst>
+                                <a:rect l="0" t="0" r="r" b="b"/>
+                                <a:pathLst>
+                                  <a:path w="2234" h="2234">
+                                    <a:moveTo>
+                                      <a:pt x="5" y="2234"/>
+                                    </a:moveTo>
+                                    <a:lnTo>
+                                      <a:pt x="0" y="2229"/>
+                                    </a:lnTo>
+                                    <a:lnTo>
+                                      <a:pt x="2229" y="0"/>
+                                    </a:lnTo>
+                                    <a:lnTo>
+                                      <a:pt x="2234" y="5"/>
+                                    </a:lnTo>
+                                    <a:lnTo>
+                                      <a:pt x="5" y="2234"/>
+                                    </a:lnTo>
+                                    <a:close/>
+                                  </a:path>
+                                </a:pathLst>
+                              </a:custGeom>
+                              <a:grpFill/>
+                              <a:ln>
+                                <a:noFill/>
+                              </a:ln>
+                              <a:extLst>
+                                <a:ext uri="{91240B29-F687-4F45-9708-019B960494DF}">
+                                  <a14:hiddenLine xmlns:a14="http://schemas.microsoft.com/office/drawing/2010/main" w="9525">
+                                    <a:solidFill>
+                                      <a:srgbClr val="000000"/>
+                                    </a:solidFill>
+                                    <a:round/>
+                                    <a:headEnd/>
+                                    <a:tailEnd/>
+                                  </a14:hiddenLine>
+                                </a:ext>
+                              </a:extLst>
+                            </wps:spPr>
+                            <wps:bodyPr vert="horz" wrap="square" lIns="91440" tIns="45720" rIns="91440" bIns="45720" numCol="1" anchor="t" anchorCtr="0" compatLnSpc="1">
+                              <a:prstTxWarp prst="textNoShape">
+                                <a:avLst/>
+                              </a:prstTxWarp>
+                            </wps:bodyPr>
+                          </wps:wsp>
+                          <wps:wsp>
+                            <wps:cNvPr id="66" name="Forma libre 66"/>
+                            <wps:cNvSpPr>
+                              <a:spLocks/>
+                            </wps:cNvSpPr>
+                            <wps:spPr bwMode="auto">
+                              <a:xfrm>
+                                <a:off x="841375" y="109538"/>
+                                <a:ext cx="3487738" cy="3487738"/>
+                              </a:xfrm>
+                              <a:custGeom>
+                                <a:avLst/>
+                                <a:gdLst>
+                                  <a:gd name="T0" fmla="*/ 9 w 2197"/>
+                                  <a:gd name="T1" fmla="*/ 2197 h 2197"/>
+                                  <a:gd name="T2" fmla="*/ 0 w 2197"/>
+                                  <a:gd name="T3" fmla="*/ 2193 h 2197"/>
+                                  <a:gd name="T4" fmla="*/ 2188 w 2197"/>
+                                  <a:gd name="T5" fmla="*/ 0 h 2197"/>
+                                  <a:gd name="T6" fmla="*/ 2197 w 2197"/>
+                                  <a:gd name="T7" fmla="*/ 10 h 2197"/>
+                                  <a:gd name="T8" fmla="*/ 9 w 2197"/>
+                                  <a:gd name="T9" fmla="*/ 2197 h 2197"/>
+                                </a:gdLst>
+                                <a:ahLst/>
+                                <a:cxnLst>
+                                  <a:cxn ang="0">
+                                    <a:pos x="T0" y="T1"/>
+                                  </a:cxn>
+                                  <a:cxn ang="0">
+                                    <a:pos x="T2" y="T3"/>
+                                  </a:cxn>
+                                  <a:cxn ang="0">
+                                    <a:pos x="T4" y="T5"/>
+                                  </a:cxn>
+                                  <a:cxn ang="0">
+                                    <a:pos x="T6" y="T7"/>
+                                  </a:cxn>
+                                  <a:cxn ang="0">
+                                    <a:pos x="T8" y="T9"/>
+                                  </a:cxn>
+                                </a:cxnLst>
+                                <a:rect l="0" t="0" r="r" b="b"/>
+                                <a:pathLst>
+                                  <a:path w="2197" h="2197">
+                                    <a:moveTo>
+                                      <a:pt x="9" y="2197"/>
+                                    </a:moveTo>
+                                    <a:lnTo>
+                                      <a:pt x="0" y="2193"/>
+                                    </a:lnTo>
+                                    <a:lnTo>
+                                      <a:pt x="2188" y="0"/>
+                                    </a:lnTo>
+                                    <a:lnTo>
+                                      <a:pt x="2197" y="10"/>
+                                    </a:lnTo>
+                                    <a:lnTo>
+                                      <a:pt x="9" y="2197"/>
+                                    </a:lnTo>
+                                    <a:close/>
+                                  </a:path>
+                                </a:pathLst>
+                              </a:custGeom>
+                              <a:grpFill/>
+                              <a:ln>
+                                <a:noFill/>
+                              </a:ln>
+                              <a:extLst>
+                                <a:ext uri="{91240B29-F687-4F45-9708-019B960494DF}">
+                                  <a14:hiddenLine xmlns:a14="http://schemas.microsoft.com/office/drawing/2010/main" w="9525">
+                                    <a:solidFill>
+                                      <a:srgbClr val="000000"/>
+                                    </a:solidFill>
+                                    <a:round/>
+                                    <a:headEnd/>
+                                    <a:tailEnd/>
+                                  </a14:hiddenLine>
+                                </a:ext>
+                              </a:extLst>
+                            </wps:spPr>
+                            <wps:bodyPr vert="horz" wrap="square" lIns="91440" tIns="45720" rIns="91440" bIns="45720" numCol="1" anchor="t" anchorCtr="0" compatLnSpc="1">
+                              <a:prstTxWarp prst="textNoShape">
+                                <a:avLst/>
+                              </a:prstTxWarp>
+                            </wps:bodyPr>
+                          </wps:wsp>
+                          <wps:wsp>
+                            <wps:cNvPr id="67" name="Forma libre 67"/>
+                            <wps:cNvSpPr>
+                              <a:spLocks/>
+                            </wps:cNvSpPr>
+                            <wps:spPr bwMode="auto">
+                              <a:xfrm>
+                                <a:off x="1216025" y="498475"/>
+                                <a:ext cx="3113088" cy="3121025"/>
+                              </a:xfrm>
+                              <a:custGeom>
+                                <a:avLst/>
+                                <a:gdLst>
+                                  <a:gd name="T0" fmla="*/ 9 w 1961"/>
+                                  <a:gd name="T1" fmla="*/ 1966 h 1966"/>
+                                  <a:gd name="T2" fmla="*/ 0 w 1961"/>
+                                  <a:gd name="T3" fmla="*/ 1957 h 1966"/>
+                                  <a:gd name="T4" fmla="*/ 1952 w 1961"/>
+                                  <a:gd name="T5" fmla="*/ 0 h 1966"/>
+                                  <a:gd name="T6" fmla="*/ 1961 w 1961"/>
+                                  <a:gd name="T7" fmla="*/ 9 h 1966"/>
+                                  <a:gd name="T8" fmla="*/ 9 w 1961"/>
+                                  <a:gd name="T9" fmla="*/ 1966 h 1966"/>
+                                </a:gdLst>
+                                <a:ahLst/>
+                                <a:cxnLst>
+                                  <a:cxn ang="0">
+                                    <a:pos x="T0" y="T1"/>
+                                  </a:cxn>
+                                  <a:cxn ang="0">
+                                    <a:pos x="T2" y="T3"/>
+                                  </a:cxn>
+                                  <a:cxn ang="0">
+                                    <a:pos x="T4" y="T5"/>
+                                  </a:cxn>
+                                  <a:cxn ang="0">
+                                    <a:pos x="T6" y="T7"/>
+                                  </a:cxn>
+                                  <a:cxn ang="0">
+                                    <a:pos x="T8" y="T9"/>
+                                  </a:cxn>
+                                </a:cxnLst>
+                                <a:rect l="0" t="0" r="r" b="b"/>
+                                <a:pathLst>
+                                  <a:path w="1961" h="1966">
+                                    <a:moveTo>
+                                      <a:pt x="9" y="1966"/>
+                                    </a:moveTo>
+                                    <a:lnTo>
+                                      <a:pt x="0" y="1957"/>
+                                    </a:lnTo>
+                                    <a:lnTo>
+                                      <a:pt x="1952" y="0"/>
+                                    </a:lnTo>
+                                    <a:lnTo>
+                                      <a:pt x="1961" y="9"/>
+                                    </a:lnTo>
+                                    <a:lnTo>
+                                      <a:pt x="9" y="1966"/>
+                                    </a:lnTo>
+                                    <a:close/>
+                                  </a:path>
+                                </a:pathLst>
+                              </a:custGeom>
+                              <a:grpFill/>
+                              <a:ln>
+                                <a:noFill/>
+                              </a:ln>
+                              <a:extLst>
+                                <a:ext uri="{91240B29-F687-4F45-9708-019B960494DF}">
+                                  <a14:hiddenLine xmlns:a14="http://schemas.microsoft.com/office/drawing/2010/main" w="9525">
+                                    <a:solidFill>
+                                      <a:srgbClr val="000000"/>
+                                    </a:solidFill>
+                                    <a:round/>
+                                    <a:headEnd/>
+                                    <a:tailEnd/>
+                                  </a14:hiddenLine>
+                                </a:ext>
+                              </a:extLst>
+                            </wps:spPr>
+                            <wps:bodyPr vert="horz" wrap="square" lIns="91440" tIns="45720" rIns="91440" bIns="45720" numCol="1" anchor="t" anchorCtr="0" compatLnSpc="1">
+                              <a:prstTxWarp prst="textNoShape">
+                                <a:avLst/>
+                              </a:prstTxWarp>
+                            </wps:bodyPr>
+                          </wps:wsp>
+                          <wps:wsp>
+                            <wps:cNvPr id="68" name="Forma libre 68"/>
+                            <wps:cNvSpPr>
+                              <a:spLocks/>
+                            </wps:cNvSpPr>
+                            <wps:spPr bwMode="auto">
+                              <a:xfrm>
+                                <a:off x="0" y="153988"/>
+                                <a:ext cx="4329113" cy="4337050"/>
+                              </a:xfrm>
+                              <a:custGeom>
+                                <a:avLst/>
+                                <a:gdLst>
+                                  <a:gd name="T0" fmla="*/ 0 w 2727"/>
+                                  <a:gd name="T1" fmla="*/ 2732 h 2732"/>
+                                  <a:gd name="T2" fmla="*/ 0 w 2727"/>
+                                  <a:gd name="T3" fmla="*/ 2728 h 2732"/>
+                                  <a:gd name="T4" fmla="*/ 2722 w 2727"/>
+                                  <a:gd name="T5" fmla="*/ 0 h 2732"/>
+                                  <a:gd name="T6" fmla="*/ 2727 w 2727"/>
+                                  <a:gd name="T7" fmla="*/ 5 h 2732"/>
+                                  <a:gd name="T8" fmla="*/ 0 w 2727"/>
+                                  <a:gd name="T9" fmla="*/ 2732 h 2732"/>
+                                </a:gdLst>
+                                <a:ahLst/>
+                                <a:cxnLst>
+                                  <a:cxn ang="0">
+                                    <a:pos x="T0" y="T1"/>
+                                  </a:cxn>
+                                  <a:cxn ang="0">
+                                    <a:pos x="T2" y="T3"/>
+                                  </a:cxn>
+                                  <a:cxn ang="0">
+                                    <a:pos x="T4" y="T5"/>
+                                  </a:cxn>
+                                  <a:cxn ang="0">
+                                    <a:pos x="T6" y="T7"/>
+                                  </a:cxn>
+                                  <a:cxn ang="0">
+                                    <a:pos x="T8" y="T9"/>
+                                  </a:cxn>
+                                </a:cxnLst>
+                                <a:rect l="0" t="0" r="r" b="b"/>
+                                <a:pathLst>
+                                  <a:path w="2727" h="2732">
+                                    <a:moveTo>
+                                      <a:pt x="0" y="2732"/>
+                                    </a:moveTo>
+                                    <a:lnTo>
+                                      <a:pt x="0" y="2728"/>
+                                    </a:lnTo>
+                                    <a:lnTo>
+                                      <a:pt x="2722" y="0"/>
+                                    </a:lnTo>
+                                    <a:lnTo>
+                                      <a:pt x="2727" y="5"/>
+                                    </a:lnTo>
+                                    <a:lnTo>
+                                      <a:pt x="0" y="2732"/>
+                                    </a:lnTo>
+                                    <a:close/>
+                                  </a:path>
+                                </a:pathLst>
+                              </a:custGeom>
+                              <a:grpFill/>
+                              <a:ln>
+                                <a:noFill/>
+                              </a:ln>
+                              <a:extLst>
+                                <a:ext uri="{91240B29-F687-4F45-9708-019B960494DF}">
+                                  <a14:hiddenLine xmlns:a14="http://schemas.microsoft.com/office/drawing/2010/main" w="9525">
+                                    <a:solidFill>
+                                      <a:srgbClr val="000000"/>
+                                    </a:solidFill>
+                                    <a:round/>
+                                    <a:headEnd/>
+                                    <a:tailEnd/>
+                                  </a14:hiddenLine>
+                                </a:ext>
+                              </a:extLst>
+                            </wps:spPr>
+                            <wps:bodyPr vert="horz" wrap="square" lIns="91440" tIns="45720" rIns="91440" bIns="45720" numCol="1" anchor="t" anchorCtr="0" compatLnSpc="1">
+                              <a:prstTxWarp prst="textNoShape">
+                                <a:avLst/>
+                              </a:prstTxWarp>
+                            </wps:bodyPr>
+                          </wps:wsp>
+                        </wpg:wgp>
+                      </a:graphicData>
+                    </a:graphic>
+                    <wp14:sizeRelH relativeFrom="page">
+                      <wp14:pctWidth>70600</wp14:pctWidth>
+                    </wp14:sizeRelH>
+                    <wp14:sizeRelV relativeFrom="page">
+                      <wp14:pctHeight>56600</wp14:pctHeight>
+                    </wp14:sizeRelV>
+                  </wp:anchor>
+                </w:drawing>
+              </mc:Choice>
+              <mc:Fallback>
+                <w:pict>
+                  <v:group w14:anchorId="108B9E9F" id="Grupo 2" o:spid="_x0000_s1026" style="position:absolute;margin-left:0;margin-top:0;width:432.65pt;height:448.55pt;z-index:-251656192;mso-width-percent:706;mso-height-percent:566;mso-left-percent:220;mso-top-percent:300;mso-position-horizontal-relative:page;mso-position-vertical-relative:page;mso-width-percent:706;mso-height-percent:566;mso-left-percent:220;mso-top-percent:300" coordsize="43291,44910" o:gfxdata="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">
+                    <o:lock v:ext="edit" aspectratio="t"/>
+                    <v:shape id="Forma libre 64" o:spid="_x0000_s1027" style="position:absolute;left:15017;width:28274;height:28352;visibility:visible;mso-wrap-style:square;v-text-anchor:top" coordsize="1781,1786" o:gfxdata="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" path="m4,1786l,1782,1776,r5,5l4,1786xe" filled="f" stroked="f">
+                      <v:path arrowok="t" o:connecttype="custom" o:connectlocs="6350,2835275;0,2828925;2819400,0;2827338,7938;6350,2835275" o:connectangles="0,0,0,0,0"/>
+                    </v:shape>
+                    <v:shape id="Forma libre 65" o:spid="_x0000_s1028" style="position:absolute;left:7826;top:2270;width:35465;height:35464;visibility:visible;mso-wrap-style:square;v-text-anchor:top" coordsize="2234,2234" o:gfxdata="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" path="m5,2234l,2229,2229,r5,5l5,2234xe" filled="f" stroked="f">
+                      <v:path arrowok="t" o:connecttype="custom" o:connectlocs="7938,3546475;0,3538538;3538538,0;3546475,7938;7938,3546475" o:connectangles="0,0,0,0,0"/>
+                    </v:shape>
+                    <v:shape id="Forma libre 66" o:spid="_x0000_s1029" style="position:absolute;left:8413;top:1095;width:34878;height:34877;visibility:visible;mso-wrap-style:square;v-text-anchor:top" coordsize="2197,2197" o:gfxdata="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" path="m9,2197l,2193,2188,r9,10l9,2197xe" filled="f" stroked="f">
+                      <v:path arrowok="t" o:connecttype="custom" o:connectlocs="14288,3487738;0,3481388;3473450,0;3487738,15875;14288,3487738" o:connectangles="0,0,0,0,0"/>
+                    </v:shape>
+                    <v:shape id="Forma libre 67" o:spid="_x0000_s1030" style="position:absolute;left:12160;top:4984;width:31131;height:31211;visibility:visible;mso-wrap-style:square;v-text-anchor:top" coordsize="1961,1966" o:gfxdata="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" path="m9,1966l,1957,1952,r9,9l9,1966xe" filled="f" stroked="f">
+                      <v:path arrowok="t" o:connecttype="custom" o:connectlocs="14288,3121025;0,3106738;3098800,0;3113088,14288;14288,3121025" o:connectangles="0,0,0,0,0"/>
+                    </v:shape>
+                    <v:shape id="Forma libre 68" o:spid="_x0000_s1031" style="position:absolute;top:1539;width:43291;height:43371;visibility:visible;mso-wrap-style:square;v-text-anchor:top" coordsize="2727,2732" o:gfxdata="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" path="m,2732r,-4l2722,r5,5l,2732xe" filled="f" stroked="f">
+                      <v:path arrowok="t" o:connecttype="custom" o:connectlocs="0,4337050;0,4330700;4321175,0;4329113,7938;0,4337050" o:connectangles="0,0,0,0,0"/>
+                    </v:shape>
+                    <w10:wrap anchorx="page" anchory="page"/>
+                  </v:group>
+                </w:pict>
+              </mc:Fallback>
+            </mc:AlternateContent>
+          </w:r>
+          <w:r>
+            <w:rPr>
+              <w:noProof/>
+            </w:rPr>
+            <mc:AlternateContent>
+              <mc:Choice Requires="wps">
+                <w:drawing>
+                  <wp:anchor distT="0" distB="0" distL="114300" distR="114300" simplePos="0" relativeHeight="251659264" behindDoc="0" locked="0" layoutInCell="1" allowOverlap="1">
+                    <wp:simplePos x="0" y="0"/>
+                    <wp:positionH relativeFrom="page">
+                      <wp:align>center</wp:align>
+                    </wp:positionH>
+                    <wp:positionV relativeFrom="margin">
+                      <wp:align>bottom</wp:align>
+                    </wp:positionV>
+                    <wp:extent cx="5943600" cy="374904"/>
+                    <wp:effectExtent l="0" t="0" r="0" b="2540"/>
+                    <wp:wrapNone/>
+                    <wp:docPr id="69" name="Cuadro de texto 69"/>
+                    <wp:cNvGraphicFramePr/>
+                    <a:graphic xmlns:a="http://schemas.openxmlformats.org/drawingml/2006/main">
+                      <a:graphicData uri="http://schemas.microsoft.com/office/word/2010/wordprocessingShape">
+                        <wps:wsp>
+                          <wps:cNvSpPr txBox="1"/>
+                          <wps:spPr>
+                            <a:xfrm>
+                              <a:off x="0" y="0"/>
+                              <a:ext cx="5943600" cy="374904"/>
+                            </a:xfrm>
+                            <a:prstGeom prst="rect">
+                              <a:avLst/>
+                            </a:prstGeom>
+                            <a:noFill/>
+                            <a:ln w="6350">
+                              <a:noFill/>
+                            </a:ln>
+                            <a:effectLst/>
+                          </wps:spPr>
+                          <wps:style>
+                            <a:lnRef idx="0">
+                              <a:schemeClr val="accent1"/>
+                            </a:lnRef>
+                            <a:fillRef idx="0">
+                              <a:schemeClr val="accent1"/>
+                            </a:fillRef>
+                            <a:effectRef idx="0">
+                              <a:schemeClr val="accent1"/>
+                            </a:effectRef>
+                            <a:fontRef idx="minor">
+                              <a:schemeClr val="dk1"/>
+                            </a:fontRef>
+                          </wps:style>
+                          <wps:txbx>
+                            <w:txbxContent>
+                              <w:p>
+                                <w:pPr>
+                                  <w:pStyle w:val="Sinespaciado"/>
+                                  <w:jc w:val="right"/>
+                                  <w:rPr>
+                                    <w:color w:val="5B9BD5" w:themeColor="accent1"/>
+                                    <w:sz w:val="36"/>
+                                    <w:szCs w:val="36"/>
+                                  </w:rPr>
+                                </w:pPr>
+                                <w:sdt>
+                                  <w:sdtPr>
+                                    <w:rPr>
+                                      <w:color w:val="5B9BD5" w:themeColor="accent1"/>
+                                      <w:sz w:val="36"/>
+                                      <w:szCs w:val="36"/>
+                                    </w:rPr>
+                                    <w:alias w:val="Escolar"/>
+                                    <w:tag w:val="Escolar"/>
+                                    <w:id w:val="1850680582"/>
+                                    <w:dataBinding w:prefixMappings="xmlns:ns0='http://schemas.openxmlformats.org/officeDocument/2006/extended-properties' " w:xpath="/ns0:Properties[1]/ns0:Company[1]" w:storeItemID="{6668398D-A668-4E3E-A5EB-62B293D839F1}"/>
+                                    <w:text/>
+                                  </w:sdtPr>
+                                  <w:sdtContent>
+                                    <w:r>
+                                      <w:rPr>
+                                        <w:color w:val="5B9BD5" w:themeColor="accent1"/>
+                                        <w:sz w:val="36"/>
+                                        <w:szCs w:val="36"/>
+                                      </w:rPr>
+                                      <w:t>Gomez Alejandre</w:t>
+                                    </w:r>
+                                    <w:r>
+                                      <w:rPr>
+                                        <w:color w:val="5B9BD5" w:themeColor="accent1"/>
+                                        <w:sz w:val="36"/>
+                                        <w:szCs w:val="36"/>
+                                      </w:rPr>
+                                      <w:t xml:space="preserve"> </w:t>
+                                    </w:r>
+                                    <w:r>
+                                      <w:rPr>
+                                        <w:color w:val="5B9BD5" w:themeColor="accent1"/>
+                                        <w:sz w:val="36"/>
+                                        <w:szCs w:val="36"/>
+                                      </w:rPr>
+                                      <w:t xml:space="preserve">Luis Fernando </w:t>
+                                    </w:r>
+                                    <w:r>
+                                      <w:rPr>
+                                        <w:color w:val="5B9BD5" w:themeColor="accent1"/>
+                                        <w:sz w:val="36"/>
+                                        <w:szCs w:val="36"/>
+                                      </w:rPr>
+                                      <w:t xml:space="preserve">      </w:t>
+                                    </w:r>
+                                    <w:r>
+                                      <w:rPr>
+                                        <w:color w:val="5B9BD5" w:themeColor="accent1"/>
+                                        <w:sz w:val="36"/>
+                                        <w:szCs w:val="36"/>
+                                      </w:rPr>
+                                      <w:t xml:space="preserve">                                        </w:t>
+                                    </w:r>
+                                    <w:r>
+                                      <w:rPr>
+                                        <w:color w:val="5B9BD5" w:themeColor="accent1"/>
+                                        <w:sz w:val="36"/>
+                                        <w:szCs w:val="36"/>
+                                      </w:rPr>
+                                      <w:t>Mares Solano</w:t>
+                                    </w:r>
+                                    <w:r>
+                                      <w:rPr>
+                                        <w:color w:val="5B9BD5" w:themeColor="accent1"/>
+                                        <w:sz w:val="36"/>
+                                        <w:szCs w:val="36"/>
+                                      </w:rPr>
+                                      <w:t xml:space="preserve"> Francisco Gerardo</w:t>
+                                    </w:r>
+                                    <w:r>
+                                      <w:rPr>
+                                        <w:color w:val="5B9BD5" w:themeColor="accent1"/>
+                                        <w:sz w:val="36"/>
+                                        <w:szCs w:val="36"/>
+                                      </w:rPr>
+                                      <w:t xml:space="preserve">       </w:t>
+                                    </w:r>
+                                    <w:r>
+                                      <w:rPr>
+                                        <w:color w:val="5B9BD5" w:themeColor="accent1"/>
+                                        <w:sz w:val="36"/>
+                                        <w:szCs w:val="36"/>
+                                      </w:rPr>
+                                      <w:t xml:space="preserve">                                     Cortina Gamboa Ehecatl Said</w:t>
+                                    </w:r>
+                                  </w:sdtContent>
+                                </w:sdt>
+                              </w:p>
+                              <w:sdt>
+                                <w:sdtPr>
+                                  <w:rPr>
+                                    <w:color w:val="5B9BD5" w:themeColor="accent1"/>
+                                    <w:sz w:val="36"/>
+                                    <w:szCs w:val="36"/>
+                                  </w:rPr>
+                                  <w:alias w:val="Curso"/>
+                                  <w:tag w:val="Curso"/>
+                                  <w:id w:val="1717703537"/>
+                                  <w:showingPlcHdr/>
+                                  <w:dataBinding w:prefixMappings="xmlns:ns0='http://purl.org/dc/elements/1.1/' xmlns:ns1='http://schemas.openxmlformats.org/package/2006/metadata/core-properties' " w:xpath="/ns1:coreProperties[1]/ns1:category[1]" w:storeItemID="{6C3C8BC8-F283-45AE-878A-BAB7291924A1}"/>
+                                  <w:text/>
+                                </w:sdtPr>
+                                <w:sdtContent>
+                                  <w:p>
+                                    <w:pPr>
+                                      <w:pStyle w:val="Sinespaciado"/>
+                                      <w:jc w:val="right"/>
+                                      <w:rPr>
+                                        <w:color w:val="5B9BD5" w:themeColor="accent1"/>
+                                        <w:sz w:val="36"/>
+                                        <w:szCs w:val="36"/>
+                                      </w:rPr>
+                                    </w:pPr>
+                                    <w:r>
+                                      <w:rPr>
+                                        <w:color w:val="5B9BD5" w:themeColor="accent1"/>
+                                        <w:sz w:val="36"/>
+                                        <w:szCs w:val="36"/>
+                                      </w:rPr>
+                                      <w:t xml:space="preserve">     </w:t>
+                                    </w:r>
+                                  </w:p>
+                                </w:sdtContent>
+                              </w:sdt>
+                            </w:txbxContent>
+                          </wps:txbx>
+                          <wps:bodyPr rot="0" spcFirstLastPara="0" vertOverflow="overflow" horzOverflow="overflow" vert="horz" wrap="square" lIns="0" tIns="0" rIns="0" bIns="0" numCol="1" spcCol="0" rtlCol="0" fromWordArt="0" anchor="b" anchorCtr="0" forceAA="0" compatLnSpc="1">
+                            <a:prstTxWarp prst="textNoShape">
+                              <a:avLst/>
+                            </a:prstTxWarp>
+                            <a:spAutoFit/>
+                          </wps:bodyPr>
+                        </wps:wsp>
+                      </a:graphicData>
+                    </a:graphic>
+                    <wp14:sizeRelH relativeFrom="page">
+                      <wp14:pctWidth>76500</wp14:pctWidth>
+                    </wp14:sizeRelH>
+                    <wp14:sizeRelV relativeFrom="margin">
+                      <wp14:pctHeight>0</wp14:pctHeight>
+                    </wp14:sizeRelV>
+                  </wp:anchor>
+                </w:drawing>
+              </mc:Choice>
+              <mc:Fallback>
+                <w:pict>
+                  <v:shape id="Cuadro de texto 69" o:spid="_x0000_s1027" type="#_x0000_t202" style="position:absolute;left:0;text-align:left;margin-left:0;margin-top:0;width:468pt;height:29.5pt;z-index:251659264;visibility:visible;mso-wrap-style:square;mso-width-percent:765;mso-height-percent:0;mso-wrap-distance-left:9pt;mso-wrap-distance-top:0;mso-wrap-distance-right:9pt;mso-wrap-distance-bottom:0;mso-position-horizontal:center;mso-position-horizontal-relative:page;mso-position-vertical:bottom;mso-position-vertical-relative:margin;mso-width-percent:765;mso-height-percent:0;mso-width-relative:page;mso-height-relative:margin;v-text-anchor:bottom" o:gfxdata="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" filled="f" stroked="f" strokeweight=".5pt">
+                    <v:textbox style="mso-fit-shape-to-text:t" inset="0,0,0,0">
+                      <w:txbxContent>
+                        <w:p>
+                          <w:pPr>
+                            <w:pStyle w:val="Sinespaciado"/>
+                            <w:jc w:val="right"/>
+                            <w:rPr>
+                              <w:color w:val="5B9BD5" w:themeColor="accent1"/>
+                              <w:sz w:val="36"/>
+                              <w:szCs w:val="36"/>
+                            </w:rPr>
+                          </w:pPr>
+                          <w:sdt>
+                            <w:sdtPr>
+                              <w:rPr>
+                                <w:color w:val="5B9BD5" w:themeColor="accent1"/>
+                                <w:sz w:val="36"/>
+                                <w:szCs w:val="36"/>
+                              </w:rPr>
+                              <w:alias w:val="Escolar"/>
+                              <w:tag w:val="Escolar"/>
+                              <w:id w:val="1850680582"/>
+                              <w:dataBinding w:prefixMappings="xmlns:ns0='http://schemas.openxmlformats.org/officeDocument/2006/extended-properties' " w:xpath="/ns0:Properties[1]/ns0:Company[1]" w:storeItemID="{6668398D-A668-4E3E-A5EB-62B293D839F1}"/>
+                              <w:text/>
+                            </w:sdtPr>
+                            <w:sdtContent>
+                              <w:r>
+                                <w:rPr>
+                                  <w:color w:val="5B9BD5" w:themeColor="accent1"/>
+                                  <w:sz w:val="36"/>
+                                  <w:szCs w:val="36"/>
+                                </w:rPr>
+                                <w:t>Gomez Alejandre</w:t>
+                              </w:r>
+                              <w:r>
+                                <w:rPr>
+                                  <w:color w:val="5B9BD5" w:themeColor="accent1"/>
+                                  <w:sz w:val="36"/>
+                                  <w:szCs w:val="36"/>
+                                </w:rPr>
+                                <w:t xml:space="preserve"> </w:t>
+                              </w:r>
+                              <w:r>
+                                <w:rPr>
+                                  <w:color w:val="5B9BD5" w:themeColor="accent1"/>
+                                  <w:sz w:val="36"/>
+                                  <w:szCs w:val="36"/>
+                                </w:rPr>
+                                <w:t xml:space="preserve">Luis Fernando </w:t>
+                              </w:r>
+                              <w:r>
+                                <w:rPr>
+                                  <w:color w:val="5B9BD5" w:themeColor="accent1"/>
+                                  <w:sz w:val="36"/>
+                                  <w:szCs w:val="36"/>
+                                </w:rPr>
+                                <w:t xml:space="preserve">      </w:t>
+                              </w:r>
+                              <w:r>
+                                <w:rPr>
+                                  <w:color w:val="5B9BD5" w:themeColor="accent1"/>
+                                  <w:sz w:val="36"/>
+                                  <w:szCs w:val="36"/>
+                                </w:rPr>
+                                <w:t xml:space="preserve">                                        </w:t>
+                              </w:r>
+                              <w:r>
+                                <w:rPr>
+                                  <w:color w:val="5B9BD5" w:themeColor="accent1"/>
+                                  <w:sz w:val="36"/>
+                                  <w:szCs w:val="36"/>
+                                </w:rPr>
+                                <w:t>Mares Solano</w:t>
+                              </w:r>
+                              <w:r>
+                                <w:rPr>
+                                  <w:color w:val="5B9BD5" w:themeColor="accent1"/>
+                                  <w:sz w:val="36"/>
+                                  <w:szCs w:val="36"/>
+                                </w:rPr>
+                                <w:t xml:space="preserve"> Francisco Gerardo</w:t>
+                              </w:r>
+                              <w:r>
+                                <w:rPr>
+                                  <w:color w:val="5B9BD5" w:themeColor="accent1"/>
+                                  <w:sz w:val="36"/>
+                                  <w:szCs w:val="36"/>
+                                </w:rPr>
+                                <w:t xml:space="preserve">       </w:t>
+                              </w:r>
+                              <w:r>
+                                <w:rPr>
+                                  <w:color w:val="5B9BD5" w:themeColor="accent1"/>
+                                  <w:sz w:val="36"/>
+                                  <w:szCs w:val="36"/>
+                                </w:rPr>
+                                <w:t xml:space="preserve">                                     Cortina Gamboa Ehecatl Said</w:t>
+                              </w:r>
+                            </w:sdtContent>
+                          </w:sdt>
+                        </w:p>
+                        <w:sdt>
+                          <w:sdtPr>
+                            <w:rPr>
+                              <w:color w:val="5B9BD5" w:themeColor="accent1"/>
+                              <w:sz w:val="36"/>
+                              <w:szCs w:val="36"/>
+                            </w:rPr>
+                            <w:alias w:val="Curso"/>
+                            <w:tag w:val="Curso"/>
+                            <w:id w:val="1717703537"/>
+                            <w:showingPlcHdr/>
+                            <w:dataBinding w:prefixMappings="xmlns:ns0='http://purl.org/dc/elements/1.1/' xmlns:ns1='http://schemas.openxmlformats.org/package/2006/metadata/core-properties' " w:xpath="/ns1:coreProperties[1]/ns1:category[1]" w:storeItemID="{6C3C8BC8-F283-45AE-878A-BAB7291924A1}"/>
+                            <w:text/>
+                          </w:sdtPr>
+                          <w:sdtContent>
+                            <w:p>
+                              <w:pPr>
+                                <w:pStyle w:val="Sinespaciado"/>
+                                <w:jc w:val="right"/>
+                                <w:rPr>
+                                  <w:color w:val="5B9BD5" w:themeColor="accent1"/>
+                                  <w:sz w:val="36"/>
+                                  <w:szCs w:val="36"/>
+                                </w:rPr>
+                              </w:pPr>
+                              <w:r>
+                                <w:rPr>
+                                  <w:color w:val="5B9BD5" w:themeColor="accent1"/>
+                                  <w:sz w:val="36"/>
+                                  <w:szCs w:val="36"/>
+                                </w:rPr>
+                                <w:t xml:space="preserve">     </w:t>
+                              </w:r>
+                            </w:p>
+                          </w:sdtContent>
+                        </w:sdt>
+                      </w:txbxContent>
+                    </v:textbox>
+                    <w10:wrap anchorx="page" anchory="margin"/>
+                  </v:shape>
+                </w:pict>
+              </mc:Fallback>
+            </mc:AlternateContent>
+          </w:r>
+        </w:p>
+        <w:p>
+          <w:pPr>
+            <w:spacing w:before="0" w:after="160" w:line="259" w:lineRule="auto"/>
+            <w:jc w:val="left"/>
+            <w:rPr>
+              <w:rFonts w:ascii="Bell MT" w:eastAsiaTheme="majorEastAsia" w:hAnsi="Bell MT" w:cstheme="majorBidi"/>
+              <w:b/>
+              <w:bCs/>
+              <w:smallCaps/>
+              <w:color w:val="000000" w:themeColor="text1"/>
+              <w:sz w:val="36"/>
+              <w:szCs w:val="36"/>
+              <w:lang w:eastAsia="es-MX"/>
+            </w:rPr>
+          </w:pPr>
+          <w:r>
+            <w:rPr>
+              <w:lang w:eastAsia="es-MX"/>
+            </w:rPr>
+            <w:br w:type="page"/>
+          </w:r>
+        </w:p>
+        <w:bookmarkStart w:id="0" w:name="_GoBack" w:displacedByCustomXml="next"/>
+        <w:bookmarkEnd w:id="0" w:displacedByCustomXml="next"/>
+      </w:sdtContent>
+    </w:sdt>
     <w:p>
       <w:pPr>
         <w:pStyle w:val="Ttulo1"/>
@@ -13,6 +1224,7 @@
         <w:rPr>
           <w:lang w:eastAsia="es-MX"/>
         </w:rPr>
+        <w:lastRenderedPageBreak/>
         <w:t>Introducción</w:t>
       </w:r>
     </w:p>
@@ -26,7 +1238,13 @@
         <w:rPr>
           <w:lang w:eastAsia="es-MX"/>
         </w:rPr>
-        <w:t>El sistema de la Biblioteca de la Universidad Veracruzana constituye un pilar importante para el estudio y desarrollo de los jóvenes universitarios. Los alumnos tienen acceso a material profesional y especializado en su área con el objetivo de garantizar el acceso herramientas necesarios para concluir, de manera exitosa, sus estudios universitarios. En el sistema de la biblioteca, los alumnos pueden revisar el material de apoyo, reservarlo, pedir préstamos a domicilio y renovar sus préstamos, así como ver las deudas que tienen y las acciones que han realizado. De la misma manera, los profesores de la institución se ven en la posibilidad de realizar tales acciones. El encargado de la biblioteca es quien administra las cuentas de los usuarios del sistema y el acervo que existe dentro de la biblioteca universitaria. Por otro lado, el administrador, es capaz de administrar convenios, deudas, donaciones y fondos de la biblioteca.</w:t>
+        <w:t>El sistema de la Biblioteca de la Universidad Veracruzana constituye un pilar importante para el estudio y desarrollo de los jóvenes universitarios. Los alumnos tienen acceso a material profesional y especializado en su área con el objetivo de garantizar el acceso herramientas necesarios para concluir, de manera exitosa, sus estudios universitarios. En el sistema de la biblioteca, los alumnos pueden revisar el material de apoyo, reservarlo, pedir préstamos a domicilio y renovar sus préstamos, así como ver las deudas que tienen y las acciones que han realizado. De la misma manera, los profesores de la institución se ven en la posibilidad de realizar tales acciones. El encargado de la biblioteca es quien administra las cuentas de los usuarios del sistema y el acervo que existe dentro de la biblioteca universitaria. Por otro lado, el adminis</w:t>
+      </w:r>
+      <w:r>
+        <w:rPr>
+          <w:lang w:eastAsia="es-MX"/>
+        </w:rPr>
+        <w:t>trador, es capaz de administrar deudas.</w:t>
       </w:r>
     </w:p>
     <w:p>
@@ -40,22 +1258,64 @@
         <w:rPr>
           <w:lang w:eastAsia="es-MX"/>
         </w:rPr>
-        <w:t>Lo que se presenta en este documento es la Especificación de Requerimientos y el Diseño de Software de la biblioteca “Lic. Javier Juárez Sánchez” la cual sirve como base de conocimientos para miembros de la institución. Esta especificación ha sido estructurada retomando algunas de las normas dadas por el Estándar IEEE 830-1998 y se presentan algunos de los artefactos generados durante la fase de análisis y diseño tales como diagrama de paquetes, diagrama de casos de uso por paquetes, detalles de casos de uso, diagramas de actividades, diagrama de clases del modelo de dominio, diagramas de secuencia por caso de uso, diagramas de comunicación por caso de uso y diagramas de estado por objeto así como prototipos del sistema.</w:t>
+        <w:t xml:space="preserve">Lo que se presenta en este documento es la Especificación de Requerimientos y el Diseño de Software de la biblioteca “Lic. Javier Juárez Sánchez” la cual sirve como base de conocimientos para miembros de la institución. Esta especificación ha sido estructurada retomando algunas de las normas dadas por el Estándar IEEE 830-1998 y se presentan algunos de los artefactos generados durante la fase de análisis y diseño tales como diagrama de casos de uso por paquetes, detalles de casos de uso, diagramas de </w:t>
+      </w:r>
+      <w:r>
+        <w:rPr>
+          <w:lang w:eastAsia="es-MX"/>
+        </w:rPr>
+        <w:t>robustes</w:t>
+      </w:r>
+      <w:r>
+        <w:rPr>
+          <w:lang w:eastAsia="es-MX"/>
+        </w:rPr>
+        <w:t xml:space="preserve">, diagrama de clases del modelo de dominio, </w:t>
+      </w:r>
+      <w:r>
+        <w:rPr>
+          <w:lang w:eastAsia="es-MX"/>
+        </w:rPr>
+        <w:t xml:space="preserve">y </w:t>
+      </w:r>
+      <w:r>
+        <w:rPr>
+          <w:lang w:eastAsia="es-MX"/>
+        </w:rPr>
+        <w:t>diagramas de estado por objeto así como prototipos del sistema.</w:t>
       </w:r>
     </w:p>
     <w:p>
       <w:pPr>
-        <w:rPr>
-          <w:lang w:eastAsia="es-MX"/>
-        </w:rPr>
-      </w:pPr>
+        <w:pStyle w:val="Ttulo2"/>
+      </w:pPr>
+      <w:r>
+        <w:t>Propósito</w:t>
+      </w:r>
     </w:p>
     <w:p>
       <w:pPr>
-        <w:pStyle w:val="Ttulo2"/>
-      </w:pPr>
-      <w:r>
-        <w:t>Propósito</w:t>
+        <w:rPr>
+          <w:lang w:eastAsia="es-MX"/>
+        </w:rPr>
+      </w:pPr>
+      <w:r>
+        <w:rPr>
+          <w:lang w:eastAsia="es-MX"/>
+        </w:rPr>
+        <w:t>Este documento tiene como propósito definir los requerimientos y el diseño que nos permitan llevar a cabo el correcto desarrollo de un sistema que mejore el proceso que se realiza en el sistema bibliotecario de facultad de Economía e Informática de la Universidad Veracruzana para la manipulación y control del acervo universitario e interesados.</w:t>
+      </w:r>
+      <w:r>
+        <w:rPr>
+          <w:lang w:eastAsia="es-MX"/>
+        </w:rPr>
+        <w:t xml:space="preserve"> Este documento fue planeado y establecido siguiendo la metodología de ICONIX, del mismo modo, e</w:t>
+      </w:r>
+      <w:r>
+        <w:rPr>
+          <w:lang w:eastAsia="es-MX"/>
+        </w:rPr>
+        <w:t>l documento está dirigido a los desarrolladores y que interactúan con el sistema y, por lo tanto, se presentan prototipos, se definen prioridades para el sistema y se plantean restricciones de acuerdo a sus necesidades con el objetivo de conseguir un sistema cuya funcionalidad sea adecuada para los mismos. Se plantea además la interacción de los usuarios con el sistema y las posibles necesidades futuras.</w:t>
       </w:r>
     </w:p>
     <w:p>
@@ -68,7 +1328,7 @@
         <w:rPr>
           <w:lang w:eastAsia="es-MX"/>
         </w:rPr>
-        <w:t>Este documento tiene como propósito definir los requerimientos y el diseño que nos permitan llevar a cabo el correcto desarrollo de un sistema que mejore el proceso que se realiza en el sistema bibliotecario de facultad de Economía e Informática de la Universidad Veracruzana para la manipulación y control del acervo universitario e interesados. El documento está dirigido a los desarrolladores y que interactúan con el sistema y, por lo tanto, se presentan prototipos, se definen prioridades para el sistema y se plantean restricciones de acuerdo a sus necesidades con el objetivo de conseguir un sistema cuya funcionalidad sea adecuada para los mismos. Se plantea además la interacción de los usuarios con el sistema y las posibles necesidades futuras.</w:t>
+        <w:br w:type="page"/>
       </w:r>
     </w:p>
     <w:p>
@@ -95,10 +1355,16 @@
     </w:p>
     <w:p>
       <w:pPr>
-        <w:pStyle w:val="Ttulo2"/>
-      </w:pPr>
-      <w:r>
-        <w:t>Definiciones y acrónimos</w:t>
+        <w:rPr>
+          <w:lang w:eastAsia="es-MX"/>
+        </w:rPr>
+      </w:pPr>
+      <w:r>
+        <w:rPr>
+          <w:lang w:eastAsia="es-MX"/>
+        </w:rPr>
+        <w:tab/>
+        <w:t>Se llevara a cabo por fases donde la primera consiste en levantar los requerimientos a partir de una interfaz de usuario establecer requerimientos funcionales, establecer las funcionalidades por medio de los casos de uso, asimismo como las descripciones de los mismos, se establece el modelo del dominio en fases tempranas buscando tener el alcance total del sistema.</w:t>
       </w:r>
     </w:p>
     <w:p>
@@ -111,7 +1377,8 @@
         <w:rPr>
           <w:lang w:eastAsia="es-MX"/>
         </w:rPr>
-        <w:t>//Pendientes</w:t>
+        <w:tab/>
+        <w:t>El sistema de biblioteca estará dividido en dos principales sistemas, uno de dichos sistemas lo ocupara el bibliotecario y el administrador de la biblioteca, el segundo sistema está definido para los alumnos de dicha institución, este último estará alojado desde internet lo cual permitirá a los usuarios consultar ítems, y realizar reservaciones.</w:t>
       </w:r>
     </w:p>
     <w:p>
@@ -119,7 +1386,7 @@
         <w:pStyle w:val="Ttulo2"/>
       </w:pPr>
       <w:r>
-        <w:t>Información general</w:t>
+        <w:t>Definiciones y acrónimos</w:t>
       </w:r>
     </w:p>
     <w:p>
@@ -132,42 +1399,48 @@
         <w:rPr>
           <w:lang w:eastAsia="es-MX"/>
         </w:rPr>
-        <w:t>Este documento está dividido en tres partes. La primera parte es una introducción al mismo donde se describe su propósito y el alcance que tendrá el producto. El objetivo de la segunda parte es dar una descripción general del sistema, con el fin de dar a conocer las principales funciones que debe llevar a cabo, las características de los usuarios, las restricciones al momento de desarrollar el sistema, además de las suposiciones y dependencias. Finalmente, en la tercera parte se describen detalladamente, utilizando el enfoque de casos de uso, los requerimientos con los que debe contar el sistema de control de actividades del SS.</w:t>
+        <w:t>//Pendientes</w:t>
       </w:r>
     </w:p>
     <w:p>
       <w:pPr>
-        <w:pStyle w:val="Ttulo1"/>
-        <w:rPr>
-          <w:lang w:eastAsia="es-MX"/>
-        </w:rPr>
-      </w:pPr>
-      <w:r>
-        <w:rPr>
-          <w:lang w:eastAsia="es-MX"/>
-        </w:rPr>
-        <w:t>Descripción general</w:t>
+        <w:pStyle w:val="Ttulo2"/>
+      </w:pPr>
+      <w:r>
+        <w:t>Información general</w:t>
       </w:r>
     </w:p>
     <w:p>
       <w:pPr>
-        <w:pStyle w:val="Ttulo2"/>
-      </w:pPr>
-      <w:r>
-        <w:t>Perspectiva del producto</w:t>
+        <w:rPr>
+          <w:lang w:eastAsia="es-MX"/>
+        </w:rPr>
+      </w:pPr>
+      <w:r>
+        <w:rPr>
+          <w:lang w:eastAsia="es-MX"/>
+        </w:rPr>
+        <w:t>Este documento está dividido en tres partes. La primera parte es una introducción al mismo donde se describe su propósito y el alcance que tendrá el producto. El objetivo de la segunda parte es dar una descripción general del sistema, con el fin de dar a conocer las principales funciones que debe llevar a cabo, las características de los usuarios, las restricciones al momento de desarrollar el sistema, además de las suposiciones y dependencias. Finalmente, en la tercera parte se describen detalladamente, utilizando el enfoque de casos de uso, los requerimientos con los que debe contar el sistema</w:t>
+      </w:r>
+      <w:r>
+        <w:rPr>
+          <w:lang w:eastAsia="es-MX"/>
+        </w:rPr>
+        <w:t>.</w:t>
       </w:r>
     </w:p>
     <w:p>
       <w:pPr>
-        <w:rPr>
-          <w:lang w:eastAsia="es-MX"/>
-        </w:rPr>
-      </w:pPr>
-      <w:r>
-        <w:rPr>
-          <w:lang w:eastAsia="es-MX"/>
-        </w:rPr>
-        <w:t>El sistema de la BUAEEI está diseñado para trabajar instalado en alguna computadora local con conexión a internet y acceso al servidor de la UV, lo cual permitirá su disponibilidad completa del sistema bajo esas condiciones.</w:t>
+        <w:pStyle w:val="Ttulo1"/>
+        <w:rPr>
+          <w:lang w:eastAsia="es-MX"/>
+        </w:rPr>
+      </w:pPr>
+      <w:r>
+        <w:rPr>
+          <w:lang w:eastAsia="es-MX"/>
+        </w:rPr>
+        <w:t>Descripción general</w:t>
       </w:r>
     </w:p>
     <w:p>
@@ -175,15 +1448,20 @@
         <w:pStyle w:val="Ttulo2"/>
       </w:pPr>
       <w:r>
-        <w:t>Funcionalidad del producto</w:t>
+        <w:t>Perspectiva del producto</w:t>
       </w:r>
     </w:p>
     <w:p>
       <w:pPr>
-        <w:pStyle w:val="Ttulo2"/>
-      </w:pPr>
-      <w:r>
-        <w:t>Diagrama de casos de uso</w:t>
+        <w:rPr>
+          <w:lang w:eastAsia="es-MX"/>
+        </w:rPr>
+      </w:pPr>
+      <w:r>
+        <w:rPr>
+          <w:lang w:eastAsia="es-MX"/>
+        </w:rPr>
+        <w:t>El sistema de la BUAEEI está diseñado para trabajar instalado en alguna computadora local con conexión a internet y acceso al servidor de la UV, lo cual permitirá su disponibilidad completa del sistema bajo esas condiciones.</w:t>
       </w:r>
     </w:p>
     <w:p>
@@ -191,7 +1469,8 @@
         <w:pStyle w:val="Ttulo2"/>
       </w:pPr>
       <w:r>
-        <w:t>Características de los usuarios</w:t>
+        <w:lastRenderedPageBreak/>
+        <w:t>Funcionalidad del producto</w:t>
       </w:r>
     </w:p>
     <w:p>
@@ -199,11 +1478,27 @@
         <w:pStyle w:val="Ttulo2"/>
       </w:pPr>
       <w:r>
-        <w:t>Restricciones</w:t>
+        <w:t>Diagrama de casos de uso</w:t>
       </w:r>
     </w:p>
     <w:p>
       <w:pPr>
+        <w:pStyle w:val="Ttulo2"/>
+      </w:pPr>
+      <w:r>
+        <w:t>Características de los usuarios</w:t>
+      </w:r>
+    </w:p>
+    <w:p>
+      <w:pPr>
+        <w:pStyle w:val="Ttulo2"/>
+      </w:pPr>
+      <w:r>
+        <w:t>Restricciones</w:t>
+      </w:r>
+    </w:p>
+    <w:p>
+      <w:pPr>
         <w:rPr>
           <w:lang w:eastAsia="es-MX"/>
         </w:rPr>
@@ -252,7 +1547,6 @@
         <w:rPr>
           <w:lang w:eastAsia="es-MX"/>
         </w:rPr>
-        <w:lastRenderedPageBreak/>
         <w:t>•</w:t>
       </w:r>
       <w:r>
@@ -340,15 +1634,7 @@
         <w:rPr>
           <w:lang w:eastAsia="es-MX"/>
         </w:rPr>
-        <w:t>Proto</w:t>
-      </w:r>
-      <w:bookmarkStart w:id="0" w:name="_GoBack"/>
-      <w:bookmarkEnd w:id="0"/>
-      <w:r>
-        <w:rPr>
-          <w:lang w:eastAsia="es-MX"/>
-        </w:rPr>
-        <w:t>tipos</w:t>
+        <w:t>Prototipos</w:t>
       </w:r>
     </w:p>
     <w:p>
@@ -368,7 +1654,9 @@
     <w:sectPr>
       <w:pgSz w:w="12240" w:h="15840"/>
       <w:pgMar w:top="1417" w:right="1701" w:bottom="1417" w:left="1701" w:header="708" w:footer="708" w:gutter="0"/>
+      <w:pgNumType w:start="0"/>
       <w:cols w:space="708"/>
+      <w:titlePg/>
       <w:docGrid w:linePitch="360"/>
     </w:sectPr>
   </w:body>
@@ -680,7 +1968,7 @@
     <w:lsdException w:name="Table Grid" w:uiPriority="39"/>
     <w:lsdException w:name="Table Theme" w:semiHidden="1" w:unhideWhenUsed="1"/>
     <w:lsdException w:name="Placeholder Text" w:semiHidden="1"/>
-    <w:lsdException w:name="No Spacing" w:uiPriority="1"/>
+    <w:lsdException w:name="No Spacing" w:uiPriority="1" w:qFormat="1"/>
     <w:lsdException w:name="Light Shading" w:uiPriority="60"/>
     <w:lsdException w:name="Light List" w:uiPriority="61"/>
     <w:lsdException w:name="Light Grid" w:uiPriority="62"/>
@@ -1424,7 +2712,9 @@
   </w:style>
   <w:style w:type="paragraph" w:styleId="Sinespaciado">
     <w:name w:val="No Spacing"/>
+    <w:link w:val="SinespaciadoCar"/>
     <w:uiPriority w:val="1"/>
+    <w:qFormat/>
     <w:rsid w:val="00BF7A09"/>
     <w:pPr>
       <w:spacing w:after="0" w:line="240" w:lineRule="auto"/>
@@ -1599,6 +2889,13 @@
       <w:sz w:val="18"/>
       <w:szCs w:val="18"/>
     </w:rPr>
+  </w:style>
+  <w:style w:type="character" w:customStyle="1" w:styleId="SinespaciadoCar">
+    <w:name w:val="Sin espaciado Car"/>
+    <w:basedOn w:val="Fuentedeprrafopredeter"/>
+    <w:link w:val="Sinespaciado"/>
+    <w:uiPriority w:val="1"/>
+    <w:rsid w:val="00B82E1E"/>
   </w:style>
 </w:styles>
 </file>

</xml_diff>

<commit_message>
Cambios de lugar de los documentos y mejoro el diseño del documento
</commit_message>
<xml_diff>
--- a/Especificación de requerimientos.docx
+++ b/Especificación de requerimientos.docx
@@ -5,6 +5,7 @@
     <w:sdt>
       <w:sdtPr>
         <w:rPr>
+          <w:rFonts w:ascii="Segoe UI" w:hAnsi="Segoe UI"/>
           <w:sz w:val="2"/>
         </w:rPr>
         <w:id w:val="-1523010765"/>
@@ -15,7 +16,6 @@
       </w:sdtPr>
       <w:sdtEndPr>
         <w:rPr>
-          <w:rFonts w:ascii="Segoe UI" w:hAnsi="Segoe UI"/>
           <w:sz w:val="24"/>
           <w:lang w:eastAsia="es-MX"/>
         </w:rPr>
@@ -153,6 +153,7 @@
                                     <w:dataBinding w:prefixMappings="xmlns:ns0='http://purl.org/dc/elements/1.1/' xmlns:ns1='http://schemas.openxmlformats.org/package/2006/metadata/core-properties' " w:xpath="/ns1:coreProperties[1]/ns0:subject[1]" w:storeItemID="{6C3C8BC8-F283-45AE-878A-BAB7291924A1}"/>
                                     <w:text/>
                                   </w:sdtPr>
+                                  <w:sdtEndPr/>
                                   <w:sdtContent>
                                     <w:r>
                                       <w:rPr>
@@ -267,6 +268,7 @@
                               <w:dataBinding w:prefixMappings="xmlns:ns0='http://purl.org/dc/elements/1.1/' xmlns:ns1='http://schemas.openxmlformats.org/package/2006/metadata/core-properties' " w:xpath="/ns1:coreProperties[1]/ns0:subject[1]" w:storeItemID="{6C3C8BC8-F283-45AE-878A-BAB7291924A1}"/>
                               <w:text/>
                             </w:sdtPr>
+                            <w:sdtEndPr/>
                             <w:sdtContent>
                               <w:r>
                                 <w:rPr>
@@ -906,6 +908,7 @@
                                     <w:dataBinding w:prefixMappings="xmlns:ns0='http://schemas.openxmlformats.org/officeDocument/2006/extended-properties' " w:xpath="/ns0:Properties[1]/ns0:Company[1]" w:storeItemID="{6668398D-A668-4E3E-A5EB-62B293D839F1}"/>
                                     <w:text/>
                                   </w:sdtPr>
+                                  <w:sdtEndPr/>
                                   <w:sdtContent>
                                     <w:r>
                                       <w:rPr>
@@ -921,15 +924,7 @@
                                         <w:sz w:val="36"/>
                                         <w:szCs w:val="36"/>
                                       </w:rPr>
-                                      <w:t xml:space="preserve"> </w:t>
-                                    </w:r>
-                                    <w:r>
-                                      <w:rPr>
-                                        <w:color w:val="5B9BD5" w:themeColor="accent1"/>
-                                        <w:sz w:val="36"/>
-                                        <w:szCs w:val="36"/>
-                                      </w:rPr>
-                                      <w:t xml:space="preserve">Luis Fernando </w:t>
+                                      <w:t xml:space="preserve"> Luis Fernando </w:t>
                                     </w:r>
                                     <w:r>
                                       <w:rPr>
@@ -996,6 +991,7 @@
                                   <w:dataBinding w:prefixMappings="xmlns:ns0='http://purl.org/dc/elements/1.1/' xmlns:ns1='http://schemas.openxmlformats.org/package/2006/metadata/core-properties' " w:xpath="/ns1:coreProperties[1]/ns1:category[1]" w:storeItemID="{6C3C8BC8-F283-45AE-878A-BAB7291924A1}"/>
                                   <w:text/>
                                 </w:sdtPr>
+                                <w:sdtEndPr/>
                                 <w:sdtContent>
                                   <w:p>
                                     <w:pPr>
@@ -1066,6 +1062,7 @@
                               <w:dataBinding w:prefixMappings="xmlns:ns0='http://schemas.openxmlformats.org/officeDocument/2006/extended-properties' " w:xpath="/ns0:Properties[1]/ns0:Company[1]" w:storeItemID="{6668398D-A668-4E3E-A5EB-62B293D839F1}"/>
                               <w:text/>
                             </w:sdtPr>
+                            <w:sdtEndPr/>
                             <w:sdtContent>
                               <w:r>
                                 <w:rPr>
@@ -1081,15 +1078,7 @@
                                   <w:sz w:val="36"/>
                                   <w:szCs w:val="36"/>
                                 </w:rPr>
-                                <w:t xml:space="preserve"> </w:t>
-                              </w:r>
-                              <w:r>
-                                <w:rPr>
-                                  <w:color w:val="5B9BD5" w:themeColor="accent1"/>
-                                  <w:sz w:val="36"/>
-                                  <w:szCs w:val="36"/>
-                                </w:rPr>
-                                <w:t xml:space="preserve">Luis Fernando </w:t>
+                                <w:t xml:space="preserve"> Luis Fernando </w:t>
                               </w:r>
                               <w:r>
                                 <w:rPr>
@@ -1156,6 +1145,7 @@
                             <w:dataBinding w:prefixMappings="xmlns:ns0='http://purl.org/dc/elements/1.1/' xmlns:ns1='http://schemas.openxmlformats.org/package/2006/metadata/core-properties' " w:xpath="/ns1:coreProperties[1]/ns1:category[1]" w:storeItemID="{6C3C8BC8-F283-45AE-878A-BAB7291924A1}"/>
                             <w:text/>
                           </w:sdtPr>
+                          <w:sdtEndPr/>
                           <w:sdtContent>
                             <w:p>
                               <w:pPr>
@@ -1209,10 +1199,1567 @@
             <w:br w:type="page"/>
           </w:r>
         </w:p>
-        <w:bookmarkStart w:id="0" w:name="_GoBack" w:displacedByCustomXml="next"/>
-        <w:bookmarkEnd w:id="0" w:displacedByCustomXml="next"/>
       </w:sdtContent>
     </w:sdt>
+    <w:sdt>
+      <w:sdtPr>
+        <w:rPr>
+          <w:lang w:val="es-ES"/>
+        </w:rPr>
+        <w:id w:val="-1702630322"/>
+        <w:docPartObj>
+          <w:docPartGallery w:val="Table of Contents"/>
+          <w:docPartUnique/>
+        </w:docPartObj>
+      </w:sdtPr>
+      <w:sdtEndPr>
+        <w:rPr>
+          <w:rFonts w:ascii="Segoe UI" w:eastAsiaTheme="minorEastAsia" w:hAnsi="Segoe UI" w:cstheme="minorBidi"/>
+          <w:smallCaps w:val="0"/>
+          <w:color w:val="auto"/>
+          <w:sz w:val="24"/>
+          <w:szCs w:val="22"/>
+        </w:rPr>
+      </w:sdtEndPr>
+      <w:sdtContent>
+        <w:p>
+          <w:pPr>
+            <w:pStyle w:val="TtulodeTDC"/>
+          </w:pPr>
+          <w:r>
+            <w:rPr>
+              <w:lang w:val="es-ES"/>
+            </w:rPr>
+            <w:t>Tabla de contenido</w:t>
+          </w:r>
+        </w:p>
+        <w:p>
+          <w:pPr>
+            <w:pStyle w:val="TDC1"/>
+            <w:tabs>
+              <w:tab w:val="left" w:pos="480"/>
+              <w:tab w:val="right" w:leader="dot" w:pos="8828"/>
+            </w:tabs>
+            <w:rPr>
+              <w:rFonts w:asciiTheme="minorHAnsi" w:hAnsiTheme="minorHAnsi"/>
+              <w:noProof/>
+              <w:sz w:val="22"/>
+            </w:rPr>
+          </w:pPr>
+          <w:r>
+            <w:fldChar w:fldCharType="begin"/>
+          </w:r>
+          <w:r>
+            <w:instrText xml:space="preserve"> TOC \o "1-2" \h \z \u </w:instrText>
+          </w:r>
+          <w:r>
+            <w:fldChar w:fldCharType="separate"/>
+          </w:r>
+          <w:hyperlink w:anchor="_Toc464818495" w:history="1">
+            <w:r>
+              <w:rPr>
+                <w:rStyle w:val="Hipervnculo"/>
+                <w:noProof/>
+                <w:lang w:eastAsia="es-MX"/>
+              </w:rPr>
+              <w:t>2</w:t>
+            </w:r>
+            <w:r>
+              <w:rPr>
+                <w:rFonts w:asciiTheme="minorHAnsi" w:hAnsiTheme="minorHAnsi"/>
+                <w:noProof/>
+                <w:sz w:val="22"/>
+              </w:rPr>
+              <w:tab/>
+            </w:r>
+            <w:r>
+              <w:rPr>
+                <w:rStyle w:val="Hipervnculo"/>
+                <w:noProof/>
+                <w:lang w:eastAsia="es-MX"/>
+              </w:rPr>
+              <w:t>Introducción</w:t>
+            </w:r>
+            <w:r>
+              <w:rPr>
+                <w:noProof/>
+                <w:webHidden/>
+              </w:rPr>
+              <w:tab/>
+            </w:r>
+            <w:r>
+              <w:rPr>
+                <w:noProof/>
+                <w:webHidden/>
+              </w:rPr>
+              <w:fldChar w:fldCharType="begin"/>
+            </w:r>
+            <w:r>
+              <w:rPr>
+                <w:noProof/>
+                <w:webHidden/>
+              </w:rPr>
+              <w:instrText xml:space="preserve"> PAGEREF _Toc464818495 \h </w:instrText>
+            </w:r>
+            <w:r>
+              <w:rPr>
+                <w:noProof/>
+                <w:webHidden/>
+              </w:rPr>
+            </w:r>
+            <w:r>
+              <w:rPr>
+                <w:noProof/>
+                <w:webHidden/>
+              </w:rPr>
+              <w:fldChar w:fldCharType="separate"/>
+            </w:r>
+            <w:r>
+              <w:rPr>
+                <w:noProof/>
+                <w:webHidden/>
+              </w:rPr>
+              <w:t>1</w:t>
+            </w:r>
+            <w:r>
+              <w:rPr>
+                <w:noProof/>
+                <w:webHidden/>
+              </w:rPr>
+              <w:fldChar w:fldCharType="end"/>
+            </w:r>
+          </w:hyperlink>
+        </w:p>
+        <w:p>
+          <w:pPr>
+            <w:pStyle w:val="TDC2"/>
+            <w:tabs>
+              <w:tab w:val="left" w:pos="880"/>
+              <w:tab w:val="right" w:leader="dot" w:pos="8828"/>
+            </w:tabs>
+            <w:rPr>
+              <w:rFonts w:asciiTheme="minorHAnsi" w:hAnsiTheme="minorHAnsi"/>
+              <w:noProof/>
+              <w:sz w:val="22"/>
+            </w:rPr>
+          </w:pPr>
+          <w:hyperlink w:anchor="_Toc464818496" w:history="1">
+            <w:r>
+              <w:rPr>
+                <w:rStyle w:val="Hipervnculo"/>
+                <w:noProof/>
+              </w:rPr>
+              <w:t>2.1</w:t>
+            </w:r>
+            <w:r>
+              <w:rPr>
+                <w:rFonts w:asciiTheme="minorHAnsi" w:hAnsiTheme="minorHAnsi"/>
+                <w:noProof/>
+                <w:sz w:val="22"/>
+              </w:rPr>
+              <w:tab/>
+            </w:r>
+            <w:r>
+              <w:rPr>
+                <w:rStyle w:val="Hipervnculo"/>
+                <w:noProof/>
+              </w:rPr>
+              <w:t>Propósito</w:t>
+            </w:r>
+            <w:r>
+              <w:rPr>
+                <w:noProof/>
+                <w:webHidden/>
+              </w:rPr>
+              <w:tab/>
+            </w:r>
+            <w:r>
+              <w:rPr>
+                <w:noProof/>
+                <w:webHidden/>
+              </w:rPr>
+              <w:fldChar w:fldCharType="begin"/>
+            </w:r>
+            <w:r>
+              <w:rPr>
+                <w:noProof/>
+                <w:webHidden/>
+              </w:rPr>
+              <w:instrText xml:space="preserve"> PAGEREF _Toc464818496 \h </w:instrText>
+            </w:r>
+            <w:r>
+              <w:rPr>
+                <w:noProof/>
+                <w:webHidden/>
+              </w:rPr>
+            </w:r>
+            <w:r>
+              <w:rPr>
+                <w:noProof/>
+                <w:webHidden/>
+              </w:rPr>
+              <w:fldChar w:fldCharType="separate"/>
+            </w:r>
+            <w:r>
+              <w:rPr>
+                <w:noProof/>
+                <w:webHidden/>
+              </w:rPr>
+              <w:t>1</w:t>
+            </w:r>
+            <w:r>
+              <w:rPr>
+                <w:noProof/>
+                <w:webHidden/>
+              </w:rPr>
+              <w:fldChar w:fldCharType="end"/>
+            </w:r>
+          </w:hyperlink>
+        </w:p>
+        <w:p>
+          <w:pPr>
+            <w:pStyle w:val="TDC2"/>
+            <w:tabs>
+              <w:tab w:val="left" w:pos="880"/>
+              <w:tab w:val="right" w:leader="dot" w:pos="8828"/>
+            </w:tabs>
+            <w:rPr>
+              <w:rFonts w:asciiTheme="minorHAnsi" w:hAnsiTheme="minorHAnsi"/>
+              <w:noProof/>
+              <w:sz w:val="22"/>
+            </w:rPr>
+          </w:pPr>
+          <w:hyperlink w:anchor="_Toc464818497" w:history="1">
+            <w:r>
+              <w:rPr>
+                <w:rStyle w:val="Hipervnculo"/>
+                <w:noProof/>
+              </w:rPr>
+              <w:t>2.2</w:t>
+            </w:r>
+            <w:r>
+              <w:rPr>
+                <w:rFonts w:asciiTheme="minorHAnsi" w:hAnsiTheme="minorHAnsi"/>
+                <w:noProof/>
+                <w:sz w:val="22"/>
+              </w:rPr>
+              <w:tab/>
+            </w:r>
+            <w:r>
+              <w:rPr>
+                <w:rStyle w:val="Hipervnculo"/>
+                <w:noProof/>
+              </w:rPr>
+              <w:t>Alcance</w:t>
+            </w:r>
+            <w:r>
+              <w:rPr>
+                <w:noProof/>
+                <w:webHidden/>
+              </w:rPr>
+              <w:tab/>
+            </w:r>
+            <w:r>
+              <w:rPr>
+                <w:noProof/>
+                <w:webHidden/>
+              </w:rPr>
+              <w:fldChar w:fldCharType="begin"/>
+            </w:r>
+            <w:r>
+              <w:rPr>
+                <w:noProof/>
+                <w:webHidden/>
+              </w:rPr>
+              <w:instrText xml:space="preserve"> PAGEREF _Toc464818497 \h </w:instrText>
+            </w:r>
+            <w:r>
+              <w:rPr>
+                <w:noProof/>
+                <w:webHidden/>
+              </w:rPr>
+            </w:r>
+            <w:r>
+              <w:rPr>
+                <w:noProof/>
+                <w:webHidden/>
+              </w:rPr>
+              <w:fldChar w:fldCharType="separate"/>
+            </w:r>
+            <w:r>
+              <w:rPr>
+                <w:noProof/>
+                <w:webHidden/>
+              </w:rPr>
+              <w:t>2</w:t>
+            </w:r>
+            <w:r>
+              <w:rPr>
+                <w:noProof/>
+                <w:webHidden/>
+              </w:rPr>
+              <w:fldChar w:fldCharType="end"/>
+            </w:r>
+          </w:hyperlink>
+        </w:p>
+        <w:p>
+          <w:pPr>
+            <w:pStyle w:val="TDC2"/>
+            <w:tabs>
+              <w:tab w:val="left" w:pos="880"/>
+              <w:tab w:val="right" w:leader="dot" w:pos="8828"/>
+            </w:tabs>
+            <w:rPr>
+              <w:rFonts w:asciiTheme="minorHAnsi" w:hAnsiTheme="minorHAnsi"/>
+              <w:noProof/>
+              <w:sz w:val="22"/>
+            </w:rPr>
+          </w:pPr>
+          <w:hyperlink w:anchor="_Toc464818498" w:history="1">
+            <w:r>
+              <w:rPr>
+                <w:rStyle w:val="Hipervnculo"/>
+                <w:noProof/>
+              </w:rPr>
+              <w:t>2.3</w:t>
+            </w:r>
+            <w:r>
+              <w:rPr>
+                <w:rFonts w:asciiTheme="minorHAnsi" w:hAnsiTheme="minorHAnsi"/>
+                <w:noProof/>
+                <w:sz w:val="22"/>
+              </w:rPr>
+              <w:tab/>
+            </w:r>
+            <w:r>
+              <w:rPr>
+                <w:rStyle w:val="Hipervnculo"/>
+                <w:noProof/>
+              </w:rPr>
+              <w:t>Definiciones y acrónimos</w:t>
+            </w:r>
+            <w:r>
+              <w:rPr>
+                <w:noProof/>
+                <w:webHidden/>
+              </w:rPr>
+              <w:tab/>
+            </w:r>
+            <w:r>
+              <w:rPr>
+                <w:noProof/>
+                <w:webHidden/>
+              </w:rPr>
+              <w:fldChar w:fldCharType="begin"/>
+            </w:r>
+            <w:r>
+              <w:rPr>
+                <w:noProof/>
+                <w:webHidden/>
+              </w:rPr>
+              <w:instrText xml:space="preserve"> PAGEREF _Toc464818498 \h </w:instrText>
+            </w:r>
+            <w:r>
+              <w:rPr>
+                <w:noProof/>
+                <w:webHidden/>
+              </w:rPr>
+            </w:r>
+            <w:r>
+              <w:rPr>
+                <w:noProof/>
+                <w:webHidden/>
+              </w:rPr>
+              <w:fldChar w:fldCharType="separate"/>
+            </w:r>
+            <w:r>
+              <w:rPr>
+                <w:noProof/>
+                <w:webHidden/>
+              </w:rPr>
+              <w:t>2</w:t>
+            </w:r>
+            <w:r>
+              <w:rPr>
+                <w:noProof/>
+                <w:webHidden/>
+              </w:rPr>
+              <w:fldChar w:fldCharType="end"/>
+            </w:r>
+          </w:hyperlink>
+        </w:p>
+        <w:p>
+          <w:pPr>
+            <w:pStyle w:val="TDC2"/>
+            <w:tabs>
+              <w:tab w:val="left" w:pos="880"/>
+              <w:tab w:val="right" w:leader="dot" w:pos="8828"/>
+            </w:tabs>
+            <w:rPr>
+              <w:rFonts w:asciiTheme="minorHAnsi" w:hAnsiTheme="minorHAnsi"/>
+              <w:noProof/>
+              <w:sz w:val="22"/>
+            </w:rPr>
+          </w:pPr>
+          <w:hyperlink w:anchor="_Toc464818499" w:history="1">
+            <w:r>
+              <w:rPr>
+                <w:rStyle w:val="Hipervnculo"/>
+                <w:noProof/>
+              </w:rPr>
+              <w:t>2.4</w:t>
+            </w:r>
+            <w:r>
+              <w:rPr>
+                <w:rFonts w:asciiTheme="minorHAnsi" w:hAnsiTheme="minorHAnsi"/>
+                <w:noProof/>
+                <w:sz w:val="22"/>
+              </w:rPr>
+              <w:tab/>
+            </w:r>
+            <w:r>
+              <w:rPr>
+                <w:rStyle w:val="Hipervnculo"/>
+                <w:noProof/>
+              </w:rPr>
+              <w:t>Información general</w:t>
+            </w:r>
+            <w:r>
+              <w:rPr>
+                <w:noProof/>
+                <w:webHidden/>
+              </w:rPr>
+              <w:tab/>
+            </w:r>
+            <w:r>
+              <w:rPr>
+                <w:noProof/>
+                <w:webHidden/>
+              </w:rPr>
+              <w:fldChar w:fldCharType="begin"/>
+            </w:r>
+            <w:r>
+              <w:rPr>
+                <w:noProof/>
+                <w:webHidden/>
+              </w:rPr>
+              <w:instrText xml:space="preserve"> PAGEREF _Toc464818499 \h </w:instrText>
+            </w:r>
+            <w:r>
+              <w:rPr>
+                <w:noProof/>
+                <w:webHidden/>
+              </w:rPr>
+            </w:r>
+            <w:r>
+              <w:rPr>
+                <w:noProof/>
+                <w:webHidden/>
+              </w:rPr>
+              <w:fldChar w:fldCharType="separate"/>
+            </w:r>
+            <w:r>
+              <w:rPr>
+                <w:noProof/>
+                <w:webHidden/>
+              </w:rPr>
+              <w:t>2</w:t>
+            </w:r>
+            <w:r>
+              <w:rPr>
+                <w:noProof/>
+                <w:webHidden/>
+              </w:rPr>
+              <w:fldChar w:fldCharType="end"/>
+            </w:r>
+          </w:hyperlink>
+        </w:p>
+        <w:p>
+          <w:pPr>
+            <w:pStyle w:val="TDC1"/>
+            <w:tabs>
+              <w:tab w:val="left" w:pos="480"/>
+              <w:tab w:val="right" w:leader="dot" w:pos="8828"/>
+            </w:tabs>
+            <w:rPr>
+              <w:rFonts w:asciiTheme="minorHAnsi" w:hAnsiTheme="minorHAnsi"/>
+              <w:noProof/>
+              <w:sz w:val="22"/>
+            </w:rPr>
+          </w:pPr>
+          <w:hyperlink w:anchor="_Toc464818500" w:history="1">
+            <w:r>
+              <w:rPr>
+                <w:rStyle w:val="Hipervnculo"/>
+                <w:noProof/>
+                <w:lang w:eastAsia="es-MX"/>
+              </w:rPr>
+              <w:t>3</w:t>
+            </w:r>
+            <w:r>
+              <w:rPr>
+                <w:rFonts w:asciiTheme="minorHAnsi" w:hAnsiTheme="minorHAnsi"/>
+                <w:noProof/>
+                <w:sz w:val="22"/>
+              </w:rPr>
+              <w:tab/>
+            </w:r>
+            <w:r>
+              <w:rPr>
+                <w:rStyle w:val="Hipervnculo"/>
+                <w:noProof/>
+                <w:lang w:eastAsia="es-MX"/>
+              </w:rPr>
+              <w:t>Descripción general</w:t>
+            </w:r>
+            <w:r>
+              <w:rPr>
+                <w:noProof/>
+                <w:webHidden/>
+              </w:rPr>
+              <w:tab/>
+            </w:r>
+            <w:r>
+              <w:rPr>
+                <w:noProof/>
+                <w:webHidden/>
+              </w:rPr>
+              <w:fldChar w:fldCharType="begin"/>
+            </w:r>
+            <w:r>
+              <w:rPr>
+                <w:noProof/>
+                <w:webHidden/>
+              </w:rPr>
+              <w:instrText xml:space="preserve"> PAGEREF _Toc464818500 \h </w:instrText>
+            </w:r>
+            <w:r>
+              <w:rPr>
+                <w:noProof/>
+                <w:webHidden/>
+              </w:rPr>
+            </w:r>
+            <w:r>
+              <w:rPr>
+                <w:noProof/>
+                <w:webHidden/>
+              </w:rPr>
+              <w:fldChar w:fldCharType="separate"/>
+            </w:r>
+            <w:r>
+              <w:rPr>
+                <w:noProof/>
+                <w:webHidden/>
+              </w:rPr>
+              <w:t>2</w:t>
+            </w:r>
+            <w:r>
+              <w:rPr>
+                <w:noProof/>
+                <w:webHidden/>
+              </w:rPr>
+              <w:fldChar w:fldCharType="end"/>
+            </w:r>
+          </w:hyperlink>
+        </w:p>
+        <w:p>
+          <w:pPr>
+            <w:pStyle w:val="TDC2"/>
+            <w:tabs>
+              <w:tab w:val="left" w:pos="880"/>
+              <w:tab w:val="right" w:leader="dot" w:pos="8828"/>
+            </w:tabs>
+            <w:rPr>
+              <w:rFonts w:asciiTheme="minorHAnsi" w:hAnsiTheme="minorHAnsi"/>
+              <w:noProof/>
+              <w:sz w:val="22"/>
+            </w:rPr>
+          </w:pPr>
+          <w:hyperlink w:anchor="_Toc464818501" w:history="1">
+            <w:r>
+              <w:rPr>
+                <w:rStyle w:val="Hipervnculo"/>
+                <w:noProof/>
+              </w:rPr>
+              <w:t>3.1</w:t>
+            </w:r>
+            <w:r>
+              <w:rPr>
+                <w:rFonts w:asciiTheme="minorHAnsi" w:hAnsiTheme="minorHAnsi"/>
+                <w:noProof/>
+                <w:sz w:val="22"/>
+              </w:rPr>
+              <w:tab/>
+            </w:r>
+            <w:r>
+              <w:rPr>
+                <w:rStyle w:val="Hipervnculo"/>
+                <w:noProof/>
+              </w:rPr>
+              <w:t>Perspectiva del producto</w:t>
+            </w:r>
+            <w:r>
+              <w:rPr>
+                <w:noProof/>
+                <w:webHidden/>
+              </w:rPr>
+              <w:tab/>
+            </w:r>
+            <w:r>
+              <w:rPr>
+                <w:noProof/>
+                <w:webHidden/>
+              </w:rPr>
+              <w:fldChar w:fldCharType="begin"/>
+            </w:r>
+            <w:r>
+              <w:rPr>
+                <w:noProof/>
+                <w:webHidden/>
+              </w:rPr>
+              <w:instrText xml:space="preserve"> PAGEREF _Toc464818501 \h </w:instrText>
+            </w:r>
+            <w:r>
+              <w:rPr>
+                <w:noProof/>
+                <w:webHidden/>
+              </w:rPr>
+            </w:r>
+            <w:r>
+              <w:rPr>
+                <w:noProof/>
+                <w:webHidden/>
+              </w:rPr>
+              <w:fldChar w:fldCharType="separate"/>
+            </w:r>
+            <w:r>
+              <w:rPr>
+                <w:noProof/>
+                <w:webHidden/>
+              </w:rPr>
+              <w:t>2</w:t>
+            </w:r>
+            <w:r>
+              <w:rPr>
+                <w:noProof/>
+                <w:webHidden/>
+              </w:rPr>
+              <w:fldChar w:fldCharType="end"/>
+            </w:r>
+          </w:hyperlink>
+        </w:p>
+        <w:p>
+          <w:pPr>
+            <w:pStyle w:val="TDC2"/>
+            <w:tabs>
+              <w:tab w:val="left" w:pos="880"/>
+              <w:tab w:val="right" w:leader="dot" w:pos="8828"/>
+            </w:tabs>
+            <w:rPr>
+              <w:rFonts w:asciiTheme="minorHAnsi" w:hAnsiTheme="minorHAnsi"/>
+              <w:noProof/>
+              <w:sz w:val="22"/>
+            </w:rPr>
+          </w:pPr>
+          <w:hyperlink w:anchor="_Toc464818502" w:history="1">
+            <w:r>
+              <w:rPr>
+                <w:rStyle w:val="Hipervnculo"/>
+                <w:noProof/>
+              </w:rPr>
+              <w:t>3.2</w:t>
+            </w:r>
+            <w:r>
+              <w:rPr>
+                <w:rFonts w:asciiTheme="minorHAnsi" w:hAnsiTheme="minorHAnsi"/>
+                <w:noProof/>
+                <w:sz w:val="22"/>
+              </w:rPr>
+              <w:tab/>
+            </w:r>
+            <w:r>
+              <w:rPr>
+                <w:rStyle w:val="Hipervnculo"/>
+                <w:noProof/>
+              </w:rPr>
+              <w:t>Funcionalidad del producto</w:t>
+            </w:r>
+            <w:r>
+              <w:rPr>
+                <w:noProof/>
+                <w:webHidden/>
+              </w:rPr>
+              <w:tab/>
+            </w:r>
+            <w:r>
+              <w:rPr>
+                <w:noProof/>
+                <w:webHidden/>
+              </w:rPr>
+              <w:fldChar w:fldCharType="begin"/>
+            </w:r>
+            <w:r>
+              <w:rPr>
+                <w:noProof/>
+                <w:webHidden/>
+              </w:rPr>
+              <w:instrText xml:space="preserve"> PAGEREF _Toc464818502 \h </w:instrText>
+            </w:r>
+            <w:r>
+              <w:rPr>
+                <w:noProof/>
+                <w:webHidden/>
+              </w:rPr>
+            </w:r>
+            <w:r>
+              <w:rPr>
+                <w:noProof/>
+                <w:webHidden/>
+              </w:rPr>
+              <w:fldChar w:fldCharType="separate"/>
+            </w:r>
+            <w:r>
+              <w:rPr>
+                <w:noProof/>
+                <w:webHidden/>
+              </w:rPr>
+              <w:t>3</w:t>
+            </w:r>
+            <w:r>
+              <w:rPr>
+                <w:noProof/>
+                <w:webHidden/>
+              </w:rPr>
+              <w:fldChar w:fldCharType="end"/>
+            </w:r>
+          </w:hyperlink>
+        </w:p>
+        <w:p>
+          <w:pPr>
+            <w:pStyle w:val="TDC2"/>
+            <w:tabs>
+              <w:tab w:val="left" w:pos="880"/>
+              <w:tab w:val="right" w:leader="dot" w:pos="8828"/>
+            </w:tabs>
+            <w:rPr>
+              <w:rFonts w:asciiTheme="minorHAnsi" w:hAnsiTheme="minorHAnsi"/>
+              <w:noProof/>
+              <w:sz w:val="22"/>
+            </w:rPr>
+          </w:pPr>
+          <w:hyperlink w:anchor="_Toc464818503" w:history="1">
+            <w:r>
+              <w:rPr>
+                <w:rStyle w:val="Hipervnculo"/>
+                <w:noProof/>
+              </w:rPr>
+              <w:t>3.3</w:t>
+            </w:r>
+            <w:r>
+              <w:rPr>
+                <w:rFonts w:asciiTheme="minorHAnsi" w:hAnsiTheme="minorHAnsi"/>
+                <w:noProof/>
+                <w:sz w:val="22"/>
+              </w:rPr>
+              <w:tab/>
+            </w:r>
+            <w:r>
+              <w:rPr>
+                <w:rStyle w:val="Hipervnculo"/>
+                <w:noProof/>
+              </w:rPr>
+              <w:t>Diagrama de casos de uso</w:t>
+            </w:r>
+            <w:r>
+              <w:rPr>
+                <w:noProof/>
+                <w:webHidden/>
+              </w:rPr>
+              <w:tab/>
+            </w:r>
+            <w:r>
+              <w:rPr>
+                <w:noProof/>
+                <w:webHidden/>
+              </w:rPr>
+              <w:fldChar w:fldCharType="begin"/>
+            </w:r>
+            <w:r>
+              <w:rPr>
+                <w:noProof/>
+                <w:webHidden/>
+              </w:rPr>
+              <w:instrText xml:space="preserve"> PAGEREF _Toc464818503 \h </w:instrText>
+            </w:r>
+            <w:r>
+              <w:rPr>
+                <w:noProof/>
+                <w:webHidden/>
+              </w:rPr>
+            </w:r>
+            <w:r>
+              <w:rPr>
+                <w:noProof/>
+                <w:webHidden/>
+              </w:rPr>
+              <w:fldChar w:fldCharType="separate"/>
+            </w:r>
+            <w:r>
+              <w:rPr>
+                <w:noProof/>
+                <w:webHidden/>
+              </w:rPr>
+              <w:t>3</w:t>
+            </w:r>
+            <w:r>
+              <w:rPr>
+                <w:noProof/>
+                <w:webHidden/>
+              </w:rPr>
+              <w:fldChar w:fldCharType="end"/>
+            </w:r>
+          </w:hyperlink>
+        </w:p>
+        <w:p>
+          <w:pPr>
+            <w:pStyle w:val="TDC2"/>
+            <w:tabs>
+              <w:tab w:val="left" w:pos="880"/>
+              <w:tab w:val="right" w:leader="dot" w:pos="8828"/>
+            </w:tabs>
+            <w:rPr>
+              <w:rFonts w:asciiTheme="minorHAnsi" w:hAnsiTheme="minorHAnsi"/>
+              <w:noProof/>
+              <w:sz w:val="22"/>
+            </w:rPr>
+          </w:pPr>
+          <w:hyperlink w:anchor="_Toc464818504" w:history="1">
+            <w:r>
+              <w:rPr>
+                <w:rStyle w:val="Hipervnculo"/>
+                <w:noProof/>
+              </w:rPr>
+              <w:t>3.4</w:t>
+            </w:r>
+            <w:r>
+              <w:rPr>
+                <w:rFonts w:asciiTheme="minorHAnsi" w:hAnsiTheme="minorHAnsi"/>
+                <w:noProof/>
+                <w:sz w:val="22"/>
+              </w:rPr>
+              <w:tab/>
+            </w:r>
+            <w:r>
+              <w:rPr>
+                <w:rStyle w:val="Hipervnculo"/>
+                <w:noProof/>
+              </w:rPr>
+              <w:t>Restricciones</w:t>
+            </w:r>
+            <w:r>
+              <w:rPr>
+                <w:noProof/>
+                <w:webHidden/>
+              </w:rPr>
+              <w:tab/>
+            </w:r>
+            <w:r>
+              <w:rPr>
+                <w:noProof/>
+                <w:webHidden/>
+              </w:rPr>
+              <w:fldChar w:fldCharType="begin"/>
+            </w:r>
+            <w:r>
+              <w:rPr>
+                <w:noProof/>
+                <w:webHidden/>
+              </w:rPr>
+              <w:instrText xml:space="preserve"> PAGEREF _Toc464818504 \h </w:instrText>
+            </w:r>
+            <w:r>
+              <w:rPr>
+                <w:noProof/>
+                <w:webHidden/>
+              </w:rPr>
+            </w:r>
+            <w:r>
+              <w:rPr>
+                <w:noProof/>
+                <w:webHidden/>
+              </w:rPr>
+              <w:fldChar w:fldCharType="separate"/>
+            </w:r>
+            <w:r>
+              <w:rPr>
+                <w:noProof/>
+                <w:webHidden/>
+              </w:rPr>
+              <w:t>4</w:t>
+            </w:r>
+            <w:r>
+              <w:rPr>
+                <w:noProof/>
+                <w:webHidden/>
+              </w:rPr>
+              <w:fldChar w:fldCharType="end"/>
+            </w:r>
+          </w:hyperlink>
+        </w:p>
+        <w:p>
+          <w:pPr>
+            <w:pStyle w:val="TDC1"/>
+            <w:tabs>
+              <w:tab w:val="left" w:pos="480"/>
+              <w:tab w:val="right" w:leader="dot" w:pos="8828"/>
+            </w:tabs>
+            <w:rPr>
+              <w:rFonts w:asciiTheme="minorHAnsi" w:hAnsiTheme="minorHAnsi"/>
+              <w:noProof/>
+              <w:sz w:val="22"/>
+            </w:rPr>
+          </w:pPr>
+          <w:hyperlink w:anchor="_Toc464818505" w:history="1">
+            <w:r>
+              <w:rPr>
+                <w:rStyle w:val="Hipervnculo"/>
+                <w:noProof/>
+                <w:lang w:eastAsia="es-MX"/>
+              </w:rPr>
+              <w:t>4</w:t>
+            </w:r>
+            <w:r>
+              <w:rPr>
+                <w:rFonts w:asciiTheme="minorHAnsi" w:hAnsiTheme="minorHAnsi"/>
+                <w:noProof/>
+                <w:sz w:val="22"/>
+              </w:rPr>
+              <w:tab/>
+            </w:r>
+            <w:r>
+              <w:rPr>
+                <w:rStyle w:val="Hipervnculo"/>
+                <w:noProof/>
+                <w:lang w:eastAsia="es-MX"/>
+              </w:rPr>
+              <w:t>Requisitos Específicos</w:t>
+            </w:r>
+            <w:r>
+              <w:rPr>
+                <w:noProof/>
+                <w:webHidden/>
+              </w:rPr>
+              <w:tab/>
+            </w:r>
+            <w:r>
+              <w:rPr>
+                <w:noProof/>
+                <w:webHidden/>
+              </w:rPr>
+              <w:fldChar w:fldCharType="begin"/>
+            </w:r>
+            <w:r>
+              <w:rPr>
+                <w:noProof/>
+                <w:webHidden/>
+              </w:rPr>
+              <w:instrText xml:space="preserve"> PAGEREF _Toc464818505 \h </w:instrText>
+            </w:r>
+            <w:r>
+              <w:rPr>
+                <w:noProof/>
+                <w:webHidden/>
+              </w:rPr>
+            </w:r>
+            <w:r>
+              <w:rPr>
+                <w:noProof/>
+                <w:webHidden/>
+              </w:rPr>
+              <w:fldChar w:fldCharType="separate"/>
+            </w:r>
+            <w:r>
+              <w:rPr>
+                <w:noProof/>
+                <w:webHidden/>
+              </w:rPr>
+              <w:t>5</w:t>
+            </w:r>
+            <w:r>
+              <w:rPr>
+                <w:noProof/>
+                <w:webHidden/>
+              </w:rPr>
+              <w:fldChar w:fldCharType="end"/>
+            </w:r>
+          </w:hyperlink>
+        </w:p>
+        <w:p>
+          <w:pPr>
+            <w:pStyle w:val="TDC2"/>
+            <w:tabs>
+              <w:tab w:val="left" w:pos="880"/>
+              <w:tab w:val="right" w:leader="dot" w:pos="8828"/>
+            </w:tabs>
+            <w:rPr>
+              <w:rFonts w:asciiTheme="minorHAnsi" w:hAnsiTheme="minorHAnsi"/>
+              <w:noProof/>
+              <w:sz w:val="22"/>
+            </w:rPr>
+          </w:pPr>
+          <w:hyperlink w:anchor="_Toc464818506" w:history="1">
+            <w:r>
+              <w:rPr>
+                <w:rStyle w:val="Hipervnculo"/>
+                <w:noProof/>
+              </w:rPr>
+              <w:t>4.1</w:t>
+            </w:r>
+            <w:r>
+              <w:rPr>
+                <w:rFonts w:asciiTheme="minorHAnsi" w:hAnsiTheme="minorHAnsi"/>
+                <w:noProof/>
+                <w:sz w:val="22"/>
+              </w:rPr>
+              <w:tab/>
+            </w:r>
+            <w:r>
+              <w:rPr>
+                <w:rStyle w:val="Hipervnculo"/>
+                <w:noProof/>
+              </w:rPr>
+              <w:t>Modelo del dominio</w:t>
+            </w:r>
+            <w:r>
+              <w:rPr>
+                <w:noProof/>
+                <w:webHidden/>
+              </w:rPr>
+              <w:tab/>
+            </w:r>
+            <w:r>
+              <w:rPr>
+                <w:noProof/>
+                <w:webHidden/>
+              </w:rPr>
+              <w:fldChar w:fldCharType="begin"/>
+            </w:r>
+            <w:r>
+              <w:rPr>
+                <w:noProof/>
+                <w:webHidden/>
+              </w:rPr>
+              <w:instrText xml:space="preserve"> PAGEREF _Toc464818506 \h </w:instrText>
+            </w:r>
+            <w:r>
+              <w:rPr>
+                <w:noProof/>
+                <w:webHidden/>
+              </w:rPr>
+            </w:r>
+            <w:r>
+              <w:rPr>
+                <w:noProof/>
+                <w:webHidden/>
+              </w:rPr>
+              <w:fldChar w:fldCharType="separate"/>
+            </w:r>
+            <w:r>
+              <w:rPr>
+                <w:noProof/>
+                <w:webHidden/>
+              </w:rPr>
+              <w:t>5</w:t>
+            </w:r>
+            <w:r>
+              <w:rPr>
+                <w:noProof/>
+                <w:webHidden/>
+              </w:rPr>
+              <w:fldChar w:fldCharType="end"/>
+            </w:r>
+          </w:hyperlink>
+        </w:p>
+        <w:p>
+          <w:pPr>
+            <w:pStyle w:val="TDC2"/>
+            <w:tabs>
+              <w:tab w:val="left" w:pos="880"/>
+              <w:tab w:val="right" w:leader="dot" w:pos="8828"/>
+            </w:tabs>
+            <w:rPr>
+              <w:rFonts w:asciiTheme="minorHAnsi" w:hAnsiTheme="minorHAnsi"/>
+              <w:noProof/>
+              <w:sz w:val="22"/>
+            </w:rPr>
+          </w:pPr>
+          <w:hyperlink w:anchor="_Toc464818507" w:history="1">
+            <w:r>
+              <w:rPr>
+                <w:rStyle w:val="Hipervnculo"/>
+                <w:noProof/>
+              </w:rPr>
+              <w:t>4.2</w:t>
+            </w:r>
+            <w:r>
+              <w:rPr>
+                <w:rFonts w:asciiTheme="minorHAnsi" w:hAnsiTheme="minorHAnsi"/>
+                <w:noProof/>
+                <w:sz w:val="22"/>
+              </w:rPr>
+              <w:tab/>
+            </w:r>
+            <w:r>
+              <w:rPr>
+                <w:rStyle w:val="Hipervnculo"/>
+                <w:noProof/>
+              </w:rPr>
+              <w:t>Descripción</w:t>
+            </w:r>
+            <w:r>
+              <w:rPr>
+                <w:rStyle w:val="Hipervnculo"/>
+                <w:noProof/>
+              </w:rPr>
+              <w:t xml:space="preserve"> </w:t>
+            </w:r>
+            <w:r>
+              <w:rPr>
+                <w:rStyle w:val="Hipervnculo"/>
+                <w:noProof/>
+              </w:rPr>
+              <w:t>de caso de uso</w:t>
+            </w:r>
+            <w:r>
+              <w:rPr>
+                <w:noProof/>
+                <w:webHidden/>
+              </w:rPr>
+              <w:tab/>
+            </w:r>
+            <w:r>
+              <w:rPr>
+                <w:noProof/>
+                <w:webHidden/>
+              </w:rPr>
+              <w:fldChar w:fldCharType="begin"/>
+            </w:r>
+            <w:r>
+              <w:rPr>
+                <w:noProof/>
+                <w:webHidden/>
+              </w:rPr>
+              <w:instrText xml:space="preserve"> PAGEREF _Toc464818507 \h </w:instrText>
+            </w:r>
+            <w:r>
+              <w:rPr>
+                <w:noProof/>
+                <w:webHidden/>
+              </w:rPr>
+            </w:r>
+            <w:r>
+              <w:rPr>
+                <w:noProof/>
+                <w:webHidden/>
+              </w:rPr>
+              <w:fldChar w:fldCharType="separate"/>
+            </w:r>
+            <w:r>
+              <w:rPr>
+                <w:noProof/>
+                <w:webHidden/>
+              </w:rPr>
+              <w:t>6</w:t>
+            </w:r>
+            <w:r>
+              <w:rPr>
+                <w:noProof/>
+                <w:webHidden/>
+              </w:rPr>
+              <w:fldChar w:fldCharType="end"/>
+            </w:r>
+          </w:hyperlink>
+        </w:p>
+        <w:p>
+          <w:pPr>
+            <w:pStyle w:val="TDC2"/>
+            <w:tabs>
+              <w:tab w:val="left" w:pos="880"/>
+              <w:tab w:val="right" w:leader="dot" w:pos="8828"/>
+            </w:tabs>
+            <w:rPr>
+              <w:rFonts w:asciiTheme="minorHAnsi" w:hAnsiTheme="minorHAnsi"/>
+              <w:noProof/>
+              <w:sz w:val="22"/>
+            </w:rPr>
+          </w:pPr>
+          <w:hyperlink w:anchor="_Toc464818508" w:history="1">
+            <w:r>
+              <w:rPr>
+                <w:rStyle w:val="Hipervnculo"/>
+                <w:noProof/>
+              </w:rPr>
+              <w:t>4.3</w:t>
+            </w:r>
+            <w:r>
+              <w:rPr>
+                <w:rFonts w:asciiTheme="minorHAnsi" w:hAnsiTheme="minorHAnsi"/>
+                <w:noProof/>
+                <w:sz w:val="22"/>
+              </w:rPr>
+              <w:tab/>
+            </w:r>
+            <w:r>
+              <w:rPr>
+                <w:rStyle w:val="Hipervnculo"/>
+                <w:noProof/>
+              </w:rPr>
+              <w:t>Diagramas de robustez</w:t>
+            </w:r>
+            <w:r>
+              <w:rPr>
+                <w:noProof/>
+                <w:webHidden/>
+              </w:rPr>
+              <w:tab/>
+            </w:r>
+            <w:r>
+              <w:rPr>
+                <w:noProof/>
+                <w:webHidden/>
+              </w:rPr>
+              <w:fldChar w:fldCharType="begin"/>
+            </w:r>
+            <w:r>
+              <w:rPr>
+                <w:noProof/>
+                <w:webHidden/>
+              </w:rPr>
+              <w:instrText xml:space="preserve"> PAGEREF _Toc464818508 \h </w:instrText>
+            </w:r>
+            <w:r>
+              <w:rPr>
+                <w:noProof/>
+                <w:webHidden/>
+              </w:rPr>
+            </w:r>
+            <w:r>
+              <w:rPr>
+                <w:noProof/>
+                <w:webHidden/>
+              </w:rPr>
+              <w:fldChar w:fldCharType="separate"/>
+            </w:r>
+            <w:r>
+              <w:rPr>
+                <w:noProof/>
+                <w:webHidden/>
+              </w:rPr>
+              <w:t>6</w:t>
+            </w:r>
+            <w:r>
+              <w:rPr>
+                <w:noProof/>
+                <w:webHidden/>
+              </w:rPr>
+              <w:fldChar w:fldCharType="end"/>
+            </w:r>
+          </w:hyperlink>
+        </w:p>
+        <w:p>
+          <w:pPr>
+            <w:pStyle w:val="TDC2"/>
+            <w:tabs>
+              <w:tab w:val="left" w:pos="880"/>
+              <w:tab w:val="right" w:leader="dot" w:pos="8828"/>
+            </w:tabs>
+            <w:rPr>
+              <w:rFonts w:asciiTheme="minorHAnsi" w:hAnsiTheme="minorHAnsi"/>
+              <w:noProof/>
+              <w:sz w:val="22"/>
+            </w:rPr>
+          </w:pPr>
+          <w:hyperlink w:anchor="_Toc464818509" w:history="1">
+            <w:r>
+              <w:rPr>
+                <w:rStyle w:val="Hipervnculo"/>
+                <w:noProof/>
+              </w:rPr>
+              <w:t>4.4</w:t>
+            </w:r>
+            <w:r>
+              <w:rPr>
+                <w:rFonts w:asciiTheme="minorHAnsi" w:hAnsiTheme="minorHAnsi"/>
+                <w:noProof/>
+                <w:sz w:val="22"/>
+              </w:rPr>
+              <w:tab/>
+            </w:r>
+            <w:r>
+              <w:rPr>
+                <w:rStyle w:val="Hipervnculo"/>
+                <w:noProof/>
+              </w:rPr>
+              <w:t>Diagrama entidad relación</w:t>
+            </w:r>
+            <w:r>
+              <w:rPr>
+                <w:noProof/>
+                <w:webHidden/>
+              </w:rPr>
+              <w:tab/>
+            </w:r>
+            <w:r>
+              <w:rPr>
+                <w:noProof/>
+                <w:webHidden/>
+              </w:rPr>
+              <w:fldChar w:fldCharType="begin"/>
+            </w:r>
+            <w:r>
+              <w:rPr>
+                <w:noProof/>
+                <w:webHidden/>
+              </w:rPr>
+              <w:instrText xml:space="preserve"> PAGEREF _Toc464818509 \h </w:instrText>
+            </w:r>
+            <w:r>
+              <w:rPr>
+                <w:noProof/>
+                <w:webHidden/>
+              </w:rPr>
+            </w:r>
+            <w:r>
+              <w:rPr>
+                <w:noProof/>
+                <w:webHidden/>
+              </w:rPr>
+              <w:fldChar w:fldCharType="separate"/>
+            </w:r>
+            <w:r>
+              <w:rPr>
+                <w:noProof/>
+                <w:webHidden/>
+              </w:rPr>
+              <w:t>6</w:t>
+            </w:r>
+            <w:r>
+              <w:rPr>
+                <w:noProof/>
+                <w:webHidden/>
+              </w:rPr>
+              <w:fldChar w:fldCharType="end"/>
+            </w:r>
+          </w:hyperlink>
+        </w:p>
+        <w:p>
+          <w:pPr>
+            <w:pStyle w:val="TDC1"/>
+            <w:tabs>
+              <w:tab w:val="left" w:pos="480"/>
+              <w:tab w:val="right" w:leader="dot" w:pos="8828"/>
+            </w:tabs>
+            <w:rPr>
+              <w:rFonts w:asciiTheme="minorHAnsi" w:hAnsiTheme="minorHAnsi"/>
+              <w:noProof/>
+              <w:sz w:val="22"/>
+            </w:rPr>
+          </w:pPr>
+          <w:hyperlink w:anchor="_Toc464818510" w:history="1">
+            <w:r>
+              <w:rPr>
+                <w:rStyle w:val="Hipervnculo"/>
+                <w:noProof/>
+                <w:lang w:eastAsia="es-MX"/>
+              </w:rPr>
+              <w:t>5</w:t>
+            </w:r>
+            <w:r>
+              <w:rPr>
+                <w:rFonts w:asciiTheme="minorHAnsi" w:hAnsiTheme="minorHAnsi"/>
+                <w:noProof/>
+                <w:sz w:val="22"/>
+              </w:rPr>
+              <w:tab/>
+            </w:r>
+            <w:r>
+              <w:rPr>
+                <w:rStyle w:val="Hipervnculo"/>
+                <w:noProof/>
+                <w:lang w:eastAsia="es-MX"/>
+              </w:rPr>
+              <w:t>Prototipos</w:t>
+            </w:r>
+            <w:r>
+              <w:rPr>
+                <w:noProof/>
+                <w:webHidden/>
+              </w:rPr>
+              <w:tab/>
+            </w:r>
+            <w:r>
+              <w:rPr>
+                <w:noProof/>
+                <w:webHidden/>
+              </w:rPr>
+              <w:fldChar w:fldCharType="begin"/>
+            </w:r>
+            <w:r>
+              <w:rPr>
+                <w:noProof/>
+                <w:webHidden/>
+              </w:rPr>
+              <w:instrText xml:space="preserve"> PAGEREF _Toc464818510 \h </w:instrText>
+            </w:r>
+            <w:r>
+              <w:rPr>
+                <w:noProof/>
+                <w:webHidden/>
+              </w:rPr>
+            </w:r>
+            <w:r>
+              <w:rPr>
+                <w:noProof/>
+                <w:webHidden/>
+              </w:rPr>
+              <w:fldChar w:fldCharType="separate"/>
+            </w:r>
+            <w:r>
+              <w:rPr>
+                <w:noProof/>
+                <w:webHidden/>
+              </w:rPr>
+              <w:t>6</w:t>
+            </w:r>
+            <w:r>
+              <w:rPr>
+                <w:noProof/>
+                <w:webHidden/>
+              </w:rPr>
+              <w:fldChar w:fldCharType="end"/>
+            </w:r>
+          </w:hyperlink>
+        </w:p>
+        <w:p>
+          <w:pPr>
+            <w:pStyle w:val="TDC1"/>
+            <w:tabs>
+              <w:tab w:val="left" w:pos="480"/>
+              <w:tab w:val="right" w:leader="dot" w:pos="8828"/>
+            </w:tabs>
+            <w:rPr>
+              <w:rFonts w:asciiTheme="minorHAnsi" w:hAnsiTheme="minorHAnsi"/>
+              <w:noProof/>
+              <w:sz w:val="22"/>
+            </w:rPr>
+          </w:pPr>
+          <w:hyperlink w:anchor="_Toc464818511" w:history="1">
+            <w:r>
+              <w:rPr>
+                <w:rStyle w:val="Hipervnculo"/>
+                <w:noProof/>
+                <w:lang w:eastAsia="es-MX"/>
+              </w:rPr>
+              <w:t>6</w:t>
+            </w:r>
+            <w:r>
+              <w:rPr>
+                <w:rFonts w:asciiTheme="minorHAnsi" w:hAnsiTheme="minorHAnsi"/>
+                <w:noProof/>
+                <w:sz w:val="22"/>
+              </w:rPr>
+              <w:tab/>
+            </w:r>
+            <w:r>
+              <w:rPr>
+                <w:rStyle w:val="Hipervnculo"/>
+                <w:noProof/>
+                <w:lang w:eastAsia="es-MX"/>
+              </w:rPr>
+              <w:t>Conclusiones</w:t>
+            </w:r>
+            <w:r>
+              <w:rPr>
+                <w:noProof/>
+                <w:webHidden/>
+              </w:rPr>
+              <w:tab/>
+            </w:r>
+            <w:r>
+              <w:rPr>
+                <w:noProof/>
+                <w:webHidden/>
+              </w:rPr>
+              <w:fldChar w:fldCharType="begin"/>
+            </w:r>
+            <w:r>
+              <w:rPr>
+                <w:noProof/>
+                <w:webHidden/>
+              </w:rPr>
+              <w:instrText xml:space="preserve"> PAGEREF _Toc464818511 \h </w:instrText>
+            </w:r>
+            <w:r>
+              <w:rPr>
+                <w:noProof/>
+                <w:webHidden/>
+              </w:rPr>
+            </w:r>
+            <w:r>
+              <w:rPr>
+                <w:noProof/>
+                <w:webHidden/>
+              </w:rPr>
+              <w:fldChar w:fldCharType="separate"/>
+            </w:r>
+            <w:r>
+              <w:rPr>
+                <w:noProof/>
+                <w:webHidden/>
+              </w:rPr>
+              <w:t>6</w:t>
+            </w:r>
+            <w:r>
+              <w:rPr>
+                <w:noProof/>
+                <w:webHidden/>
+              </w:rPr>
+              <w:fldChar w:fldCharType="end"/>
+            </w:r>
+          </w:hyperlink>
+        </w:p>
+        <w:p>
+          <w:r>
+            <w:fldChar w:fldCharType="end"/>
+          </w:r>
+        </w:p>
+      </w:sdtContent>
+    </w:sdt>
+    <w:p>
+      <w:pPr>
+        <w:spacing w:before="0" w:after="160" w:line="259" w:lineRule="auto"/>
+        <w:jc w:val="left"/>
+        <w:rPr>
+          <w:rFonts w:ascii="Bell MT" w:eastAsiaTheme="majorEastAsia" w:hAnsi="Bell MT" w:cstheme="majorBidi"/>
+          <w:b/>
+          <w:bCs/>
+          <w:smallCaps/>
+          <w:color w:val="000000" w:themeColor="text1"/>
+          <w:sz w:val="36"/>
+          <w:szCs w:val="36"/>
+          <w:lang w:eastAsia="es-MX"/>
+        </w:rPr>
+        <w:sectPr>
+          <w:footerReference w:type="default" r:id="rId8"/>
+          <w:pgSz w:w="12240" w:h="15840"/>
+          <w:pgMar w:top="1417" w:right="1701" w:bottom="1417" w:left="1701" w:header="708" w:footer="708" w:gutter="0"/>
+          <w:pgNumType w:start="0"/>
+          <w:cols w:space="708"/>
+          <w:titlePg/>
+          <w:docGrid w:linePitch="360"/>
+        </w:sectPr>
+      </w:pPr>
+    </w:p>
     <w:p>
       <w:pPr>
         <w:pStyle w:val="Ttulo1"/>
@@ -1220,6 +2767,7 @@
           <w:lang w:eastAsia="es-MX"/>
         </w:rPr>
       </w:pPr>
+      <w:bookmarkStart w:id="0" w:name="_Toc464818495"/>
       <w:r>
         <w:rPr>
           <w:lang w:eastAsia="es-MX"/>
@@ -1227,6 +2775,7 @@
         <w:lastRenderedPageBreak/>
         <w:t>Introducción</w:t>
       </w:r>
+      <w:bookmarkEnd w:id="0"/>
     </w:p>
     <w:p>
       <w:pPr>
@@ -1289,9 +2838,11 @@
       <w:pPr>
         <w:pStyle w:val="Ttulo2"/>
       </w:pPr>
+      <w:bookmarkStart w:id="1" w:name="_Toc464818496"/>
       <w:r>
         <w:t>Propósito</w:t>
       </w:r>
+      <w:bookmarkEnd w:id="1"/>
     </w:p>
     <w:p>
       <w:pPr>
@@ -1335,10 +2886,12 @@
       <w:pPr>
         <w:pStyle w:val="Ttulo2"/>
       </w:pPr>
+      <w:bookmarkStart w:id="2" w:name="_Toc464818497"/>
       <w:r>
         <w:lastRenderedPageBreak/>
         <w:t>Alcance</w:t>
       </w:r>
+      <w:bookmarkEnd w:id="2"/>
     </w:p>
     <w:p>
       <w:pPr>
@@ -1385,9 +2938,11 @@
       <w:pPr>
         <w:pStyle w:val="Ttulo2"/>
       </w:pPr>
+      <w:bookmarkStart w:id="3" w:name="_Toc464818498"/>
       <w:r>
         <w:t>Definiciones y acrónimos</w:t>
       </w:r>
+      <w:bookmarkEnd w:id="3"/>
     </w:p>
     <w:p>
       <w:pPr>
@@ -1406,9 +2961,11 @@
       <w:pPr>
         <w:pStyle w:val="Ttulo2"/>
       </w:pPr>
+      <w:bookmarkStart w:id="4" w:name="_Toc464818499"/>
       <w:r>
         <w:t>Información general</w:t>
       </w:r>
+      <w:bookmarkEnd w:id="4"/>
     </w:p>
     <w:p>
       <w:pPr>
@@ -1431,25 +2988,102 @@
     </w:p>
     <w:p>
       <w:pPr>
+        <w:spacing w:before="0" w:after="160" w:line="259" w:lineRule="auto"/>
+        <w:jc w:val="left"/>
+        <w:rPr>
+          <w:lang w:eastAsia="es-MX"/>
+        </w:rPr>
+      </w:pPr>
+      <w:r>
+        <w:rPr>
+          <w:lang w:eastAsia="es-MX"/>
+        </w:rPr>
+        <w:br w:type="page"/>
+      </w:r>
+    </w:p>
+    <w:p>
+      <w:pPr>
         <w:pStyle w:val="Ttulo1"/>
         <w:rPr>
           <w:lang w:eastAsia="es-MX"/>
         </w:rPr>
       </w:pPr>
-      <w:r>
-        <w:rPr>
-          <w:lang w:eastAsia="es-MX"/>
-        </w:rPr>
+      <w:bookmarkStart w:id="5" w:name="_Toc464818500"/>
+      <w:bookmarkStart w:id="6" w:name="_Toc464818510"/>
+      <w:r>
+        <w:rPr>
+          <w:lang w:eastAsia="es-MX"/>
+        </w:rPr>
+        <w:lastRenderedPageBreak/>
+        <w:t>Prototipos</w:t>
+      </w:r>
+      <w:bookmarkEnd w:id="6"/>
+    </w:p>
+    <w:p>
+      <w:pPr>
+        <w:rPr>
+          <w:lang w:eastAsia="es-MX"/>
+        </w:rPr>
+      </w:pPr>
+    </w:p>
+    <w:p>
+      <w:pPr>
+        <w:spacing w:before="0" w:after="160" w:line="259" w:lineRule="auto"/>
+        <w:jc w:val="left"/>
+        <w:rPr>
+          <w:lang w:eastAsia="es-MX"/>
+        </w:rPr>
+      </w:pPr>
+      <w:bookmarkStart w:id="7" w:name="_GoBack"/>
+      <w:bookmarkEnd w:id="7"/>
+    </w:p>
+    <w:p>
+      <w:pPr>
+        <w:spacing w:before="0" w:after="160" w:line="259" w:lineRule="auto"/>
+        <w:jc w:val="left"/>
+        <w:rPr>
+          <w:rFonts w:ascii="Bell MT" w:eastAsiaTheme="majorEastAsia" w:hAnsi="Bell MT" w:cstheme="majorBidi"/>
+          <w:b/>
+          <w:bCs/>
+          <w:smallCaps/>
+          <w:color w:val="000000" w:themeColor="text1"/>
+          <w:sz w:val="36"/>
+          <w:szCs w:val="36"/>
+          <w:lang w:eastAsia="es-MX"/>
+        </w:rPr>
+      </w:pPr>
+      <w:r>
+        <w:rPr>
+          <w:lang w:eastAsia="es-MX"/>
+        </w:rPr>
+        <w:br w:type="page"/>
+      </w:r>
+    </w:p>
+    <w:p>
+      <w:pPr>
+        <w:pStyle w:val="Ttulo1"/>
+        <w:rPr>
+          <w:lang w:eastAsia="es-MX"/>
+        </w:rPr>
+      </w:pPr>
+      <w:r>
+        <w:rPr>
+          <w:lang w:eastAsia="es-MX"/>
+        </w:rPr>
+        <w:lastRenderedPageBreak/>
         <w:t>Descripción general</w:t>
       </w:r>
+      <w:bookmarkEnd w:id="5"/>
     </w:p>
     <w:p>
       <w:pPr>
         <w:pStyle w:val="Ttulo2"/>
       </w:pPr>
+      <w:bookmarkStart w:id="8" w:name="_Toc464818501"/>
       <w:r>
         <w:t>Perspectiva del producto</w:t>
       </w:r>
+      <w:bookmarkEnd w:id="8"/>
     </w:p>
     <w:p>
       <w:pPr>
@@ -1468,34 +3102,159 @@
       <w:pPr>
         <w:pStyle w:val="Ttulo2"/>
       </w:pPr>
-      <w:r>
+      <w:bookmarkStart w:id="9" w:name="_Toc464818502"/>
+      <w:r>
+        <w:t>Funcionalidad del producto</w:t>
+      </w:r>
+      <w:bookmarkEnd w:id="9"/>
+    </w:p>
+    <w:p>
+      <w:pPr>
+        <w:pStyle w:val="Ttulo2"/>
+      </w:pPr>
+      <w:bookmarkStart w:id="10" w:name="_Toc464818503"/>
+      <w:r>
+        <w:t>Diagrama de casos de uso</w:t>
+      </w:r>
+      <w:bookmarkEnd w:id="10"/>
+    </w:p>
+    <w:p>
+      <w:pPr>
+        <w:rPr>
+          <w:lang w:eastAsia="es-MX"/>
+        </w:rPr>
+      </w:pPr>
+      <w:r>
+        <w:rPr>
+          <w:noProof/>
+        </w:rPr>
+        <w:drawing>
+          <wp:inline distT="0" distB="0" distL="0" distR="0" wp14:anchorId="794A7422" wp14:editId="38563B0E">
+            <wp:extent cx="5612130" cy="4455092"/>
+            <wp:effectExtent l="0" t="0" r="7620" b="3175"/>
+            <wp:docPr id="1" name="Imagen 1" descr="C:\Users\DARKENSES\Documents\GitHub\Disenio_de_Software\Diagramas\Modelo de casos de uso Administrador.bmp"/>
+            <wp:cNvGraphicFramePr>
+              <a:graphicFrameLocks xmlns:a="http://schemas.openxmlformats.org/drawingml/2006/main" noChangeAspect="1"/>
+            </wp:cNvGraphicFramePr>
+            <a:graphic xmlns:a="http://schemas.openxmlformats.org/drawingml/2006/main">
+              <a:graphicData uri="http://schemas.openxmlformats.org/drawingml/2006/picture">
+                <pic:pic xmlns:pic="http://schemas.openxmlformats.org/drawingml/2006/picture">
+                  <pic:nvPicPr>
+                    <pic:cNvPr id="0" name="Picture 1" descr="C:\Users\DARKENSES\Documents\GitHub\Disenio_de_Software\Diagramas\Modelo de casos de uso Administrador.bmp"/>
+                    <pic:cNvPicPr>
+                      <a:picLocks noChangeAspect="1" noChangeArrowheads="1"/>
+                    </pic:cNvPicPr>
+                  </pic:nvPicPr>
+                  <pic:blipFill>
+                    <a:blip r:embed="rId9">
+                      <a:extLst>
+                        <a:ext uri="{28A0092B-C50C-407E-A947-70E740481C1C}">
+                          <a14:useLocalDpi xmlns:a14="http://schemas.microsoft.com/office/drawing/2010/main" val="0"/>
+                        </a:ext>
+                      </a:extLst>
+                    </a:blip>
+                    <a:srcRect/>
+                    <a:stretch>
+                      <a:fillRect/>
+                    </a:stretch>
+                  </pic:blipFill>
+                  <pic:spPr bwMode="auto">
+                    <a:xfrm>
+                      <a:off x="0" y="0"/>
+                      <a:ext cx="5612130" cy="4455092"/>
+                    </a:xfrm>
+                    <a:prstGeom prst="rect">
+                      <a:avLst/>
+                    </a:prstGeom>
+                    <a:noFill/>
+                    <a:ln>
+                      <a:noFill/>
+                    </a:ln>
+                  </pic:spPr>
+                </pic:pic>
+              </a:graphicData>
+            </a:graphic>
+          </wp:inline>
+        </w:drawing>
+      </w:r>
+    </w:p>
+    <w:p>
+      <w:pPr>
+        <w:rPr>
+          <w:lang w:eastAsia="es-MX"/>
+        </w:rPr>
+      </w:pPr>
+    </w:p>
+    <w:p>
+      <w:pPr>
+        <w:rPr>
+          <w:lang w:eastAsia="es-MX"/>
+        </w:rPr>
+      </w:pPr>
+      <w:r>
+        <w:rPr>
+          <w:noProof/>
+        </w:rPr>
         <w:lastRenderedPageBreak/>
-        <w:t>Funcionalidad del producto</w:t>
+        <w:drawing>
+          <wp:inline distT="0" distB="0" distL="0" distR="0" wp14:anchorId="5F2467EB" wp14:editId="12B3886D">
+            <wp:extent cx="5612130" cy="5536418"/>
+            <wp:effectExtent l="0" t="0" r="7620" b="7620"/>
+            <wp:docPr id="2" name="Imagen 2" descr="C:\Users\DARKENSES\Documents\GitHub\Disenio_de_Software\Diagramas\Casos de Uso usuario.bmp"/>
+            <wp:cNvGraphicFramePr>
+              <a:graphicFrameLocks xmlns:a="http://schemas.openxmlformats.org/drawingml/2006/main" noChangeAspect="1"/>
+            </wp:cNvGraphicFramePr>
+            <a:graphic xmlns:a="http://schemas.openxmlformats.org/drawingml/2006/main">
+              <a:graphicData uri="http://schemas.openxmlformats.org/drawingml/2006/picture">
+                <pic:pic xmlns:pic="http://schemas.openxmlformats.org/drawingml/2006/picture">
+                  <pic:nvPicPr>
+                    <pic:cNvPr id="0" name="Picture 2" descr="C:\Users\DARKENSES\Documents\GitHub\Disenio_de_Software\Diagramas\Casos de Uso usuario.bmp"/>
+                    <pic:cNvPicPr>
+                      <a:picLocks noChangeAspect="1" noChangeArrowheads="1"/>
+                    </pic:cNvPicPr>
+                  </pic:nvPicPr>
+                  <pic:blipFill>
+                    <a:blip r:embed="rId10">
+                      <a:extLst>
+                        <a:ext uri="{28A0092B-C50C-407E-A947-70E740481C1C}">
+                          <a14:useLocalDpi xmlns:a14="http://schemas.microsoft.com/office/drawing/2010/main" val="0"/>
+                        </a:ext>
+                      </a:extLst>
+                    </a:blip>
+                    <a:srcRect/>
+                    <a:stretch>
+                      <a:fillRect/>
+                    </a:stretch>
+                  </pic:blipFill>
+                  <pic:spPr bwMode="auto">
+                    <a:xfrm>
+                      <a:off x="0" y="0"/>
+                      <a:ext cx="5612130" cy="5536418"/>
+                    </a:xfrm>
+                    <a:prstGeom prst="rect">
+                      <a:avLst/>
+                    </a:prstGeom>
+                    <a:noFill/>
+                    <a:ln>
+                      <a:noFill/>
+                    </a:ln>
+                  </pic:spPr>
+                </pic:pic>
+              </a:graphicData>
+            </a:graphic>
+          </wp:inline>
+        </w:drawing>
       </w:r>
     </w:p>
     <w:p>
       <w:pPr>
         <w:pStyle w:val="Ttulo2"/>
       </w:pPr>
-      <w:r>
-        <w:t>Diagrama de casos de uso</w:t>
-      </w:r>
-    </w:p>
-    <w:p>
-      <w:pPr>
-        <w:pStyle w:val="Ttulo2"/>
-      </w:pPr>
-      <w:r>
-        <w:t>Características de los usuarios</w:t>
-      </w:r>
-    </w:p>
-    <w:p>
-      <w:pPr>
-        <w:pStyle w:val="Ttulo2"/>
-      </w:pPr>
+      <w:bookmarkStart w:id="11" w:name="_Toc464818504"/>
       <w:r>
         <w:t>Restricciones</w:t>
       </w:r>
+      <w:bookmarkEnd w:id="11"/>
     </w:p>
     <w:p>
       <w:pPr>
@@ -1584,44 +3343,343 @@
           <w:lang w:eastAsia="es-MX"/>
         </w:rPr>
       </w:pPr>
-      <w:r>
-        <w:rPr>
-          <w:lang w:eastAsia="es-MX"/>
-        </w:rPr>
+      <w:bookmarkStart w:id="12" w:name="_Toc464818505"/>
+      <w:r>
+        <w:rPr>
+          <w:lang w:eastAsia="es-MX"/>
+        </w:rPr>
+        <w:lastRenderedPageBreak/>
         <w:t>Requisitos Específicos</w:t>
       </w:r>
+      <w:bookmarkEnd w:id="12"/>
     </w:p>
     <w:p>
       <w:pPr>
         <w:pStyle w:val="Ttulo2"/>
       </w:pPr>
-      <w:r>
-        <w:t>Modelo de clases</w:t>
+      <w:bookmarkStart w:id="13" w:name="_Toc464818506"/>
+      <w:r>
+        <w:t>Modelo de</w:t>
+      </w:r>
+      <w:r>
+        <w:t>l</w:t>
+      </w:r>
+      <w:r>
+        <w:t xml:space="preserve"> </w:t>
+      </w:r>
+      <w:r>
+        <w:t>dominio</w:t>
+      </w:r>
+      <w:bookmarkEnd w:id="13"/>
+    </w:p>
+    <w:p>
+      <w:pPr>
+        <w:rPr>
+          <w:lang w:eastAsia="es-MX"/>
+        </w:rPr>
+      </w:pPr>
+      <w:r>
+        <w:rPr>
+          <w:noProof/>
+        </w:rPr>
+        <w:drawing>
+          <wp:inline distT="0" distB="0" distL="0" distR="0" wp14:anchorId="0C858036" wp14:editId="78945D72">
+            <wp:extent cx="5612130" cy="4798113"/>
+            <wp:effectExtent l="0" t="0" r="7620" b="2540"/>
+            <wp:docPr id="3" name="Imagen 3" descr="C:\Users\DARKENSES\Documents\GitHub\Disenio_de_Software\Diagramas\Modelo del dominio.bmp"/>
+            <wp:cNvGraphicFramePr>
+              <a:graphicFrameLocks xmlns:a="http://schemas.openxmlformats.org/drawingml/2006/main" noChangeAspect="1"/>
+            </wp:cNvGraphicFramePr>
+            <a:graphic xmlns:a="http://schemas.openxmlformats.org/drawingml/2006/main">
+              <a:graphicData uri="http://schemas.openxmlformats.org/drawingml/2006/picture">
+                <pic:pic xmlns:pic="http://schemas.openxmlformats.org/drawingml/2006/picture">
+                  <pic:nvPicPr>
+                    <pic:cNvPr id="0" name="Picture 3" descr="C:\Users\DARKENSES\Documents\GitHub\Disenio_de_Software\Diagramas\Modelo del dominio.bmp"/>
+                    <pic:cNvPicPr>
+                      <a:picLocks noChangeAspect="1" noChangeArrowheads="1"/>
+                    </pic:cNvPicPr>
+                  </pic:nvPicPr>
+                  <pic:blipFill>
+                    <a:blip r:embed="rId11">
+                      <a:extLst>
+                        <a:ext uri="{28A0092B-C50C-407E-A947-70E740481C1C}">
+                          <a14:useLocalDpi xmlns:a14="http://schemas.microsoft.com/office/drawing/2010/main" val="0"/>
+                        </a:ext>
+                      </a:extLst>
+                    </a:blip>
+                    <a:srcRect/>
+                    <a:stretch>
+                      <a:fillRect/>
+                    </a:stretch>
+                  </pic:blipFill>
+                  <pic:spPr bwMode="auto">
+                    <a:xfrm>
+                      <a:off x="0" y="0"/>
+                      <a:ext cx="5612130" cy="4798113"/>
+                    </a:xfrm>
+                    <a:prstGeom prst="rect">
+                      <a:avLst/>
+                    </a:prstGeom>
+                    <a:noFill/>
+                    <a:ln>
+                      <a:noFill/>
+                    </a:ln>
+                  </pic:spPr>
+                </pic:pic>
+              </a:graphicData>
+            </a:graphic>
+          </wp:inline>
+        </w:drawing>
       </w:r>
     </w:p>
     <w:p>
       <w:pPr>
         <w:pStyle w:val="Ttulo2"/>
       </w:pPr>
-      <w:r>
-        <w:t>Detalles de caso de uso</w:t>
+      <w:bookmarkStart w:id="14" w:name="_Toc464818507"/>
+      <w:r>
+        <w:lastRenderedPageBreak/>
+        <w:t>Descripción</w:t>
+      </w:r>
+      <w:r>
+        <w:t xml:space="preserve"> de caso de uso</w:t>
+      </w:r>
+      <w:bookmarkEnd w:id="14"/>
+    </w:p>
+    <w:p>
+      <w:pPr>
+        <w:pStyle w:val="Ttulo3"/>
+        <w:rPr>
+          <w:lang w:eastAsia="es-MX"/>
+        </w:rPr>
+      </w:pPr>
+      <w:hyperlink r:id="rId12" w:history="1">
+        <w:r>
+          <w:rPr>
+            <w:rStyle w:val="Hipervnculo"/>
+            <w:lang w:eastAsia="es-MX"/>
+          </w:rPr>
+          <w:t>Registrar Devolución</w:t>
+        </w:r>
+      </w:hyperlink>
+    </w:p>
+    <w:p>
+      <w:pPr>
+        <w:pStyle w:val="Ttulo3"/>
+        <w:rPr>
+          <w:lang w:eastAsia="es-MX"/>
+        </w:rPr>
+      </w:pPr>
+      <w:hyperlink r:id="rId13" w:history="1">
+        <w:r>
+          <w:rPr>
+            <w:rStyle w:val="Hipervnculo"/>
+            <w:lang w:eastAsia="es-MX"/>
+          </w:rPr>
+          <w:t>Renovar Préstamo</w:t>
+        </w:r>
+      </w:hyperlink>
+    </w:p>
+    <w:p>
+      <w:pPr>
+        <w:pStyle w:val="Ttulo3"/>
+        <w:rPr>
+          <w:lang w:eastAsia="es-MX"/>
+        </w:rPr>
+      </w:pPr>
+      <w:r>
+        <w:rPr>
+          <w:lang w:eastAsia="es-MX"/>
+        </w:rPr>
+        <w:t>Administrar Ítem</w:t>
+      </w:r>
+    </w:p>
+    <w:p>
+      <w:pPr>
+        <w:pStyle w:val="Ttulo3"/>
+        <w:rPr>
+          <w:lang w:eastAsia="es-MX"/>
+        </w:rPr>
+      </w:pPr>
+      <w:hyperlink r:id="rId14" w:history="1">
+        <w:r>
+          <w:rPr>
+            <w:rStyle w:val="Hipervnculo"/>
+            <w:lang w:eastAsia="es-MX"/>
+          </w:rPr>
+          <w:t>Renovar Permisos</w:t>
+        </w:r>
+      </w:hyperlink>
+    </w:p>
+    <w:p>
+      <w:pPr>
+        <w:pStyle w:val="Ttulo3"/>
+        <w:rPr>
+          <w:lang w:eastAsia="es-MX"/>
+        </w:rPr>
+      </w:pPr>
+      <w:r>
+        <w:rPr>
+          <w:lang w:eastAsia="es-MX"/>
+        </w:rPr>
+        <w:t>Quitar Adeudo</w:t>
+      </w:r>
+    </w:p>
+    <w:p>
+      <w:pPr>
+        <w:pStyle w:val="Ttulo3"/>
+        <w:rPr>
+          <w:lang w:eastAsia="es-MX"/>
+        </w:rPr>
+      </w:pPr>
+      <w:hyperlink r:id="rId15" w:history="1">
+        <w:r>
+          <w:rPr>
+            <w:rStyle w:val="Hipervnculo"/>
+            <w:lang w:eastAsia="es-MX"/>
+          </w:rPr>
+          <w:t>Administrar Usuario</w:t>
+        </w:r>
+      </w:hyperlink>
+    </w:p>
+    <w:p>
+      <w:pPr>
+        <w:pStyle w:val="Ttulo3"/>
+        <w:rPr>
+          <w:lang w:eastAsia="es-MX"/>
+        </w:rPr>
+      </w:pPr>
+      <w:hyperlink r:id="rId16" w:history="1">
+        <w:r>
+          <w:rPr>
+            <w:rStyle w:val="Hipervnculo"/>
+            <w:lang w:eastAsia="es-MX"/>
+          </w:rPr>
+          <w:t>Realizar Préstamo</w:t>
+        </w:r>
+      </w:hyperlink>
+    </w:p>
+    <w:p>
+      <w:pPr>
+        <w:pStyle w:val="Ttulo3"/>
+        <w:rPr>
+          <w:lang w:eastAsia="es-MX"/>
+        </w:rPr>
+      </w:pPr>
+      <w:r>
+        <w:rPr>
+          <w:lang w:eastAsia="es-MX"/>
+        </w:rPr>
+        <w:t>Generar Reporte</w:t>
+      </w:r>
+    </w:p>
+    <w:p>
+      <w:pPr>
+        <w:pStyle w:val="Ttulo3"/>
+        <w:rPr>
+          <w:lang w:eastAsia="es-MX"/>
+        </w:rPr>
+      </w:pPr>
+      <w:hyperlink r:id="rId17" w:history="1">
+        <w:r>
+          <w:rPr>
+            <w:rStyle w:val="Hipervnculo"/>
+            <w:lang w:eastAsia="es-MX"/>
+          </w:rPr>
+          <w:t>Retirar Permisos de Usuario</w:t>
+        </w:r>
+      </w:hyperlink>
+    </w:p>
+    <w:p>
+      <w:pPr>
+        <w:pStyle w:val="Ttulo3"/>
+        <w:rPr>
+          <w:lang w:eastAsia="es-MX"/>
+        </w:rPr>
+      </w:pPr>
+      <w:hyperlink r:id="rId18" w:history="1">
+        <w:r>
+          <w:rPr>
+            <w:rStyle w:val="Hipervnculo"/>
+            <w:lang w:eastAsia="es-MX"/>
+          </w:rPr>
+          <w:t>Reservar Ítem</w:t>
+        </w:r>
+      </w:hyperlink>
+    </w:p>
+    <w:p>
+      <w:pPr>
+        <w:pStyle w:val="Ttulo3"/>
+        <w:rPr>
+          <w:lang w:eastAsia="es-MX"/>
+        </w:rPr>
+      </w:pPr>
+      <w:r>
+        <w:rPr>
+          <w:lang w:eastAsia="es-MX"/>
+        </w:rPr>
+        <w:t>Escribir reseña</w:t>
+      </w:r>
+    </w:p>
+    <w:p>
+      <w:pPr>
+        <w:pStyle w:val="Ttulo3"/>
+        <w:rPr>
+          <w:lang w:eastAsia="es-MX"/>
+        </w:rPr>
+      </w:pPr>
+      <w:r>
+        <w:rPr>
+          <w:lang w:eastAsia="es-MX"/>
+        </w:rPr>
+        <w:t>Buscar Ítem</w:t>
       </w:r>
     </w:p>
     <w:p>
       <w:pPr>
         <w:pStyle w:val="Ttulo2"/>
       </w:pPr>
+      <w:bookmarkStart w:id="15" w:name="_Toc464818508"/>
       <w:r>
         <w:t>Diagramas de robustez</w:t>
       </w:r>
+      <w:bookmarkEnd w:id="15"/>
+    </w:p>
+    <w:p>
+      <w:pPr>
+        <w:rPr>
+          <w:lang w:eastAsia="es-MX"/>
+        </w:rPr>
+      </w:pPr>
+      <w:r>
+        <w:rPr>
+          <w:lang w:eastAsia="es-MX"/>
+        </w:rPr>
+        <w:t>//Pendientes para la segunda fase</w:t>
+      </w:r>
     </w:p>
     <w:p>
       <w:pPr>
         <w:pStyle w:val="Ttulo2"/>
       </w:pPr>
+      <w:bookmarkStart w:id="16" w:name="_Toc464818509"/>
       <w:r>
         <w:t>Diagrama entidad relación</w:t>
       </w:r>
+      <w:bookmarkEnd w:id="16"/>
+    </w:p>
+    <w:p>
+      <w:pPr>
+        <w:rPr>
+          <w:lang w:eastAsia="es-MX"/>
+        </w:rPr>
+      </w:pPr>
+      <w:r>
+        <w:rPr>
+          <w:lang w:eastAsia="es-MX"/>
+        </w:rPr>
+        <w:t>//Pendientes para la segunda fase</w:t>
+      </w:r>
     </w:p>
     <w:p>
       <w:pPr>
@@ -1630,37 +3688,196 @@
           <w:lang w:eastAsia="es-MX"/>
         </w:rPr>
       </w:pPr>
-      <w:r>
-        <w:rPr>
-          <w:lang w:eastAsia="es-MX"/>
-        </w:rPr>
-        <w:t>Prototipos</w:t>
-      </w:r>
-    </w:p>
-    <w:p>
-      <w:pPr>
-        <w:pStyle w:val="Ttulo1"/>
-        <w:rPr>
-          <w:lang w:eastAsia="es-MX"/>
-        </w:rPr>
-      </w:pPr>
+      <w:bookmarkStart w:id="17" w:name="_Toc464818511"/>
       <w:r>
         <w:rPr>
           <w:lang w:eastAsia="es-MX"/>
         </w:rPr>
         <w:t>Conclusiones</w:t>
       </w:r>
+      <w:bookmarkEnd w:id="17"/>
     </w:p>
     <w:sectPr>
+      <w:footerReference w:type="default" r:id="rId19"/>
+      <w:footerReference w:type="first" r:id="rId20"/>
       <w:pgSz w:w="12240" w:h="15840"/>
       <w:pgMar w:top="1417" w:right="1701" w:bottom="1417" w:left="1701" w:header="708" w:footer="708" w:gutter="0"/>
-      <w:pgNumType w:start="0"/>
+      <w:pgNumType w:start="1"/>
       <w:cols w:space="708"/>
       <w:titlePg/>
       <w:docGrid w:linePitch="360"/>
     </w:sectPr>
   </w:body>
 </w:document>
+</file>
+
+<file path=word/endnotes.xml><?xml version="1.0" encoding="utf-8"?>
+<w:endnotes xmlns:wpc="http://schemas.microsoft.com/office/word/2010/wordprocessingCanvas" xmlns:mc="http://schemas.openxmlformats.org/markup-compatibility/2006" xmlns:o="urn:schemas-microsoft-com:office:office" xmlns:r="http://schemas.openxmlformats.org/officeDocument/2006/relationships" xmlns:m="http://schemas.openxmlformats.org/officeDocument/2006/math" xmlns:v="urn:schemas-microsoft-com:vml" xmlns:wp14="http://schemas.microsoft.com/office/word/2010/wordprocessingDrawing" xmlns:wp="http://schemas.openxmlformats.org/drawingml/2006/wordprocessingDrawing" xmlns:w10="urn:schemas-microsoft-com:office:word" xmlns:w="http://schemas.openxmlformats.org/wordprocessingml/2006/main" xmlns:w14="http://schemas.microsoft.com/office/word/2010/wordml" xmlns:w15="http://schemas.microsoft.com/office/word/2012/wordml" xmlns:wpg="http://schemas.microsoft.com/office/word/2010/wordprocessingGroup" xmlns:wpi="http://schemas.microsoft.com/office/word/2010/wordprocessingInk" xmlns:wne="http://schemas.microsoft.com/office/word/2006/wordml" xmlns:wps="http://schemas.microsoft.com/office/word/2010/wordprocessingShape" mc:Ignorable="w14 w15 wp14">
+  <w:endnote w:type="separator" w:id="-1">
+    <w:p>
+      <w:pPr>
+        <w:spacing w:before="0" w:after="0"/>
+      </w:pPr>
+      <w:r>
+        <w:separator/>
+      </w:r>
+    </w:p>
+  </w:endnote>
+  <w:endnote w:type="continuationSeparator" w:id="0">
+    <w:p>
+      <w:pPr>
+        <w:spacing w:before="0" w:after="0"/>
+      </w:pPr>
+      <w:r>
+        <w:continuationSeparator/>
+      </w:r>
+    </w:p>
+  </w:endnote>
+</w:endnotes>
+</file>
+
+<file path=word/footer1.xml><?xml version="1.0" encoding="utf-8"?>
+<w:ftr xmlns:wpc="http://schemas.microsoft.com/office/word/2010/wordprocessingCanvas" xmlns:mc="http://schemas.openxmlformats.org/markup-compatibility/2006" xmlns:o="urn:schemas-microsoft-com:office:office" xmlns:r="http://schemas.openxmlformats.org/officeDocument/2006/relationships" xmlns:m="http://schemas.openxmlformats.org/officeDocument/2006/math" xmlns:v="urn:schemas-microsoft-com:vml" xmlns:wp14="http://schemas.microsoft.com/office/word/2010/wordprocessingDrawing" xmlns:wp="http://schemas.openxmlformats.org/drawingml/2006/wordprocessingDrawing" xmlns:w10="urn:schemas-microsoft-com:office:word" xmlns:w="http://schemas.openxmlformats.org/wordprocessingml/2006/main" xmlns:w14="http://schemas.microsoft.com/office/word/2010/wordml" xmlns:w15="http://schemas.microsoft.com/office/word/2012/wordml" xmlns:wpg="http://schemas.microsoft.com/office/word/2010/wordprocessingGroup" xmlns:wpi="http://schemas.microsoft.com/office/word/2010/wordprocessingInk" xmlns:wne="http://schemas.microsoft.com/office/word/2006/wordml" xmlns:wps="http://schemas.microsoft.com/office/word/2010/wordprocessingShape" mc:Ignorable="w14 w15 wp14">
+  <w:sdt>
+    <w:sdtPr>
+      <w:id w:val="90518220"/>
+      <w:docPartObj>
+        <w:docPartGallery w:val="Page Numbers (Bottom of Page)"/>
+        <w:docPartUnique/>
+      </w:docPartObj>
+    </w:sdtPr>
+    <w:sdtContent>
+      <w:p>
+        <w:pPr>
+          <w:pStyle w:val="Piedepgina"/>
+          <w:jc w:val="right"/>
+        </w:pPr>
+      </w:p>
+    </w:sdtContent>
+  </w:sdt>
+  <w:p>
+    <w:pPr>
+      <w:pStyle w:val="Piedepgina"/>
+    </w:pPr>
+  </w:p>
+</w:ftr>
+</file>
+
+<file path=word/footer2.xml><?xml version="1.0" encoding="utf-8"?>
+<w:ftr xmlns:wpc="http://schemas.microsoft.com/office/word/2010/wordprocessingCanvas" xmlns:mc="http://schemas.openxmlformats.org/markup-compatibility/2006" xmlns:o="urn:schemas-microsoft-com:office:office" xmlns:r="http://schemas.openxmlformats.org/officeDocument/2006/relationships" xmlns:m="http://schemas.openxmlformats.org/officeDocument/2006/math" xmlns:v="urn:schemas-microsoft-com:vml" xmlns:wp14="http://schemas.microsoft.com/office/word/2010/wordprocessingDrawing" xmlns:wp="http://schemas.openxmlformats.org/drawingml/2006/wordprocessingDrawing" xmlns:w10="urn:schemas-microsoft-com:office:word" xmlns:w="http://schemas.openxmlformats.org/wordprocessingml/2006/main" xmlns:w14="http://schemas.microsoft.com/office/word/2010/wordml" xmlns:w15="http://schemas.microsoft.com/office/word/2012/wordml" xmlns:wpg="http://schemas.microsoft.com/office/word/2010/wordprocessingGroup" xmlns:wpi="http://schemas.microsoft.com/office/word/2010/wordprocessingInk" xmlns:wne="http://schemas.microsoft.com/office/word/2006/wordml" xmlns:wps="http://schemas.microsoft.com/office/word/2010/wordprocessingShape" mc:Ignorable="w14 w15 wp14">
+  <w:sdt>
+    <w:sdtPr>
+      <w:id w:val="-795904694"/>
+      <w:docPartObj>
+        <w:docPartGallery w:val="Page Numbers (Bottom of Page)"/>
+        <w:docPartUnique/>
+      </w:docPartObj>
+    </w:sdtPr>
+    <w:sdtContent>
+      <w:p>
+        <w:pPr>
+          <w:pStyle w:val="Piedepgina"/>
+          <w:jc w:val="right"/>
+        </w:pPr>
+        <w:r>
+          <w:fldChar w:fldCharType="begin"/>
+        </w:r>
+        <w:r>
+          <w:instrText>PAGE   \* MERGEFORMAT</w:instrText>
+        </w:r>
+        <w:r>
+          <w:fldChar w:fldCharType="separate"/>
+        </w:r>
+        <w:r>
+          <w:rPr>
+            <w:noProof/>
+            <w:lang w:val="es-ES"/>
+          </w:rPr>
+          <w:t>2</w:t>
+        </w:r>
+        <w:r>
+          <w:fldChar w:fldCharType="end"/>
+        </w:r>
+      </w:p>
+    </w:sdtContent>
+  </w:sdt>
+  <w:p>
+    <w:pPr>
+      <w:pStyle w:val="Piedepgina"/>
+    </w:pPr>
+  </w:p>
+</w:ftr>
+</file>
+
+<file path=word/footer3.xml><?xml version="1.0" encoding="utf-8"?>
+<w:ftr xmlns:wpc="http://schemas.microsoft.com/office/word/2010/wordprocessingCanvas" xmlns:mc="http://schemas.openxmlformats.org/markup-compatibility/2006" xmlns:o="urn:schemas-microsoft-com:office:office" xmlns:r="http://schemas.openxmlformats.org/officeDocument/2006/relationships" xmlns:m="http://schemas.openxmlformats.org/officeDocument/2006/math" xmlns:v="urn:schemas-microsoft-com:vml" xmlns:wp14="http://schemas.microsoft.com/office/word/2010/wordprocessingDrawing" xmlns:wp="http://schemas.openxmlformats.org/drawingml/2006/wordprocessingDrawing" xmlns:w10="urn:schemas-microsoft-com:office:word" xmlns:w="http://schemas.openxmlformats.org/wordprocessingml/2006/main" xmlns:w14="http://schemas.microsoft.com/office/word/2010/wordml" xmlns:w15="http://schemas.microsoft.com/office/word/2012/wordml" xmlns:wpg="http://schemas.microsoft.com/office/word/2010/wordprocessingGroup" xmlns:wpi="http://schemas.microsoft.com/office/word/2010/wordprocessingInk" xmlns:wne="http://schemas.microsoft.com/office/word/2006/wordml" xmlns:wps="http://schemas.microsoft.com/office/word/2010/wordprocessingShape" mc:Ignorable="w14 w15 wp14">
+  <w:sdt>
+    <w:sdtPr>
+      <w:id w:val="2032220180"/>
+      <w:docPartObj>
+        <w:docPartGallery w:val="Page Numbers (Bottom of Page)"/>
+        <w:docPartUnique/>
+      </w:docPartObj>
+    </w:sdtPr>
+    <w:sdtContent>
+      <w:p>
+        <w:pPr>
+          <w:pStyle w:val="Piedepgina"/>
+          <w:jc w:val="right"/>
+        </w:pPr>
+        <w:r>
+          <w:fldChar w:fldCharType="begin"/>
+        </w:r>
+        <w:r>
+          <w:instrText>PAGE   \* MERGEFORMAT</w:instrText>
+        </w:r>
+        <w:r>
+          <w:fldChar w:fldCharType="separate"/>
+        </w:r>
+        <w:r>
+          <w:rPr>
+            <w:noProof/>
+            <w:lang w:val="es-ES"/>
+          </w:rPr>
+          <w:t>1</w:t>
+        </w:r>
+        <w:r>
+          <w:fldChar w:fldCharType="end"/>
+        </w:r>
+      </w:p>
+    </w:sdtContent>
+  </w:sdt>
+  <w:p>
+    <w:pPr>
+      <w:pStyle w:val="Piedepgina"/>
+    </w:pPr>
+  </w:p>
+</w:ftr>
+</file>
+
+<file path=word/footnotes.xml><?xml version="1.0" encoding="utf-8"?>
+<w:footnotes xmlns:wpc="http://schemas.microsoft.com/office/word/2010/wordprocessingCanvas" xmlns:mc="http://schemas.openxmlformats.org/markup-compatibility/2006" xmlns:o="urn:schemas-microsoft-com:office:office" xmlns:r="http://schemas.openxmlformats.org/officeDocument/2006/relationships" xmlns:m="http://schemas.openxmlformats.org/officeDocument/2006/math" xmlns:v="urn:schemas-microsoft-com:vml" xmlns:wp14="http://schemas.microsoft.com/office/word/2010/wordprocessingDrawing" xmlns:wp="http://schemas.openxmlformats.org/drawingml/2006/wordprocessingDrawing" xmlns:w10="urn:schemas-microsoft-com:office:word" xmlns:w="http://schemas.openxmlformats.org/wordprocessingml/2006/main" xmlns:w14="http://schemas.microsoft.com/office/word/2010/wordml" xmlns:w15="http://schemas.microsoft.com/office/word/2012/wordml" xmlns:wpg="http://schemas.microsoft.com/office/word/2010/wordprocessingGroup" xmlns:wpi="http://schemas.microsoft.com/office/word/2010/wordprocessingInk" xmlns:wne="http://schemas.microsoft.com/office/word/2006/wordml" xmlns:wps="http://schemas.microsoft.com/office/word/2010/wordprocessingShape" mc:Ignorable="w14 w15 wp14">
+  <w:footnote w:type="separator" w:id="-1">
+    <w:p>
+      <w:pPr>
+        <w:spacing w:before="0" w:after="0"/>
+      </w:pPr>
+      <w:r>
+        <w:separator/>
+      </w:r>
+    </w:p>
+  </w:footnote>
+  <w:footnote w:type="continuationSeparator" w:id="0">
+    <w:p>
+      <w:pPr>
+        <w:spacing w:before="0" w:after="0"/>
+      </w:pPr>
+      <w:r>
+        <w:continuationSeparator/>
+      </w:r>
+    </w:p>
+  </w:footnote>
+</w:footnotes>
 </file>
 
 <file path=word/numbering.xml><?xml version="1.0" encoding="utf-8"?>
@@ -2852,7 +5069,6 @@
     <w:basedOn w:val="Ttulo1"/>
     <w:next w:val="Normal"/>
     <w:uiPriority w:val="39"/>
-    <w:semiHidden/>
     <w:unhideWhenUsed/>
     <w:qFormat/>
     <w:rsid w:val="00BF7A09"/>
@@ -2896,6 +5112,107 @@
     <w:link w:val="Sinespaciado"/>
     <w:uiPriority w:val="1"/>
     <w:rsid w:val="00B82E1E"/>
+  </w:style>
+  <w:style w:type="character" w:styleId="Hipervnculo">
+    <w:name w:val="Hyperlink"/>
+    <w:basedOn w:val="Fuentedeprrafopredeter"/>
+    <w:uiPriority w:val="99"/>
+    <w:unhideWhenUsed/>
+    <w:rsid w:val="008815DC"/>
+    <w:rPr>
+      <w:color w:val="0563C1" w:themeColor="hyperlink"/>
+      <w:u w:val="single"/>
+    </w:rPr>
+  </w:style>
+  <w:style w:type="paragraph" w:styleId="TDC1">
+    <w:name w:val="toc 1"/>
+    <w:basedOn w:val="Normal"/>
+    <w:next w:val="Normal"/>
+    <w:autoRedefine/>
+    <w:uiPriority w:val="39"/>
+    <w:unhideWhenUsed/>
+    <w:rsid w:val="008815DC"/>
+    <w:pPr>
+      <w:spacing w:after="100"/>
+    </w:pPr>
+  </w:style>
+  <w:style w:type="paragraph" w:styleId="TDC2">
+    <w:name w:val="toc 2"/>
+    <w:basedOn w:val="Normal"/>
+    <w:next w:val="Normal"/>
+    <w:autoRedefine/>
+    <w:uiPriority w:val="39"/>
+    <w:unhideWhenUsed/>
+    <w:rsid w:val="008815DC"/>
+    <w:pPr>
+      <w:spacing w:after="100"/>
+      <w:ind w:left="240"/>
+    </w:pPr>
+  </w:style>
+  <w:style w:type="paragraph" w:styleId="TDC3">
+    <w:name w:val="toc 3"/>
+    <w:basedOn w:val="Normal"/>
+    <w:next w:val="Normal"/>
+    <w:autoRedefine/>
+    <w:uiPriority w:val="39"/>
+    <w:unhideWhenUsed/>
+    <w:rsid w:val="008815DC"/>
+    <w:pPr>
+      <w:spacing w:after="100"/>
+      <w:ind w:left="480"/>
+    </w:pPr>
+  </w:style>
+  <w:style w:type="paragraph" w:styleId="Encabezado">
+    <w:name w:val="header"/>
+    <w:basedOn w:val="Normal"/>
+    <w:link w:val="EncabezadoCar"/>
+    <w:uiPriority w:val="99"/>
+    <w:unhideWhenUsed/>
+    <w:rsid w:val="001B4D41"/>
+    <w:pPr>
+      <w:tabs>
+        <w:tab w:val="center" w:pos="4419"/>
+        <w:tab w:val="right" w:pos="8838"/>
+      </w:tabs>
+      <w:spacing w:before="0" w:after="0"/>
+    </w:pPr>
+  </w:style>
+  <w:style w:type="character" w:customStyle="1" w:styleId="EncabezadoCar">
+    <w:name w:val="Encabezado Car"/>
+    <w:basedOn w:val="Fuentedeprrafopredeter"/>
+    <w:link w:val="Encabezado"/>
+    <w:uiPriority w:val="99"/>
+    <w:rsid w:val="001B4D41"/>
+    <w:rPr>
+      <w:rFonts w:ascii="Segoe UI" w:hAnsi="Segoe UI"/>
+      <w:sz w:val="24"/>
+    </w:rPr>
+  </w:style>
+  <w:style w:type="paragraph" w:styleId="Piedepgina">
+    <w:name w:val="footer"/>
+    <w:basedOn w:val="Normal"/>
+    <w:link w:val="PiedepginaCar"/>
+    <w:uiPriority w:val="99"/>
+    <w:unhideWhenUsed/>
+    <w:rsid w:val="001B4D41"/>
+    <w:pPr>
+      <w:tabs>
+        <w:tab w:val="center" w:pos="4419"/>
+        <w:tab w:val="right" w:pos="8838"/>
+      </w:tabs>
+      <w:spacing w:before="0" w:after="0"/>
+    </w:pPr>
+  </w:style>
+  <w:style w:type="character" w:customStyle="1" w:styleId="PiedepginaCar">
+    <w:name w:val="Pie de página Car"/>
+    <w:basedOn w:val="Fuentedeprrafopredeter"/>
+    <w:link w:val="Piedepgina"/>
+    <w:uiPriority w:val="99"/>
+    <w:rsid w:val="001B4D41"/>
+    <w:rPr>
+      <w:rFonts w:ascii="Segoe UI" w:hAnsi="Segoe UI"/>
+      <w:sz w:val="24"/>
+    </w:rPr>
   </w:style>
 </w:styles>
 </file>
@@ -3159,4 +5476,16 @@
     </a:ext>
   </a:extLst>
 </a:theme>
+</file>
+
+<file path=customXml/item1.xml><?xml version="1.0" encoding="utf-8"?>
+<b:Sources xmlns:b="http://schemas.openxmlformats.org/officeDocument/2006/bibliography" xmlns="http://schemas.openxmlformats.org/officeDocument/2006/bibliography" SelectedStyle="\APASixthEditionOfficeOnline.xsl" StyleName="APA" Version="6"/>
+</file>
+
+<file path=customXml/itemProps1.xml><?xml version="1.0" encoding="utf-8"?>
+<ds:datastoreItem xmlns:ds="http://schemas.openxmlformats.org/officeDocument/2006/customXml" ds:itemID="{F503F67A-2778-4D6A-AA3C-AB6EDB05209B}">
+  <ds:schemaRefs>
+    <ds:schemaRef ds:uri="http://schemas.openxmlformats.org/officeDocument/2006/bibliography"/>
+  </ds:schemaRefs>
+</ds:datastoreItem>
 </file>
</xml_diff>

<commit_message>
Merge para Subir cambios
</commit_message>
<xml_diff>
--- a/Especificación de requerimientos.docx
+++ b/Especificación de requerimientos.docx
@@ -1204,6 +1204,13 @@
     <w:sdt>
       <w:sdtPr>
         <w:rPr>
+          <w:rFonts w:ascii="Segoe UI" w:eastAsiaTheme="minorEastAsia" w:hAnsi="Segoe UI" w:cstheme="minorBidi"/>
+          <w:b w:val="0"/>
+          <w:bCs w:val="0"/>
+          <w:smallCaps w:val="0"/>
+          <w:color w:val="auto"/>
+          <w:sz w:val="24"/>
+          <w:szCs w:val="22"/>
           <w:lang w:val="es-ES"/>
         </w:rPr>
         <w:id w:val="-1702630322"/>
@@ -1212,15 +1219,7 @@
           <w:docPartUnique/>
         </w:docPartObj>
       </w:sdtPr>
-      <w:sdtEndPr>
-        <w:rPr>
-          <w:rFonts w:ascii="Segoe UI" w:eastAsiaTheme="minorEastAsia" w:hAnsi="Segoe UI" w:cstheme="minorBidi"/>
-          <w:smallCaps w:val="0"/>
-          <w:color w:val="auto"/>
-          <w:sz w:val="24"/>
-          <w:szCs w:val="22"/>
-        </w:rPr>
-      </w:sdtEndPr>
+      <w:sdtEndPr/>
       <w:sdtContent>
         <w:p>
           <w:pPr>
@@ -1255,7 +1254,7 @@
           <w:r>
             <w:fldChar w:fldCharType="separate"/>
           </w:r>
-          <w:hyperlink w:anchor="_Toc464818495" w:history="1">
+          <w:hyperlink w:anchor="_Toc464909663" w:history="1">
             <w:r>
               <w:rPr>
                 <w:rStyle w:val="Hipervnculo"/>
@@ -1299,7 +1298,7 @@
                 <w:noProof/>
                 <w:webHidden/>
               </w:rPr>
-              <w:instrText xml:space="preserve"> PAGEREF _Toc464818495 \h </w:instrText>
+              <w:instrText xml:space="preserve"> PAGEREF _Toc464909663 \h </w:instrText>
             </w:r>
             <w:r>
               <w:rPr>
@@ -1343,7 +1342,7 @@
               <w:sz w:val="22"/>
             </w:rPr>
           </w:pPr>
-          <w:hyperlink w:anchor="_Toc464818496" w:history="1">
+          <w:hyperlink w:anchor="_Toc464909664" w:history="1">
             <w:r>
               <w:rPr>
                 <w:rStyle w:val="Hipervnculo"/>
@@ -1385,7 +1384,7 @@
                 <w:noProof/>
                 <w:webHidden/>
               </w:rPr>
-              <w:instrText xml:space="preserve"> PAGEREF _Toc464818496 \h </w:instrText>
+              <w:instrText xml:space="preserve"> PAGEREF _Toc464909664 \h </w:instrText>
             </w:r>
             <w:r>
               <w:rPr>
@@ -1429,7 +1428,7 @@
               <w:sz w:val="22"/>
             </w:rPr>
           </w:pPr>
-          <w:hyperlink w:anchor="_Toc464818497" w:history="1">
+          <w:hyperlink w:anchor="_Toc464909665" w:history="1">
             <w:r>
               <w:rPr>
                 <w:rStyle w:val="Hipervnculo"/>
@@ -1471,7 +1470,7 @@
                 <w:noProof/>
                 <w:webHidden/>
               </w:rPr>
-              <w:instrText xml:space="preserve"> PAGEREF _Toc464818497 \h </w:instrText>
+              <w:instrText xml:space="preserve"> PAGEREF _Toc464909665 \h </w:instrText>
             </w:r>
             <w:r>
               <w:rPr>
@@ -1515,7 +1514,7 @@
               <w:sz w:val="22"/>
             </w:rPr>
           </w:pPr>
-          <w:hyperlink w:anchor="_Toc464818498" w:history="1">
+          <w:hyperlink w:anchor="_Toc464909666" w:history="1">
             <w:r>
               <w:rPr>
                 <w:rStyle w:val="Hipervnculo"/>
@@ -1557,7 +1556,7 @@
                 <w:noProof/>
                 <w:webHidden/>
               </w:rPr>
-              <w:instrText xml:space="preserve"> PAGEREF _Toc464818498 \h </w:instrText>
+              <w:instrText xml:space="preserve"> PAGEREF _Toc464909666 \h </w:instrText>
             </w:r>
             <w:r>
               <w:rPr>
@@ -1601,7 +1600,7 @@
               <w:sz w:val="22"/>
             </w:rPr>
           </w:pPr>
-          <w:hyperlink w:anchor="_Toc464818499" w:history="1">
+          <w:hyperlink w:anchor="_Toc464909667" w:history="1">
             <w:r>
               <w:rPr>
                 <w:rStyle w:val="Hipervnculo"/>
@@ -1643,7 +1642,7 @@
                 <w:noProof/>
                 <w:webHidden/>
               </w:rPr>
-              <w:instrText xml:space="preserve"> PAGEREF _Toc464818499 \h </w:instrText>
+              <w:instrText xml:space="preserve"> PAGEREF _Toc464909667 \h </w:instrText>
             </w:r>
             <w:r>
               <w:rPr>
@@ -1687,7 +1686,7 @@
               <w:sz w:val="22"/>
             </w:rPr>
           </w:pPr>
-          <w:hyperlink w:anchor="_Toc464818500" w:history="1">
+          <w:hyperlink w:anchor="_Toc464909668" w:history="1">
             <w:r>
               <w:rPr>
                 <w:rStyle w:val="Hipervnculo"/>
@@ -1710,6 +1709,94 @@
                 <w:noProof/>
                 <w:lang w:eastAsia="es-MX"/>
               </w:rPr>
+              <w:t>Prototipos</w:t>
+            </w:r>
+            <w:r>
+              <w:rPr>
+                <w:noProof/>
+                <w:webHidden/>
+              </w:rPr>
+              <w:tab/>
+            </w:r>
+            <w:r>
+              <w:rPr>
+                <w:noProof/>
+                <w:webHidden/>
+              </w:rPr>
+              <w:fldChar w:fldCharType="begin"/>
+            </w:r>
+            <w:r>
+              <w:rPr>
+                <w:noProof/>
+                <w:webHidden/>
+              </w:rPr>
+              <w:instrText xml:space="preserve"> PAGEREF _Toc464909668 \h </w:instrText>
+            </w:r>
+            <w:r>
+              <w:rPr>
+                <w:noProof/>
+                <w:webHidden/>
+              </w:rPr>
+            </w:r>
+            <w:r>
+              <w:rPr>
+                <w:noProof/>
+                <w:webHidden/>
+              </w:rPr>
+              <w:fldChar w:fldCharType="separate"/>
+            </w:r>
+            <w:r>
+              <w:rPr>
+                <w:noProof/>
+                <w:webHidden/>
+              </w:rPr>
+              <w:t>3</w:t>
+            </w:r>
+            <w:r>
+              <w:rPr>
+                <w:noProof/>
+                <w:webHidden/>
+              </w:rPr>
+              <w:fldChar w:fldCharType="end"/>
+            </w:r>
+          </w:hyperlink>
+        </w:p>
+        <w:p>
+          <w:pPr>
+            <w:pStyle w:val="TDC1"/>
+            <w:tabs>
+              <w:tab w:val="left" w:pos="480"/>
+              <w:tab w:val="right" w:leader="dot" w:pos="8828"/>
+            </w:tabs>
+            <w:rPr>
+              <w:rFonts w:asciiTheme="minorHAnsi" w:hAnsiTheme="minorHAnsi"/>
+              <w:noProof/>
+              <w:sz w:val="22"/>
+            </w:rPr>
+          </w:pPr>
+          <w:hyperlink w:anchor="_Toc464909669" w:history="1">
+            <w:r>
+              <w:rPr>
+                <w:rStyle w:val="Hipervnculo"/>
+                <w:noProof/>
+                <w:lang w:eastAsia="es-MX"/>
+              </w:rPr>
+              <w:t>4</w:t>
+            </w:r>
+            <w:r>
+              <w:rPr>
+                <w:rFonts w:asciiTheme="minorHAnsi" w:hAnsiTheme="minorHAnsi"/>
+                <w:noProof/>
+                <w:sz w:val="22"/>
+              </w:rPr>
+              <w:tab/>
+            </w:r>
+            <w:r>
+              <w:rPr>
+                <w:rStyle w:val="Hipervnculo"/>
+                <w:noProof/>
+                <w:lang w:eastAsia="es-MX"/>
+              </w:rPr>
               <w:t>Descripción general</w:t>
             </w:r>
             <w:r>
@@ -1731,7 +1818,7 @@
                 <w:noProof/>
                 <w:webHidden/>
               </w:rPr>
-              <w:instrText xml:space="preserve"> PAGEREF _Toc464818500 \h </w:instrText>
+              <w:instrText xml:space="preserve"> PAGEREF _Toc464909669 \h </w:instrText>
             </w:r>
             <w:r>
               <w:rPr>
@@ -1751,7 +1838,7 @@
                 <w:noProof/>
                 <w:webHidden/>
               </w:rPr>
-              <w:t>2</w:t>
+              <w:t>4</w:t>
             </w:r>
             <w:r>
               <w:rPr>
@@ -1775,13 +1862,13 @@
               <w:sz w:val="22"/>
             </w:rPr>
           </w:pPr>
-          <w:hyperlink w:anchor="_Toc464818501" w:history="1">
+          <w:hyperlink w:anchor="_Toc464909670" w:history="1">
             <w:r>
               <w:rPr>
                 <w:rStyle w:val="Hipervnculo"/>
                 <w:noProof/>
               </w:rPr>
-              <w:t>3.1</w:t>
+              <w:t>4.1</w:t>
             </w:r>
             <w:r>
               <w:rPr>
@@ -1817,7 +1904,7 @@
                 <w:noProof/>
                 <w:webHidden/>
               </w:rPr>
-              <w:instrText xml:space="preserve"> PAGEREF _Toc464818501 \h </w:instrText>
+              <w:instrText xml:space="preserve"> PAGEREF _Toc464909670 \h </w:instrText>
             </w:r>
             <w:r>
               <w:rPr>
@@ -1837,7 +1924,7 @@
                 <w:noProof/>
                 <w:webHidden/>
               </w:rPr>
-              <w:t>2</w:t>
+              <w:t>4</w:t>
             </w:r>
             <w:r>
               <w:rPr>
@@ -1861,13 +1948,13 @@
               <w:sz w:val="22"/>
             </w:rPr>
           </w:pPr>
-          <w:hyperlink w:anchor="_Toc464818502" w:history="1">
+          <w:hyperlink w:anchor="_Toc464909671" w:history="1">
             <w:r>
               <w:rPr>
                 <w:rStyle w:val="Hipervnculo"/>
                 <w:noProof/>
               </w:rPr>
-              <w:t>3.2</w:t>
+              <w:t>4.2</w:t>
             </w:r>
             <w:r>
               <w:rPr>
@@ -1903,7 +1990,7 @@
                 <w:noProof/>
                 <w:webHidden/>
               </w:rPr>
-              <w:instrText xml:space="preserve"> PAGEREF _Toc464818502 \h </w:instrText>
+              <w:instrText xml:space="preserve"> PAGEREF _Toc464909671 \h </w:instrText>
             </w:r>
             <w:r>
               <w:rPr>
@@ -1923,7 +2010,7 @@
                 <w:noProof/>
                 <w:webHidden/>
               </w:rPr>
-              <w:t>3</w:t>
+              <w:t>4</w:t>
             </w:r>
             <w:r>
               <w:rPr>
@@ -1947,13 +2034,13 @@
               <w:sz w:val="22"/>
             </w:rPr>
           </w:pPr>
-          <w:hyperlink w:anchor="_Toc464818503" w:history="1">
+          <w:hyperlink w:anchor="_Toc464909672" w:history="1">
             <w:r>
               <w:rPr>
                 <w:rStyle w:val="Hipervnculo"/>
                 <w:noProof/>
               </w:rPr>
-              <w:t>3.3</w:t>
+              <w:t>4.3</w:t>
             </w:r>
             <w:r>
               <w:rPr>
@@ -1989,7 +2076,7 @@
                 <w:noProof/>
                 <w:webHidden/>
               </w:rPr>
-              <w:instrText xml:space="preserve"> PAGEREF _Toc464818503 \h </w:instrText>
+              <w:instrText xml:space="preserve"> PAGEREF _Toc464909672 \h </w:instrText>
             </w:r>
             <w:r>
               <w:rPr>
@@ -2009,7 +2096,7 @@
                 <w:noProof/>
                 <w:webHidden/>
               </w:rPr>
-              <w:t>3</w:t>
+              <w:t>4</w:t>
             </w:r>
             <w:r>
               <w:rPr>
@@ -2033,13 +2120,13 @@
               <w:sz w:val="22"/>
             </w:rPr>
           </w:pPr>
-          <w:hyperlink w:anchor="_Toc464818504" w:history="1">
+          <w:hyperlink w:anchor="_Toc464909673" w:history="1">
             <w:r>
               <w:rPr>
                 <w:rStyle w:val="Hipervnculo"/>
                 <w:noProof/>
               </w:rPr>
-              <w:t>3.4</w:t>
+              <w:t>4.4</w:t>
             </w:r>
             <w:r>
               <w:rPr>
@@ -2075,7 +2162,7 @@
                 <w:noProof/>
                 <w:webHidden/>
               </w:rPr>
-              <w:instrText xml:space="preserve"> PAGEREF _Toc464818504 \h </w:instrText>
+              <w:instrText xml:space="preserve"> PAGEREF _Toc464909673 \h </w:instrText>
             </w:r>
             <w:r>
               <w:rPr>
@@ -2095,7 +2182,7 @@
                 <w:noProof/>
                 <w:webHidden/>
               </w:rPr>
-              <w:t>4</w:t>
+              <w:t>5</w:t>
             </w:r>
             <w:r>
               <w:rPr>
@@ -2119,14 +2206,14 @@
               <w:sz w:val="22"/>
             </w:rPr>
           </w:pPr>
-          <w:hyperlink w:anchor="_Toc464818505" w:history="1">
+          <w:hyperlink w:anchor="_Toc464909674" w:history="1">
             <w:r>
               <w:rPr>
                 <w:rStyle w:val="Hipervnculo"/>
                 <w:noProof/>
                 <w:lang w:eastAsia="es-MX"/>
               </w:rPr>
-              <w:t>4</w:t>
+              <w:t>5</w:t>
             </w:r>
             <w:r>
               <w:rPr>
@@ -2163,7 +2250,7 @@
                 <w:noProof/>
                 <w:webHidden/>
               </w:rPr>
-              <w:instrText xml:space="preserve"> PAGEREF _Toc464818505 \h </w:instrText>
+              <w:instrText xml:space="preserve"> PAGEREF _Toc464909674 \h </w:instrText>
             </w:r>
             <w:r>
               <w:rPr>
@@ -2183,7 +2270,7 @@
                 <w:noProof/>
                 <w:webHidden/>
               </w:rPr>
-              <w:t>5</w:t>
+              <w:t>6</w:t>
             </w:r>
             <w:r>
               <w:rPr>
@@ -2207,13 +2294,13 @@
               <w:sz w:val="22"/>
             </w:rPr>
           </w:pPr>
-          <w:hyperlink w:anchor="_Toc464818506" w:history="1">
+          <w:hyperlink w:anchor="_Toc464909675" w:history="1">
             <w:r>
               <w:rPr>
                 <w:rStyle w:val="Hipervnculo"/>
                 <w:noProof/>
               </w:rPr>
-              <w:t>4.1</w:t>
+              <w:t>5.1</w:t>
             </w:r>
             <w:r>
               <w:rPr>
@@ -2249,7 +2336,7 @@
                 <w:noProof/>
                 <w:webHidden/>
               </w:rPr>
-              <w:instrText xml:space="preserve"> PAGEREF _Toc464818506 \h </w:instrText>
+              <w:instrText xml:space="preserve"> PAGEREF _Toc464909675 \h </w:instrText>
             </w:r>
             <w:r>
               <w:rPr>
@@ -2269,7 +2356,7 @@
                 <w:noProof/>
                 <w:webHidden/>
               </w:rPr>
-              <w:t>5</w:t>
+              <w:t>6</w:t>
             </w:r>
             <w:r>
               <w:rPr>
@@ -2293,13 +2380,13 @@
               <w:sz w:val="22"/>
             </w:rPr>
           </w:pPr>
-          <w:hyperlink w:anchor="_Toc464818507" w:history="1">
+          <w:hyperlink w:anchor="_Toc464909676" w:history="1">
             <w:r>
               <w:rPr>
                 <w:rStyle w:val="Hipervnculo"/>
                 <w:noProof/>
               </w:rPr>
-              <w:t>4.2</w:t>
+              <w:t>5.2</w:t>
             </w:r>
             <w:r>
               <w:rPr>
@@ -2314,21 +2401,7 @@
                 <w:rStyle w:val="Hipervnculo"/>
                 <w:noProof/>
               </w:rPr>
-              <w:t>Descripción</w:t>
-            </w:r>
-            <w:r>
-              <w:rPr>
-                <w:rStyle w:val="Hipervnculo"/>
-                <w:noProof/>
-              </w:rPr>
-              <w:t xml:space="preserve"> </w:t>
-            </w:r>
-            <w:r>
-              <w:rPr>
-                <w:rStyle w:val="Hipervnculo"/>
-                <w:noProof/>
-              </w:rPr>
-              <w:t>de caso de uso</w:t>
+              <w:t>Descripción de caso de uso</w:t>
             </w:r>
             <w:r>
               <w:rPr>
@@ -2349,7 +2422,7 @@
                 <w:noProof/>
                 <w:webHidden/>
               </w:rPr>
-              <w:instrText xml:space="preserve"> PAGEREF _Toc464818507 \h </w:instrText>
+              <w:instrText xml:space="preserve"> PAGEREF _Toc464909676 \h </w:instrText>
             </w:r>
             <w:r>
               <w:rPr>
@@ -2369,7 +2442,7 @@
                 <w:noProof/>
                 <w:webHidden/>
               </w:rPr>
-              <w:t>6</w:t>
+              <w:t>7</w:t>
             </w:r>
             <w:r>
               <w:rPr>
@@ -2393,13 +2466,13 @@
               <w:sz w:val="22"/>
             </w:rPr>
           </w:pPr>
-          <w:hyperlink w:anchor="_Toc464818508" w:history="1">
+          <w:hyperlink w:anchor="_Toc464909677" w:history="1">
             <w:r>
               <w:rPr>
                 <w:rStyle w:val="Hipervnculo"/>
                 <w:noProof/>
               </w:rPr>
-              <w:t>4.3</w:t>
+              <w:t>5.3</w:t>
             </w:r>
             <w:r>
               <w:rPr>
@@ -2435,7 +2508,7 @@
                 <w:noProof/>
                 <w:webHidden/>
               </w:rPr>
-              <w:instrText xml:space="preserve"> PAGEREF _Toc464818508 \h </w:instrText>
+              <w:instrText xml:space="preserve"> PAGEREF _Toc464909677 \h </w:instrText>
             </w:r>
             <w:r>
               <w:rPr>
@@ -2455,7 +2528,7 @@
                 <w:noProof/>
                 <w:webHidden/>
               </w:rPr>
-              <w:t>6</w:t>
+              <w:t>7</w:t>
             </w:r>
             <w:r>
               <w:rPr>
@@ -2479,13 +2552,13 @@
               <w:sz w:val="22"/>
             </w:rPr>
           </w:pPr>
-          <w:hyperlink w:anchor="_Toc464818509" w:history="1">
+          <w:hyperlink w:anchor="_Toc464909678" w:history="1">
             <w:r>
               <w:rPr>
                 <w:rStyle w:val="Hipervnculo"/>
                 <w:noProof/>
               </w:rPr>
-              <w:t>4.4</w:t>
+              <w:t>5.4</w:t>
             </w:r>
             <w:r>
               <w:rPr>
@@ -2521,7 +2594,7 @@
                 <w:noProof/>
                 <w:webHidden/>
               </w:rPr>
-              <w:instrText xml:space="preserve"> PAGEREF _Toc464818509 \h </w:instrText>
+              <w:instrText xml:space="preserve"> PAGEREF _Toc464909678 \h </w:instrText>
             </w:r>
             <w:r>
               <w:rPr>
@@ -2541,7 +2614,7 @@
                 <w:noProof/>
                 <w:webHidden/>
               </w:rPr>
-              <w:t>6</w:t>
+              <w:t>7</w:t>
             </w:r>
             <w:r>
               <w:rPr>
@@ -2565,14 +2638,14 @@
               <w:sz w:val="22"/>
             </w:rPr>
           </w:pPr>
-          <w:hyperlink w:anchor="_Toc464818510" w:history="1">
+          <w:hyperlink w:anchor="_Toc464909679" w:history="1">
             <w:r>
               <w:rPr>
                 <w:rStyle w:val="Hipervnculo"/>
                 <w:noProof/>
                 <w:lang w:eastAsia="es-MX"/>
               </w:rPr>
-              <w:t>5</w:t>
+              <w:t>6</w:t>
             </w:r>
             <w:r>
               <w:rPr>
@@ -2588,7 +2661,7 @@
                 <w:noProof/>
                 <w:lang w:eastAsia="es-MX"/>
               </w:rPr>
-              <w:t>Prototipos</w:t>
+              <w:t>Conclusiones</w:t>
             </w:r>
             <w:r>
               <w:rPr>
@@ -2609,7 +2682,7 @@
                 <w:noProof/>
                 <w:webHidden/>
               </w:rPr>
-              <w:instrText xml:space="preserve"> PAGEREF _Toc464818510 \h </w:instrText>
+              <w:instrText xml:space="preserve"> PAGEREF _Toc464909679 \h </w:instrText>
             </w:r>
             <w:r>
               <w:rPr>
@@ -2629,95 +2702,7 @@
                 <w:noProof/>
                 <w:webHidden/>
               </w:rPr>
-              <w:t>6</w:t>
-            </w:r>
-            <w:r>
-              <w:rPr>
-                <w:noProof/>
-                <w:webHidden/>
-              </w:rPr>
-              <w:fldChar w:fldCharType="end"/>
-            </w:r>
-          </w:hyperlink>
-        </w:p>
-        <w:p>
-          <w:pPr>
-            <w:pStyle w:val="TDC1"/>
-            <w:tabs>
-              <w:tab w:val="left" w:pos="480"/>
-              <w:tab w:val="right" w:leader="dot" w:pos="8828"/>
-            </w:tabs>
-            <w:rPr>
-              <w:rFonts w:asciiTheme="minorHAnsi" w:hAnsiTheme="minorHAnsi"/>
-              <w:noProof/>
-              <w:sz w:val="22"/>
-            </w:rPr>
-          </w:pPr>
-          <w:hyperlink w:anchor="_Toc464818511" w:history="1">
-            <w:r>
-              <w:rPr>
-                <w:rStyle w:val="Hipervnculo"/>
-                <w:noProof/>
-                <w:lang w:eastAsia="es-MX"/>
-              </w:rPr>
-              <w:t>6</w:t>
-            </w:r>
-            <w:r>
-              <w:rPr>
-                <w:rFonts w:asciiTheme="minorHAnsi" w:hAnsiTheme="minorHAnsi"/>
-                <w:noProof/>
-                <w:sz w:val="22"/>
-              </w:rPr>
-              <w:tab/>
-            </w:r>
-            <w:r>
-              <w:rPr>
-                <w:rStyle w:val="Hipervnculo"/>
-                <w:noProof/>
-                <w:lang w:eastAsia="es-MX"/>
-              </w:rPr>
-              <w:t>Conclusiones</w:t>
-            </w:r>
-            <w:r>
-              <w:rPr>
-                <w:noProof/>
-                <w:webHidden/>
-              </w:rPr>
-              <w:tab/>
-            </w:r>
-            <w:r>
-              <w:rPr>
-                <w:noProof/>
-                <w:webHidden/>
-              </w:rPr>
-              <w:fldChar w:fldCharType="begin"/>
-            </w:r>
-            <w:r>
-              <w:rPr>
-                <w:noProof/>
-                <w:webHidden/>
-              </w:rPr>
-              <w:instrText xml:space="preserve"> PAGEREF _Toc464818511 \h </w:instrText>
-            </w:r>
-            <w:r>
-              <w:rPr>
-                <w:noProof/>
-                <w:webHidden/>
-              </w:rPr>
-            </w:r>
-            <w:r>
-              <w:rPr>
-                <w:noProof/>
-                <w:webHidden/>
-              </w:rPr>
-              <w:fldChar w:fldCharType="separate"/>
-            </w:r>
-            <w:r>
-              <w:rPr>
-                <w:noProof/>
-                <w:webHidden/>
-              </w:rPr>
-              <w:t>6</w:t>
+              <w:t>7</w:t>
             </w:r>
             <w:r>
               <w:rPr>
@@ -2767,7 +2752,7 @@
           <w:lang w:eastAsia="es-MX"/>
         </w:rPr>
       </w:pPr>
-      <w:bookmarkStart w:id="0" w:name="_Toc464818495"/>
+      <w:bookmarkStart w:id="0" w:name="_Toc464909663"/>
       <w:r>
         <w:rPr>
           <w:lang w:eastAsia="es-MX"/>
@@ -2838,7 +2823,7 @@
       <w:pPr>
         <w:pStyle w:val="Ttulo2"/>
       </w:pPr>
-      <w:bookmarkStart w:id="1" w:name="_Toc464818496"/>
+      <w:bookmarkStart w:id="1" w:name="_Toc464909664"/>
       <w:r>
         <w:t>Propósito</w:t>
       </w:r>
@@ -2886,7 +2871,7 @@
       <w:pPr>
         <w:pStyle w:val="Ttulo2"/>
       </w:pPr>
-      <w:bookmarkStart w:id="2" w:name="_Toc464818497"/>
+      <w:bookmarkStart w:id="2" w:name="_Toc464909665"/>
       <w:r>
         <w:lastRenderedPageBreak/>
         <w:t>Alcance</w:t>
@@ -2938,7 +2923,7 @@
       <w:pPr>
         <w:pStyle w:val="Ttulo2"/>
       </w:pPr>
-      <w:bookmarkStart w:id="3" w:name="_Toc464818498"/>
+      <w:bookmarkStart w:id="3" w:name="_Toc464909666"/>
       <w:r>
         <w:t>Definiciones y acrónimos</w:t>
       </w:r>
@@ -2961,7 +2946,7 @@
       <w:pPr>
         <w:pStyle w:val="Ttulo2"/>
       </w:pPr>
-      <w:bookmarkStart w:id="4" w:name="_Toc464818499"/>
+      <w:bookmarkStart w:id="4" w:name="_Toc464909667"/>
       <w:r>
         <w:t>Información general</w:t>
       </w:r>
@@ -3008,8 +2993,7 @@
           <w:lang w:eastAsia="es-MX"/>
         </w:rPr>
       </w:pPr>
-      <w:bookmarkStart w:id="5" w:name="_Toc464818500"/>
-      <w:bookmarkStart w:id="6" w:name="_Toc464818510"/>
+      <w:bookmarkStart w:id="5" w:name="_Toc464909668"/>
       <w:r>
         <w:rPr>
           <w:lang w:eastAsia="es-MX"/>
@@ -3017,25 +3001,124 @@
         <w:lastRenderedPageBreak/>
         <w:t>Prototipos</w:t>
       </w:r>
-      <w:bookmarkEnd w:id="6"/>
-    </w:p>
-    <w:p>
-      <w:pPr>
-        <w:rPr>
-          <w:lang w:eastAsia="es-MX"/>
-        </w:rPr>
-      </w:pPr>
-    </w:p>
-    <w:p>
-      <w:pPr>
-        <w:spacing w:before="0" w:after="160" w:line="259" w:lineRule="auto"/>
-        <w:jc w:val="left"/>
-        <w:rPr>
-          <w:lang w:eastAsia="es-MX"/>
-        </w:rPr>
-      </w:pPr>
-      <w:bookmarkStart w:id="7" w:name="_GoBack"/>
-      <w:bookmarkEnd w:id="7"/>
+      <w:bookmarkEnd w:id="5"/>
+    </w:p>
+    <w:p>
+      <w:pPr>
+        <w:rPr>
+          <w:i/>
+          <w:lang w:eastAsia="es-MX"/>
+        </w:rPr>
+      </w:pPr>
+      <w:r>
+        <w:rPr>
+          <w:i/>
+          <w:lang w:eastAsia="es-MX"/>
+        </w:rPr>
+        <w:t>Los prototipos están ligados a documentos externos favor de ocupar otro navegador que no se Chome, recomendamos ocupar Firefox para una mejor compatibilidad.</w:t>
+      </w:r>
+    </w:p>
+    <w:p>
+      <w:pPr>
+        <w:pStyle w:val="Ttulo3"/>
+        <w:rPr>
+          <w:shd w:val="clear" w:color="auto" w:fill="FFFFFF"/>
+        </w:rPr>
+      </w:pPr>
+      <w:r>
+        <w:rPr>
+          <w:shd w:val="clear" w:color="auto" w:fill="FFFFFF"/>
+        </w:rPr>
+        <w:t>A</w:t>
+      </w:r>
+      <w:r>
+        <w:rPr>
+          <w:shd w:val="clear" w:color="auto" w:fill="FFFFFF"/>
+        </w:rPr>
+        <w:t xml:space="preserve">dministrar usuarios </w:t>
+      </w:r>
+    </w:p>
+    <w:p>
+      <w:pPr>
+        <w:pStyle w:val="Ttulo3"/>
+        <w:rPr>
+          <w:shd w:val="clear" w:color="auto" w:fill="FFFFFF"/>
+        </w:rPr>
+      </w:pPr>
+      <w:r>
+        <w:rPr>
+          <w:shd w:val="clear" w:color="auto" w:fill="FFFFFF"/>
+        </w:rPr>
+        <w:t>Administrar préstamos</w:t>
+      </w:r>
+    </w:p>
+    <w:p>
+      <w:pPr>
+        <w:pStyle w:val="Ttulo3"/>
+        <w:rPr>
+          <w:shd w:val="clear" w:color="auto" w:fill="FFFFFF"/>
+        </w:rPr>
+      </w:pPr>
+      <w:r>
+        <w:rPr>
+          <w:shd w:val="clear" w:color="auto" w:fill="FFFFFF"/>
+        </w:rPr>
+        <w:t>Administrar material</w:t>
+      </w:r>
+    </w:p>
+    <w:p>
+      <w:pPr>
+        <w:pStyle w:val="Ttulo3"/>
+        <w:rPr>
+          <w:shd w:val="clear" w:color="auto" w:fill="FFFFFF"/>
+        </w:rPr>
+      </w:pPr>
+      <w:r>
+        <w:rPr>
+          <w:shd w:val="clear" w:color="auto" w:fill="FFFFFF"/>
+        </w:rPr>
+        <w:t>Administrar</w:t>
+      </w:r>
+      <w:r>
+        <w:rPr>
+          <w:shd w:val="clear" w:color="auto" w:fill="FFFFFF"/>
+        </w:rPr>
+        <w:t xml:space="preserve"> devoluciones </w:t>
+      </w:r>
+    </w:p>
+    <w:p>
+      <w:pPr>
+        <w:pStyle w:val="Ttulo3"/>
+        <w:rPr>
+          <w:shd w:val="clear" w:color="auto" w:fill="FFFFFF"/>
+        </w:rPr>
+      </w:pPr>
+      <w:r>
+        <w:rPr>
+          <w:shd w:val="clear" w:color="auto" w:fill="FFFFFF"/>
+        </w:rPr>
+        <w:t>Administrar reservados</w:t>
+      </w:r>
+    </w:p>
+    <w:p>
+      <w:pPr>
+        <w:pStyle w:val="Ttulo3"/>
+        <w:rPr>
+          <w:shd w:val="clear" w:color="auto" w:fill="FFFFFF"/>
+        </w:rPr>
+      </w:pPr>
+      <w:r>
+        <w:rPr>
+          <w:shd w:val="clear" w:color="auto" w:fill="FFFFFF"/>
+        </w:rPr>
+        <w:t>A</w:t>
+      </w:r>
+      <w:r>
+        <w:rPr>
+          <w:shd w:val="clear" w:color="auto" w:fill="FFFFFF"/>
+        </w:rPr>
+        <w:t>dministrar multas</w:t>
+      </w:r>
     </w:p>
     <w:p>
       <w:pPr>
@@ -3066,6 +3149,7 @@
           <w:lang w:eastAsia="es-MX"/>
         </w:rPr>
       </w:pPr>
+      <w:bookmarkStart w:id="6" w:name="_Toc464909669"/>
       <w:r>
         <w:rPr>
           <w:lang w:eastAsia="es-MX"/>
@@ -3073,50 +3157,50 @@
         <w:lastRenderedPageBreak/>
         <w:t>Descripción general</w:t>
       </w:r>
-      <w:bookmarkEnd w:id="5"/>
+      <w:bookmarkEnd w:id="6"/>
     </w:p>
     <w:p>
       <w:pPr>
         <w:pStyle w:val="Ttulo2"/>
       </w:pPr>
-      <w:bookmarkStart w:id="8" w:name="_Toc464818501"/>
+      <w:bookmarkStart w:id="7" w:name="_Toc464909670"/>
       <w:r>
         <w:t>Perspectiva del producto</w:t>
       </w:r>
+      <w:bookmarkEnd w:id="7"/>
+    </w:p>
+    <w:p>
+      <w:pPr>
+        <w:rPr>
+          <w:lang w:eastAsia="es-MX"/>
+        </w:rPr>
+      </w:pPr>
+      <w:r>
+        <w:rPr>
+          <w:lang w:eastAsia="es-MX"/>
+        </w:rPr>
+        <w:t>El sistema de la BUAEEI está diseñado para trabajar instalado en alguna computadora local con conexión a internet y acceso al servidor de la UV, lo cual permitirá su disponibilidad completa del sistema bajo esas condiciones.</w:t>
+      </w:r>
+    </w:p>
+    <w:p>
+      <w:pPr>
+        <w:pStyle w:val="Ttulo2"/>
+      </w:pPr>
+      <w:bookmarkStart w:id="8" w:name="_Toc464909671"/>
+      <w:r>
+        <w:t>Funcionalidad del producto</w:t>
+      </w:r>
       <w:bookmarkEnd w:id="8"/>
     </w:p>
     <w:p>
       <w:pPr>
-        <w:rPr>
-          <w:lang w:eastAsia="es-MX"/>
-        </w:rPr>
-      </w:pPr>
-      <w:r>
-        <w:rPr>
-          <w:lang w:eastAsia="es-MX"/>
-        </w:rPr>
-        <w:t>El sistema de la BUAEEI está diseñado para trabajar instalado en alguna computadora local con conexión a internet y acceso al servidor de la UV, lo cual permitirá su disponibilidad completa del sistema bajo esas condiciones.</w:t>
-      </w:r>
-    </w:p>
-    <w:p>
-      <w:pPr>
         <w:pStyle w:val="Ttulo2"/>
       </w:pPr>
-      <w:bookmarkStart w:id="9" w:name="_Toc464818502"/>
-      <w:r>
-        <w:t>Funcionalidad del producto</w:t>
+      <w:bookmarkStart w:id="9" w:name="_Toc464909672"/>
+      <w:r>
+        <w:t>Diagrama de casos de uso</w:t>
       </w:r>
       <w:bookmarkEnd w:id="9"/>
-    </w:p>
-    <w:p>
-      <w:pPr>
-        <w:pStyle w:val="Ttulo2"/>
-      </w:pPr>
-      <w:bookmarkStart w:id="10" w:name="_Toc464818503"/>
-      <w:r>
-        <w:t>Diagrama de casos de uso</w:t>
-      </w:r>
-      <w:bookmarkEnd w:id="10"/>
     </w:p>
     <w:p>
       <w:pPr>
@@ -3250,11 +3334,11 @@
       <w:pPr>
         <w:pStyle w:val="Ttulo2"/>
       </w:pPr>
-      <w:bookmarkStart w:id="11" w:name="_Toc464818504"/>
+      <w:bookmarkStart w:id="10" w:name="_Toc464909673"/>
       <w:r>
         <w:t>Restricciones</w:t>
       </w:r>
-      <w:bookmarkEnd w:id="11"/>
+      <w:bookmarkEnd w:id="10"/>
     </w:p>
     <w:p>
       <w:pPr>
@@ -3343,7 +3427,7 @@
           <w:lang w:eastAsia="es-MX"/>
         </w:rPr>
       </w:pPr>
-      <w:bookmarkStart w:id="12" w:name="_Toc464818505"/>
+      <w:bookmarkStart w:id="11" w:name="_Toc464909674"/>
       <w:r>
         <w:rPr>
           <w:lang w:eastAsia="es-MX"/>
@@ -3351,26 +3435,33 @@
         <w:lastRenderedPageBreak/>
         <w:t>Requisitos Específicos</w:t>
       </w:r>
+      <w:bookmarkEnd w:id="11"/>
+    </w:p>
+    <w:p>
+      <w:pPr>
+        <w:rPr>
+          <w:lang w:eastAsia="es-MX"/>
+        </w:rPr>
+      </w:pPr>
+    </w:p>
+    <w:p>
+      <w:pPr>
+        <w:pStyle w:val="Ttulo2"/>
+      </w:pPr>
+      <w:bookmarkStart w:id="12" w:name="_Toc464909675"/>
+      <w:r>
+        <w:t>Modelo de</w:t>
+      </w:r>
+      <w:r>
+        <w:t>l</w:t>
+      </w:r>
+      <w:r>
+        <w:t xml:space="preserve"> </w:t>
+      </w:r>
+      <w:r>
+        <w:t>dominio</w:t>
+      </w:r>
       <w:bookmarkEnd w:id="12"/>
-    </w:p>
-    <w:p>
-      <w:pPr>
-        <w:pStyle w:val="Ttulo2"/>
-      </w:pPr>
-      <w:bookmarkStart w:id="13" w:name="_Toc464818506"/>
-      <w:r>
-        <w:t>Modelo de</w:t>
-      </w:r>
-      <w:r>
-        <w:t>l</w:t>
-      </w:r>
-      <w:r>
-        <w:t xml:space="preserve"> </w:t>
-      </w:r>
-      <w:r>
-        <w:t>dominio</w:t>
-      </w:r>
-      <w:bookmarkEnd w:id="13"/>
     </w:p>
     <w:p>
       <w:pPr>
@@ -3434,9 +3525,28 @@
     </w:p>
     <w:p>
       <w:pPr>
+        <w:spacing w:before="0" w:after="160" w:line="259" w:lineRule="auto"/>
+        <w:jc w:val="left"/>
+        <w:rPr>
+          <w:rFonts w:ascii="Bell MT" w:eastAsiaTheme="majorEastAsia" w:hAnsi="Bell MT" w:cstheme="majorBidi"/>
+          <w:b/>
+          <w:bCs/>
+          <w:smallCaps/>
+          <w:color w:val="000000" w:themeColor="text1"/>
+          <w:sz w:val="28"/>
+          <w:szCs w:val="28"/>
+          <w:lang w:eastAsia="es-MX"/>
+        </w:rPr>
+      </w:pPr>
+      <w:bookmarkStart w:id="13" w:name="_Toc464909676"/>
+      <w:r>
+        <w:br w:type="page"/>
+      </w:r>
+    </w:p>
+    <w:p>
+      <w:pPr>
         <w:pStyle w:val="Ttulo2"/>
       </w:pPr>
-      <w:bookmarkStart w:id="14" w:name="_Toc464818507"/>
       <w:r>
         <w:lastRenderedPageBreak/>
         <w:t>Descripción</w:t>
@@ -3444,16 +3554,121 @@
       <w:r>
         <w:t xml:space="preserve"> de caso de uso</w:t>
       </w:r>
-      <w:bookmarkEnd w:id="14"/>
+      <w:bookmarkEnd w:id="13"/>
+    </w:p>
+    <w:p>
+      <w:pPr>
+        <w:rPr>
+          <w:i/>
+          <w:lang w:eastAsia="es-MX"/>
+        </w:rPr>
+      </w:pPr>
+      <w:r>
+        <w:rPr>
+          <w:i/>
+          <w:lang w:eastAsia="es-MX"/>
+        </w:rPr>
+        <w:t xml:space="preserve">Documentos ligados en formato </w:t>
+      </w:r>
+      <w:r>
+        <w:rPr>
+          <w:b/>
+          <w:i/>
+          <w:lang w:eastAsia="es-MX"/>
+        </w:rPr>
+        <w:t>.docx</w:t>
+      </w:r>
+      <w:r>
+        <w:rPr>
+          <w:i/>
+          <w:lang w:eastAsia="es-MX"/>
+        </w:rPr>
+        <w:t xml:space="preserve"> recomendamos ocupar Word para una mayor eficiencia en visualizar los documentos en caso de no poder hacer referencia buscar en el repositorio en la carpeta descripciones de casos de uso</w:t>
+      </w:r>
+      <w:r>
+        <w:rPr>
+          <w:i/>
+          <w:lang w:eastAsia="es-MX"/>
+        </w:rPr>
+        <w:t>.</w:t>
+      </w:r>
     </w:p>
     <w:p>
       <w:pPr>
         <w:pStyle w:val="Ttulo3"/>
-        <w:rPr>
+      </w:pPr>
+      <w:r>
+        <w:t xml:space="preserve">Administrar usuarios </w:t>
+      </w:r>
+    </w:p>
+    <w:p>
+      <w:pPr>
+        <w:pStyle w:val="Ttulo4"/>
+        <w:rPr>
+          <w:rStyle w:val="Hipervnculo"/>
           <w:lang w:eastAsia="es-MX"/>
         </w:rPr>
       </w:pPr>
       <w:hyperlink r:id="rId12" w:history="1">
+        <w:r>
+          <w:rPr>
+            <w:rStyle w:val="Hipervnculo"/>
+            <w:lang w:eastAsia="es-MX"/>
+          </w:rPr>
+          <w:t>Administrar Usuario</w:t>
+        </w:r>
+      </w:hyperlink>
+    </w:p>
+    <w:p>
+      <w:pPr>
+        <w:pStyle w:val="Ttulo4"/>
+        <w:rPr>
+          <w:lang w:eastAsia="es-MX"/>
+        </w:rPr>
+      </w:pPr>
+      <w:hyperlink r:id="rId13" w:history="1">
+        <w:r>
+          <w:rPr>
+            <w:rStyle w:val="Hipervnculo"/>
+            <w:lang w:eastAsia="es-MX"/>
+          </w:rPr>
+          <w:t>Retirar Permisos de Usuario</w:t>
+        </w:r>
+      </w:hyperlink>
+    </w:p>
+    <w:p>
+      <w:pPr>
+        <w:pStyle w:val="Ttulo3"/>
+      </w:pPr>
+      <w:r>
+        <w:t>Administrar préstamos</w:t>
+      </w:r>
+    </w:p>
+    <w:p>
+      <w:pPr>
+        <w:pStyle w:val="Ttulo4"/>
+        <w:rPr>
+          <w:lang w:eastAsia="es-MX"/>
+        </w:rPr>
+      </w:pPr>
+      <w:hyperlink r:id="rId14" w:history="1">
+        <w:r>
+          <w:rPr>
+            <w:rStyle w:val="Hipervnculo"/>
+            <w:lang w:eastAsia="es-MX"/>
+          </w:rPr>
+          <w:t>Realizar Préstamo</w:t>
+        </w:r>
+      </w:hyperlink>
+    </w:p>
+    <w:p>
+      <w:pPr>
+        <w:pStyle w:val="Ttulo4"/>
+        <w:rPr>
+          <w:lang w:eastAsia="es-MX"/>
+        </w:rPr>
+      </w:pPr>
+      <w:hyperlink r:id="rId15" w:history="1">
         <w:r>
           <w:rPr>
             <w:rStyle w:val="Hipervnculo"/>
@@ -3465,12 +3680,12 @@
     </w:p>
     <w:p>
       <w:pPr>
-        <w:pStyle w:val="Ttulo3"/>
-        <w:rPr>
-          <w:lang w:eastAsia="es-MX"/>
-        </w:rPr>
-      </w:pPr>
-      <w:hyperlink r:id="rId13" w:history="1">
+        <w:pStyle w:val="Ttulo4"/>
+        <w:rPr>
+          <w:lang w:eastAsia="es-MX"/>
+        </w:rPr>
+      </w:pPr>
+      <w:hyperlink r:id="rId16" w:history="1">
         <w:r>
           <w:rPr>
             <w:rStyle w:val="Hipervnculo"/>
@@ -3483,6 +3698,14 @@
     <w:p>
       <w:pPr>
         <w:pStyle w:val="Ttulo3"/>
+      </w:pPr>
+      <w:r>
+        <w:t>Administrar material</w:t>
+      </w:r>
+    </w:p>
+    <w:p>
+      <w:pPr>
+        <w:pStyle w:val="Ttulo4"/>
         <w:rPr>
           <w:lang w:eastAsia="es-MX"/>
         </w:rPr>
@@ -3496,12 +3719,12 @@
     </w:p>
     <w:p>
       <w:pPr>
-        <w:pStyle w:val="Ttulo3"/>
-        <w:rPr>
-          <w:lang w:eastAsia="es-MX"/>
-        </w:rPr>
-      </w:pPr>
-      <w:hyperlink r:id="rId14" w:history="1">
+        <w:pStyle w:val="Ttulo4"/>
+        <w:rPr>
+          <w:lang w:eastAsia="es-MX"/>
+        </w:rPr>
+      </w:pPr>
+      <w:hyperlink r:id="rId17" w:history="1">
         <w:r>
           <w:rPr>
             <w:rStyle w:val="Hipervnculo"/>
@@ -3514,6 +3737,14 @@
     <w:p>
       <w:pPr>
         <w:pStyle w:val="Ttulo3"/>
+      </w:pPr>
+      <w:r>
+        <w:t xml:space="preserve">Administrar devoluciones </w:t>
+      </w:r>
+    </w:p>
+    <w:p>
+      <w:pPr>
+        <w:pStyle w:val="Ttulo4"/>
         <w:rPr>
           <w:lang w:eastAsia="es-MX"/>
         </w:rPr>
@@ -3528,71 +3759,14 @@
     <w:p>
       <w:pPr>
         <w:pStyle w:val="Ttulo3"/>
-        <w:rPr>
-          <w:lang w:eastAsia="es-MX"/>
-        </w:rPr>
-      </w:pPr>
-      <w:hyperlink r:id="rId15" w:history="1">
-        <w:r>
-          <w:rPr>
-            <w:rStyle w:val="Hipervnculo"/>
-            <w:lang w:eastAsia="es-MX"/>
-          </w:rPr>
-          <w:t>Administrar Usuario</w:t>
-        </w:r>
-      </w:hyperlink>
-    </w:p>
-    <w:p>
-      <w:pPr>
-        <w:pStyle w:val="Ttulo3"/>
-        <w:rPr>
-          <w:lang w:eastAsia="es-MX"/>
-        </w:rPr>
-      </w:pPr>
-      <w:hyperlink r:id="rId16" w:history="1">
-        <w:r>
-          <w:rPr>
-            <w:rStyle w:val="Hipervnculo"/>
-            <w:lang w:eastAsia="es-MX"/>
-          </w:rPr>
-          <w:t>Realizar Préstamo</w:t>
-        </w:r>
-      </w:hyperlink>
-    </w:p>
-    <w:p>
-      <w:pPr>
-        <w:pStyle w:val="Ttulo3"/>
-        <w:rPr>
-          <w:lang w:eastAsia="es-MX"/>
-        </w:rPr>
-      </w:pPr>
-      <w:r>
-        <w:rPr>
-          <w:lang w:eastAsia="es-MX"/>
-        </w:rPr>
-        <w:t>Generar Reporte</w:t>
-      </w:r>
-    </w:p>
-    <w:p>
-      <w:pPr>
-        <w:pStyle w:val="Ttulo3"/>
-        <w:rPr>
-          <w:lang w:eastAsia="es-MX"/>
-        </w:rPr>
-      </w:pPr>
-      <w:hyperlink r:id="rId17" w:history="1">
-        <w:r>
-          <w:rPr>
-            <w:rStyle w:val="Hipervnculo"/>
-            <w:lang w:eastAsia="es-MX"/>
-          </w:rPr>
-          <w:t>Retirar Permisos de Usuario</w:t>
-        </w:r>
-      </w:hyperlink>
-    </w:p>
-    <w:p>
-      <w:pPr>
-        <w:pStyle w:val="Ttulo3"/>
+      </w:pPr>
+      <w:r>
+        <w:t>Administrar reservados</w:t>
+      </w:r>
+    </w:p>
+    <w:p>
+      <w:pPr>
+        <w:pStyle w:val="Ttulo4"/>
         <w:rPr>
           <w:lang w:eastAsia="es-MX"/>
         </w:rPr>
@@ -3610,6 +3784,36 @@
     <w:p>
       <w:pPr>
         <w:pStyle w:val="Ttulo3"/>
+      </w:pPr>
+      <w:r>
+        <w:t>Administrar multas</w:t>
+      </w:r>
+    </w:p>
+    <w:p>
+      <w:pPr>
+        <w:pStyle w:val="Ttulo3"/>
+      </w:pPr>
+      <w:r>
+        <w:t>Otros</w:t>
+      </w:r>
+    </w:p>
+    <w:p>
+      <w:pPr>
+        <w:pStyle w:val="Ttulo4"/>
+        <w:rPr>
+          <w:lang w:eastAsia="es-MX"/>
+        </w:rPr>
+      </w:pPr>
+      <w:r>
+        <w:rPr>
+          <w:lang w:eastAsia="es-MX"/>
+        </w:rPr>
+        <w:t>Generar Reporte</w:t>
+      </w:r>
+    </w:p>
+    <w:p>
+      <w:pPr>
+        <w:pStyle w:val="Ttulo4"/>
         <w:rPr>
           <w:lang w:eastAsia="es-MX"/>
         </w:rPr>
@@ -3623,7 +3827,7 @@
     </w:p>
     <w:p>
       <w:pPr>
-        <w:pStyle w:val="Ttulo3"/>
+        <w:pStyle w:val="Ttulo4"/>
         <w:rPr>
           <w:lang w:eastAsia="es-MX"/>
         </w:rPr>
@@ -3637,13 +3841,35 @@
     </w:p>
     <w:p>
       <w:pPr>
+        <w:spacing w:before="0" w:after="160" w:line="259" w:lineRule="auto"/>
+        <w:jc w:val="left"/>
+        <w:rPr>
+          <w:rFonts w:ascii="Bell MT" w:eastAsiaTheme="majorEastAsia" w:hAnsi="Bell MT" w:cstheme="majorBidi"/>
+          <w:b/>
+          <w:bCs/>
+          <w:smallCaps/>
+          <w:color w:val="000000" w:themeColor="text1"/>
+          <w:sz w:val="28"/>
+          <w:szCs w:val="28"/>
+          <w:lang w:eastAsia="es-MX"/>
+        </w:rPr>
+      </w:pPr>
+      <w:bookmarkStart w:id="14" w:name="_Toc464909677"/>
+      <w:r>
+        <w:br w:type="page"/>
+      </w:r>
+    </w:p>
+    <w:p>
+      <w:pPr>
         <w:pStyle w:val="Ttulo2"/>
       </w:pPr>
-      <w:bookmarkStart w:id="15" w:name="_Toc464818508"/>
-      <w:r>
+      <w:bookmarkStart w:id="15" w:name="_GoBack"/>
+      <w:bookmarkEnd w:id="15"/>
+      <w:r>
+        <w:lastRenderedPageBreak/>
         <w:t>Diagramas de robustez</w:t>
       </w:r>
-      <w:bookmarkEnd w:id="15"/>
+      <w:bookmarkEnd w:id="14"/>
     </w:p>
     <w:p>
       <w:pPr>
@@ -3662,7 +3888,7 @@
       <w:pPr>
         <w:pStyle w:val="Ttulo2"/>
       </w:pPr>
-      <w:bookmarkStart w:id="16" w:name="_Toc464818509"/>
+      <w:bookmarkStart w:id="16" w:name="_Toc464909678"/>
       <w:r>
         <w:t>Diagrama entidad relación</w:t>
       </w:r>
@@ -3688,7 +3914,7 @@
           <w:lang w:eastAsia="es-MX"/>
         </w:rPr>
       </w:pPr>
-      <w:bookmarkStart w:id="17" w:name="_Toc464818511"/>
+      <w:bookmarkStart w:id="17" w:name="_Toc464909679"/>
       <w:r>
         <w:rPr>
           <w:lang w:eastAsia="es-MX"/>
@@ -3746,6 +3972,7 @@
         <w:docPartUnique/>
       </w:docPartObj>
     </w:sdtPr>
+    <w:sdtEndPr/>
     <w:sdtContent>
       <w:p>
         <w:pPr>
@@ -3773,6 +4000,7 @@
         <w:docPartUnique/>
       </w:docPartObj>
     </w:sdtPr>
+    <w:sdtEndPr/>
     <w:sdtContent>
       <w:p>
         <w:pPr>
@@ -3793,7 +4021,7 @@
             <w:noProof/>
             <w:lang w:val="es-ES"/>
           </w:rPr>
-          <w:t>2</w:t>
+          <w:t>8</w:t>
         </w:r>
         <w:r>
           <w:fldChar w:fldCharType="end"/>
@@ -3819,6 +4047,7 @@
         <w:docPartUnique/>
       </w:docPartObj>
     </w:sdtPr>
+    <w:sdtEndPr/>
     <w:sdtContent>
       <w:p>
         <w:pPr>
@@ -4505,10 +4734,9 @@
     <w:next w:val="Normal"/>
     <w:link w:val="Ttulo4Car"/>
     <w:uiPriority w:val="9"/>
-    <w:semiHidden/>
     <w:unhideWhenUsed/>
     <w:qFormat/>
-    <w:rsid w:val="00BF7A09"/>
+    <w:rsid w:val="002752BF"/>
     <w:pPr>
       <w:keepNext/>
       <w:keepLines/>
@@ -4521,7 +4749,6 @@
     </w:pPr>
     <w:rPr>
       <w:rFonts w:asciiTheme="majorHAnsi" w:eastAsiaTheme="majorEastAsia" w:hAnsiTheme="majorHAnsi" w:cstheme="majorBidi"/>
-      <w:b/>
       <w:bCs/>
       <w:i/>
       <w:iCs/>
@@ -4741,15 +4968,14 @@
     <w:basedOn w:val="Fuentedeprrafopredeter"/>
     <w:link w:val="Ttulo4"/>
     <w:uiPriority w:val="9"/>
-    <w:semiHidden/>
-    <w:rsid w:val="00BF7A09"/>
+    <w:rsid w:val="002752BF"/>
     <w:rPr>
       <w:rFonts w:asciiTheme="majorHAnsi" w:eastAsiaTheme="majorEastAsia" w:hAnsiTheme="majorHAnsi" w:cstheme="majorBidi"/>
-      <w:b/>
       <w:bCs/>
       <w:i/>
       <w:iCs/>
       <w:color w:val="000000" w:themeColor="text1"/>
+      <w:sz w:val="24"/>
     </w:rPr>
   </w:style>
   <w:style w:type="character" w:customStyle="1" w:styleId="Ttulo5Car">
@@ -5214,6 +5440,18 @@
       <w:sz w:val="24"/>
     </w:rPr>
   </w:style>
+  <w:style w:type="character" w:styleId="Hipervnculovisitado">
+    <w:name w:val="FollowedHyperlink"/>
+    <w:basedOn w:val="Fuentedeprrafopredeter"/>
+    <w:uiPriority w:val="99"/>
+    <w:semiHidden/>
+    <w:unhideWhenUsed/>
+    <w:rsid w:val="00F95BCE"/>
+    <w:rPr>
+      <w:color w:val="954F72" w:themeColor="followedHyperlink"/>
+      <w:u w:val="single"/>
+    </w:rPr>
+  </w:style>
 </w:styles>
 </file>
 
@@ -5483,7 +5721,7 @@
 </file>
 
 <file path=customXml/itemProps1.xml><?xml version="1.0" encoding="utf-8"?>
-<ds:datastoreItem xmlns:ds="http://schemas.openxmlformats.org/officeDocument/2006/customXml" ds:itemID="{F503F67A-2778-4D6A-AA3C-AB6EDB05209B}">
+<ds:datastoreItem xmlns:ds="http://schemas.openxmlformats.org/officeDocument/2006/customXml" ds:itemID="{3B7DCE8C-BB36-42FD-98FD-603FF26EA649}">
   <ds:schemaRefs>
     <ds:schemaRef ds:uri="http://schemas.openxmlformats.org/officeDocument/2006/bibliography"/>
   </ds:schemaRefs>

</xml_diff>

<commit_message>
Commit para la entrega de 11/11/2016 :octocat:
</commit_message>
<xml_diff>
--- a/Especificación de requerimientos.docx
+++ b/Especificación de requerimientos.docx
@@ -1,6 +1,6 @@
 
 <file path=word/document.xml><?xml version="1.0" encoding="utf-8"?>
-<w:document xmlns:wpc="http://schemas.microsoft.com/office/word/2010/wordprocessingCanvas" xmlns:mc="http://schemas.openxmlformats.org/markup-compatibility/2006" xmlns:o="urn:schemas-microsoft-com:office:office" xmlns:r="http://schemas.openxmlformats.org/officeDocument/2006/relationships" xmlns:m="http://schemas.openxmlformats.org/officeDocument/2006/math" xmlns:v="urn:schemas-microsoft-com:vml" xmlns:wp14="http://schemas.microsoft.com/office/word/2010/wordprocessingDrawing" xmlns:wp="http://schemas.openxmlformats.org/drawingml/2006/wordprocessingDrawing" xmlns:w10="urn:schemas-microsoft-com:office:word" xmlns:w="http://schemas.openxmlformats.org/wordprocessingml/2006/main" xmlns:w14="http://schemas.microsoft.com/office/word/2010/wordml" xmlns:wpg="http://schemas.microsoft.com/office/word/2010/wordprocessingGroup" xmlns:wpi="http://schemas.microsoft.com/office/word/2010/wordprocessingInk" xmlns:wne="http://schemas.microsoft.com/office/word/2006/wordml" xmlns:wps="http://schemas.microsoft.com/office/word/2010/wordprocessingShape" mc:Ignorable="w14 wp14">
+<w:document xmlns:wpc="http://schemas.microsoft.com/office/word/2010/wordprocessingCanvas" xmlns:mc="http://schemas.openxmlformats.org/markup-compatibility/2006" xmlns:o="urn:schemas-microsoft-com:office:office" xmlns:r="http://schemas.openxmlformats.org/officeDocument/2006/relationships" xmlns:m="http://schemas.openxmlformats.org/officeDocument/2006/math" xmlns:v="urn:schemas-microsoft-com:vml" xmlns:wp14="http://schemas.microsoft.com/office/word/2010/wordprocessingDrawing" xmlns:wp="http://schemas.openxmlformats.org/drawingml/2006/wordprocessingDrawing" xmlns:w10="urn:schemas-microsoft-com:office:word" xmlns:w="http://schemas.openxmlformats.org/wordprocessingml/2006/main" xmlns:w14="http://schemas.microsoft.com/office/word/2010/wordml" xmlns:w15="http://schemas.microsoft.com/office/word/2012/wordml" xmlns:wpg="http://schemas.microsoft.com/office/word/2010/wordprocessingGroup" xmlns:wpi="http://schemas.microsoft.com/office/word/2010/wordprocessingInk" xmlns:wne="http://schemas.microsoft.com/office/word/2006/wordml" xmlns:wps="http://schemas.microsoft.com/office/word/2010/wordprocessingShape" mc:Ignorable="w14 w15 wp14">
   <w:body>
     <w:sdt>
       <w:sdtPr>
@@ -33,7 +33,6 @@
           <w:r>
             <w:rPr>
               <w:noProof/>
-              <w:lang w:eastAsia="es-MX"/>
             </w:rPr>
             <mc:AlternateContent>
               <mc:Choice Requires="wps">
@@ -156,7 +155,6 @@
                                   </w:sdtPr>
                                   <w:sdtEndPr/>
                                   <w:sdtContent>
-                                    <w:proofErr w:type="spellStart"/>
                                     <w:r>
                                       <w:rPr>
                                         <w:color w:val="5B9BD5" w:themeColor="accent1"/>
@@ -165,7 +163,6 @@
                                       </w:rPr>
                                       <w:t>Xazana</w:t>
                                     </w:r>
-                                    <w:proofErr w:type="spellEnd"/>
                                   </w:sdtContent>
                                 </w:sdt>
                                 <w:r>
@@ -193,7 +190,7 @@
                   </wp:anchor>
                 </w:drawing>
               </mc:Choice>
-              <mc:Fallback xmlns:w15="http://schemas.microsoft.com/office/word/2012/wordml">
+              <mc:Fallback>
                 <w:pict>
                   <v:shapetype id="_x0000_t202" coordsize="21600,21600" o:spt="202" path="m,l,21600r21600,l21600,xe">
                     <v:stroke joinstyle="miter"/>
@@ -305,7 +302,6 @@
               <w:color w:val="5B9BD5" w:themeColor="accent1"/>
               <w:sz w:val="36"/>
               <w:szCs w:val="36"/>
-              <w:lang w:eastAsia="es-MX"/>
             </w:rPr>
             <mc:AlternateContent>
               <mc:Choice Requires="wpg">
@@ -810,9 +806,9 @@
                   </wp:anchor>
                 </w:drawing>
               </mc:Choice>
-              <mc:Fallback xmlns:w15="http://schemas.microsoft.com/office/word/2012/wordml">
+              <mc:Fallback>
                 <w:pict>
-                  <v:group w14:anchorId="108B9E9F" id="Grupo 2" o:spid="_x0000_s1026" style="position:absolute;margin-left:0;margin-top:0;width:432.65pt;height:448.55pt;z-index:-251656192;mso-width-percent:706;mso-height-percent:566;mso-left-percent:220;mso-top-percent:300;mso-position-horizontal-relative:page;mso-position-vertical-relative:page;mso-width-percent:706;mso-height-percent:566;mso-left-percent:220;mso-top-percent:300" coordsize="43291,44910" o:gfxdata="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">
+                  <v:group w14:anchorId="00C0692A" id="Grupo 2" o:spid="_x0000_s1026" style="position:absolute;margin-left:0;margin-top:0;width:432.65pt;height:448.55pt;z-index:-251656192;mso-width-percent:706;mso-height-percent:566;mso-left-percent:220;mso-top-percent:300;mso-position-horizontal-relative:page;mso-position-vertical-relative:page;mso-width-percent:706;mso-height-percent:566;mso-left-percent:220;mso-top-percent:300" coordsize="43291,44910" o:gfxdata="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">
                     <o:lock v:ext="edit" aspectratio="t"/>
                     <v:shape id="Forma libre 64" o:spid="_x0000_s1027" style="position:absolute;left:15017;width:28274;height:28352;visibility:visible;mso-wrap-style:square;v-text-anchor:top" coordsize="1781,1786" o:gfxdata="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" path="m4,1786l,1782,1776,r5,5l4,1786xe" filled="f" stroked="f">
                       <v:path arrowok="t" o:connecttype="custom" o:connectlocs="6350,2835275;0,2828925;2819400,0;2827338,7938;6350,2835275" o:connectangles="0,0,0,0,0"/>
@@ -838,7 +834,6 @@
           <w:r>
             <w:rPr>
               <w:noProof/>
-              <w:lang w:eastAsia="es-MX"/>
             </w:rPr>
             <mc:AlternateContent>
               <mc:Choice Requires="wps">
@@ -915,34 +910,14 @@
                                   </w:sdtPr>
                                   <w:sdtEndPr/>
                                   <w:sdtContent>
-                                    <w:proofErr w:type="spellStart"/>
                                     <w:r>
                                       <w:rPr>
                                         <w:color w:val="5B9BD5" w:themeColor="accent1"/>
                                         <w:sz w:val="36"/>
                                         <w:szCs w:val="36"/>
                                       </w:rPr>
-                                      <w:t>Gomez</w:t>
+                                      <w:t>Gomez Alejandre</w:t>
                                     </w:r>
-                                    <w:proofErr w:type="spellEnd"/>
-                                    <w:r>
-                                      <w:rPr>
-                                        <w:color w:val="5B9BD5" w:themeColor="accent1"/>
-                                        <w:sz w:val="36"/>
-                                        <w:szCs w:val="36"/>
-                                      </w:rPr>
-                                      <w:t xml:space="preserve"> </w:t>
-                                    </w:r>
-                                    <w:proofErr w:type="spellStart"/>
-                                    <w:r>
-                                      <w:rPr>
-                                        <w:color w:val="5B9BD5" w:themeColor="accent1"/>
-                                        <w:sz w:val="36"/>
-                                        <w:szCs w:val="36"/>
-                                      </w:rPr>
-                                      <w:t>Alejandre</w:t>
-                                    </w:r>
-                                    <w:proofErr w:type="spellEnd"/>
                                     <w:r>
                                       <w:rPr>
                                         <w:color w:val="5B9BD5" w:themeColor="accent1"/>
@@ -1059,7 +1034,7 @@
                   </wp:anchor>
                 </w:drawing>
               </mc:Choice>
-              <mc:Fallback xmlns:w15="http://schemas.microsoft.com/office/word/2012/wordml">
+              <mc:Fallback>
                 <w:pict>
                   <v:shape id="Cuadro de texto 69" o:spid="_x0000_s1027" type="#_x0000_t202" style="position:absolute;left:0;text-align:left;margin-left:0;margin-top:0;width:468pt;height:29.5pt;z-index:251659264;visibility:visible;mso-wrap-style:square;mso-width-percent:765;mso-height-percent:0;mso-wrap-distance-left:9pt;mso-wrap-distance-top:0;mso-wrap-distance-right:9pt;mso-wrap-distance-bottom:0;mso-position-horizontal:center;mso-position-horizontal-relative:page;mso-position-vertical:bottom;mso-position-vertical-relative:margin;mso-width-percent:765;mso-height-percent:0;mso-width-relative:page;mso-height-relative:margin;v-text-anchor:bottom" o:gfxdata="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" filled="f" stroked="f" strokeweight=".5pt">
                     <v:textbox style="mso-fit-shape-to-text:t" inset="0,0,0,0">
@@ -2760,7 +2735,7 @@
           <w:lang w:eastAsia="es-MX"/>
         </w:rPr>
         <w:sectPr>
-          <w:footerReference w:type="default" r:id="rId9"/>
+          <w:footerReference w:type="default" r:id="rId8"/>
           <w:pgSz w:w="12240" w:h="15840"/>
           <w:pgMar w:top="1417" w:right="1701" w:bottom="1417" w:left="1701" w:header="708" w:footer="708" w:gutter="0"/>
           <w:pgNumType w:start="0"/>
@@ -2819,14 +2794,12 @@
         </w:rPr>
         <w:t xml:space="preserve">Lo que se presenta en este documento es la Especificación de Requerimientos y el Diseño de Software de la biblioteca “Lic. Javier Juárez Sánchez” la cual sirve como base de conocimientos para miembros de la institución. Esta especificación ha sido estructurada retomando algunas de las normas dadas por el Estándar IEEE 830-1998 y se presentan algunos de los artefactos generados durante la fase de análisis y diseño tales como diagrama de casos de uso por paquetes, detalles de casos de uso, diagramas de </w:t>
       </w:r>
-      <w:proofErr w:type="spellStart"/>
       <w:r>
         <w:rPr>
           <w:lang w:eastAsia="es-MX"/>
         </w:rPr>
         <w:t>robustes</w:t>
       </w:r>
-      <w:proofErr w:type="spellEnd"/>
       <w:r>
         <w:rPr>
           <w:lang w:eastAsia="es-MX"/>
@@ -3086,8 +3059,6 @@
         </w:rPr>
         <w:t>Administrar préstamos</w:t>
       </w:r>
-      <w:bookmarkStart w:id="6" w:name="_GoBack"/>
-      <w:bookmarkEnd w:id="6"/>
     </w:p>
     <w:p>
       <w:pPr>
@@ -3174,7 +3145,7 @@
           <w:lang w:eastAsia="es-MX"/>
         </w:rPr>
       </w:pPr>
-      <w:bookmarkStart w:id="7" w:name="_Toc464909669"/>
+      <w:bookmarkStart w:id="6" w:name="_Toc464909669"/>
       <w:r>
         <w:rPr>
           <w:lang w:eastAsia="es-MX"/>
@@ -3182,53 +3153,53 @@
         <w:lastRenderedPageBreak/>
         <w:t>Descripción general</w:t>
       </w:r>
+      <w:bookmarkEnd w:id="6"/>
+    </w:p>
+    <w:p>
+      <w:pPr>
+        <w:pStyle w:val="Ttulo2"/>
+      </w:pPr>
+      <w:bookmarkStart w:id="7" w:name="_Toc464909670"/>
+      <w:r>
+        <w:t>Perspectiva del producto</w:t>
+      </w:r>
       <w:bookmarkEnd w:id="7"/>
     </w:p>
     <w:p>
       <w:pPr>
+        <w:rPr>
+          <w:lang w:eastAsia="es-MX"/>
+        </w:rPr>
+      </w:pPr>
+      <w:r>
+        <w:rPr>
+          <w:lang w:eastAsia="es-MX"/>
+        </w:rPr>
+        <w:t>El sistema de la BUAEEI está diseñado para trabajar instalado en alguna computadora local con conexión a internet y acceso al servidor de la UV, lo cual permitirá su disponibilidad completa del sistema bajo esas condiciones.</w:t>
+      </w:r>
+    </w:p>
+    <w:p>
+      <w:pPr>
         <w:pStyle w:val="Ttulo2"/>
       </w:pPr>
-      <w:bookmarkStart w:id="8" w:name="_Toc464909670"/>
-      <w:r>
-        <w:t>Perspectiva del producto</w:t>
+      <w:bookmarkStart w:id="8" w:name="_Toc464909671"/>
+      <w:r>
+        <w:t>Funcionalidad del producto</w:t>
       </w:r>
       <w:bookmarkEnd w:id="8"/>
     </w:p>
     <w:p>
       <w:pPr>
-        <w:rPr>
-          <w:lang w:eastAsia="es-MX"/>
-        </w:rPr>
-      </w:pPr>
-      <w:r>
-        <w:rPr>
-          <w:lang w:eastAsia="es-MX"/>
-        </w:rPr>
-        <w:t>El sistema de la BUAEEI está diseñado para trabajar instalado en alguna computadora local con conexión a internet y acceso al servidor de la UV, lo cual permitirá su disponibilidad completa del sistema bajo esas condiciones.</w:t>
-      </w:r>
-    </w:p>
-    <w:p>
-      <w:pPr>
         <w:pStyle w:val="Ttulo2"/>
       </w:pPr>
-      <w:bookmarkStart w:id="9" w:name="_Toc464909671"/>
-      <w:r>
-        <w:t>Funcionalidad del producto</w:t>
+      <w:bookmarkStart w:id="9" w:name="_Toc464909672"/>
+      <w:r>
+        <w:t>Diagrama de casos de uso</w:t>
       </w:r>
       <w:bookmarkEnd w:id="9"/>
     </w:p>
     <w:p>
       <w:pPr>
-        <w:pStyle w:val="Ttulo2"/>
-      </w:pPr>
-      <w:bookmarkStart w:id="10" w:name="_Toc464909672"/>
-      <w:r>
-        <w:t>Diagrama de casos de uso</w:t>
-      </w:r>
-      <w:bookmarkEnd w:id="10"/>
-    </w:p>
-    <w:p>
-      <w:pPr>
         <w:rPr>
           <w:lang w:eastAsia="es-MX"/>
         </w:rPr>
@@ -3236,7 +3207,6 @@
       <w:r>
         <w:rPr>
           <w:noProof/>
-          <w:lang w:eastAsia="es-MX"/>
         </w:rPr>
         <w:drawing>
           <wp:inline distT="0" distB="0" distL="0" distR="0" wp14:anchorId="794A7422" wp14:editId="38563B0E">
@@ -3256,7 +3226,7 @@
                     </pic:cNvPicPr>
                   </pic:nvPicPr>
                   <pic:blipFill>
-                    <a:blip r:embed="rId10">
+                    <a:blip r:embed="rId9">
                       <a:extLst>
                         <a:ext uri="{28A0092B-C50C-407E-A947-70E740481C1C}">
                           <a14:useLocalDpi xmlns:a14="http://schemas.microsoft.com/office/drawing/2010/main" val="0"/>
@@ -3304,7 +3274,6 @@
       <w:r>
         <w:rPr>
           <w:noProof/>
-          <w:lang w:eastAsia="es-MX"/>
         </w:rPr>
         <w:lastRenderedPageBreak/>
         <w:drawing>
@@ -3325,7 +3294,7 @@
                     </pic:cNvPicPr>
                   </pic:nvPicPr>
                   <pic:blipFill>
-                    <a:blip r:embed="rId11">
+                    <a:blip r:embed="rId10">
                       <a:extLst>
                         <a:ext uri="{28A0092B-C50C-407E-A947-70E740481C1C}">
                           <a14:useLocalDpi xmlns:a14="http://schemas.microsoft.com/office/drawing/2010/main" val="0"/>
@@ -3361,11 +3330,11 @@
       <w:pPr>
         <w:pStyle w:val="Ttulo2"/>
       </w:pPr>
-      <w:bookmarkStart w:id="11" w:name="_Toc464909673"/>
+      <w:bookmarkStart w:id="10" w:name="_Toc464909673"/>
       <w:r>
         <w:t>Restricciones</w:t>
       </w:r>
-      <w:bookmarkEnd w:id="11"/>
+      <w:bookmarkEnd w:id="10"/>
     </w:p>
     <w:p>
       <w:pPr>
@@ -3454,7 +3423,7 @@
           <w:lang w:eastAsia="es-MX"/>
         </w:rPr>
       </w:pPr>
-      <w:bookmarkStart w:id="12" w:name="_Toc464909674"/>
+      <w:bookmarkStart w:id="11" w:name="_Toc464909674"/>
       <w:r>
         <w:rPr>
           <w:lang w:eastAsia="es-MX"/>
@@ -3462,6 +3431,32 @@
         <w:lastRenderedPageBreak/>
         <w:t>Requisitos Específicos</w:t>
       </w:r>
+      <w:bookmarkEnd w:id="11"/>
+    </w:p>
+    <w:p>
+      <w:pPr>
+        <w:rPr>
+          <w:lang w:eastAsia="es-MX"/>
+        </w:rPr>
+      </w:pPr>
+    </w:p>
+    <w:p>
+      <w:pPr>
+        <w:pStyle w:val="Ttulo2"/>
+      </w:pPr>
+      <w:bookmarkStart w:id="12" w:name="_Toc464909675"/>
+      <w:r>
+        <w:t>Modelo de</w:t>
+      </w:r>
+      <w:r>
+        <w:t>l</w:t>
+      </w:r>
+      <w:r>
+        <w:t xml:space="preserve"> </w:t>
+      </w:r>
+      <w:r>
+        <w:t>dominio</w:t>
+      </w:r>
       <w:bookmarkEnd w:id="12"/>
     </w:p>
     <w:p>
@@ -3470,36 +3465,9 @@
           <w:lang w:eastAsia="es-MX"/>
         </w:rPr>
       </w:pPr>
-    </w:p>
-    <w:p>
-      <w:pPr>
-        <w:pStyle w:val="Ttulo2"/>
-      </w:pPr>
-      <w:bookmarkStart w:id="13" w:name="_Toc464909675"/>
-      <w:r>
-        <w:t>Modelo de</w:t>
-      </w:r>
-      <w:r>
-        <w:t>l</w:t>
-      </w:r>
-      <w:r>
-        <w:t xml:space="preserve"> </w:t>
-      </w:r>
-      <w:r>
-        <w:t>dominio</w:t>
-      </w:r>
-      <w:bookmarkEnd w:id="13"/>
-    </w:p>
-    <w:p>
-      <w:pPr>
-        <w:rPr>
-          <w:lang w:eastAsia="es-MX"/>
-        </w:rPr>
-      </w:pPr>
       <w:r>
         <w:rPr>
           <w:noProof/>
-          <w:lang w:eastAsia="es-MX"/>
         </w:rPr>
         <w:drawing>
           <wp:inline distT="0" distB="0" distL="0" distR="0" wp14:anchorId="0C858036" wp14:editId="78945D72">
@@ -3519,7 +3487,7 @@
                     </pic:cNvPicPr>
                   </pic:nvPicPr>
                   <pic:blipFill>
-                    <a:blip r:embed="rId12">
+                    <a:blip r:embed="rId11">
                       <a:extLst>
                         <a:ext uri="{28A0092B-C50C-407E-A947-70E740481C1C}">
                           <a14:useLocalDpi xmlns:a14="http://schemas.microsoft.com/office/drawing/2010/main" val="0"/>
@@ -3566,7 +3534,7 @@
           <w:lang w:eastAsia="es-MX"/>
         </w:rPr>
       </w:pPr>
-      <w:bookmarkStart w:id="14" w:name="_Toc464909676"/>
+      <w:bookmarkStart w:id="13" w:name="_Toc464909676"/>
       <w:r>
         <w:br w:type="page"/>
       </w:r>
@@ -3582,7 +3550,7 @@
       <w:r>
         <w:t xml:space="preserve"> de caso de uso</w:t>
       </w:r>
-      <w:bookmarkEnd w:id="14"/>
+      <w:bookmarkEnd w:id="13"/>
     </w:p>
     <w:p>
       <w:pPr>
@@ -3604,32 +3572,22 @@
           <w:i/>
           <w:lang w:eastAsia="es-MX"/>
         </w:rPr>
+        <w:t>.docx</w:t>
+      </w:r>
+      <w:r>
+        <w:rPr>
+          <w:i/>
+          <w:lang w:eastAsia="es-MX"/>
+        </w:rPr>
+        <w:t xml:space="preserve"> recomendamos ocupar Word para una mayor eficiencia en visualizar los documentos en caso de no poder hacer referencia buscar en el repositorio en la carpeta descripciones de casos de uso</w:t>
+      </w:r>
+      <w:r>
+        <w:rPr>
+          <w:i/>
+          <w:lang w:eastAsia="es-MX"/>
+        </w:rPr>
         <w:t>.</w:t>
       </w:r>
-      <w:proofErr w:type="spellStart"/>
-      <w:r>
-        <w:rPr>
-          <w:b/>
-          <w:i/>
-          <w:lang w:eastAsia="es-MX"/>
-        </w:rPr>
-        <w:t>docx</w:t>
-      </w:r>
-      <w:proofErr w:type="spellEnd"/>
-      <w:r>
-        <w:rPr>
-          <w:i/>
-          <w:lang w:eastAsia="es-MX"/>
-        </w:rPr>
-        <w:t xml:space="preserve"> recomendamos ocupar Word para una mayor eficiencia en visualizar los documentos en caso de no poder hacer referencia buscar en el repositorio en la carpeta descripciones de casos de uso</w:t>
-      </w:r>
-      <w:r>
-        <w:rPr>
-          <w:i/>
-          <w:lang w:eastAsia="es-MX"/>
-        </w:rPr>
-        <w:t>.</w:t>
-      </w:r>
     </w:p>
     <w:p>
       <w:pPr>
@@ -3647,7 +3605,7 @@
           <w:lang w:eastAsia="es-MX"/>
         </w:rPr>
       </w:pPr>
-      <w:hyperlink r:id="rId13" w:history="1">
+      <w:hyperlink r:id="rId12" w:history="1">
         <w:r>
           <w:rPr>
             <w:rStyle w:val="Hipervnculo"/>
@@ -3664,7 +3622,7 @@
           <w:lang w:eastAsia="es-MX"/>
         </w:rPr>
       </w:pPr>
-      <w:hyperlink r:id="rId14" w:history="1">
+      <w:hyperlink r:id="rId13" w:history="1">
         <w:r>
           <w:rPr>
             <w:rStyle w:val="Hipervnculo"/>
@@ -3689,7 +3647,7 @@
           <w:lang w:eastAsia="es-MX"/>
         </w:rPr>
       </w:pPr>
-      <w:hyperlink r:id="rId15" w:history="1">
+      <w:hyperlink r:id="rId14" w:history="1">
         <w:r>
           <w:rPr>
             <w:rStyle w:val="Hipervnculo"/>
@@ -3706,7 +3664,7 @@
           <w:lang w:eastAsia="es-MX"/>
         </w:rPr>
       </w:pPr>
-      <w:hyperlink r:id="rId16" w:history="1">
+      <w:hyperlink r:id="rId15" w:history="1">
         <w:r>
           <w:rPr>
             <w:rStyle w:val="Hipervnculo"/>
@@ -3723,7 +3681,7 @@
           <w:lang w:eastAsia="es-MX"/>
         </w:rPr>
       </w:pPr>
-      <w:hyperlink r:id="rId17" w:history="1">
+      <w:hyperlink r:id="rId16" w:history="1">
         <w:r>
           <w:rPr>
             <w:rStyle w:val="Hipervnculo"/>
@@ -3762,7 +3720,7 @@
           <w:lang w:eastAsia="es-MX"/>
         </w:rPr>
       </w:pPr>
-      <w:hyperlink r:id="rId18" w:history="1">
+      <w:hyperlink r:id="rId17" w:history="1">
         <w:r>
           <w:rPr>
             <w:rStyle w:val="Hipervnculo"/>
@@ -3809,7 +3767,7 @@
           <w:lang w:eastAsia="es-MX"/>
         </w:rPr>
       </w:pPr>
-      <w:hyperlink r:id="rId19" w:history="1">
+      <w:hyperlink r:id="rId18" w:history="1">
         <w:r>
           <w:rPr>
             <w:rStyle w:val="Hipervnculo"/>
@@ -3892,7 +3850,7 @@
           <w:lang w:eastAsia="es-MX"/>
         </w:rPr>
       </w:pPr>
-      <w:bookmarkStart w:id="15" w:name="_Toc464909677"/>
+      <w:bookmarkStart w:id="14" w:name="_Toc464909677"/>
       <w:r>
         <w:br w:type="page"/>
       </w:r>
@@ -3905,7 +3863,257 @@
         <w:lastRenderedPageBreak/>
         <w:t>Diagramas de robustez</w:t>
       </w:r>
+      <w:bookmarkEnd w:id="14"/>
+    </w:p>
+    <w:p>
+      <w:pPr>
+        <w:pStyle w:val="Ttulo3"/>
+      </w:pPr>
+      <w:r>
+        <w:t xml:space="preserve">Administrar usuarios </w:t>
+      </w:r>
+    </w:p>
+    <w:p>
+      <w:pPr>
+        <w:pStyle w:val="Ttulo4"/>
+        <w:rPr>
+          <w:rStyle w:val="Hipervnculo"/>
+          <w:lang w:eastAsia="es-MX"/>
+        </w:rPr>
+      </w:pPr>
+      <w:r>
+        <w:rPr>
+          <w:lang w:eastAsia="es-MX"/>
+        </w:rPr>
+        <w:t>Administrar Us</w:t>
+      </w:r>
+      <w:bookmarkStart w:id="15" w:name="_GoBack"/>
       <w:bookmarkEnd w:id="15"/>
+      <w:r>
+        <w:rPr>
+          <w:lang w:eastAsia="es-MX"/>
+        </w:rPr>
+        <w:t>uario</w:t>
+      </w:r>
+    </w:p>
+    <w:p>
+      <w:pPr>
+        <w:pStyle w:val="Ttulo4"/>
+        <w:rPr>
+          <w:lang w:eastAsia="es-MX"/>
+        </w:rPr>
+      </w:pPr>
+      <w:r>
+        <w:rPr>
+          <w:lang w:eastAsia="es-MX"/>
+        </w:rPr>
+        <w:t>Retirar Permisos de Usuario</w:t>
+      </w:r>
+    </w:p>
+    <w:p>
+      <w:pPr>
+        <w:pStyle w:val="Ttulo3"/>
+      </w:pPr>
+      <w:r>
+        <w:t>Administrar préstamos</w:t>
+      </w:r>
+    </w:p>
+    <w:p>
+      <w:pPr>
+        <w:pStyle w:val="Ttulo4"/>
+        <w:rPr>
+          <w:lang w:eastAsia="es-MX"/>
+        </w:rPr>
+      </w:pPr>
+      <w:r>
+        <w:rPr>
+          <w:lang w:eastAsia="es-MX"/>
+        </w:rPr>
+        <w:t>Realizar Préstamo</w:t>
+      </w:r>
+    </w:p>
+    <w:p>
+      <w:pPr>
+        <w:pStyle w:val="Ttulo4"/>
+        <w:rPr>
+          <w:lang w:eastAsia="es-MX"/>
+        </w:rPr>
+      </w:pPr>
+      <w:r>
+        <w:rPr>
+          <w:lang w:eastAsia="es-MX"/>
+        </w:rPr>
+        <w:t>Registrar Devolución</w:t>
+      </w:r>
+    </w:p>
+    <w:p>
+      <w:pPr>
+        <w:pStyle w:val="Ttulo4"/>
+        <w:rPr>
+          <w:lang w:eastAsia="es-MX"/>
+        </w:rPr>
+      </w:pPr>
+      <w:r>
+        <w:rPr>
+          <w:lang w:eastAsia="es-MX"/>
+        </w:rPr>
+        <w:t>Renovar Préstamo</w:t>
+      </w:r>
+    </w:p>
+    <w:p>
+      <w:pPr>
+        <w:pStyle w:val="Ttulo3"/>
+      </w:pPr>
+      <w:r>
+        <w:t>Administrar material</w:t>
+      </w:r>
+    </w:p>
+    <w:p>
+      <w:pPr>
+        <w:pStyle w:val="Ttulo4"/>
+        <w:rPr>
+          <w:lang w:eastAsia="es-MX"/>
+        </w:rPr>
+      </w:pPr>
+      <w:r>
+        <w:rPr>
+          <w:lang w:eastAsia="es-MX"/>
+        </w:rPr>
+        <w:t>Administrar Ítem</w:t>
+      </w:r>
+    </w:p>
+    <w:p>
+      <w:pPr>
+        <w:pStyle w:val="Ttulo4"/>
+        <w:rPr>
+          <w:lang w:eastAsia="es-MX"/>
+        </w:rPr>
+      </w:pPr>
+      <w:r>
+        <w:rPr>
+          <w:lang w:eastAsia="es-MX"/>
+        </w:rPr>
+        <w:t>Renovar Permisos</w:t>
+      </w:r>
+    </w:p>
+    <w:p>
+      <w:pPr>
+        <w:pStyle w:val="Ttulo3"/>
+      </w:pPr>
+      <w:r>
+        <w:t xml:space="preserve">Administrar devoluciones </w:t>
+      </w:r>
+    </w:p>
+    <w:p>
+      <w:pPr>
+        <w:pStyle w:val="Ttulo4"/>
+        <w:rPr>
+          <w:lang w:eastAsia="es-MX"/>
+        </w:rPr>
+      </w:pPr>
+      <w:r>
+        <w:rPr>
+          <w:lang w:eastAsia="es-MX"/>
+        </w:rPr>
+        <w:t>Quitar Adeudo</w:t>
+      </w:r>
+    </w:p>
+    <w:p>
+      <w:pPr>
+        <w:pStyle w:val="Ttulo3"/>
+      </w:pPr>
+      <w:r>
+        <w:t>Administrar reservados</w:t>
+      </w:r>
+    </w:p>
+    <w:p>
+      <w:pPr>
+        <w:pStyle w:val="Ttulo4"/>
+        <w:rPr>
+          <w:lang w:eastAsia="es-MX"/>
+        </w:rPr>
+      </w:pPr>
+      <w:r>
+        <w:rPr>
+          <w:lang w:eastAsia="es-MX"/>
+        </w:rPr>
+        <w:t>Reservar Ítem</w:t>
+      </w:r>
+    </w:p>
+    <w:p>
+      <w:pPr>
+        <w:pStyle w:val="Ttulo3"/>
+      </w:pPr>
+      <w:r>
+        <w:t>Administrar multas</w:t>
+      </w:r>
+    </w:p>
+    <w:p>
+      <w:pPr>
+        <w:pStyle w:val="Ttulo3"/>
+      </w:pPr>
+      <w:r>
+        <w:t>Otros</w:t>
+      </w:r>
+    </w:p>
+    <w:p>
+      <w:pPr>
+        <w:pStyle w:val="Ttulo4"/>
+        <w:rPr>
+          <w:lang w:eastAsia="es-MX"/>
+        </w:rPr>
+      </w:pPr>
+      <w:r>
+        <w:rPr>
+          <w:lang w:eastAsia="es-MX"/>
+        </w:rPr>
+        <w:t>Generar Reporte</w:t>
+      </w:r>
+    </w:p>
+    <w:p>
+      <w:pPr>
+        <w:pStyle w:val="Ttulo4"/>
+        <w:rPr>
+          <w:lang w:eastAsia="es-MX"/>
+        </w:rPr>
+      </w:pPr>
+      <w:r>
+        <w:rPr>
+          <w:lang w:eastAsia="es-MX"/>
+        </w:rPr>
+        <w:t>Escribir reseña</w:t>
+      </w:r>
+    </w:p>
+    <w:p>
+      <w:pPr>
+        <w:pStyle w:val="Ttulo4"/>
+        <w:rPr>
+          <w:lang w:eastAsia="es-MX"/>
+        </w:rPr>
+      </w:pPr>
+      <w:r>
+        <w:rPr>
+          <w:lang w:eastAsia="es-MX"/>
+        </w:rPr>
+        <w:t>Buscar Ítem</w:t>
+      </w:r>
+    </w:p>
+    <w:p>
+      <w:pPr>
+        <w:rPr>
+          <w:lang w:eastAsia="es-MX"/>
+        </w:rPr>
+      </w:pPr>
+    </w:p>
+    <w:p>
+      <w:pPr>
+        <w:pStyle w:val="Ttulo2"/>
+      </w:pPr>
+      <w:bookmarkStart w:id="16" w:name="_Toc464909678"/>
+      <w:r>
+        <w:t>Diagrama entidad relación</w:t>
+      </w:r>
+      <w:bookmarkEnd w:id="16"/>
     </w:p>
     <w:p>
       <w:pPr>
@@ -3922,29 +4130,6 @@
     </w:p>
     <w:p>
       <w:pPr>
-        <w:pStyle w:val="Ttulo2"/>
-      </w:pPr>
-      <w:bookmarkStart w:id="16" w:name="_Toc464909678"/>
-      <w:r>
-        <w:t>Diagrama entidad relación</w:t>
-      </w:r>
-      <w:bookmarkEnd w:id="16"/>
-    </w:p>
-    <w:p>
-      <w:pPr>
-        <w:rPr>
-          <w:lang w:eastAsia="es-MX"/>
-        </w:rPr>
-      </w:pPr>
-      <w:r>
-        <w:rPr>
-          <w:lang w:eastAsia="es-MX"/>
-        </w:rPr>
-        <w:t>//Pendientes para la segunda fase</w:t>
-      </w:r>
-    </w:p>
-    <w:p>
-      <w:pPr>
         <w:pStyle w:val="Ttulo1"/>
         <w:rPr>
           <w:lang w:eastAsia="es-MX"/>
@@ -3960,8 +4145,8 @@
       <w:bookmarkEnd w:id="17"/>
     </w:p>
     <w:sectPr>
-      <w:footerReference w:type="default" r:id="rId20"/>
-      <w:footerReference w:type="first" r:id="rId21"/>
+      <w:footerReference w:type="default" r:id="rId19"/>
+      <w:footerReference w:type="first" r:id="rId20"/>
       <w:pgSz w:w="12240" w:h="15840"/>
       <w:pgMar w:top="1417" w:right="1701" w:bottom="1417" w:left="1701" w:header="708" w:footer="708" w:gutter="0"/>
       <w:pgNumType w:start="1"/>
@@ -3974,7 +4159,7 @@
 </file>
 
 <file path=word/endnotes.xml><?xml version="1.0" encoding="utf-8"?>
-<w:endnotes xmlns:wpc="http://schemas.microsoft.com/office/word/2010/wordprocessingCanvas" xmlns:mc="http://schemas.openxmlformats.org/markup-compatibility/2006" xmlns:o="urn:schemas-microsoft-com:office:office" xmlns:r="http://schemas.openxmlformats.org/officeDocument/2006/relationships" xmlns:m="http://schemas.openxmlformats.org/officeDocument/2006/math" xmlns:v="urn:schemas-microsoft-com:vml" xmlns:wp14="http://schemas.microsoft.com/office/word/2010/wordprocessingDrawing" xmlns:wp="http://schemas.openxmlformats.org/drawingml/2006/wordprocessingDrawing" xmlns:w10="urn:schemas-microsoft-com:office:word" xmlns:w="http://schemas.openxmlformats.org/wordprocessingml/2006/main" xmlns:w14="http://schemas.microsoft.com/office/word/2010/wordml" xmlns:wpg="http://schemas.microsoft.com/office/word/2010/wordprocessingGroup" xmlns:wpi="http://schemas.microsoft.com/office/word/2010/wordprocessingInk" xmlns:wne="http://schemas.microsoft.com/office/word/2006/wordml" xmlns:wps="http://schemas.microsoft.com/office/word/2010/wordprocessingShape" mc:Ignorable="w14 wp14">
+<w:endnotes xmlns:wpc="http://schemas.microsoft.com/office/word/2010/wordprocessingCanvas" xmlns:mc="http://schemas.openxmlformats.org/markup-compatibility/2006" xmlns:o="urn:schemas-microsoft-com:office:office" xmlns:r="http://schemas.openxmlformats.org/officeDocument/2006/relationships" xmlns:m="http://schemas.openxmlformats.org/officeDocument/2006/math" xmlns:v="urn:schemas-microsoft-com:vml" xmlns:wp14="http://schemas.microsoft.com/office/word/2010/wordprocessingDrawing" xmlns:wp="http://schemas.openxmlformats.org/drawingml/2006/wordprocessingDrawing" xmlns:w10="urn:schemas-microsoft-com:office:word" xmlns:w="http://schemas.openxmlformats.org/wordprocessingml/2006/main" xmlns:w14="http://schemas.microsoft.com/office/word/2010/wordml" xmlns:w15="http://schemas.microsoft.com/office/word/2012/wordml" xmlns:wpg="http://schemas.microsoft.com/office/word/2010/wordprocessingGroup" xmlns:wpi="http://schemas.microsoft.com/office/word/2010/wordprocessingInk" xmlns:wne="http://schemas.microsoft.com/office/word/2006/wordml" xmlns:wps="http://schemas.microsoft.com/office/word/2010/wordprocessingShape" mc:Ignorable="w14 w15 wp14">
   <w:endnote w:type="separator" w:id="-1">
     <w:p>
       <w:pPr>
@@ -3999,7 +4184,7 @@
 </file>
 
 <file path=word/footer1.xml><?xml version="1.0" encoding="utf-8"?>
-<w:ftr xmlns:wpc="http://schemas.microsoft.com/office/word/2010/wordprocessingCanvas" xmlns:mc="http://schemas.openxmlformats.org/markup-compatibility/2006" xmlns:o="urn:schemas-microsoft-com:office:office" xmlns:r="http://schemas.openxmlformats.org/officeDocument/2006/relationships" xmlns:m="http://schemas.openxmlformats.org/officeDocument/2006/math" xmlns:v="urn:schemas-microsoft-com:vml" xmlns:wp14="http://schemas.microsoft.com/office/word/2010/wordprocessingDrawing" xmlns:wp="http://schemas.openxmlformats.org/drawingml/2006/wordprocessingDrawing" xmlns:w10="urn:schemas-microsoft-com:office:word" xmlns:w="http://schemas.openxmlformats.org/wordprocessingml/2006/main" xmlns:w14="http://schemas.microsoft.com/office/word/2010/wordml" xmlns:wpg="http://schemas.microsoft.com/office/word/2010/wordprocessingGroup" xmlns:wpi="http://schemas.microsoft.com/office/word/2010/wordprocessingInk" xmlns:wne="http://schemas.microsoft.com/office/word/2006/wordml" xmlns:wps="http://schemas.microsoft.com/office/word/2010/wordprocessingShape" mc:Ignorable="w14 wp14">
+<w:ftr xmlns:wpc="http://schemas.microsoft.com/office/word/2010/wordprocessingCanvas" xmlns:mc="http://schemas.openxmlformats.org/markup-compatibility/2006" xmlns:o="urn:schemas-microsoft-com:office:office" xmlns:r="http://schemas.openxmlformats.org/officeDocument/2006/relationships" xmlns:m="http://schemas.openxmlformats.org/officeDocument/2006/math" xmlns:v="urn:schemas-microsoft-com:vml" xmlns:wp14="http://schemas.microsoft.com/office/word/2010/wordprocessingDrawing" xmlns:wp="http://schemas.openxmlformats.org/drawingml/2006/wordprocessingDrawing" xmlns:w10="urn:schemas-microsoft-com:office:word" xmlns:w="http://schemas.openxmlformats.org/wordprocessingml/2006/main" xmlns:w14="http://schemas.microsoft.com/office/word/2010/wordml" xmlns:w15="http://schemas.microsoft.com/office/word/2012/wordml" xmlns:wpg="http://schemas.microsoft.com/office/word/2010/wordprocessingGroup" xmlns:wpi="http://schemas.microsoft.com/office/word/2010/wordprocessingInk" xmlns:wne="http://schemas.microsoft.com/office/word/2006/wordml" xmlns:wps="http://schemas.microsoft.com/office/word/2010/wordprocessingShape" mc:Ignorable="w14 w15 wp14">
   <w:sdt>
     <w:sdtPr>
       <w:id w:val="90518220"/>
@@ -4027,7 +4212,7 @@
 </file>
 
 <file path=word/footer2.xml><?xml version="1.0" encoding="utf-8"?>
-<w:ftr xmlns:wpc="http://schemas.microsoft.com/office/word/2010/wordprocessingCanvas" xmlns:mc="http://schemas.openxmlformats.org/markup-compatibility/2006" xmlns:o="urn:schemas-microsoft-com:office:office" xmlns:r="http://schemas.openxmlformats.org/officeDocument/2006/relationships" xmlns:m="http://schemas.openxmlformats.org/officeDocument/2006/math" xmlns:v="urn:schemas-microsoft-com:vml" xmlns:wp14="http://schemas.microsoft.com/office/word/2010/wordprocessingDrawing" xmlns:wp="http://schemas.openxmlformats.org/drawingml/2006/wordprocessingDrawing" xmlns:w10="urn:schemas-microsoft-com:office:word" xmlns:w="http://schemas.openxmlformats.org/wordprocessingml/2006/main" xmlns:w14="http://schemas.microsoft.com/office/word/2010/wordml" xmlns:wpg="http://schemas.microsoft.com/office/word/2010/wordprocessingGroup" xmlns:wpi="http://schemas.microsoft.com/office/word/2010/wordprocessingInk" xmlns:wne="http://schemas.microsoft.com/office/word/2006/wordml" xmlns:wps="http://schemas.microsoft.com/office/word/2010/wordprocessingShape" mc:Ignorable="w14 wp14">
+<w:ftr xmlns:wpc="http://schemas.microsoft.com/office/word/2010/wordprocessingCanvas" xmlns:mc="http://schemas.openxmlformats.org/markup-compatibility/2006" xmlns:o="urn:schemas-microsoft-com:office:office" xmlns:r="http://schemas.openxmlformats.org/officeDocument/2006/relationships" xmlns:m="http://schemas.openxmlformats.org/officeDocument/2006/math" xmlns:v="urn:schemas-microsoft-com:vml" xmlns:wp14="http://schemas.microsoft.com/office/word/2010/wordprocessingDrawing" xmlns:wp="http://schemas.openxmlformats.org/drawingml/2006/wordprocessingDrawing" xmlns:w10="urn:schemas-microsoft-com:office:word" xmlns:w="http://schemas.openxmlformats.org/wordprocessingml/2006/main" xmlns:w14="http://schemas.microsoft.com/office/word/2010/wordml" xmlns:w15="http://schemas.microsoft.com/office/word/2012/wordml" xmlns:wpg="http://schemas.microsoft.com/office/word/2010/wordprocessingGroup" xmlns:wpi="http://schemas.microsoft.com/office/word/2010/wordprocessingInk" xmlns:wne="http://schemas.microsoft.com/office/word/2006/wordml" xmlns:wps="http://schemas.microsoft.com/office/word/2010/wordprocessingShape" mc:Ignorable="w14 w15 wp14">
   <w:sdt>
     <w:sdtPr>
       <w:id w:val="-795904694"/>
@@ -4074,7 +4259,7 @@
 </file>
 
 <file path=word/footer3.xml><?xml version="1.0" encoding="utf-8"?>
-<w:ftr xmlns:wpc="http://schemas.microsoft.com/office/word/2010/wordprocessingCanvas" xmlns:mc="http://schemas.openxmlformats.org/markup-compatibility/2006" xmlns:o="urn:schemas-microsoft-com:office:office" xmlns:r="http://schemas.openxmlformats.org/officeDocument/2006/relationships" xmlns:m="http://schemas.openxmlformats.org/officeDocument/2006/math" xmlns:v="urn:schemas-microsoft-com:vml" xmlns:wp14="http://schemas.microsoft.com/office/word/2010/wordprocessingDrawing" xmlns:wp="http://schemas.openxmlformats.org/drawingml/2006/wordprocessingDrawing" xmlns:w10="urn:schemas-microsoft-com:office:word" xmlns:w="http://schemas.openxmlformats.org/wordprocessingml/2006/main" xmlns:w14="http://schemas.microsoft.com/office/word/2010/wordml" xmlns:wpg="http://schemas.microsoft.com/office/word/2010/wordprocessingGroup" xmlns:wpi="http://schemas.microsoft.com/office/word/2010/wordprocessingInk" xmlns:wne="http://schemas.microsoft.com/office/word/2006/wordml" xmlns:wps="http://schemas.microsoft.com/office/word/2010/wordprocessingShape" mc:Ignorable="w14 wp14">
+<w:ftr xmlns:wpc="http://schemas.microsoft.com/office/word/2010/wordprocessingCanvas" xmlns:mc="http://schemas.openxmlformats.org/markup-compatibility/2006" xmlns:o="urn:schemas-microsoft-com:office:office" xmlns:r="http://schemas.openxmlformats.org/officeDocument/2006/relationships" xmlns:m="http://schemas.openxmlformats.org/officeDocument/2006/math" xmlns:v="urn:schemas-microsoft-com:vml" xmlns:wp14="http://schemas.microsoft.com/office/word/2010/wordprocessingDrawing" xmlns:wp="http://schemas.openxmlformats.org/drawingml/2006/wordprocessingDrawing" xmlns:w10="urn:schemas-microsoft-com:office:word" xmlns:w="http://schemas.openxmlformats.org/wordprocessingml/2006/main" xmlns:w14="http://schemas.microsoft.com/office/word/2010/wordml" xmlns:w15="http://schemas.microsoft.com/office/word/2012/wordml" xmlns:wpg="http://schemas.microsoft.com/office/word/2010/wordprocessingGroup" xmlns:wpi="http://schemas.microsoft.com/office/word/2010/wordprocessingInk" xmlns:wne="http://schemas.microsoft.com/office/word/2006/wordml" xmlns:wps="http://schemas.microsoft.com/office/word/2010/wordprocessingShape" mc:Ignorable="w14 w15 wp14">
   <w:sdt>
     <w:sdtPr>
       <w:id w:val="2032220180"/>
@@ -4121,7 +4306,7 @@
 </file>
 
 <file path=word/footnotes.xml><?xml version="1.0" encoding="utf-8"?>
-<w:footnotes xmlns:wpc="http://schemas.microsoft.com/office/word/2010/wordprocessingCanvas" xmlns:mc="http://schemas.openxmlformats.org/markup-compatibility/2006" xmlns:o="urn:schemas-microsoft-com:office:office" xmlns:r="http://schemas.openxmlformats.org/officeDocument/2006/relationships" xmlns:m="http://schemas.openxmlformats.org/officeDocument/2006/math" xmlns:v="urn:schemas-microsoft-com:vml" xmlns:wp14="http://schemas.microsoft.com/office/word/2010/wordprocessingDrawing" xmlns:wp="http://schemas.openxmlformats.org/drawingml/2006/wordprocessingDrawing" xmlns:w10="urn:schemas-microsoft-com:office:word" xmlns:w="http://schemas.openxmlformats.org/wordprocessingml/2006/main" xmlns:w14="http://schemas.microsoft.com/office/word/2010/wordml" xmlns:wpg="http://schemas.microsoft.com/office/word/2010/wordprocessingGroup" xmlns:wpi="http://schemas.microsoft.com/office/word/2010/wordprocessingInk" xmlns:wne="http://schemas.microsoft.com/office/word/2006/wordml" xmlns:wps="http://schemas.microsoft.com/office/word/2010/wordprocessingShape" mc:Ignorable="w14 wp14">
+<w:footnotes xmlns:wpc="http://schemas.microsoft.com/office/word/2010/wordprocessingCanvas" xmlns:mc="http://schemas.openxmlformats.org/markup-compatibility/2006" xmlns:o="urn:schemas-microsoft-com:office:office" xmlns:r="http://schemas.openxmlformats.org/officeDocument/2006/relationships" xmlns:m="http://schemas.openxmlformats.org/officeDocument/2006/math" xmlns:v="urn:schemas-microsoft-com:vml" xmlns:wp14="http://schemas.microsoft.com/office/word/2010/wordprocessingDrawing" xmlns:wp="http://schemas.openxmlformats.org/drawingml/2006/wordprocessingDrawing" xmlns:w10="urn:schemas-microsoft-com:office:word" xmlns:w="http://schemas.openxmlformats.org/wordprocessingml/2006/main" xmlns:w14="http://schemas.microsoft.com/office/word/2010/wordml" xmlns:w15="http://schemas.microsoft.com/office/word/2012/wordml" xmlns:wpg="http://schemas.microsoft.com/office/word/2010/wordprocessingGroup" xmlns:wpi="http://schemas.microsoft.com/office/word/2010/wordprocessingInk" xmlns:wne="http://schemas.microsoft.com/office/word/2006/wordml" xmlns:wps="http://schemas.microsoft.com/office/word/2010/wordprocessingShape" mc:Ignorable="w14 w15 wp14">
   <w:footnote w:type="separator" w:id="-1">
     <w:p>
       <w:pPr>
@@ -4146,11 +4331,11 @@
 </file>
 
 <file path=word/numbering.xml><?xml version="1.0" encoding="utf-8"?>
-<w:numbering xmlns:wpc="http://schemas.microsoft.com/office/word/2010/wordprocessingCanvas" xmlns:mc="http://schemas.openxmlformats.org/markup-compatibility/2006" xmlns:o="urn:schemas-microsoft-com:office:office" xmlns:r="http://schemas.openxmlformats.org/officeDocument/2006/relationships" xmlns:m="http://schemas.openxmlformats.org/officeDocument/2006/math" xmlns:v="urn:schemas-microsoft-com:vml" xmlns:wp14="http://schemas.microsoft.com/office/word/2010/wordprocessingDrawing" xmlns:wp="http://schemas.openxmlformats.org/drawingml/2006/wordprocessingDrawing" xmlns:w10="urn:schemas-microsoft-com:office:word" xmlns:w="http://schemas.openxmlformats.org/wordprocessingml/2006/main" xmlns:w14="http://schemas.microsoft.com/office/word/2010/wordml" xmlns:wpg="http://schemas.microsoft.com/office/word/2010/wordprocessingGroup" xmlns:wpi="http://schemas.microsoft.com/office/word/2010/wordprocessingInk" xmlns:wne="http://schemas.microsoft.com/office/word/2006/wordml" xmlns:wps="http://schemas.microsoft.com/office/word/2010/wordprocessingShape" mc:Ignorable="w14 wp14">
-  <w:abstractNum w:abstractNumId="0">
+<w:numbering xmlns:wpc="http://schemas.microsoft.com/office/word/2010/wordprocessingCanvas" xmlns:mc="http://schemas.openxmlformats.org/markup-compatibility/2006" xmlns:o="urn:schemas-microsoft-com:office:office" xmlns:r="http://schemas.openxmlformats.org/officeDocument/2006/relationships" xmlns:m="http://schemas.openxmlformats.org/officeDocument/2006/math" xmlns:v="urn:schemas-microsoft-com:vml" xmlns:wp14="http://schemas.microsoft.com/office/word/2010/wordprocessingDrawing" xmlns:wp="http://schemas.openxmlformats.org/drawingml/2006/wordprocessingDrawing" xmlns:w10="urn:schemas-microsoft-com:office:word" xmlns:w="http://schemas.openxmlformats.org/wordprocessingml/2006/main" xmlns:w14="http://schemas.microsoft.com/office/word/2010/wordml" xmlns:w15="http://schemas.microsoft.com/office/word/2012/wordml" xmlns:wpg="http://schemas.microsoft.com/office/word/2010/wordprocessingGroup" xmlns:wpi="http://schemas.microsoft.com/office/word/2010/wordprocessingInk" xmlns:wne="http://schemas.microsoft.com/office/word/2006/wordml" xmlns:wps="http://schemas.microsoft.com/office/word/2010/wordprocessingShape" mc:Ignorable="w14 w15 wp14">
+  <w:abstractNum w:abstractNumId="0" w15:restartNumberingAfterBreak="0">
     <w:nsid w:val="1482775B"/>
     <w:multiLevelType w:val="multilevel"/>
-    <w:tmpl w:val="8004BE1A"/>
+    <w:tmpl w:val="E22A041E"/>
     <w:lvl w:ilvl="0">
       <w:start w:val="1"/>
       <w:numFmt w:val="decimal"/>
@@ -4190,6 +4375,9 @@
       <w:pPr>
         <w:ind w:left="864" w:hanging="864"/>
       </w:pPr>
+      <w:rPr>
+        <w:color w:val="auto"/>
+      </w:rPr>
     </w:lvl>
     <w:lvl w:ilvl="4">
       <w:start w:val="1"/>
@@ -4276,7 +4464,7 @@
 </file>
 
 <file path=word/styles.xml><?xml version="1.0" encoding="utf-8"?>
-<w:styles xmlns:mc="http://schemas.openxmlformats.org/markup-compatibility/2006" xmlns:r="http://schemas.openxmlformats.org/officeDocument/2006/relationships" xmlns:w="http://schemas.openxmlformats.org/wordprocessingml/2006/main" xmlns:w14="http://schemas.microsoft.com/office/word/2010/wordml" mc:Ignorable="w14">
+<w:styles xmlns:mc="http://schemas.openxmlformats.org/markup-compatibility/2006" xmlns:r="http://schemas.openxmlformats.org/officeDocument/2006/relationships" xmlns:w="http://schemas.openxmlformats.org/wordprocessingml/2006/main" xmlns:w14="http://schemas.microsoft.com/office/word/2010/wordml" xmlns:w15="http://schemas.microsoft.com/office/word/2012/wordml" mc:Ignorable="w14 w15">
   <w:docDefaults>
     <w:rPrDefault>
       <w:rPr>
@@ -4292,144 +4480,378 @@
       </w:pPr>
     </w:pPrDefault>
   </w:docDefaults>
-  <w:latentStyles w:defLockedState="0" w:defUIPriority="99" w:defSemiHidden="1" w:defUnhideWhenUsed="1" w:defQFormat="0" w:count="267">
-    <w:lsdException w:name="Normal" w:semiHidden="0" w:uiPriority="0" w:unhideWhenUsed="0" w:qFormat="1"/>
-    <w:lsdException w:name="heading 1" w:semiHidden="0" w:uiPriority="9" w:unhideWhenUsed="0" w:qFormat="1"/>
-    <w:lsdException w:name="heading 2" w:uiPriority="9" w:qFormat="1"/>
-    <w:lsdException w:name="heading 3" w:uiPriority="9" w:qFormat="1"/>
-    <w:lsdException w:name="heading 4" w:uiPriority="9" w:qFormat="1"/>
-    <w:lsdException w:name="heading 5" w:uiPriority="9" w:qFormat="1"/>
-    <w:lsdException w:name="heading 6" w:uiPriority="9" w:qFormat="1"/>
-    <w:lsdException w:name="heading 7" w:uiPriority="9" w:qFormat="1"/>
-    <w:lsdException w:name="heading 8" w:uiPriority="9" w:qFormat="1"/>
-    <w:lsdException w:name="heading 9" w:uiPriority="9" w:qFormat="1"/>
-    <w:lsdException w:name="toc 1" w:uiPriority="39"/>
-    <w:lsdException w:name="toc 2" w:uiPriority="39"/>
-    <w:lsdException w:name="toc 3" w:uiPriority="39"/>
-    <w:lsdException w:name="toc 4" w:uiPriority="39"/>
-    <w:lsdException w:name="toc 5" w:uiPriority="39"/>
-    <w:lsdException w:name="toc 6" w:uiPriority="39"/>
-    <w:lsdException w:name="toc 7" w:uiPriority="39"/>
-    <w:lsdException w:name="toc 8" w:uiPriority="39"/>
-    <w:lsdException w:name="toc 9" w:uiPriority="39"/>
-    <w:lsdException w:name="caption" w:uiPriority="35" w:qFormat="1"/>
-    <w:lsdException w:name="Title" w:semiHidden="0" w:uiPriority="10" w:unhideWhenUsed="0" w:qFormat="1"/>
-    <w:lsdException w:name="Default Paragraph Font" w:uiPriority="1"/>
-    <w:lsdException w:name="Subtitle" w:semiHidden="0" w:uiPriority="11" w:unhideWhenUsed="0" w:qFormat="1"/>
-    <w:lsdException w:name="Strong" w:semiHidden="0" w:uiPriority="22" w:unhideWhenUsed="0" w:qFormat="1"/>
-    <w:lsdException w:name="Emphasis" w:semiHidden="0" w:uiPriority="20" w:unhideWhenUsed="0" w:qFormat="1"/>
-    <w:lsdException w:name="Table Grid" w:semiHidden="0" w:uiPriority="39" w:unhideWhenUsed="0"/>
-    <w:lsdException w:name="Placeholder Text" w:unhideWhenUsed="0"/>
-    <w:lsdException w:name="No Spacing" w:semiHidden="0" w:uiPriority="1" w:unhideWhenUsed="0" w:qFormat="1"/>
-    <w:lsdException w:name="Light Shading" w:semiHidden="0" w:uiPriority="60" w:unhideWhenUsed="0"/>
-    <w:lsdException w:name="Light List" w:semiHidden="0" w:uiPriority="61" w:unhideWhenUsed="0"/>
-    <w:lsdException w:name="Light Grid" w:semiHidden="0" w:uiPriority="62" w:unhideWhenUsed="0"/>
-    <w:lsdException w:name="Medium Shading 1" w:semiHidden="0" w:uiPriority="63" w:unhideWhenUsed="0"/>
-    <w:lsdException w:name="Medium Shading 2" w:semiHidden="0" w:uiPriority="64" w:unhideWhenUsed="0"/>
-    <w:lsdException w:name="Medium List 1" w:semiHidden="0" w:uiPriority="65" w:unhideWhenUsed="0"/>
-    <w:lsdException w:name="Medium List 2" w:semiHidden="0" w:uiPriority="66" w:unhideWhenUsed="0"/>
-    <w:lsdException w:name="Medium Grid 1" w:semiHidden="0" w:uiPriority="67" w:unhideWhenUsed="0"/>
-    <w:lsdException w:name="Medium Grid 2" w:semiHidden="0" w:uiPriority="68" w:unhideWhenUsed="0"/>
-    <w:lsdException w:name="Medium Grid 3" w:semiHidden="0" w:uiPriority="69" w:unhideWhenUsed="0"/>
-    <w:lsdException w:name="Dark List" w:semiHidden="0" w:uiPriority="70" w:unhideWhenUsed="0"/>
-    <w:lsdException w:name="Colorful Shading" w:semiHidden="0" w:uiPriority="71" w:unhideWhenUsed="0"/>
-    <w:lsdException w:name="Colorful List" w:semiHidden="0" w:uiPriority="72" w:unhideWhenUsed="0"/>
-    <w:lsdException w:name="Colorful Grid" w:semiHidden="0" w:uiPriority="73" w:unhideWhenUsed="0"/>
-    <w:lsdException w:name="Light Shading Accent 1" w:semiHidden="0" w:uiPriority="60" w:unhideWhenUsed="0"/>
-    <w:lsdException w:name="Light List Accent 1" w:semiHidden="0" w:uiPriority="61" w:unhideWhenUsed="0"/>
-    <w:lsdException w:name="Light Grid Accent 1" w:semiHidden="0" w:uiPriority="62" w:unhideWhenUsed="0"/>
-    <w:lsdException w:name="Medium Shading 1 Accent 1" w:semiHidden="0" w:uiPriority="63" w:unhideWhenUsed="0"/>
-    <w:lsdException w:name="Medium Shading 2 Accent 1" w:semiHidden="0" w:uiPriority="64" w:unhideWhenUsed="0"/>
-    <w:lsdException w:name="Medium List 1 Accent 1" w:semiHidden="0" w:uiPriority="65" w:unhideWhenUsed="0"/>
-    <w:lsdException w:name="Revision" w:unhideWhenUsed="0"/>
-    <w:lsdException w:name="List Paragraph" w:semiHidden="0" w:uiPriority="34" w:unhideWhenUsed="0" w:qFormat="1"/>
-    <w:lsdException w:name="Quote" w:semiHidden="0" w:uiPriority="29" w:unhideWhenUsed="0" w:qFormat="1"/>
-    <w:lsdException w:name="Intense Quote" w:semiHidden="0" w:uiPriority="30" w:unhideWhenUsed="0" w:qFormat="1"/>
-    <w:lsdException w:name="Medium List 2 Accent 1" w:semiHidden="0" w:uiPriority="66" w:unhideWhenUsed="0"/>
-    <w:lsdException w:name="Medium Grid 1 Accent 1" w:semiHidden="0" w:uiPriority="67" w:unhideWhenUsed="0"/>
-    <w:lsdException w:name="Medium Grid 2 Accent 1" w:semiHidden="0" w:uiPriority="68" w:unhideWhenUsed="0"/>
-    <w:lsdException w:name="Medium Grid 3 Accent 1" w:semiHidden="0" w:uiPriority="69" w:unhideWhenUsed="0"/>
-    <w:lsdException w:name="Dark List Accent 1" w:semiHidden="0" w:uiPriority="70" w:unhideWhenUsed="0"/>
-    <w:lsdException w:name="Colorful Shading Accent 1" w:semiHidden="0" w:uiPriority="71" w:unhideWhenUsed="0"/>
-    <w:lsdException w:name="Colorful List Accent 1" w:semiHidden="0" w:uiPriority="72" w:unhideWhenUsed="0"/>
-    <w:lsdException w:name="Colorful Grid Accent 1" w:semiHidden="0" w:uiPriority="73" w:unhideWhenUsed="0"/>
-    <w:lsdException w:name="Light Shading Accent 2" w:semiHidden="0" w:uiPriority="60" w:unhideWhenUsed="0"/>
-    <w:lsdException w:name="Light List Accent 2" w:semiHidden="0" w:uiPriority="61" w:unhideWhenUsed="0"/>
-    <w:lsdException w:name="Light Grid Accent 2" w:semiHidden="0" w:uiPriority="62" w:unhideWhenUsed="0"/>
-    <w:lsdException w:name="Medium Shading 1 Accent 2" w:semiHidden="0" w:uiPriority="63" w:unhideWhenUsed="0"/>
-    <w:lsdException w:name="Medium Shading 2 Accent 2" w:semiHidden="0" w:uiPriority="64" w:unhideWhenUsed="0"/>
-    <w:lsdException w:name="Medium List 1 Accent 2" w:semiHidden="0" w:uiPriority="65" w:unhideWhenUsed="0"/>
-    <w:lsdException w:name="Medium List 2 Accent 2" w:semiHidden="0" w:uiPriority="66" w:unhideWhenUsed="0"/>
-    <w:lsdException w:name="Medium Grid 1 Accent 2" w:semiHidden="0" w:uiPriority="67" w:unhideWhenUsed="0"/>
-    <w:lsdException w:name="Medium Grid 2 Accent 2" w:semiHidden="0" w:uiPriority="68" w:unhideWhenUsed="0"/>
-    <w:lsdException w:name="Medium Grid 3 Accent 2" w:semiHidden="0" w:uiPriority="69" w:unhideWhenUsed="0"/>
-    <w:lsdException w:name="Dark List Accent 2" w:semiHidden="0" w:uiPriority="70" w:unhideWhenUsed="0"/>
-    <w:lsdException w:name="Colorful Shading Accent 2" w:semiHidden="0" w:uiPriority="71" w:unhideWhenUsed="0"/>
-    <w:lsdException w:name="Colorful List Accent 2" w:semiHidden="0" w:uiPriority="72" w:unhideWhenUsed="0"/>
-    <w:lsdException w:name="Colorful Grid Accent 2" w:semiHidden="0" w:uiPriority="73" w:unhideWhenUsed="0"/>
-    <w:lsdException w:name="Light Shading Accent 3" w:semiHidden="0" w:uiPriority="60" w:unhideWhenUsed="0"/>
-    <w:lsdException w:name="Light List Accent 3" w:semiHidden="0" w:uiPriority="61" w:unhideWhenUsed="0"/>
-    <w:lsdException w:name="Light Grid Accent 3" w:semiHidden="0" w:uiPriority="62" w:unhideWhenUsed="0"/>
-    <w:lsdException w:name="Medium Shading 1 Accent 3" w:semiHidden="0" w:uiPriority="63" w:unhideWhenUsed="0"/>
-    <w:lsdException w:name="Medium Shading 2 Accent 3" w:semiHidden="0" w:uiPriority="64" w:unhideWhenUsed="0"/>
-    <w:lsdException w:name="Medium List 1 Accent 3" w:semiHidden="0" w:uiPriority="65" w:unhideWhenUsed="0"/>
-    <w:lsdException w:name="Medium List 2 Accent 3" w:semiHidden="0" w:uiPriority="66" w:unhideWhenUsed="0"/>
-    <w:lsdException w:name="Medium Grid 1 Accent 3" w:semiHidden="0" w:uiPriority="67" w:unhideWhenUsed="0"/>
-    <w:lsdException w:name="Medium Grid 2 Accent 3" w:semiHidden="0" w:uiPriority="68" w:unhideWhenUsed="0"/>
-    <w:lsdException w:name="Medium Grid 3 Accent 3" w:semiHidden="0" w:uiPriority="69" w:unhideWhenUsed="0"/>
-    <w:lsdException w:name="Dark List Accent 3" w:semiHidden="0" w:uiPriority="70" w:unhideWhenUsed="0"/>
-    <w:lsdException w:name="Colorful Shading Accent 3" w:semiHidden="0" w:uiPriority="71" w:unhideWhenUsed="0"/>
-    <w:lsdException w:name="Colorful List Accent 3" w:semiHidden="0" w:uiPriority="72" w:unhideWhenUsed="0"/>
-    <w:lsdException w:name="Colorful Grid Accent 3" w:semiHidden="0" w:uiPriority="73" w:unhideWhenUsed="0"/>
-    <w:lsdException w:name="Light Shading Accent 4" w:semiHidden="0" w:uiPriority="60" w:unhideWhenUsed="0"/>
-    <w:lsdException w:name="Light List Accent 4" w:semiHidden="0" w:uiPriority="61" w:unhideWhenUsed="0"/>
-    <w:lsdException w:name="Light Grid Accent 4" w:semiHidden="0" w:uiPriority="62" w:unhideWhenUsed="0"/>
-    <w:lsdException w:name="Medium Shading 1 Accent 4" w:semiHidden="0" w:uiPriority="63" w:unhideWhenUsed="0"/>
-    <w:lsdException w:name="Medium Shading 2 Accent 4" w:semiHidden="0" w:uiPriority="64" w:unhideWhenUsed="0"/>
-    <w:lsdException w:name="Medium List 1 Accent 4" w:semiHidden="0" w:uiPriority="65" w:unhideWhenUsed="0"/>
-    <w:lsdException w:name="Medium List 2 Accent 4" w:semiHidden="0" w:uiPriority="66" w:unhideWhenUsed="0"/>
-    <w:lsdException w:name="Medium Grid 1 Accent 4" w:semiHidden="0" w:uiPriority="67" w:unhideWhenUsed="0"/>
-    <w:lsdException w:name="Medium Grid 2 Accent 4" w:semiHidden="0" w:uiPriority="68" w:unhideWhenUsed="0"/>
-    <w:lsdException w:name="Medium Grid 3 Accent 4" w:semiHidden="0" w:uiPriority="69" w:unhideWhenUsed="0"/>
-    <w:lsdException w:name="Dark List Accent 4" w:semiHidden="0" w:uiPriority="70" w:unhideWhenUsed="0"/>
-    <w:lsdException w:name="Colorful Shading Accent 4" w:semiHidden="0" w:uiPriority="71" w:unhideWhenUsed="0"/>
-    <w:lsdException w:name="Colorful List Accent 4" w:semiHidden="0" w:uiPriority="72" w:unhideWhenUsed="0"/>
-    <w:lsdException w:name="Colorful Grid Accent 4" w:semiHidden="0" w:uiPriority="73" w:unhideWhenUsed="0"/>
-    <w:lsdException w:name="Light Shading Accent 5" w:semiHidden="0" w:uiPriority="60" w:unhideWhenUsed="0"/>
-    <w:lsdException w:name="Light List Accent 5" w:semiHidden="0" w:uiPriority="61" w:unhideWhenUsed="0"/>
-    <w:lsdException w:name="Light Grid Accent 5" w:semiHidden="0" w:uiPriority="62" w:unhideWhenUsed="0"/>
-    <w:lsdException w:name="Medium Shading 1 Accent 5" w:semiHidden="0" w:uiPriority="63" w:unhideWhenUsed="0"/>
-    <w:lsdException w:name="Medium Shading 2 Accent 5" w:semiHidden="0" w:uiPriority="64" w:unhideWhenUsed="0"/>
-    <w:lsdException w:name="Medium List 1 Accent 5" w:semiHidden="0" w:uiPriority="65" w:unhideWhenUsed="0"/>
-    <w:lsdException w:name="Medium List 2 Accent 5" w:semiHidden="0" w:uiPriority="66" w:unhideWhenUsed="0"/>
-    <w:lsdException w:name="Medium Grid 1 Accent 5" w:semiHidden="0" w:uiPriority="67" w:unhideWhenUsed="0"/>
-    <w:lsdException w:name="Medium Grid 2 Accent 5" w:semiHidden="0" w:uiPriority="68" w:unhideWhenUsed="0"/>
-    <w:lsdException w:name="Medium Grid 3 Accent 5" w:semiHidden="0" w:uiPriority="69" w:unhideWhenUsed="0"/>
-    <w:lsdException w:name="Dark List Accent 5" w:semiHidden="0" w:uiPriority="70" w:unhideWhenUsed="0"/>
-    <w:lsdException w:name="Colorful Shading Accent 5" w:semiHidden="0" w:uiPriority="71" w:unhideWhenUsed="0"/>
-    <w:lsdException w:name="Colorful List Accent 5" w:semiHidden="0" w:uiPriority="72" w:unhideWhenUsed="0"/>
-    <w:lsdException w:name="Colorful Grid Accent 5" w:semiHidden="0" w:uiPriority="73" w:unhideWhenUsed="0"/>
-    <w:lsdException w:name="Light Shading Accent 6" w:semiHidden="0" w:uiPriority="60" w:unhideWhenUsed="0"/>
-    <w:lsdException w:name="Light List Accent 6" w:semiHidden="0" w:uiPriority="61" w:unhideWhenUsed="0"/>
-    <w:lsdException w:name="Light Grid Accent 6" w:semiHidden="0" w:uiPriority="62" w:unhideWhenUsed="0"/>
-    <w:lsdException w:name="Medium Shading 1 Accent 6" w:semiHidden="0" w:uiPriority="63" w:unhideWhenUsed="0"/>
-    <w:lsdException w:name="Medium Shading 2 Accent 6" w:semiHidden="0" w:uiPriority="64" w:unhideWhenUsed="0"/>
-    <w:lsdException w:name="Medium List 1 Accent 6" w:semiHidden="0" w:uiPriority="65" w:unhideWhenUsed="0"/>
-    <w:lsdException w:name="Medium List 2 Accent 6" w:semiHidden="0" w:uiPriority="66" w:unhideWhenUsed="0"/>
-    <w:lsdException w:name="Medium Grid 1 Accent 6" w:semiHidden="0" w:uiPriority="67" w:unhideWhenUsed="0"/>
-    <w:lsdException w:name="Medium Grid 2 Accent 6" w:semiHidden="0" w:uiPriority="68" w:unhideWhenUsed="0"/>
-    <w:lsdException w:name="Medium Grid 3 Accent 6" w:semiHidden="0" w:uiPriority="69" w:unhideWhenUsed="0"/>
-    <w:lsdException w:name="Dark List Accent 6" w:semiHidden="0" w:uiPriority="70" w:unhideWhenUsed="0"/>
-    <w:lsdException w:name="Colorful Shading Accent 6" w:semiHidden="0" w:uiPriority="71" w:unhideWhenUsed="0"/>
-    <w:lsdException w:name="Colorful List Accent 6" w:semiHidden="0" w:uiPriority="72" w:unhideWhenUsed="0"/>
-    <w:lsdException w:name="Colorful Grid Accent 6" w:semiHidden="0" w:uiPriority="73" w:unhideWhenUsed="0"/>
-    <w:lsdException w:name="Subtle Emphasis" w:semiHidden="0" w:uiPriority="19" w:unhideWhenUsed="0" w:qFormat="1"/>
-    <w:lsdException w:name="Intense Emphasis" w:semiHidden="0" w:uiPriority="21" w:unhideWhenUsed="0" w:qFormat="1"/>
-    <w:lsdException w:name="Subtle Reference" w:semiHidden="0" w:uiPriority="31" w:unhideWhenUsed="0" w:qFormat="1"/>
-    <w:lsdException w:name="Intense Reference" w:semiHidden="0" w:uiPriority="32" w:unhideWhenUsed="0" w:qFormat="1"/>
-    <w:lsdException w:name="Book Title" w:semiHidden="0" w:uiPriority="33" w:unhideWhenUsed="0" w:qFormat="1"/>
-    <w:lsdException w:name="Bibliography" w:uiPriority="37"/>
-    <w:lsdException w:name="TOC Heading" w:uiPriority="39" w:qFormat="1"/>
+  <w:latentStyles w:defLockedState="0" w:defUIPriority="99" w:defSemiHidden="0" w:defUnhideWhenUsed="0" w:defQFormat="0" w:count="371">
+    <w:lsdException w:name="Normal" w:uiPriority="0" w:qFormat="1"/>
+    <w:lsdException w:name="heading 1" w:uiPriority="9" w:qFormat="1"/>
+    <w:lsdException w:name="heading 2" w:semiHidden="1" w:uiPriority="9" w:unhideWhenUsed="1" w:qFormat="1"/>
+    <w:lsdException w:name="heading 3" w:semiHidden="1" w:uiPriority="9" w:unhideWhenUsed="1" w:qFormat="1"/>
+    <w:lsdException w:name="heading 4" w:semiHidden="1" w:uiPriority="9" w:unhideWhenUsed="1" w:qFormat="1"/>
+    <w:lsdException w:name="heading 5" w:semiHidden="1" w:uiPriority="9" w:unhideWhenUsed="1" w:qFormat="1"/>
+    <w:lsdException w:name="heading 6" w:semiHidden="1" w:uiPriority="9" w:unhideWhenUsed="1" w:qFormat="1"/>
+    <w:lsdException w:name="heading 7" w:semiHidden="1" w:uiPriority="9" w:unhideWhenUsed="1" w:qFormat="1"/>
+    <w:lsdException w:name="heading 8" w:semiHidden="1" w:uiPriority="9" w:unhideWhenUsed="1" w:qFormat="1"/>
+    <w:lsdException w:name="heading 9" w:semiHidden="1" w:uiPriority="9" w:unhideWhenUsed="1" w:qFormat="1"/>
+    <w:lsdException w:name="index 1" w:semiHidden="1" w:unhideWhenUsed="1"/>
+    <w:lsdException w:name="index 2" w:semiHidden="1" w:unhideWhenUsed="1"/>
+    <w:lsdException w:name="index 3" w:semiHidden="1" w:unhideWhenUsed="1"/>
+    <w:lsdException w:name="index 4" w:semiHidden="1" w:unhideWhenUsed="1"/>
+    <w:lsdException w:name="index 5" w:semiHidden="1" w:unhideWhenUsed="1"/>
+    <w:lsdException w:name="index 6" w:semiHidden="1" w:unhideWhenUsed="1"/>
+    <w:lsdException w:name="index 7" w:semiHidden="1" w:unhideWhenUsed="1"/>
+    <w:lsdException w:name="index 8" w:semiHidden="1" w:unhideWhenUsed="1"/>
+    <w:lsdException w:name="index 9" w:semiHidden="1" w:unhideWhenUsed="1"/>
+    <w:lsdException w:name="toc 1" w:semiHidden="1" w:uiPriority="39" w:unhideWhenUsed="1"/>
+    <w:lsdException w:name="toc 2" w:semiHidden="1" w:uiPriority="39" w:unhideWhenUsed="1"/>
+    <w:lsdException w:name="toc 3" w:semiHidden="1" w:uiPriority="39" w:unhideWhenUsed="1"/>
+    <w:lsdException w:name="toc 4" w:semiHidden="1" w:uiPriority="39" w:unhideWhenUsed="1"/>
+    <w:lsdException w:name="toc 5" w:semiHidden="1" w:uiPriority="39" w:unhideWhenUsed="1"/>
+    <w:lsdException w:name="toc 6" w:semiHidden="1" w:uiPriority="39" w:unhideWhenUsed="1"/>
+    <w:lsdException w:name="toc 7" w:semiHidden="1" w:uiPriority="39" w:unhideWhenUsed="1"/>
+    <w:lsdException w:name="toc 8" w:semiHidden="1" w:uiPriority="39" w:unhideWhenUsed="1"/>
+    <w:lsdException w:name="toc 9" w:semiHidden="1" w:uiPriority="39" w:unhideWhenUsed="1"/>
+    <w:lsdException w:name="Normal Indent" w:semiHidden="1" w:unhideWhenUsed="1"/>
+    <w:lsdException w:name="footnote text" w:semiHidden="1" w:unhideWhenUsed="1"/>
+    <w:lsdException w:name="annotation text" w:semiHidden="1" w:unhideWhenUsed="1"/>
+    <w:lsdException w:name="header" w:semiHidden="1" w:unhideWhenUsed="1"/>
+    <w:lsdException w:name="footer" w:semiHidden="1" w:unhideWhenUsed="1"/>
+    <w:lsdException w:name="index heading" w:semiHidden="1" w:unhideWhenUsed="1"/>
+    <w:lsdException w:name="caption" w:semiHidden="1" w:uiPriority="35" w:unhideWhenUsed="1" w:qFormat="1"/>
+    <w:lsdException w:name="table of figures" w:semiHidden="1" w:unhideWhenUsed="1"/>
+    <w:lsdException w:name="envelope address" w:semiHidden="1" w:unhideWhenUsed="1"/>
+    <w:lsdException w:name="envelope return" w:semiHidden="1" w:unhideWhenUsed="1"/>
+    <w:lsdException w:name="footnote reference" w:semiHidden="1" w:unhideWhenUsed="1"/>
+    <w:lsdException w:name="annotation reference" w:semiHidden="1" w:unhideWhenUsed="1"/>
+    <w:lsdException w:name="line number" w:semiHidden="1" w:unhideWhenUsed="1"/>
+    <w:lsdException w:name="page number" w:semiHidden="1" w:unhideWhenUsed="1"/>
+    <w:lsdException w:name="endnote reference" w:semiHidden="1" w:unhideWhenUsed="1"/>
+    <w:lsdException w:name="endnote text" w:semiHidden="1" w:unhideWhenUsed="1"/>
+    <w:lsdException w:name="table of authorities" w:semiHidden="1" w:unhideWhenUsed="1"/>
+    <w:lsdException w:name="macro" w:semiHidden="1" w:unhideWhenUsed="1"/>
+    <w:lsdException w:name="toa heading" w:semiHidden="1" w:unhideWhenUsed="1"/>
+    <w:lsdException w:name="List" w:semiHidden="1" w:unhideWhenUsed="1"/>
+    <w:lsdException w:name="List Bullet" w:semiHidden="1" w:unhideWhenUsed="1"/>
+    <w:lsdException w:name="List Number" w:semiHidden="1" w:unhideWhenUsed="1"/>
+    <w:lsdException w:name="List 2" w:semiHidden="1" w:unhideWhenUsed="1"/>
+    <w:lsdException w:name="List 3" w:semiHidden="1" w:unhideWhenUsed="1"/>
+    <w:lsdException w:name="List 4" w:semiHidden="1" w:unhideWhenUsed="1"/>
+    <w:lsdException w:name="List 5" w:semiHidden="1" w:unhideWhenUsed="1"/>
+    <w:lsdException w:name="List Bullet 2" w:semiHidden="1" w:unhideWhenUsed="1"/>
+    <w:lsdException w:name="List Bullet 3" w:semiHidden="1" w:unhideWhenUsed="1"/>
+    <w:lsdException w:name="List Bullet 4" w:semiHidden="1" w:unhideWhenUsed="1"/>
+    <w:lsdException w:name="List Bullet 5" w:semiHidden="1" w:unhideWhenUsed="1"/>
+    <w:lsdException w:name="List Number 2" w:semiHidden="1" w:unhideWhenUsed="1"/>
+    <w:lsdException w:name="List Number 3" w:semiHidden="1" w:unhideWhenUsed="1"/>
+    <w:lsdException w:name="List Number 4" w:semiHidden="1" w:unhideWhenUsed="1"/>
+    <w:lsdException w:name="List Number 5" w:semiHidden="1" w:unhideWhenUsed="1"/>
+    <w:lsdException w:name="Title" w:uiPriority="10" w:qFormat="1"/>
+    <w:lsdException w:name="Closing" w:semiHidden="1" w:unhideWhenUsed="1"/>
+    <w:lsdException w:name="Signature" w:semiHidden="1" w:unhideWhenUsed="1"/>
+    <w:lsdException w:name="Default Paragraph Font" w:semiHidden="1" w:uiPriority="1" w:unhideWhenUsed="1"/>
+    <w:lsdException w:name="Body Text" w:semiHidden="1" w:unhideWhenUsed="1"/>
+    <w:lsdException w:name="Body Text Indent" w:semiHidden="1" w:unhideWhenUsed="1"/>
+    <w:lsdException w:name="List Continue" w:semiHidden="1" w:unhideWhenUsed="1"/>
+    <w:lsdException w:name="List Continue 2" w:semiHidden="1" w:unhideWhenUsed="1"/>
+    <w:lsdException w:name="List Continue 3" w:semiHidden="1" w:unhideWhenUsed="1"/>
+    <w:lsdException w:name="List Continue 4" w:semiHidden="1" w:unhideWhenUsed="1"/>
+    <w:lsdException w:name="List Continue 5" w:semiHidden="1" w:unhideWhenUsed="1"/>
+    <w:lsdException w:name="Message Header" w:semiHidden="1" w:unhideWhenUsed="1"/>
+    <w:lsdException w:name="Subtitle" w:uiPriority="11" w:qFormat="1"/>
+    <w:lsdException w:name="Salutation" w:semiHidden="1" w:unhideWhenUsed="1"/>
+    <w:lsdException w:name="Date" w:semiHidden="1" w:unhideWhenUsed="1"/>
+    <w:lsdException w:name="Body Text First Indent" w:semiHidden="1" w:unhideWhenUsed="1"/>
+    <w:lsdException w:name="Body Text First Indent 2" w:semiHidden="1" w:unhideWhenUsed="1"/>
+    <w:lsdException w:name="Note Heading" w:semiHidden="1" w:unhideWhenUsed="1"/>
+    <w:lsdException w:name="Body Text 2" w:semiHidden="1" w:unhideWhenUsed="1"/>
+    <w:lsdException w:name="Body Text 3" w:semiHidden="1" w:unhideWhenUsed="1"/>
+    <w:lsdException w:name="Body Text Indent 2" w:semiHidden="1" w:unhideWhenUsed="1"/>
+    <w:lsdException w:name="Body Text Indent 3" w:semiHidden="1" w:unhideWhenUsed="1"/>
+    <w:lsdException w:name="Block Text" w:semiHidden="1" w:unhideWhenUsed="1"/>
+    <w:lsdException w:name="Hyperlink" w:semiHidden="1" w:unhideWhenUsed="1"/>
+    <w:lsdException w:name="FollowedHyperlink" w:semiHidden="1" w:unhideWhenUsed="1"/>
+    <w:lsdException w:name="Strong" w:uiPriority="22" w:qFormat="1"/>
+    <w:lsdException w:name="Emphasis" w:uiPriority="20" w:qFormat="1"/>
+    <w:lsdException w:name="Document Map" w:semiHidden="1" w:unhideWhenUsed="1"/>
+    <w:lsdException w:name="Plain Text" w:semiHidden="1" w:unhideWhenUsed="1"/>
+    <w:lsdException w:name="E-mail Signature" w:semiHidden="1" w:unhideWhenUsed="1"/>
+    <w:lsdException w:name="HTML Top of Form" w:semiHidden="1" w:unhideWhenUsed="1"/>
+    <w:lsdException w:name="HTML Bottom of Form" w:semiHidden="1" w:unhideWhenUsed="1"/>
+    <w:lsdException w:name="Normal (Web)" w:semiHidden="1" w:unhideWhenUsed="1"/>
+    <w:lsdException w:name="HTML Acronym" w:semiHidden="1" w:unhideWhenUsed="1"/>
+    <w:lsdException w:name="HTML Address" w:semiHidden="1" w:unhideWhenUsed="1"/>
+    <w:lsdException w:name="HTML Cite" w:semiHidden="1" w:unhideWhenUsed="1"/>
+    <w:lsdException w:name="HTML Code" w:semiHidden="1" w:unhideWhenUsed="1"/>
+    <w:lsdException w:name="HTML Definition" w:semiHidden="1" w:unhideWhenUsed="1"/>
+    <w:lsdException w:name="HTML Keyboard" w:semiHidden="1" w:unhideWhenUsed="1"/>
+    <w:lsdException w:name="HTML Preformatted" w:semiHidden="1" w:unhideWhenUsed="1"/>
+    <w:lsdException w:name="HTML Sample" w:semiHidden="1" w:unhideWhenUsed="1"/>
+    <w:lsdException w:name="HTML Typewriter" w:semiHidden="1" w:unhideWhenUsed="1"/>
+    <w:lsdException w:name="HTML Variable" w:semiHidden="1" w:unhideWhenUsed="1"/>
+    <w:lsdException w:name="Normal Table" w:semiHidden="1" w:unhideWhenUsed="1"/>
+    <w:lsdException w:name="annotation subject" w:semiHidden="1" w:unhideWhenUsed="1"/>
+    <w:lsdException w:name="No List" w:semiHidden="1" w:unhideWhenUsed="1"/>
+    <w:lsdException w:name="Outline List 1" w:semiHidden="1" w:unhideWhenUsed="1"/>
+    <w:lsdException w:name="Outline List 2" w:semiHidden="1" w:unhideWhenUsed="1"/>
+    <w:lsdException w:name="Outline List 3" w:semiHidden="1" w:unhideWhenUsed="1"/>
+    <w:lsdException w:name="Table Simple 1" w:semiHidden="1" w:unhideWhenUsed="1"/>
+    <w:lsdException w:name="Table Simple 2" w:semiHidden="1" w:unhideWhenUsed="1"/>
+    <w:lsdException w:name="Table Simple 3" w:semiHidden="1" w:unhideWhenUsed="1"/>
+    <w:lsdException w:name="Table Classic 1" w:semiHidden="1" w:unhideWhenUsed="1"/>
+    <w:lsdException w:name="Table Classic 2" w:semiHidden="1" w:unhideWhenUsed="1"/>
+    <w:lsdException w:name="Table Classic 3" w:semiHidden="1" w:unhideWhenUsed="1"/>
+    <w:lsdException w:name="Table Classic 4" w:semiHidden="1" w:unhideWhenUsed="1"/>
+    <w:lsdException w:name="Table Colorful 1" w:semiHidden="1" w:unhideWhenUsed="1"/>
+    <w:lsdException w:name="Table Colorful 2" w:semiHidden="1" w:unhideWhenUsed="1"/>
+    <w:lsdException w:name="Table Colorful 3" w:semiHidden="1" w:unhideWhenUsed="1"/>
+    <w:lsdException w:name="Table Columns 1" w:semiHidden="1" w:unhideWhenUsed="1"/>
+    <w:lsdException w:name="Table Columns 2" w:semiHidden="1" w:unhideWhenUsed="1"/>
+    <w:lsdException w:name="Table Columns 3" w:semiHidden="1" w:unhideWhenUsed="1"/>
+    <w:lsdException w:name="Table Columns 4" w:semiHidden="1" w:unhideWhenUsed="1"/>
+    <w:lsdException w:name="Table Columns 5" w:semiHidden="1" w:unhideWhenUsed="1"/>
+    <w:lsdException w:name="Table Grid 1" w:semiHidden="1" w:unhideWhenUsed="1"/>
+    <w:lsdException w:name="Table Grid 2" w:semiHidden="1" w:unhideWhenUsed="1"/>
+    <w:lsdException w:name="Table Grid 3" w:semiHidden="1" w:unhideWhenUsed="1"/>
+    <w:lsdException w:name="Table Grid 4" w:semiHidden="1" w:unhideWhenUsed="1"/>
+    <w:lsdException w:name="Table Grid 5" w:semiHidden="1" w:unhideWhenUsed="1"/>
+    <w:lsdException w:name="Table Grid 6" w:semiHidden="1" w:unhideWhenUsed="1"/>
+    <w:lsdException w:name="Table Grid 7" w:semiHidden="1" w:unhideWhenUsed="1"/>
+    <w:lsdException w:name="Table Grid 8" w:semiHidden="1" w:unhideWhenUsed="1"/>
+    <w:lsdException w:name="Table List 1" w:semiHidden="1" w:unhideWhenUsed="1"/>
+    <w:lsdException w:name="Table List 2" w:semiHidden="1" w:unhideWhenUsed="1"/>
+    <w:lsdException w:name="Table List 3" w:semiHidden="1" w:unhideWhenUsed="1"/>
+    <w:lsdException w:name="Table List 4" w:semiHidden="1" w:unhideWhenUsed="1"/>
+    <w:lsdException w:name="Table List 5" w:semiHidden="1" w:unhideWhenUsed="1"/>
+    <w:lsdException w:name="Table List 6" w:semiHidden="1" w:unhideWhenUsed="1"/>
+    <w:lsdException w:name="Table List 7" w:semiHidden="1" w:unhideWhenUsed="1"/>
+    <w:lsdException w:name="Table List 8" w:semiHidden="1" w:unhideWhenUsed="1"/>
+    <w:lsdException w:name="Table 3D effects 1" w:semiHidden="1" w:unhideWhenUsed="1"/>
+    <w:lsdException w:name="Table 3D effects 2" w:semiHidden="1" w:unhideWhenUsed="1"/>
+    <w:lsdException w:name="Table 3D effects 3" w:semiHidden="1" w:unhideWhenUsed="1"/>
+    <w:lsdException w:name="Table Contemporary" w:semiHidden="1" w:unhideWhenUsed="1"/>
+    <w:lsdException w:name="Table Elegant" w:semiHidden="1" w:unhideWhenUsed="1"/>
+    <w:lsdException w:name="Table Professional" w:semiHidden="1" w:unhideWhenUsed="1"/>
+    <w:lsdException w:name="Table Subtle 1" w:semiHidden="1" w:unhideWhenUsed="1"/>
+    <w:lsdException w:name="Table Subtle 2" w:semiHidden="1" w:unhideWhenUsed="1"/>
+    <w:lsdException w:name="Table Web 1" w:semiHidden="1" w:unhideWhenUsed="1"/>
+    <w:lsdException w:name="Table Web 2" w:semiHidden="1" w:unhideWhenUsed="1"/>
+    <w:lsdException w:name="Table Web 3" w:semiHidden="1" w:unhideWhenUsed="1"/>
+    <w:lsdException w:name="Balloon Text" w:semiHidden="1" w:unhideWhenUsed="1"/>
+    <w:lsdException w:name="Table Grid" w:uiPriority="39"/>
+    <w:lsdException w:name="Table Theme" w:semiHidden="1" w:unhideWhenUsed="1"/>
+    <w:lsdException w:name="Placeholder Text" w:semiHidden="1"/>
+    <w:lsdException w:name="No Spacing" w:uiPriority="1" w:qFormat="1"/>
+    <w:lsdException w:name="Light Shading" w:uiPriority="60"/>
+    <w:lsdException w:name="Light List" w:uiPriority="61"/>
+    <w:lsdException w:name="Light Grid" w:uiPriority="62"/>
+    <w:lsdException w:name="Medium Shading 1" w:uiPriority="63"/>
+    <w:lsdException w:name="Medium Shading 2" w:uiPriority="64"/>
+    <w:lsdException w:name="Medium List 1" w:uiPriority="65"/>
+    <w:lsdException w:name="Medium List 2" w:uiPriority="66"/>
+    <w:lsdException w:name="Medium Grid 1" w:uiPriority="67"/>
+    <w:lsdException w:name="Medium Grid 2" w:uiPriority="68"/>
+    <w:lsdException w:name="Medium Grid 3" w:uiPriority="69"/>
+    <w:lsdException w:name="Dark List" w:uiPriority="70"/>
+    <w:lsdException w:name="Colorful Shading" w:uiPriority="71"/>
+    <w:lsdException w:name="Colorful List" w:uiPriority="72"/>
+    <w:lsdException w:name="Colorful Grid" w:uiPriority="73"/>
+    <w:lsdException w:name="Light Shading Accent 1" w:uiPriority="60"/>
+    <w:lsdException w:name="Light List Accent 1" w:uiPriority="61"/>
+    <w:lsdException w:name="Light Grid Accent 1" w:uiPriority="62"/>
+    <w:lsdException w:name="Medium Shading 1 Accent 1" w:uiPriority="63"/>
+    <w:lsdException w:name="Medium Shading 2 Accent 1" w:uiPriority="64"/>
+    <w:lsdException w:name="Medium List 1 Accent 1" w:uiPriority="65"/>
+    <w:lsdException w:name="Revision" w:semiHidden="1"/>
+    <w:lsdException w:name="List Paragraph" w:uiPriority="34" w:qFormat="1"/>
+    <w:lsdException w:name="Quote" w:uiPriority="29" w:qFormat="1"/>
+    <w:lsdException w:name="Intense Quote" w:uiPriority="30" w:qFormat="1"/>
+    <w:lsdException w:name="Medium List 2 Accent 1" w:uiPriority="66"/>
+    <w:lsdException w:name="Medium Grid 1 Accent 1" w:uiPriority="67"/>
+    <w:lsdException w:name="Medium Grid 2 Accent 1" w:uiPriority="68"/>
+    <w:lsdException w:name="Medium Grid 3 Accent 1" w:uiPriority="69"/>
+    <w:lsdException w:name="Dark List Accent 1" w:uiPriority="70"/>
+    <w:lsdException w:name="Colorful Shading Accent 1" w:uiPriority="71"/>
+    <w:lsdException w:name="Colorful List Accent 1" w:uiPriority="72"/>
+    <w:lsdException w:name="Colorful Grid Accent 1" w:uiPriority="73"/>
+    <w:lsdException w:name="Light Shading Accent 2" w:uiPriority="60"/>
+    <w:lsdException w:name="Light List Accent 2" w:uiPriority="61"/>
+    <w:lsdException w:name="Light Grid Accent 2" w:uiPriority="62"/>
+    <w:lsdException w:name="Medium Shading 1 Accent 2" w:uiPriority="63"/>
+    <w:lsdException w:name="Medium Shading 2 Accent 2" w:uiPriority="64"/>
+    <w:lsdException w:name="Medium List 1 Accent 2" w:uiPriority="65"/>
+    <w:lsdException w:name="Medium List 2 Accent 2" w:uiPriority="66"/>
+    <w:lsdException w:name="Medium Grid 1 Accent 2" w:uiPriority="67"/>
+    <w:lsdException w:name="Medium Grid 2 Accent 2" w:uiPriority="68"/>
+    <w:lsdException w:name="Medium Grid 3 Accent 2" w:uiPriority="69"/>
+    <w:lsdException w:name="Dark List Accent 2" w:uiPriority="70"/>
+    <w:lsdException w:name="Colorful Shading Accent 2" w:uiPriority="71"/>
+    <w:lsdException w:name="Colorful List Accent 2" w:uiPriority="72"/>
+    <w:lsdException w:name="Colorful Grid Accent 2" w:uiPriority="73"/>
+    <w:lsdException w:name="Light Shading Accent 3" w:uiPriority="60"/>
+    <w:lsdException w:name="Light List Accent 3" w:uiPriority="61"/>
+    <w:lsdException w:name="Light Grid Accent 3" w:uiPriority="62"/>
+    <w:lsdException w:name="Medium Shading 1 Accent 3" w:uiPriority="63"/>
+    <w:lsdException w:name="Medium Shading 2 Accent 3" w:uiPriority="64"/>
+    <w:lsdException w:name="Medium List 1 Accent 3" w:uiPriority="65"/>
+    <w:lsdException w:name="Medium List 2 Accent 3" w:uiPriority="66"/>
+    <w:lsdException w:name="Medium Grid 1 Accent 3" w:uiPriority="67"/>
+    <w:lsdException w:name="Medium Grid 2 Accent 3" w:uiPriority="68"/>
+    <w:lsdException w:name="Medium Grid 3 Accent 3" w:uiPriority="69"/>
+    <w:lsdException w:name="Dark List Accent 3" w:uiPriority="70"/>
+    <w:lsdException w:name="Colorful Shading Accent 3" w:uiPriority="71"/>
+    <w:lsdException w:name="Colorful List Accent 3" w:uiPriority="72"/>
+    <w:lsdException w:name="Colorful Grid Accent 3" w:uiPriority="73"/>
+    <w:lsdException w:name="Light Shading Accent 4" w:uiPriority="60"/>
+    <w:lsdException w:name="Light List Accent 4" w:uiPriority="61"/>
+    <w:lsdException w:name="Light Grid Accent 4" w:uiPriority="62"/>
+    <w:lsdException w:name="Medium Shading 1 Accent 4" w:uiPriority="63"/>
+    <w:lsdException w:name="Medium Shading 2 Accent 4" w:uiPriority="64"/>
+    <w:lsdException w:name="Medium List 1 Accent 4" w:uiPriority="65"/>
+    <w:lsdException w:name="Medium List 2 Accent 4" w:uiPriority="66"/>
+    <w:lsdException w:name="Medium Grid 1 Accent 4" w:uiPriority="67"/>
+    <w:lsdException w:name="Medium Grid 2 Accent 4" w:uiPriority="68"/>
+    <w:lsdException w:name="Medium Grid 3 Accent 4" w:uiPriority="69"/>
+    <w:lsdException w:name="Dark List Accent 4" w:uiPriority="70"/>
+    <w:lsdException w:name="Colorful Shading Accent 4" w:uiPriority="71"/>
+    <w:lsdException w:name="Colorful List Accent 4" w:uiPriority="72"/>
+    <w:lsdException w:name="Colorful Grid Accent 4" w:uiPriority="73"/>
+    <w:lsdException w:name="Light Shading Accent 5" w:uiPriority="60"/>
+    <w:lsdException w:name="Light List Accent 5" w:uiPriority="61"/>
+    <w:lsdException w:name="Light Grid Accent 5" w:uiPriority="62"/>
+    <w:lsdException w:name="Medium Shading 1 Accent 5" w:uiPriority="63"/>
+    <w:lsdException w:name="Medium Shading 2 Accent 5" w:uiPriority="64"/>
+    <w:lsdException w:name="Medium List 1 Accent 5" w:uiPriority="65"/>
+    <w:lsdException w:name="Medium List 2 Accent 5" w:uiPriority="66"/>
+    <w:lsdException w:name="Medium Grid 1 Accent 5" w:uiPriority="67"/>
+    <w:lsdException w:name="Medium Grid 2 Accent 5" w:uiPriority="68"/>
+    <w:lsdException w:name="Medium Grid 3 Accent 5" w:uiPriority="69"/>
+    <w:lsdException w:name="Dark List Accent 5" w:uiPriority="70"/>
+    <w:lsdException w:name="Colorful Shading Accent 5" w:uiPriority="71"/>
+    <w:lsdException w:name="Colorful List Accent 5" w:uiPriority="72"/>
+    <w:lsdException w:name="Colorful Grid Accent 5" w:uiPriority="73"/>
+    <w:lsdException w:name="Light Shading Accent 6" w:uiPriority="60"/>
+    <w:lsdException w:name="Light List Accent 6" w:uiPriority="61"/>
+    <w:lsdException w:name="Light Grid Accent 6" w:uiPriority="62"/>
+    <w:lsdException w:name="Medium Shading 1 Accent 6" w:uiPriority="63"/>
+    <w:lsdException w:name="Medium Shading 2 Accent 6" w:uiPriority="64"/>
+    <w:lsdException w:name="Medium List 1 Accent 6" w:uiPriority="65"/>
+    <w:lsdException w:name="Medium List 2 Accent 6" w:uiPriority="66"/>
+    <w:lsdException w:name="Medium Grid 1 Accent 6" w:uiPriority="67"/>
+    <w:lsdException w:name="Medium Grid 2 Accent 6" w:uiPriority="68"/>
+    <w:lsdException w:name="Medium Grid 3 Accent 6" w:uiPriority="69"/>
+    <w:lsdException w:name="Dark List Accent 6" w:uiPriority="70"/>
+    <w:lsdException w:name="Colorful Shading Accent 6" w:uiPriority="71"/>
+    <w:lsdException w:name="Colorful List Accent 6" w:uiPriority="72"/>
+    <w:lsdException w:name="Colorful Grid Accent 6" w:uiPriority="73"/>
+    <w:lsdException w:name="Subtle Emphasis" w:uiPriority="19" w:qFormat="1"/>
+    <w:lsdException w:name="Intense Emphasis" w:uiPriority="21" w:qFormat="1"/>
+    <w:lsdException w:name="Subtle Reference" w:uiPriority="31" w:qFormat="1"/>
+    <w:lsdException w:name="Intense Reference" w:uiPriority="32" w:qFormat="1"/>
+    <w:lsdException w:name="Book Title" w:uiPriority="33" w:qFormat="1"/>
+    <w:lsdException w:name="Bibliography" w:semiHidden="1" w:uiPriority="37" w:unhideWhenUsed="1"/>
+    <w:lsdException w:name="TOC Heading" w:semiHidden="1" w:uiPriority="39" w:unhideWhenUsed="1" w:qFormat="1"/>
+    <w:lsdException w:name="Plain Table 1" w:uiPriority="41"/>
+    <w:lsdException w:name="Plain Table 2" w:uiPriority="42"/>
+    <w:lsdException w:name="Plain Table 3" w:uiPriority="43"/>
+    <w:lsdException w:name="Plain Table 4" w:uiPriority="44"/>
+    <w:lsdException w:name="Plain Table 5" w:uiPriority="45"/>
+    <w:lsdException w:name="Grid Table Light" w:uiPriority="40"/>
+    <w:lsdException w:name="Grid Table 1 Light" w:uiPriority="46"/>
+    <w:lsdException w:name="Grid Table 2" w:uiPriority="47"/>
+    <w:lsdException w:name="Grid Table 3" w:uiPriority="48"/>
+    <w:lsdException w:name="Grid Table 4" w:uiPriority="49"/>
+    <w:lsdException w:name="Grid Table 5 Dark" w:uiPriority="50"/>
+    <w:lsdException w:name="Grid Table 6 Colorful" w:uiPriority="51"/>
+    <w:lsdException w:name="Grid Table 7 Colorful" w:uiPriority="52"/>
+    <w:lsdException w:name="Grid Table 1 Light Accent 1" w:uiPriority="46"/>
+    <w:lsdException w:name="Grid Table 2 Accent 1" w:uiPriority="47"/>
+    <w:lsdException w:name="Grid Table 3 Accent 1" w:uiPriority="48"/>
+    <w:lsdException w:name="Grid Table 4 Accent 1" w:uiPriority="49"/>
+    <w:lsdException w:name="Grid Table 5 Dark Accent 1" w:uiPriority="50"/>
+    <w:lsdException w:name="Grid Table 6 Colorful Accent 1" w:uiPriority="51"/>
+    <w:lsdException w:name="Grid Table 7 Colorful Accent 1" w:uiPriority="52"/>
+    <w:lsdException w:name="Grid Table 1 Light Accent 2" w:uiPriority="46"/>
+    <w:lsdException w:name="Grid Table 2 Accent 2" w:uiPriority="47"/>
+    <w:lsdException w:name="Grid Table 3 Accent 2" w:uiPriority="48"/>
+    <w:lsdException w:name="Grid Table 4 Accent 2" w:uiPriority="49"/>
+    <w:lsdException w:name="Grid Table 5 Dark Accent 2" w:uiPriority="50"/>
+    <w:lsdException w:name="Grid Table 6 Colorful Accent 2" w:uiPriority="51"/>
+    <w:lsdException w:name="Grid Table 7 Colorful Accent 2" w:uiPriority="52"/>
+    <w:lsdException w:name="Grid Table 1 Light Accent 3" w:uiPriority="46"/>
+    <w:lsdException w:name="Grid Table 2 Accent 3" w:uiPriority="47"/>
+    <w:lsdException w:name="Grid Table 3 Accent 3" w:uiPriority="48"/>
+    <w:lsdException w:name="Grid Table 4 Accent 3" w:uiPriority="49"/>
+    <w:lsdException w:name="Grid Table 5 Dark Accent 3" w:uiPriority="50"/>
+    <w:lsdException w:name="Grid Table 6 Colorful Accent 3" w:uiPriority="51"/>
+    <w:lsdException w:name="Grid Table 7 Colorful Accent 3" w:uiPriority="52"/>
+    <w:lsdException w:name="Grid Table 1 Light Accent 4" w:uiPriority="46"/>
+    <w:lsdException w:name="Grid Table 2 Accent 4" w:uiPriority="47"/>
+    <w:lsdException w:name="Grid Table 3 Accent 4" w:uiPriority="48"/>
+    <w:lsdException w:name="Grid Table 4 Accent 4" w:uiPriority="49"/>
+    <w:lsdException w:name="Grid Table 5 Dark Accent 4" w:uiPriority="50"/>
+    <w:lsdException w:name="Grid Table 6 Colorful Accent 4" w:uiPriority="51"/>
+    <w:lsdException w:name="Grid Table 7 Colorful Accent 4" w:uiPriority="52"/>
+    <w:lsdException w:name="Grid Table 1 Light Accent 5" w:uiPriority="46"/>
+    <w:lsdException w:name="Grid Table 2 Accent 5" w:uiPriority="47"/>
+    <w:lsdException w:name="Grid Table 3 Accent 5" w:uiPriority="48"/>
+    <w:lsdException w:name="Grid Table 4 Accent 5" w:uiPriority="49"/>
+    <w:lsdException w:name="Grid Table 5 Dark Accent 5" w:uiPriority="50"/>
+    <w:lsdException w:name="Grid Table 6 Colorful Accent 5" w:uiPriority="51"/>
+    <w:lsdException w:name="Grid Table 7 Colorful Accent 5" w:uiPriority="52"/>
+    <w:lsdException w:name="Grid Table 1 Light Accent 6" w:uiPriority="46"/>
+    <w:lsdException w:name="Grid Table 2 Accent 6" w:uiPriority="47"/>
+    <w:lsdException w:name="Grid Table 3 Accent 6" w:uiPriority="48"/>
+    <w:lsdException w:name="Grid Table 4 Accent 6" w:uiPriority="49"/>
+    <w:lsdException w:name="Grid Table 5 Dark Accent 6" w:uiPriority="50"/>
+    <w:lsdException w:name="Grid Table 6 Colorful Accent 6" w:uiPriority="51"/>
+    <w:lsdException w:name="Grid Table 7 Colorful Accent 6" w:uiPriority="52"/>
+    <w:lsdException w:name="List Table 1 Light" w:uiPriority="46"/>
+    <w:lsdException w:name="List Table 2" w:uiPriority="47"/>
+    <w:lsdException w:name="List Table 3" w:uiPriority="48"/>
+    <w:lsdException w:name="List Table 4" w:uiPriority="49"/>
+    <w:lsdException w:name="List Table 5 Dark" w:uiPriority="50"/>
+    <w:lsdException w:name="List Table 6 Colorful" w:uiPriority="51"/>
+    <w:lsdException w:name="List Table 7 Colorful" w:uiPriority="52"/>
+    <w:lsdException w:name="List Table 1 Light Accent 1" w:uiPriority="46"/>
+    <w:lsdException w:name="List Table 2 Accent 1" w:uiPriority="47"/>
+    <w:lsdException w:name="List Table 3 Accent 1" w:uiPriority="48"/>
+    <w:lsdException w:name="List Table 4 Accent 1" w:uiPriority="49"/>
+    <w:lsdException w:name="List Table 5 Dark Accent 1" w:uiPriority="50"/>
+    <w:lsdException w:name="List Table 6 Colorful Accent 1" w:uiPriority="51"/>
+    <w:lsdException w:name="List Table 7 Colorful Accent 1" w:uiPriority="52"/>
+    <w:lsdException w:name="List Table 1 Light Accent 2" w:uiPriority="46"/>
+    <w:lsdException w:name="List Table 2 Accent 2" w:uiPriority="47"/>
+    <w:lsdException w:name="List Table 3 Accent 2" w:uiPriority="48"/>
+    <w:lsdException w:name="List Table 4 Accent 2" w:uiPriority="49"/>
+    <w:lsdException w:name="List Table 5 Dark Accent 2" w:uiPriority="50"/>
+    <w:lsdException w:name="List Table 6 Colorful Accent 2" w:uiPriority="51"/>
+    <w:lsdException w:name="List Table 7 Colorful Accent 2" w:uiPriority="52"/>
+    <w:lsdException w:name="List Table 1 Light Accent 3" w:uiPriority="46"/>
+    <w:lsdException w:name="List Table 2 Accent 3" w:uiPriority="47"/>
+    <w:lsdException w:name="List Table 3 Accent 3" w:uiPriority="48"/>
+    <w:lsdException w:name="List Table 4 Accent 3" w:uiPriority="49"/>
+    <w:lsdException w:name="List Table 5 Dark Accent 3" w:uiPriority="50"/>
+    <w:lsdException w:name="List Table 6 Colorful Accent 3" w:uiPriority="51"/>
+    <w:lsdException w:name="List Table 7 Colorful Accent 3" w:uiPriority="52"/>
+    <w:lsdException w:name="List Table 1 Light Accent 4" w:uiPriority="46"/>
+    <w:lsdException w:name="List Table 2 Accent 4" w:uiPriority="47"/>
+    <w:lsdException w:name="List Table 3 Accent 4" w:uiPriority="48"/>
+    <w:lsdException w:name="List Table 4 Accent 4" w:uiPriority="49"/>
+    <w:lsdException w:name="List Table 5 Dark Accent 4" w:uiPriority="50"/>
+    <w:lsdException w:name="List Table 6 Colorful Accent 4" w:uiPriority="51"/>
+    <w:lsdException w:name="List Table 7 Colorful Accent 4" w:uiPriority="52"/>
+    <w:lsdException w:name="List Table 1 Light Accent 5" w:uiPriority="46"/>
+    <w:lsdException w:name="List Table 2 Accent 5" w:uiPriority="47"/>
+    <w:lsdException w:name="List Table 3 Accent 5" w:uiPriority="48"/>
+    <w:lsdException w:name="List Table 4 Accent 5" w:uiPriority="49"/>
+    <w:lsdException w:name="List Table 5 Dark Accent 5" w:uiPriority="50"/>
+    <w:lsdException w:name="List Table 6 Colorful Accent 5" w:uiPriority="51"/>
+    <w:lsdException w:name="List Table 7 Colorful Accent 5" w:uiPriority="52"/>
+    <w:lsdException w:name="List Table 1 Light Accent 6" w:uiPriority="46"/>
+    <w:lsdException w:name="List Table 2 Accent 6" w:uiPriority="47"/>
+    <w:lsdException w:name="List Table 3 Accent 6" w:uiPriority="48"/>
+    <w:lsdException w:name="List Table 4 Accent 6" w:uiPriority="49"/>
+    <w:lsdException w:name="List Table 5 Dark Accent 6" w:uiPriority="50"/>
+    <w:lsdException w:name="List Table 6 Colorful Accent 6" w:uiPriority="51"/>
+    <w:lsdException w:name="List Table 7 Colorful Accent 6" w:uiPriority="52"/>
   </w:latentStyles>
   <w:style w:type="paragraph" w:default="1" w:styleId="Normal">
     <w:name w:val="Normal"/>
@@ -4563,7 +4985,6 @@
     <w:next w:val="Normal"/>
     <w:link w:val="Ttulo5Car"/>
     <w:uiPriority w:val="9"/>
-    <w:semiHidden/>
     <w:unhideWhenUsed/>
     <w:qFormat/>
     <w:rsid w:val="00BF7A09"/>
@@ -4785,7 +5206,6 @@
     <w:basedOn w:val="Fuentedeprrafopredeter"/>
     <w:link w:val="Ttulo5"/>
     <w:uiPriority w:val="9"/>
-    <w:semiHidden/>
     <w:rsid w:val="00BF7A09"/>
     <w:rPr>
       <w:rFonts w:asciiTheme="majorHAnsi" w:eastAsiaTheme="majorEastAsia" w:hAnsiTheme="majorHAnsi" w:cstheme="majorBidi"/>
@@ -4850,7 +5270,7 @@
       <w:szCs w:val="20"/>
     </w:rPr>
   </w:style>
-  <w:style w:type="paragraph" w:styleId="Epgrafe">
+  <w:style w:type="paragraph" w:styleId="Descripcin">
     <w:name w:val="caption"/>
     <w:basedOn w:val="Normal"/>
     <w:next w:val="Normal"/>
@@ -4870,11 +5290,11 @@
       <w:szCs w:val="18"/>
     </w:rPr>
   </w:style>
-  <w:style w:type="paragraph" w:styleId="Ttulo">
+  <w:style w:type="paragraph" w:styleId="Puesto">
     <w:name w:val="Title"/>
     <w:basedOn w:val="Normal"/>
     <w:next w:val="Normal"/>
-    <w:link w:val="TtuloCar"/>
+    <w:link w:val="PuestoCar"/>
     <w:uiPriority w:val="10"/>
     <w:qFormat/>
     <w:rsid w:val="00BF7A09"/>
@@ -4889,992 +5309,10 @@
       <w:szCs w:val="56"/>
     </w:rPr>
   </w:style>
-  <w:style w:type="character" w:customStyle="1" w:styleId="TtuloCar">
-    <w:name w:val="Título Car"/>
+  <w:style w:type="character" w:customStyle="1" w:styleId="PuestoCar">
+    <w:name w:val="Puesto Car"/>
     <w:basedOn w:val="Fuentedeprrafopredeter"/>
-    <w:link w:val="Ttulo"/>
-    <w:uiPriority w:val="10"/>
-    <w:rsid w:val="00BF7A09"/>
-    <w:rPr>
-      <w:rFonts w:asciiTheme="majorHAnsi" w:eastAsiaTheme="majorEastAsia" w:hAnsiTheme="majorHAnsi" w:cstheme="majorBidi"/>
-      <w:color w:val="000000" w:themeColor="text1"/>
-      <w:sz w:val="56"/>
-      <w:szCs w:val="56"/>
-    </w:rPr>
-  </w:style>
-  <w:style w:type="paragraph" w:styleId="Subttulo">
-    <w:name w:val="Subtitle"/>
-    <w:basedOn w:val="Normal"/>
-    <w:next w:val="Normal"/>
-    <w:link w:val="SubttuloCar"/>
-    <w:uiPriority w:val="11"/>
-    <w:qFormat/>
-    <w:rsid w:val="00BF7A09"/>
-    <w:pPr>
-      <w:numPr>
-        <w:ilvl w:val="1"/>
-      </w:numPr>
-    </w:pPr>
-    <w:rPr>
-      <w:color w:val="5A5A5A" w:themeColor="text1" w:themeTint="A5"/>
-      <w:spacing w:val="10"/>
-    </w:rPr>
-  </w:style>
-  <w:style w:type="character" w:customStyle="1" w:styleId="SubttuloCar">
-    <w:name w:val="Subtítulo Car"/>
-    <w:basedOn w:val="Fuentedeprrafopredeter"/>
-    <w:link w:val="Subttulo"/>
-    <w:uiPriority w:val="11"/>
-    <w:rsid w:val="00BF7A09"/>
-    <w:rPr>
-      <w:color w:val="5A5A5A" w:themeColor="text1" w:themeTint="A5"/>
-      <w:spacing w:val="10"/>
-    </w:rPr>
-  </w:style>
-  <w:style w:type="character" w:styleId="Textoennegrita">
-    <w:name w:val="Strong"/>
-    <w:basedOn w:val="Fuentedeprrafopredeter"/>
-    <w:uiPriority w:val="22"/>
-    <w:qFormat/>
-    <w:rsid w:val="00BF7A09"/>
-    <w:rPr>
-      <w:b/>
-      <w:bCs/>
-      <w:color w:val="000000" w:themeColor="text1"/>
-    </w:rPr>
-  </w:style>
-  <w:style w:type="character" w:styleId="nfasis">
-    <w:name w:val="Emphasis"/>
-    <w:basedOn w:val="Fuentedeprrafopredeter"/>
-    <w:uiPriority w:val="20"/>
-    <w:qFormat/>
-    <w:rsid w:val="00BF7A09"/>
-    <w:rPr>
-      <w:i/>
-      <w:iCs/>
-      <w:color w:val="auto"/>
-    </w:rPr>
-  </w:style>
-  <w:style w:type="paragraph" w:styleId="Sinespaciado">
-    <w:name w:val="No Spacing"/>
-    <w:link w:val="SinespaciadoCar"/>
-    <w:uiPriority w:val="1"/>
-    <w:qFormat/>
-    <w:rsid w:val="00BF7A09"/>
-    <w:pPr>
-      <w:spacing w:after="0" w:line="240" w:lineRule="auto"/>
-    </w:pPr>
-  </w:style>
-  <w:style w:type="paragraph" w:styleId="Cita">
-    <w:name w:val="Quote"/>
-    <w:basedOn w:val="Normal"/>
-    <w:next w:val="Normal"/>
-    <w:link w:val="CitaCar"/>
-    <w:uiPriority w:val="29"/>
-    <w:qFormat/>
-    <w:rsid w:val="00BF7A09"/>
-    <w:pPr>
-      <w:spacing w:before="160"/>
-      <w:ind w:left="720" w:right="720"/>
-    </w:pPr>
-    <w:rPr>
-      <w:i/>
-      <w:iCs/>
-      <w:color w:val="000000" w:themeColor="text1"/>
-    </w:rPr>
-  </w:style>
-  <w:style w:type="character" w:customStyle="1" w:styleId="CitaCar">
-    <w:name w:val="Cita Car"/>
-    <w:basedOn w:val="Fuentedeprrafopredeter"/>
-    <w:link w:val="Cita"/>
-    <w:uiPriority w:val="29"/>
-    <w:rsid w:val="00BF7A09"/>
-    <w:rPr>
-      <w:i/>
-      <w:iCs/>
-      <w:color w:val="000000" w:themeColor="text1"/>
-    </w:rPr>
-  </w:style>
-  <w:style w:type="paragraph" w:styleId="Citadestacada">
-    <w:name w:val="Intense Quote"/>
-    <w:basedOn w:val="Normal"/>
-    <w:next w:val="Normal"/>
-    <w:link w:val="CitadestacadaCar"/>
-    <w:uiPriority w:val="30"/>
-    <w:qFormat/>
-    <w:rsid w:val="00BF7A09"/>
-    <w:pPr>
-      <w:pBdr>
-        <w:top w:val="single" w:sz="24" w:space="1" w:color="F2F2F2" w:themeColor="background1" w:themeShade="F2"/>
-        <w:bottom w:val="single" w:sz="24" w:space="1" w:color="F2F2F2" w:themeColor="background1" w:themeShade="F2"/>
-      </w:pBdr>
-      <w:shd w:val="clear" w:color="auto" w:fill="F2F2F2" w:themeFill="background1" w:themeFillShade="F2"/>
-      <w:spacing w:before="240" w:after="240"/>
-      <w:ind w:left="936" w:right="936"/>
-      <w:jc w:val="center"/>
-    </w:pPr>
-    <w:rPr>
-      <w:color w:val="000000" w:themeColor="text1"/>
-    </w:rPr>
-  </w:style>
-  <w:style w:type="character" w:customStyle="1" w:styleId="CitadestacadaCar">
-    <w:name w:val="Cita destacada Car"/>
-    <w:basedOn w:val="Fuentedeprrafopredeter"/>
-    <w:link w:val="Citadestacada"/>
-    <w:uiPriority w:val="30"/>
-    <w:rsid w:val="00BF7A09"/>
-    <w:rPr>
-      <w:color w:val="000000" w:themeColor="text1"/>
-      <w:shd w:val="clear" w:color="auto" w:fill="F2F2F2" w:themeFill="background1" w:themeFillShade="F2"/>
-    </w:rPr>
-  </w:style>
-  <w:style w:type="character" w:styleId="nfasissutil">
-    <w:name w:val="Subtle Emphasis"/>
-    <w:basedOn w:val="Fuentedeprrafopredeter"/>
-    <w:uiPriority w:val="19"/>
-    <w:qFormat/>
-    <w:rsid w:val="00BF7A09"/>
-    <w:rPr>
-      <w:i/>
-      <w:iCs/>
-      <w:color w:val="404040" w:themeColor="text1" w:themeTint="BF"/>
-    </w:rPr>
-  </w:style>
-  <w:style w:type="character" w:styleId="nfasisintenso">
-    <w:name w:val="Intense Emphasis"/>
-    <w:basedOn w:val="Fuentedeprrafopredeter"/>
-    <w:uiPriority w:val="21"/>
-    <w:qFormat/>
-    <w:rsid w:val="00BF7A09"/>
-    <w:rPr>
-      <w:b/>
-      <w:bCs/>
-      <w:i/>
-      <w:iCs/>
-      <w:caps/>
-    </w:rPr>
-  </w:style>
-  <w:style w:type="character" w:styleId="Referenciasutil">
-    <w:name w:val="Subtle Reference"/>
-    <w:basedOn w:val="Fuentedeprrafopredeter"/>
-    <w:uiPriority w:val="31"/>
-    <w:qFormat/>
-    <w:rsid w:val="00BF7A09"/>
-    <w:rPr>
-      <w:smallCaps/>
-      <w:color w:val="404040" w:themeColor="text1" w:themeTint="BF"/>
-      <w:u w:val="single" w:color="7F7F7F" w:themeColor="text1" w:themeTint="80"/>
-    </w:rPr>
-  </w:style>
-  <w:style w:type="character" w:styleId="Referenciaintensa">
-    <w:name w:val="Intense Reference"/>
-    <w:basedOn w:val="Fuentedeprrafopredeter"/>
-    <w:uiPriority w:val="32"/>
-    <w:qFormat/>
-    <w:rsid w:val="00BF7A09"/>
-    <w:rPr>
-      <w:b/>
-      <w:bCs/>
-      <w:smallCaps/>
-      <w:u w:val="single"/>
-    </w:rPr>
-  </w:style>
-  <w:style w:type="character" w:styleId="Ttulodellibro">
-    <w:name w:val="Book Title"/>
-    <w:basedOn w:val="Fuentedeprrafopredeter"/>
-    <w:uiPriority w:val="33"/>
-    <w:qFormat/>
-    <w:rsid w:val="00BF7A09"/>
-    <w:rPr>
-      <w:b w:val="0"/>
-      <w:bCs w:val="0"/>
-      <w:smallCaps/>
-      <w:spacing w:val="5"/>
-    </w:rPr>
-  </w:style>
-  <w:style w:type="paragraph" w:styleId="TtulodeTDC">
-    <w:name w:val="TOC Heading"/>
-    <w:basedOn w:val="Ttulo1"/>
-    <w:next w:val="Normal"/>
-    <w:uiPriority w:val="39"/>
-    <w:unhideWhenUsed/>
-    <w:qFormat/>
-    <w:rsid w:val="00BF7A09"/>
-    <w:pPr>
-      <w:outlineLvl w:val="9"/>
-    </w:pPr>
-  </w:style>
-  <w:style w:type="paragraph" w:styleId="Textodeglobo">
-    <w:name w:val="Balloon Text"/>
-    <w:basedOn w:val="Normal"/>
-    <w:link w:val="TextodegloboCar"/>
-    <w:uiPriority w:val="99"/>
-    <w:semiHidden/>
-    <w:unhideWhenUsed/>
-    <w:rsid w:val="007D79AA"/>
-    <w:pPr>
-      <w:spacing w:before="0" w:after="0"/>
-    </w:pPr>
-    <w:rPr>
-      <w:rFonts w:cs="Segoe UI"/>
-      <w:sz w:val="18"/>
-      <w:szCs w:val="18"/>
-    </w:rPr>
-  </w:style>
-  <w:style w:type="character" w:customStyle="1" w:styleId="TextodegloboCar">
-    <w:name w:val="Texto de globo Car"/>
-    <w:basedOn w:val="Fuentedeprrafopredeter"/>
-    <w:link w:val="Textodeglobo"/>
-    <w:uiPriority w:val="99"/>
-    <w:semiHidden/>
-    <w:rsid w:val="007D79AA"/>
-    <w:rPr>
-      <w:rFonts w:ascii="Segoe UI" w:hAnsi="Segoe UI" w:cs="Segoe UI"/>
-      <w:sz w:val="18"/>
-      <w:szCs w:val="18"/>
-    </w:rPr>
-  </w:style>
-  <w:style w:type="character" w:customStyle="1" w:styleId="SinespaciadoCar">
-    <w:name w:val="Sin espaciado Car"/>
-    <w:basedOn w:val="Fuentedeprrafopredeter"/>
-    <w:link w:val="Sinespaciado"/>
-    <w:uiPriority w:val="1"/>
-    <w:rsid w:val="00B82E1E"/>
-  </w:style>
-  <w:style w:type="character" w:styleId="Hipervnculo">
-    <w:name w:val="Hyperlink"/>
-    <w:basedOn w:val="Fuentedeprrafopredeter"/>
-    <w:uiPriority w:val="99"/>
-    <w:unhideWhenUsed/>
-    <w:rsid w:val="008815DC"/>
-    <w:rPr>
-      <w:color w:val="0563C1" w:themeColor="hyperlink"/>
-      <w:u w:val="single"/>
-    </w:rPr>
-  </w:style>
-  <w:style w:type="paragraph" w:styleId="TDC1">
-    <w:name w:val="toc 1"/>
-    <w:basedOn w:val="Normal"/>
-    <w:next w:val="Normal"/>
-    <w:autoRedefine/>
-    <w:uiPriority w:val="39"/>
-    <w:unhideWhenUsed/>
-    <w:rsid w:val="008815DC"/>
-    <w:pPr>
-      <w:spacing w:after="100"/>
-    </w:pPr>
-  </w:style>
-  <w:style w:type="paragraph" w:styleId="TDC2">
-    <w:name w:val="toc 2"/>
-    <w:basedOn w:val="Normal"/>
-    <w:next w:val="Normal"/>
-    <w:autoRedefine/>
-    <w:uiPriority w:val="39"/>
-    <w:unhideWhenUsed/>
-    <w:rsid w:val="008815DC"/>
-    <w:pPr>
-      <w:spacing w:after="100"/>
-      <w:ind w:left="240"/>
-    </w:pPr>
-  </w:style>
-  <w:style w:type="paragraph" w:styleId="TDC3">
-    <w:name w:val="toc 3"/>
-    <w:basedOn w:val="Normal"/>
-    <w:next w:val="Normal"/>
-    <w:autoRedefine/>
-    <w:uiPriority w:val="39"/>
-    <w:unhideWhenUsed/>
-    <w:rsid w:val="008815DC"/>
-    <w:pPr>
-      <w:spacing w:after="100"/>
-      <w:ind w:left="480"/>
-    </w:pPr>
-  </w:style>
-  <w:style w:type="paragraph" w:styleId="Encabezado">
-    <w:name w:val="header"/>
-    <w:basedOn w:val="Normal"/>
-    <w:link w:val="EncabezadoCar"/>
-    <w:uiPriority w:val="99"/>
-    <w:unhideWhenUsed/>
-    <w:rsid w:val="001B4D41"/>
-    <w:pPr>
-      <w:tabs>
-        <w:tab w:val="center" w:pos="4419"/>
-        <w:tab w:val="right" w:pos="8838"/>
-      </w:tabs>
-      <w:spacing w:before="0" w:after="0"/>
-    </w:pPr>
-  </w:style>
-  <w:style w:type="character" w:customStyle="1" w:styleId="EncabezadoCar">
-    <w:name w:val="Encabezado Car"/>
-    <w:basedOn w:val="Fuentedeprrafopredeter"/>
-    <w:link w:val="Encabezado"/>
-    <w:uiPriority w:val="99"/>
-    <w:rsid w:val="001B4D41"/>
-    <w:rPr>
-      <w:rFonts w:ascii="Segoe UI" w:hAnsi="Segoe UI"/>
-      <w:sz w:val="24"/>
-    </w:rPr>
-  </w:style>
-  <w:style w:type="paragraph" w:styleId="Piedepgina">
-    <w:name w:val="footer"/>
-    <w:basedOn w:val="Normal"/>
-    <w:link w:val="PiedepginaCar"/>
-    <w:uiPriority w:val="99"/>
-    <w:unhideWhenUsed/>
-    <w:rsid w:val="001B4D41"/>
-    <w:pPr>
-      <w:tabs>
-        <w:tab w:val="center" w:pos="4419"/>
-        <w:tab w:val="right" w:pos="8838"/>
-      </w:tabs>
-      <w:spacing w:before="0" w:after="0"/>
-    </w:pPr>
-  </w:style>
-  <w:style w:type="character" w:customStyle="1" w:styleId="PiedepginaCar">
-    <w:name w:val="Pie de página Car"/>
-    <w:basedOn w:val="Fuentedeprrafopredeter"/>
-    <w:link w:val="Piedepgina"/>
-    <w:uiPriority w:val="99"/>
-    <w:rsid w:val="001B4D41"/>
-    <w:rPr>
-      <w:rFonts w:ascii="Segoe UI" w:hAnsi="Segoe UI"/>
-      <w:sz w:val="24"/>
-    </w:rPr>
-  </w:style>
-  <w:style w:type="character" w:styleId="Hipervnculovisitado">
-    <w:name w:val="FollowedHyperlink"/>
-    <w:basedOn w:val="Fuentedeprrafopredeter"/>
-    <w:uiPriority w:val="99"/>
-    <w:semiHidden/>
-    <w:unhideWhenUsed/>
-    <w:rsid w:val="00F95BCE"/>
-    <w:rPr>
-      <w:color w:val="954F72" w:themeColor="followedHyperlink"/>
-      <w:u w:val="single"/>
-    </w:rPr>
-  </w:style>
-</w:styles>
-</file>
-
-<file path=word/stylesWithEffects.xml><?xml version="1.0" encoding="utf-8"?>
-<w:styles xmlns:wpc="http://schemas.microsoft.com/office/word/2010/wordprocessingCanvas" xmlns:mc="http://schemas.openxmlformats.org/markup-compatibility/2006" xmlns:o="urn:schemas-microsoft-com:office:office" xmlns:r="http://schemas.openxmlformats.org/officeDocument/2006/relationships" xmlns:m="http://schemas.openxmlformats.org/officeDocument/2006/math" xmlns:v="urn:schemas-microsoft-com:vml" xmlns:wp14="http://schemas.microsoft.com/office/word/2010/wordprocessingDrawing" xmlns:wp="http://schemas.openxmlformats.org/drawingml/2006/wordprocessingDrawing" xmlns:w10="urn:schemas-microsoft-com:office:word" xmlns:w="http://schemas.openxmlformats.org/wordprocessingml/2006/main" xmlns:w14="http://schemas.microsoft.com/office/word/2010/wordml" xmlns:wpg="http://schemas.microsoft.com/office/word/2010/wordprocessingGroup" xmlns:wpi="http://schemas.microsoft.com/office/word/2010/wordprocessingInk" xmlns:wne="http://schemas.microsoft.com/office/word/2006/wordml" xmlns:wps="http://schemas.microsoft.com/office/word/2010/wordprocessingShape" mc:Ignorable="w14 wp14">
-  <w:docDefaults>
-    <w:rPrDefault>
-      <w:rPr>
-        <w:rFonts w:asciiTheme="minorHAnsi" w:eastAsiaTheme="minorEastAsia" w:hAnsiTheme="minorHAnsi" w:cstheme="minorBidi"/>
-        <w:sz w:val="22"/>
-        <w:szCs w:val="22"/>
-        <w:lang w:val="es-MX" w:eastAsia="ja-JP" w:bidi="ar-SA"/>
-      </w:rPr>
-    </w:rPrDefault>
-    <w:pPrDefault>
-      <w:pPr>
-        <w:spacing w:after="160" w:line="259" w:lineRule="auto"/>
-      </w:pPr>
-    </w:pPrDefault>
-  </w:docDefaults>
-  <w:latentStyles w:defLockedState="0" w:defUIPriority="99" w:defSemiHidden="1" w:defUnhideWhenUsed="1" w:defQFormat="0" w:count="267">
-    <w:lsdException w:name="Normal" w:semiHidden="0" w:uiPriority="0" w:unhideWhenUsed="0" w:qFormat="1"/>
-    <w:lsdException w:name="heading 1" w:semiHidden="0" w:uiPriority="9" w:unhideWhenUsed="0" w:qFormat="1"/>
-    <w:lsdException w:name="heading 2" w:uiPriority="9" w:qFormat="1"/>
-    <w:lsdException w:name="heading 3" w:uiPriority="9" w:qFormat="1"/>
-    <w:lsdException w:name="heading 4" w:uiPriority="9" w:qFormat="1"/>
-    <w:lsdException w:name="heading 5" w:uiPriority="9" w:qFormat="1"/>
-    <w:lsdException w:name="heading 6" w:uiPriority="9" w:qFormat="1"/>
-    <w:lsdException w:name="heading 7" w:uiPriority="9" w:qFormat="1"/>
-    <w:lsdException w:name="heading 8" w:uiPriority="9" w:qFormat="1"/>
-    <w:lsdException w:name="heading 9" w:uiPriority="9" w:qFormat="1"/>
-    <w:lsdException w:name="toc 1" w:uiPriority="39"/>
-    <w:lsdException w:name="toc 2" w:uiPriority="39"/>
-    <w:lsdException w:name="toc 3" w:uiPriority="39"/>
-    <w:lsdException w:name="toc 4" w:uiPriority="39"/>
-    <w:lsdException w:name="toc 5" w:uiPriority="39"/>
-    <w:lsdException w:name="toc 6" w:uiPriority="39"/>
-    <w:lsdException w:name="toc 7" w:uiPriority="39"/>
-    <w:lsdException w:name="toc 8" w:uiPriority="39"/>
-    <w:lsdException w:name="toc 9" w:uiPriority="39"/>
-    <w:lsdException w:name="caption" w:uiPriority="35" w:qFormat="1"/>
-    <w:lsdException w:name="Title" w:semiHidden="0" w:uiPriority="10" w:unhideWhenUsed="0" w:qFormat="1"/>
-    <w:lsdException w:name="Default Paragraph Font" w:uiPriority="1"/>
-    <w:lsdException w:name="Subtitle" w:semiHidden="0" w:uiPriority="11" w:unhideWhenUsed="0" w:qFormat="1"/>
-    <w:lsdException w:name="Strong" w:semiHidden="0" w:uiPriority="22" w:unhideWhenUsed="0" w:qFormat="1"/>
-    <w:lsdException w:name="Emphasis" w:semiHidden="0" w:uiPriority="20" w:unhideWhenUsed="0" w:qFormat="1"/>
-    <w:lsdException w:name="Table Grid" w:semiHidden="0" w:uiPriority="39" w:unhideWhenUsed="0"/>
-    <w:lsdException w:name="Placeholder Text" w:unhideWhenUsed="0"/>
-    <w:lsdException w:name="No Spacing" w:semiHidden="0" w:uiPriority="1" w:unhideWhenUsed="0" w:qFormat="1"/>
-    <w:lsdException w:name="Light Shading" w:semiHidden="0" w:uiPriority="60" w:unhideWhenUsed="0"/>
-    <w:lsdException w:name="Light List" w:semiHidden="0" w:uiPriority="61" w:unhideWhenUsed="0"/>
-    <w:lsdException w:name="Light Grid" w:semiHidden="0" w:uiPriority="62" w:unhideWhenUsed="0"/>
-    <w:lsdException w:name="Medium Shading 1" w:semiHidden="0" w:uiPriority="63" w:unhideWhenUsed="0"/>
-    <w:lsdException w:name="Medium Shading 2" w:semiHidden="0" w:uiPriority="64" w:unhideWhenUsed="0"/>
-    <w:lsdException w:name="Medium List 1" w:semiHidden="0" w:uiPriority="65" w:unhideWhenUsed="0"/>
-    <w:lsdException w:name="Medium List 2" w:semiHidden="0" w:uiPriority="66" w:unhideWhenUsed="0"/>
-    <w:lsdException w:name="Medium Grid 1" w:semiHidden="0" w:uiPriority="67" w:unhideWhenUsed="0"/>
-    <w:lsdException w:name="Medium Grid 2" w:semiHidden="0" w:uiPriority="68" w:unhideWhenUsed="0"/>
-    <w:lsdException w:name="Medium Grid 3" w:semiHidden="0" w:uiPriority="69" w:unhideWhenUsed="0"/>
-    <w:lsdException w:name="Dark List" w:semiHidden="0" w:uiPriority="70" w:unhideWhenUsed="0"/>
-    <w:lsdException w:name="Colorful Shading" w:semiHidden="0" w:uiPriority="71" w:unhideWhenUsed="0"/>
-    <w:lsdException w:name="Colorful List" w:semiHidden="0" w:uiPriority="72" w:unhideWhenUsed="0"/>
-    <w:lsdException w:name="Colorful Grid" w:semiHidden="0" w:uiPriority="73" w:unhideWhenUsed="0"/>
-    <w:lsdException w:name="Light Shading Accent 1" w:semiHidden="0" w:uiPriority="60" w:unhideWhenUsed="0"/>
-    <w:lsdException w:name="Light List Accent 1" w:semiHidden="0" w:uiPriority="61" w:unhideWhenUsed="0"/>
-    <w:lsdException w:name="Light Grid Accent 1" w:semiHidden="0" w:uiPriority="62" w:unhideWhenUsed="0"/>
-    <w:lsdException w:name="Medium Shading 1 Accent 1" w:semiHidden="0" w:uiPriority="63" w:unhideWhenUsed="0"/>
-    <w:lsdException w:name="Medium Shading 2 Accent 1" w:semiHidden="0" w:uiPriority="64" w:unhideWhenUsed="0"/>
-    <w:lsdException w:name="Medium List 1 Accent 1" w:semiHidden="0" w:uiPriority="65" w:unhideWhenUsed="0"/>
-    <w:lsdException w:name="Revision" w:unhideWhenUsed="0"/>
-    <w:lsdException w:name="List Paragraph" w:semiHidden="0" w:uiPriority="34" w:unhideWhenUsed="0" w:qFormat="1"/>
-    <w:lsdException w:name="Quote" w:semiHidden="0" w:uiPriority="29" w:unhideWhenUsed="0" w:qFormat="1"/>
-    <w:lsdException w:name="Intense Quote" w:semiHidden="0" w:uiPriority="30" w:unhideWhenUsed="0" w:qFormat="1"/>
-    <w:lsdException w:name="Medium List 2 Accent 1" w:semiHidden="0" w:uiPriority="66" w:unhideWhenUsed="0"/>
-    <w:lsdException w:name="Medium Grid 1 Accent 1" w:semiHidden="0" w:uiPriority="67" w:unhideWhenUsed="0"/>
-    <w:lsdException w:name="Medium Grid 2 Accent 1" w:semiHidden="0" w:uiPriority="68" w:unhideWhenUsed="0"/>
-    <w:lsdException w:name="Medium Grid 3 Accent 1" w:semiHidden="0" w:uiPriority="69" w:unhideWhenUsed="0"/>
-    <w:lsdException w:name="Dark List Accent 1" w:semiHidden="0" w:uiPriority="70" w:unhideWhenUsed="0"/>
-    <w:lsdException w:name="Colorful Shading Accent 1" w:semiHidden="0" w:uiPriority="71" w:unhideWhenUsed="0"/>
-    <w:lsdException w:name="Colorful List Accent 1" w:semiHidden="0" w:uiPriority="72" w:unhideWhenUsed="0"/>
-    <w:lsdException w:name="Colorful Grid Accent 1" w:semiHidden="0" w:uiPriority="73" w:unhideWhenUsed="0"/>
-    <w:lsdException w:name="Light Shading Accent 2" w:semiHidden="0" w:uiPriority="60" w:unhideWhenUsed="0"/>
-    <w:lsdException w:name="Light List Accent 2" w:semiHidden="0" w:uiPriority="61" w:unhideWhenUsed="0"/>
-    <w:lsdException w:name="Light Grid Accent 2" w:semiHidden="0" w:uiPriority="62" w:unhideWhenUsed="0"/>
-    <w:lsdException w:name="Medium Shading 1 Accent 2" w:semiHidden="0" w:uiPriority="63" w:unhideWhenUsed="0"/>
-    <w:lsdException w:name="Medium Shading 2 Accent 2" w:semiHidden="0" w:uiPriority="64" w:unhideWhenUsed="0"/>
-    <w:lsdException w:name="Medium List 1 Accent 2" w:semiHidden="0" w:uiPriority="65" w:unhideWhenUsed="0"/>
-    <w:lsdException w:name="Medium List 2 Accent 2" w:semiHidden="0" w:uiPriority="66" w:unhideWhenUsed="0"/>
-    <w:lsdException w:name="Medium Grid 1 Accent 2" w:semiHidden="0" w:uiPriority="67" w:unhideWhenUsed="0"/>
-    <w:lsdException w:name="Medium Grid 2 Accent 2" w:semiHidden="0" w:uiPriority="68" w:unhideWhenUsed="0"/>
-    <w:lsdException w:name="Medium Grid 3 Accent 2" w:semiHidden="0" w:uiPriority="69" w:unhideWhenUsed="0"/>
-    <w:lsdException w:name="Dark List Accent 2" w:semiHidden="0" w:uiPriority="70" w:unhideWhenUsed="0"/>
-    <w:lsdException w:name="Colorful Shading Accent 2" w:semiHidden="0" w:uiPriority="71" w:unhideWhenUsed="0"/>
-    <w:lsdException w:name="Colorful List Accent 2" w:semiHidden="0" w:uiPriority="72" w:unhideWhenUsed="0"/>
-    <w:lsdException w:name="Colorful Grid Accent 2" w:semiHidden="0" w:uiPriority="73" w:unhideWhenUsed="0"/>
-    <w:lsdException w:name="Light Shading Accent 3" w:semiHidden="0" w:uiPriority="60" w:unhideWhenUsed="0"/>
-    <w:lsdException w:name="Light List Accent 3" w:semiHidden="0" w:uiPriority="61" w:unhideWhenUsed="0"/>
-    <w:lsdException w:name="Light Grid Accent 3" w:semiHidden="0" w:uiPriority="62" w:unhideWhenUsed="0"/>
-    <w:lsdException w:name="Medium Shading 1 Accent 3" w:semiHidden="0" w:uiPriority="63" w:unhideWhenUsed="0"/>
-    <w:lsdException w:name="Medium Shading 2 Accent 3" w:semiHidden="0" w:uiPriority="64" w:unhideWhenUsed="0"/>
-    <w:lsdException w:name="Medium List 1 Accent 3" w:semiHidden="0" w:uiPriority="65" w:unhideWhenUsed="0"/>
-    <w:lsdException w:name="Medium List 2 Accent 3" w:semiHidden="0" w:uiPriority="66" w:unhideWhenUsed="0"/>
-    <w:lsdException w:name="Medium Grid 1 Accent 3" w:semiHidden="0" w:uiPriority="67" w:unhideWhenUsed="0"/>
-    <w:lsdException w:name="Medium Grid 2 Accent 3" w:semiHidden="0" w:uiPriority="68" w:unhideWhenUsed="0"/>
-    <w:lsdException w:name="Medium Grid 3 Accent 3" w:semiHidden="0" w:uiPriority="69" w:unhideWhenUsed="0"/>
-    <w:lsdException w:name="Dark List Accent 3" w:semiHidden="0" w:uiPriority="70" w:unhideWhenUsed="0"/>
-    <w:lsdException w:name="Colorful Shading Accent 3" w:semiHidden="0" w:uiPriority="71" w:unhideWhenUsed="0"/>
-    <w:lsdException w:name="Colorful List Accent 3" w:semiHidden="0" w:uiPriority="72" w:unhideWhenUsed="0"/>
-    <w:lsdException w:name="Colorful Grid Accent 3" w:semiHidden="0" w:uiPriority="73" w:unhideWhenUsed="0"/>
-    <w:lsdException w:name="Light Shading Accent 4" w:semiHidden="0" w:uiPriority="60" w:unhideWhenUsed="0"/>
-    <w:lsdException w:name="Light List Accent 4" w:semiHidden="0" w:uiPriority="61" w:unhideWhenUsed="0"/>
-    <w:lsdException w:name="Light Grid Accent 4" w:semiHidden="0" w:uiPriority="62" w:unhideWhenUsed="0"/>
-    <w:lsdException w:name="Medium Shading 1 Accent 4" w:semiHidden="0" w:uiPriority="63" w:unhideWhenUsed="0"/>
-    <w:lsdException w:name="Medium Shading 2 Accent 4" w:semiHidden="0" w:uiPriority="64" w:unhideWhenUsed="0"/>
-    <w:lsdException w:name="Medium List 1 Accent 4" w:semiHidden="0" w:uiPriority="65" w:unhideWhenUsed="0"/>
-    <w:lsdException w:name="Medium List 2 Accent 4" w:semiHidden="0" w:uiPriority="66" w:unhideWhenUsed="0"/>
-    <w:lsdException w:name="Medium Grid 1 Accent 4" w:semiHidden="0" w:uiPriority="67" w:unhideWhenUsed="0"/>
-    <w:lsdException w:name="Medium Grid 2 Accent 4" w:semiHidden="0" w:uiPriority="68" w:unhideWhenUsed="0"/>
-    <w:lsdException w:name="Medium Grid 3 Accent 4" w:semiHidden="0" w:uiPriority="69" w:unhideWhenUsed="0"/>
-    <w:lsdException w:name="Dark List Accent 4" w:semiHidden="0" w:uiPriority="70" w:unhideWhenUsed="0"/>
-    <w:lsdException w:name="Colorful Shading Accent 4" w:semiHidden="0" w:uiPriority="71" w:unhideWhenUsed="0"/>
-    <w:lsdException w:name="Colorful List Accent 4" w:semiHidden="0" w:uiPriority="72" w:unhideWhenUsed="0"/>
-    <w:lsdException w:name="Colorful Grid Accent 4" w:semiHidden="0" w:uiPriority="73" w:unhideWhenUsed="0"/>
-    <w:lsdException w:name="Light Shading Accent 5" w:semiHidden="0" w:uiPriority="60" w:unhideWhenUsed="0"/>
-    <w:lsdException w:name="Light List Accent 5" w:semiHidden="0" w:uiPriority="61" w:unhideWhenUsed="0"/>
-    <w:lsdException w:name="Light Grid Accent 5" w:semiHidden="0" w:uiPriority="62" w:unhideWhenUsed="0"/>
-    <w:lsdException w:name="Medium Shading 1 Accent 5" w:semiHidden="0" w:uiPriority="63" w:unhideWhenUsed="0"/>
-    <w:lsdException w:name="Medium Shading 2 Accent 5" w:semiHidden="0" w:uiPriority="64" w:unhideWhenUsed="0"/>
-    <w:lsdException w:name="Medium List 1 Accent 5" w:semiHidden="0" w:uiPriority="65" w:unhideWhenUsed="0"/>
-    <w:lsdException w:name="Medium List 2 Accent 5" w:semiHidden="0" w:uiPriority="66" w:unhideWhenUsed="0"/>
-    <w:lsdException w:name="Medium Grid 1 Accent 5" w:semiHidden="0" w:uiPriority="67" w:unhideWhenUsed="0"/>
-    <w:lsdException w:name="Medium Grid 2 Accent 5" w:semiHidden="0" w:uiPriority="68" w:unhideWhenUsed="0"/>
-    <w:lsdException w:name="Medium Grid 3 Accent 5" w:semiHidden="0" w:uiPriority="69" w:unhideWhenUsed="0"/>
-    <w:lsdException w:name="Dark List Accent 5" w:semiHidden="0" w:uiPriority="70" w:unhideWhenUsed="0"/>
-    <w:lsdException w:name="Colorful Shading Accent 5" w:semiHidden="0" w:uiPriority="71" w:unhideWhenUsed="0"/>
-    <w:lsdException w:name="Colorful List Accent 5" w:semiHidden="0" w:uiPriority="72" w:unhideWhenUsed="0"/>
-    <w:lsdException w:name="Colorful Grid Accent 5" w:semiHidden="0" w:uiPriority="73" w:unhideWhenUsed="0"/>
-    <w:lsdException w:name="Light Shading Accent 6" w:semiHidden="0" w:uiPriority="60" w:unhideWhenUsed="0"/>
-    <w:lsdException w:name="Light List Accent 6" w:semiHidden="0" w:uiPriority="61" w:unhideWhenUsed="0"/>
-    <w:lsdException w:name="Light Grid Accent 6" w:semiHidden="0" w:uiPriority="62" w:unhideWhenUsed="0"/>
-    <w:lsdException w:name="Medium Shading 1 Accent 6" w:semiHidden="0" w:uiPriority="63" w:unhideWhenUsed="0"/>
-    <w:lsdException w:name="Medium Shading 2 Accent 6" w:semiHidden="0" w:uiPriority="64" w:unhideWhenUsed="0"/>
-    <w:lsdException w:name="Medium List 1 Accent 6" w:semiHidden="0" w:uiPriority="65" w:unhideWhenUsed="0"/>
-    <w:lsdException w:name="Medium List 2 Accent 6" w:semiHidden="0" w:uiPriority="66" w:unhideWhenUsed="0"/>
-    <w:lsdException w:name="Medium Grid 1 Accent 6" w:semiHidden="0" w:uiPriority="67" w:unhideWhenUsed="0"/>
-    <w:lsdException w:name="Medium Grid 2 Accent 6" w:semiHidden="0" w:uiPriority="68" w:unhideWhenUsed="0"/>
-    <w:lsdException w:name="Medium Grid 3 Accent 6" w:semiHidden="0" w:uiPriority="69" w:unhideWhenUsed="0"/>
-    <w:lsdException w:name="Dark List Accent 6" w:semiHidden="0" w:uiPriority="70" w:unhideWhenUsed="0"/>
-    <w:lsdException w:name="Colorful Shading Accent 6" w:semiHidden="0" w:uiPriority="71" w:unhideWhenUsed="0"/>
-    <w:lsdException w:name="Colorful List Accent 6" w:semiHidden="0" w:uiPriority="72" w:unhideWhenUsed="0"/>
-    <w:lsdException w:name="Colorful Grid Accent 6" w:semiHidden="0" w:uiPriority="73" w:unhideWhenUsed="0"/>
-    <w:lsdException w:name="Subtle Emphasis" w:semiHidden="0" w:uiPriority="19" w:unhideWhenUsed="0" w:qFormat="1"/>
-    <w:lsdException w:name="Intense Emphasis" w:semiHidden="0" w:uiPriority="21" w:unhideWhenUsed="0" w:qFormat="1"/>
-    <w:lsdException w:name="Subtle Reference" w:semiHidden="0" w:uiPriority="31" w:unhideWhenUsed="0" w:qFormat="1"/>
-    <w:lsdException w:name="Intense Reference" w:semiHidden="0" w:uiPriority="32" w:unhideWhenUsed="0" w:qFormat="1"/>
-    <w:lsdException w:name="Book Title" w:semiHidden="0" w:uiPriority="33" w:unhideWhenUsed="0" w:qFormat="1"/>
-    <w:lsdException w:name="Bibliography" w:uiPriority="37"/>
-    <w:lsdException w:name="TOC Heading" w:uiPriority="39" w:qFormat="1"/>
-  </w:latentStyles>
-  <w:style w:type="paragraph" w:default="1" w:styleId="Normal">
-    <w:name w:val="Normal"/>
-    <w:qFormat/>
-    <w:rsid w:val="00BF7A09"/>
-    <w:pPr>
-      <w:spacing w:before="120" w:after="120" w:line="240" w:lineRule="auto"/>
-      <w:jc w:val="both"/>
-    </w:pPr>
-    <w:rPr>
-      <w:rFonts w:ascii="Segoe UI" w:hAnsi="Segoe UI"/>
-      <w:sz w:val="24"/>
-    </w:rPr>
-  </w:style>
-  <w:style w:type="paragraph" w:styleId="Ttulo1">
-    <w:name w:val="heading 1"/>
-    <w:basedOn w:val="Normal"/>
-    <w:next w:val="Normal"/>
-    <w:link w:val="Ttulo1Car"/>
-    <w:uiPriority w:val="9"/>
-    <w:qFormat/>
-    <w:rsid w:val="00BF7A09"/>
-    <w:pPr>
-      <w:keepNext/>
-      <w:keepLines/>
-      <w:numPr>
-        <w:numId w:val="10"/>
-      </w:numPr>
-      <w:pBdr>
-        <w:bottom w:val="single" w:sz="4" w:space="1" w:color="595959" w:themeColor="text1" w:themeTint="A6"/>
-      </w:pBdr>
-      <w:spacing w:before="360"/>
-      <w:outlineLvl w:val="0"/>
-    </w:pPr>
-    <w:rPr>
-      <w:rFonts w:ascii="Bell MT" w:eastAsiaTheme="majorEastAsia" w:hAnsi="Bell MT" w:cstheme="majorBidi"/>
-      <w:b/>
-      <w:bCs/>
-      <w:smallCaps/>
-      <w:color w:val="000000" w:themeColor="text1"/>
-      <w:sz w:val="36"/>
-      <w:szCs w:val="36"/>
-    </w:rPr>
-  </w:style>
-  <w:style w:type="paragraph" w:styleId="Ttulo2">
-    <w:name w:val="heading 2"/>
-    <w:basedOn w:val="Normal"/>
-    <w:next w:val="Normal"/>
-    <w:link w:val="Ttulo2Car"/>
-    <w:uiPriority w:val="9"/>
-    <w:unhideWhenUsed/>
-    <w:qFormat/>
-    <w:rsid w:val="00A97831"/>
-    <w:pPr>
-      <w:keepNext/>
-      <w:keepLines/>
-      <w:numPr>
-        <w:ilvl w:val="1"/>
-        <w:numId w:val="10"/>
-      </w:numPr>
-      <w:spacing w:before="360" w:after="0"/>
-      <w:outlineLvl w:val="1"/>
-    </w:pPr>
-    <w:rPr>
-      <w:rFonts w:ascii="Bell MT" w:eastAsiaTheme="majorEastAsia" w:hAnsi="Bell MT" w:cstheme="majorBidi"/>
-      <w:b/>
-      <w:bCs/>
-      <w:smallCaps/>
-      <w:color w:val="000000" w:themeColor="text1"/>
-      <w:sz w:val="28"/>
-      <w:szCs w:val="28"/>
-      <w:lang w:eastAsia="es-MX"/>
-    </w:rPr>
-  </w:style>
-  <w:style w:type="paragraph" w:styleId="Ttulo3">
-    <w:name w:val="heading 3"/>
-    <w:basedOn w:val="Normal"/>
-    <w:next w:val="Normal"/>
-    <w:link w:val="Ttulo3Car"/>
-    <w:uiPriority w:val="9"/>
-    <w:unhideWhenUsed/>
-    <w:qFormat/>
-    <w:rsid w:val="00BF7A09"/>
-    <w:pPr>
-      <w:keepNext/>
-      <w:keepLines/>
-      <w:numPr>
-        <w:ilvl w:val="2"/>
-        <w:numId w:val="10"/>
-      </w:numPr>
-      <w:spacing w:before="200" w:after="0"/>
-      <w:outlineLvl w:val="2"/>
-    </w:pPr>
-    <w:rPr>
-      <w:rFonts w:asciiTheme="majorHAnsi" w:eastAsiaTheme="majorEastAsia" w:hAnsiTheme="majorHAnsi" w:cstheme="majorBidi"/>
-      <w:b/>
-      <w:bCs/>
-      <w:color w:val="000000" w:themeColor="text1"/>
-    </w:rPr>
-  </w:style>
-  <w:style w:type="paragraph" w:styleId="Ttulo4">
-    <w:name w:val="heading 4"/>
-    <w:basedOn w:val="Normal"/>
-    <w:next w:val="Normal"/>
-    <w:link w:val="Ttulo4Car"/>
-    <w:uiPriority w:val="9"/>
-    <w:unhideWhenUsed/>
-    <w:qFormat/>
-    <w:rsid w:val="002752BF"/>
-    <w:pPr>
-      <w:keepNext/>
-      <w:keepLines/>
-      <w:numPr>
-        <w:ilvl w:val="3"/>
-        <w:numId w:val="10"/>
-      </w:numPr>
-      <w:spacing w:before="200" w:after="0"/>
-      <w:outlineLvl w:val="3"/>
-    </w:pPr>
-    <w:rPr>
-      <w:rFonts w:asciiTheme="majorHAnsi" w:eastAsiaTheme="majorEastAsia" w:hAnsiTheme="majorHAnsi" w:cstheme="majorBidi"/>
-      <w:bCs/>
-      <w:i/>
-      <w:iCs/>
-      <w:color w:val="000000" w:themeColor="text1"/>
-    </w:rPr>
-  </w:style>
-  <w:style w:type="paragraph" w:styleId="Ttulo5">
-    <w:name w:val="heading 5"/>
-    <w:basedOn w:val="Normal"/>
-    <w:next w:val="Normal"/>
-    <w:link w:val="Ttulo5Car"/>
-    <w:uiPriority w:val="9"/>
-    <w:semiHidden/>
-    <w:unhideWhenUsed/>
-    <w:qFormat/>
-    <w:rsid w:val="00BF7A09"/>
-    <w:pPr>
-      <w:keepNext/>
-      <w:keepLines/>
-      <w:numPr>
-        <w:ilvl w:val="4"/>
-        <w:numId w:val="10"/>
-      </w:numPr>
-      <w:spacing w:before="200" w:after="0"/>
-      <w:outlineLvl w:val="4"/>
-    </w:pPr>
-    <w:rPr>
-      <w:rFonts w:asciiTheme="majorHAnsi" w:eastAsiaTheme="majorEastAsia" w:hAnsiTheme="majorHAnsi" w:cstheme="majorBidi"/>
-      <w:color w:val="323E4F" w:themeColor="text2" w:themeShade="BF"/>
-    </w:rPr>
-  </w:style>
-  <w:style w:type="paragraph" w:styleId="Ttulo6">
-    <w:name w:val="heading 6"/>
-    <w:basedOn w:val="Normal"/>
-    <w:next w:val="Normal"/>
-    <w:link w:val="Ttulo6Car"/>
-    <w:uiPriority w:val="9"/>
-    <w:semiHidden/>
-    <w:unhideWhenUsed/>
-    <w:qFormat/>
-    <w:rsid w:val="00BF7A09"/>
-    <w:pPr>
-      <w:keepNext/>
-      <w:keepLines/>
-      <w:numPr>
-        <w:ilvl w:val="5"/>
-        <w:numId w:val="10"/>
-      </w:numPr>
-      <w:spacing w:before="200" w:after="0"/>
-      <w:outlineLvl w:val="5"/>
-    </w:pPr>
-    <w:rPr>
-      <w:rFonts w:asciiTheme="majorHAnsi" w:eastAsiaTheme="majorEastAsia" w:hAnsiTheme="majorHAnsi" w:cstheme="majorBidi"/>
-      <w:i/>
-      <w:iCs/>
-      <w:color w:val="323E4F" w:themeColor="text2" w:themeShade="BF"/>
-    </w:rPr>
-  </w:style>
-  <w:style w:type="paragraph" w:styleId="Ttulo7">
-    <w:name w:val="heading 7"/>
-    <w:basedOn w:val="Normal"/>
-    <w:next w:val="Normal"/>
-    <w:link w:val="Ttulo7Car"/>
-    <w:uiPriority w:val="9"/>
-    <w:semiHidden/>
-    <w:unhideWhenUsed/>
-    <w:qFormat/>
-    <w:rsid w:val="00BF7A09"/>
-    <w:pPr>
-      <w:keepNext/>
-      <w:keepLines/>
-      <w:numPr>
-        <w:ilvl w:val="6"/>
-        <w:numId w:val="10"/>
-      </w:numPr>
-      <w:spacing w:before="200" w:after="0"/>
-      <w:outlineLvl w:val="6"/>
-    </w:pPr>
-    <w:rPr>
-      <w:rFonts w:asciiTheme="majorHAnsi" w:eastAsiaTheme="majorEastAsia" w:hAnsiTheme="majorHAnsi" w:cstheme="majorBidi"/>
-      <w:i/>
-      <w:iCs/>
-      <w:color w:val="404040" w:themeColor="text1" w:themeTint="BF"/>
-    </w:rPr>
-  </w:style>
-  <w:style w:type="paragraph" w:styleId="Ttulo8">
-    <w:name w:val="heading 8"/>
-    <w:basedOn w:val="Normal"/>
-    <w:next w:val="Normal"/>
-    <w:link w:val="Ttulo8Car"/>
-    <w:uiPriority w:val="9"/>
-    <w:semiHidden/>
-    <w:unhideWhenUsed/>
-    <w:qFormat/>
-    <w:rsid w:val="00BF7A09"/>
-    <w:pPr>
-      <w:keepNext/>
-      <w:keepLines/>
-      <w:numPr>
-        <w:ilvl w:val="7"/>
-        <w:numId w:val="10"/>
-      </w:numPr>
-      <w:spacing w:before="200" w:after="0"/>
-      <w:outlineLvl w:val="7"/>
-    </w:pPr>
-    <w:rPr>
-      <w:rFonts w:asciiTheme="majorHAnsi" w:eastAsiaTheme="majorEastAsia" w:hAnsiTheme="majorHAnsi" w:cstheme="majorBidi"/>
-      <w:color w:val="404040" w:themeColor="text1" w:themeTint="BF"/>
-      <w:sz w:val="20"/>
-      <w:szCs w:val="20"/>
-    </w:rPr>
-  </w:style>
-  <w:style w:type="paragraph" w:styleId="Ttulo9">
-    <w:name w:val="heading 9"/>
-    <w:basedOn w:val="Normal"/>
-    <w:next w:val="Normal"/>
-    <w:link w:val="Ttulo9Car"/>
-    <w:uiPriority w:val="9"/>
-    <w:semiHidden/>
-    <w:unhideWhenUsed/>
-    <w:qFormat/>
-    <w:rsid w:val="00BF7A09"/>
-    <w:pPr>
-      <w:keepNext/>
-      <w:keepLines/>
-      <w:numPr>
-        <w:ilvl w:val="8"/>
-        <w:numId w:val="10"/>
-      </w:numPr>
-      <w:spacing w:before="200" w:after="0"/>
-      <w:outlineLvl w:val="8"/>
-    </w:pPr>
-    <w:rPr>
-      <w:rFonts w:asciiTheme="majorHAnsi" w:eastAsiaTheme="majorEastAsia" w:hAnsiTheme="majorHAnsi" w:cstheme="majorBidi"/>
-      <w:i/>
-      <w:iCs/>
-      <w:color w:val="404040" w:themeColor="text1" w:themeTint="BF"/>
-      <w:sz w:val="20"/>
-      <w:szCs w:val="20"/>
-    </w:rPr>
-  </w:style>
-  <w:style w:type="character" w:default="1" w:styleId="Fuentedeprrafopredeter">
-    <w:name w:val="Default Paragraph Font"/>
-    <w:uiPriority w:val="1"/>
-    <w:semiHidden/>
-    <w:unhideWhenUsed/>
-  </w:style>
-  <w:style w:type="table" w:default="1" w:styleId="Tablanormal">
-    <w:name w:val="Normal Table"/>
-    <w:uiPriority w:val="99"/>
-    <w:semiHidden/>
-    <w:unhideWhenUsed/>
-    <w:tblPr>
-      <w:tblInd w:w="0" w:type="dxa"/>
-      <w:tblCellMar>
-        <w:top w:w="0" w:type="dxa"/>
-        <w:left w:w="108" w:type="dxa"/>
-        <w:bottom w:w="0" w:type="dxa"/>
-        <w:right w:w="108" w:type="dxa"/>
-      </w:tblCellMar>
-    </w:tblPr>
-  </w:style>
-  <w:style w:type="numbering" w:default="1" w:styleId="Sinlista">
-    <w:name w:val="No List"/>
-    <w:uiPriority w:val="99"/>
-    <w:semiHidden/>
-    <w:unhideWhenUsed/>
-  </w:style>
-  <w:style w:type="character" w:customStyle="1" w:styleId="Ttulo1Car">
-    <w:name w:val="Título 1 Car"/>
-    <w:basedOn w:val="Fuentedeprrafopredeter"/>
-    <w:link w:val="Ttulo1"/>
-    <w:uiPriority w:val="9"/>
-    <w:rsid w:val="00BF7A09"/>
-    <w:rPr>
-      <w:rFonts w:ascii="Bell MT" w:eastAsiaTheme="majorEastAsia" w:hAnsi="Bell MT" w:cstheme="majorBidi"/>
-      <w:b/>
-      <w:bCs/>
-      <w:smallCaps/>
-      <w:color w:val="000000" w:themeColor="text1"/>
-      <w:sz w:val="36"/>
-      <w:szCs w:val="36"/>
-    </w:rPr>
-  </w:style>
-  <w:style w:type="character" w:customStyle="1" w:styleId="Ttulo2Car">
-    <w:name w:val="Título 2 Car"/>
-    <w:basedOn w:val="Fuentedeprrafopredeter"/>
-    <w:link w:val="Ttulo2"/>
-    <w:uiPriority w:val="9"/>
-    <w:rsid w:val="00A97831"/>
-    <w:rPr>
-      <w:rFonts w:ascii="Bell MT" w:eastAsiaTheme="majorEastAsia" w:hAnsi="Bell MT" w:cstheme="majorBidi"/>
-      <w:b/>
-      <w:bCs/>
-      <w:smallCaps/>
-      <w:color w:val="000000" w:themeColor="text1"/>
-      <w:sz w:val="28"/>
-      <w:szCs w:val="28"/>
-      <w:lang w:eastAsia="es-MX"/>
-    </w:rPr>
-  </w:style>
-  <w:style w:type="character" w:customStyle="1" w:styleId="Ttulo3Car">
-    <w:name w:val="Título 3 Car"/>
-    <w:basedOn w:val="Fuentedeprrafopredeter"/>
-    <w:link w:val="Ttulo3"/>
-    <w:uiPriority w:val="9"/>
-    <w:rsid w:val="00BF7A09"/>
-    <w:rPr>
-      <w:rFonts w:asciiTheme="majorHAnsi" w:eastAsiaTheme="majorEastAsia" w:hAnsiTheme="majorHAnsi" w:cstheme="majorBidi"/>
-      <w:b/>
-      <w:bCs/>
-      <w:color w:val="000000" w:themeColor="text1"/>
-    </w:rPr>
-  </w:style>
-  <w:style w:type="character" w:customStyle="1" w:styleId="Ttulo4Car">
-    <w:name w:val="Título 4 Car"/>
-    <w:basedOn w:val="Fuentedeprrafopredeter"/>
-    <w:link w:val="Ttulo4"/>
-    <w:uiPriority w:val="9"/>
-    <w:rsid w:val="002752BF"/>
-    <w:rPr>
-      <w:rFonts w:asciiTheme="majorHAnsi" w:eastAsiaTheme="majorEastAsia" w:hAnsiTheme="majorHAnsi" w:cstheme="majorBidi"/>
-      <w:bCs/>
-      <w:i/>
-      <w:iCs/>
-      <w:color w:val="000000" w:themeColor="text1"/>
-      <w:sz w:val="24"/>
-    </w:rPr>
-  </w:style>
-  <w:style w:type="character" w:customStyle="1" w:styleId="Ttulo5Car">
-    <w:name w:val="Título 5 Car"/>
-    <w:basedOn w:val="Fuentedeprrafopredeter"/>
-    <w:link w:val="Ttulo5"/>
-    <w:uiPriority w:val="9"/>
-    <w:semiHidden/>
-    <w:rsid w:val="00BF7A09"/>
-    <w:rPr>
-      <w:rFonts w:asciiTheme="majorHAnsi" w:eastAsiaTheme="majorEastAsia" w:hAnsiTheme="majorHAnsi" w:cstheme="majorBidi"/>
-      <w:color w:val="323E4F" w:themeColor="text2" w:themeShade="BF"/>
-    </w:rPr>
-  </w:style>
-  <w:style w:type="character" w:customStyle="1" w:styleId="Ttulo6Car">
-    <w:name w:val="Título 6 Car"/>
-    <w:basedOn w:val="Fuentedeprrafopredeter"/>
-    <w:link w:val="Ttulo6"/>
-    <w:uiPriority w:val="9"/>
-    <w:semiHidden/>
-    <w:rsid w:val="00BF7A09"/>
-    <w:rPr>
-      <w:rFonts w:asciiTheme="majorHAnsi" w:eastAsiaTheme="majorEastAsia" w:hAnsiTheme="majorHAnsi" w:cstheme="majorBidi"/>
-      <w:i/>
-      <w:iCs/>
-      <w:color w:val="323E4F" w:themeColor="text2" w:themeShade="BF"/>
-    </w:rPr>
-  </w:style>
-  <w:style w:type="character" w:customStyle="1" w:styleId="Ttulo7Car">
-    <w:name w:val="Título 7 Car"/>
-    <w:basedOn w:val="Fuentedeprrafopredeter"/>
-    <w:link w:val="Ttulo7"/>
-    <w:uiPriority w:val="9"/>
-    <w:semiHidden/>
-    <w:rsid w:val="00BF7A09"/>
-    <w:rPr>
-      <w:rFonts w:asciiTheme="majorHAnsi" w:eastAsiaTheme="majorEastAsia" w:hAnsiTheme="majorHAnsi" w:cstheme="majorBidi"/>
-      <w:i/>
-      <w:iCs/>
-      <w:color w:val="404040" w:themeColor="text1" w:themeTint="BF"/>
-    </w:rPr>
-  </w:style>
-  <w:style w:type="character" w:customStyle="1" w:styleId="Ttulo8Car">
-    <w:name w:val="Título 8 Car"/>
-    <w:basedOn w:val="Fuentedeprrafopredeter"/>
-    <w:link w:val="Ttulo8"/>
-    <w:uiPriority w:val="9"/>
-    <w:semiHidden/>
-    <w:rsid w:val="00BF7A09"/>
-    <w:rPr>
-      <w:rFonts w:asciiTheme="majorHAnsi" w:eastAsiaTheme="majorEastAsia" w:hAnsiTheme="majorHAnsi" w:cstheme="majorBidi"/>
-      <w:color w:val="404040" w:themeColor="text1" w:themeTint="BF"/>
-      <w:sz w:val="20"/>
-      <w:szCs w:val="20"/>
-    </w:rPr>
-  </w:style>
-  <w:style w:type="character" w:customStyle="1" w:styleId="Ttulo9Car">
-    <w:name w:val="Título 9 Car"/>
-    <w:basedOn w:val="Fuentedeprrafopredeter"/>
-    <w:link w:val="Ttulo9"/>
-    <w:uiPriority w:val="9"/>
-    <w:semiHidden/>
-    <w:rsid w:val="00BF7A09"/>
-    <w:rPr>
-      <w:rFonts w:asciiTheme="majorHAnsi" w:eastAsiaTheme="majorEastAsia" w:hAnsiTheme="majorHAnsi" w:cstheme="majorBidi"/>
-      <w:i/>
-      <w:iCs/>
-      <w:color w:val="404040" w:themeColor="text1" w:themeTint="BF"/>
-      <w:sz w:val="20"/>
-      <w:szCs w:val="20"/>
-    </w:rPr>
-  </w:style>
-  <w:style w:type="paragraph" w:styleId="Epgrafe">
-    <w:name w:val="caption"/>
-    <w:basedOn w:val="Normal"/>
-    <w:next w:val="Normal"/>
-    <w:uiPriority w:val="35"/>
-    <w:semiHidden/>
-    <w:unhideWhenUsed/>
-    <w:qFormat/>
-    <w:rsid w:val="00BF7A09"/>
-    <w:pPr>
-      <w:spacing w:after="200"/>
-    </w:pPr>
-    <w:rPr>
-      <w:i/>
-      <w:iCs/>
-      <w:color w:val="44546A" w:themeColor="text2"/>
-      <w:sz w:val="18"/>
-      <w:szCs w:val="18"/>
-    </w:rPr>
-  </w:style>
-  <w:style w:type="paragraph" w:styleId="Ttulo">
-    <w:name w:val="Title"/>
-    <w:basedOn w:val="Normal"/>
-    <w:next w:val="Normal"/>
-    <w:link w:val="TtuloCar"/>
-    <w:uiPriority w:val="10"/>
-    <w:qFormat/>
-    <w:rsid w:val="00BF7A09"/>
-    <w:pPr>
-      <w:spacing w:after="0"/>
-      <w:contextualSpacing/>
-    </w:pPr>
-    <w:rPr>
-      <w:rFonts w:asciiTheme="majorHAnsi" w:eastAsiaTheme="majorEastAsia" w:hAnsiTheme="majorHAnsi" w:cstheme="majorBidi"/>
-      <w:color w:val="000000" w:themeColor="text1"/>
-      <w:sz w:val="56"/>
-      <w:szCs w:val="56"/>
-    </w:rPr>
-  </w:style>
-  <w:style w:type="character" w:customStyle="1" w:styleId="TtuloCar">
-    <w:name w:val="Título Car"/>
-    <w:basedOn w:val="Fuentedeprrafopredeter"/>
-    <w:link w:val="Ttulo"/>
+    <w:link w:val="Puesto"/>
     <w:uiPriority w:val="10"/>
     <w:rsid w:val="00BF7A09"/>
     <w:rPr>
@@ -6494,7 +5932,7 @@
   <a:extraClrSchemeLst/>
   <a:extLst>
     <a:ext uri="{05A4C25C-085E-4340-85A3-A5531E510DB2}">
-      <thm15:themeFamily xmlns:thm15="http://schemas.microsoft.com/office/thememl/2012/main" xmlns="" name="Office Theme" id="{62F939B6-93AF-4DB8-9C6B-D6C7DFDC589F}" vid="{4A3C46E8-61CC-4603-A589-7422A47A8E4A}"/>
+      <thm15:themeFamily xmlns:thm15="http://schemas.microsoft.com/office/thememl/2012/main" name="Office Theme" id="{62F939B6-93AF-4DB8-9C6B-D6C7DFDC589F}" vid="{4A3C46E8-61CC-4603-A589-7422A47A8E4A}"/>
     </a:ext>
   </a:extLst>
 </a:theme>
@@ -6505,7 +5943,7 @@
 </file>
 
 <file path=customXml/itemProps1.xml><?xml version="1.0" encoding="utf-8"?>
-<ds:datastoreItem xmlns:ds="http://schemas.openxmlformats.org/officeDocument/2006/customXml" ds:itemID="{97EC527B-E5DA-4A3C-8E91-E17630CFA3E3}">
+<ds:datastoreItem xmlns:ds="http://schemas.openxmlformats.org/officeDocument/2006/customXml" ds:itemID="{937DBC90-3F92-429C-A30A-FFEA91B023EF}">
   <ds:schemaRefs>
     <ds:schemaRef ds:uri="http://schemas.openxmlformats.org/officeDocument/2006/bibliography"/>
   </ds:schemaRefs>

</xml_diff>